<commit_message>
guard against duplicate key violations for task users
</commit_message>
<xml_diff>
--- a/doc/web api 2 notes.docx
+++ b/doc/web api 2 notes.docx
@@ -310,6 +310,7 @@
           <w:p>
             <w:pPr>
               <w:pStyle w:val="ListParagraph"/>
+              <w:ind w:left="0"/>
               <w:cnfStyle w:val="000000000000" w:firstRow="0" w:lastRow="0" w:firstColumn="0" w:lastColumn="0" w:oddVBand="0" w:evenVBand="0" w:oddHBand="0" w:evenHBand="0" w:firstRowFirstColumn="0" w:firstRowLastColumn="0" w:lastRowFirstColumn="0" w:lastRowLastColumn="0"/>
             </w:pPr>
           </w:p>
@@ -627,8 +628,6 @@
             <w:pPr>
               <w:cnfStyle w:val="000000000000" w:firstRow="0" w:lastRow="0" w:firstColumn="0" w:lastColumn="0" w:oddVBand="0" w:evenVBand="0" w:oddHBand="0" w:evenHBand="0" w:firstRowFirstColumn="0" w:firstRowLastColumn="0" w:lastRowFirstColumn="0" w:lastRowLastColumn="0"/>
             </w:pPr>
-            <w:bookmarkStart w:id="0" w:name="_GoBack"/>
-            <w:bookmarkEnd w:id="0"/>
           </w:p>
         </w:tc>
         <w:tc>
@@ -793,6 +792,8 @@
             <w:r>
               <w:t>authorization attribute</w:t>
             </w:r>
+            <w:bookmarkStart w:id="0" w:name="_GoBack"/>
+            <w:bookmarkEnd w:id="0"/>
           </w:p>
         </w:tc>
         <w:tc>
@@ -5057,6 +5058,7 @@
         <w:rPr>
           <w:rFonts w:cs="Segoe Print"/>
         </w:rPr>
+        <w:lastRenderedPageBreak/>
         <w:t>S</w:t>
       </w:r>
       <w:r>
@@ -5818,11 +5820,6 @@
         <w:rPr>
           <w:ins w:id="81" w:author="Brian Wortman" w:date="2014-02-15T11:12:00Z"/>
           <w:rFonts w:cs="Segoe Print"/>
-          <w:rPrChange w:id="82" w:author="Brian Wortman" w:date="2014-02-15T11:12:00Z">
-            <w:rPr>
-              <w:ins w:id="83" w:author="Brian Wortman" w:date="2014-02-15T11:12:00Z"/>
-            </w:rPr>
-          </w:rPrChange>
         </w:rPr>
       </w:pPr>
       <w:r>
@@ -5871,11 +5868,8 @@
         <w:spacing w:after="0" w:line="240" w:lineRule="auto"/>
         <w:rPr>
           <w:rFonts w:cs="Segoe Print"/>
-          <w:rPrChange w:id="84" w:author="Brian Wortman" w:date="2014-02-15T11:12:00Z">
-            <w:rPr/>
-          </w:rPrChange>
-        </w:rPr>
-        <w:pPrChange w:id="85" w:author="Brian Wortman" w:date="2014-02-15T11:12:00Z">
+        </w:rPr>
+        <w:pPrChange w:id="82" w:author="Brian Wortman" w:date="2014-02-15T11:12:00Z">
           <w:pPr>
             <w:pStyle w:val="ListParagraph"/>
             <w:numPr>
@@ -5923,7 +5917,7 @@
           </w:pPr>
         </w:pPrChange>
       </w:pPr>
-      <w:ins w:id="86" w:author="Brian Wortman" w:date="2014-02-15T11:12:00Z">
+      <w:ins w:id="83" w:author="Brian Wortman" w:date="2014-02-15T11:12:00Z">
         <w:r>
           <w:t xml:space="preserve">Can get some ideas from here: </w:t>
         </w:r>
@@ -6214,7 +6208,7 @@
         </w:rPr>
         <w:t>Look at global.asax ConfigureFormatters</w:t>
       </w:r>
-      <w:ins w:id="87" w:author="Brian Wortman" w:date="2014-02-15T11:18:00Z">
+      <w:ins w:id="84" w:author="Brian Wortman" w:date="2014-02-15T11:18:00Z">
         <w:r>
           <w:rPr>
             <w:rFonts w:cs="Segoe Print"/>
@@ -6228,7 +6222,7 @@
           <w:t>JsonMediaTypeFormatter</w:t>
         </w:r>
       </w:ins>
-      <w:ins w:id="88" w:author="Brian Wortman" w:date="2014-02-15T11:19:00Z">
+      <w:ins w:id="85" w:author="Brian Wortman" w:date="2014-02-15T11:19:00Z">
         <w:r>
           <w:rPr>
             <w:rFonts w:cs="Segoe Print"/>
@@ -6248,7 +6242,7 @@
           <w:t xml:space="preserve">, StringEnumConverter. Can also enforce json-only </w:t>
         </w:r>
       </w:ins>
-      <w:ins w:id="89" w:author="Brian Wortman" w:date="2014-02-15T11:20:00Z">
+      <w:ins w:id="86" w:author="Brian Wortman" w:date="2014-02-15T11:20:00Z">
         <w:r>
           <w:rPr>
             <w:rFonts w:cs="Segoe Print"/>
@@ -6256,7 +6250,7 @@
           <w:t xml:space="preserve">by replacing the IContentNegotiator </w:t>
         </w:r>
       </w:ins>
-      <w:ins w:id="90" w:author="Brian Wortman" w:date="2014-02-15T11:19:00Z">
+      <w:ins w:id="87" w:author="Brian Wortman" w:date="2014-02-15T11:19:00Z">
         <w:r>
           <w:rPr>
             <w:rFonts w:cs="Segoe Print"/>
@@ -6264,7 +6258,7 @@
           <w:t xml:space="preserve">(e.g., </w:t>
         </w:r>
       </w:ins>
-      <w:ins w:id="91" w:author="Brian Wortman" w:date="2014-02-15T11:20:00Z">
+      <w:ins w:id="88" w:author="Brian Wortman" w:date="2014-02-15T11:20:00Z">
         <w:r>
           <w:rPr>
             <w:rFonts w:cs="Segoe Print"/>
@@ -6365,7 +6359,7 @@
         <w:adjustRightInd w:val="0"/>
         <w:spacing w:after="0" w:line="240" w:lineRule="auto"/>
         <w:rPr>
-          <w:ins w:id="92" w:author="Brian Wortman" w:date="2014-02-15T11:09:00Z"/>
+          <w:ins w:id="89" w:author="Brian Wortman" w:date="2014-02-15T11:09:00Z"/>
           <w:rFonts w:cs="Segoe Print"/>
         </w:rPr>
       </w:pPr>
@@ -6411,11 +6405,11 @@
         <w:adjustRightInd w:val="0"/>
         <w:spacing w:after="0" w:line="240" w:lineRule="auto"/>
         <w:rPr>
-          <w:ins w:id="93" w:author="Brian Wortman" w:date="2014-02-15T11:10:00Z"/>
+          <w:ins w:id="90" w:author="Brian Wortman" w:date="2014-02-15T11:10:00Z"/>
           <w:rFonts w:cs="Segoe Print"/>
         </w:rPr>
       </w:pPr>
-      <w:ins w:id="94" w:author="Brian Wortman" w:date="2014-02-15T11:09:00Z">
+      <w:ins w:id="91" w:author="Brian Wortman" w:date="2014-02-15T11:09:00Z">
         <w:r>
           <w:rPr>
             <w:rFonts w:cs="Segoe Print"/>
@@ -6468,7 +6462,7 @@
           <w:rFonts w:cs="Segoe Print"/>
         </w:rPr>
       </w:pPr>
-      <w:ins w:id="95" w:author="Brian Wortman" w:date="2014-02-15T11:10:00Z">
+      <w:ins w:id="92" w:author="Brian Wortman" w:date="2014-02-15T11:10:00Z">
         <w:r>
           <w:fldChar w:fldCharType="begin"/>
         </w:r>

</xml_diff>

<commit_message>
updated code todo table
</commit_message>
<xml_diff>
--- a/doc/web api 2 notes.docx
+++ b/doc/web api 2 notes.docx
@@ -83,9 +83,6 @@
             <w:pPr>
               <w:cnfStyle w:val="000000000000" w:firstRow="0" w:lastRow="0" w:firstColumn="0" w:lastColumn="0" w:oddVBand="0" w:evenVBand="0" w:oddHBand="0" w:evenHBand="0" w:firstRowFirstColumn="0" w:firstRowLastColumn="0" w:lastRowFirstColumn="0" w:lastRowLastColumn="0"/>
             </w:pPr>
-            <w:r>
-              <w:t>some TODO in the link services.</w:t>
-            </w:r>
           </w:p>
         </w:tc>
         <w:tc>
@@ -96,6 +93,9 @@
             <w:pPr>
               <w:cnfStyle w:val="000000000000" w:firstRow="0" w:lastRow="0" w:firstColumn="0" w:lastColumn="0" w:oddVBand="0" w:evenVBand="0" w:oddHBand="0" w:evenHBand="0" w:firstRowFirstColumn="0" w:firstRowLastColumn="0" w:lastRowFirstColumn="0" w:lastRowLastColumn="0"/>
             </w:pPr>
+            <w:r>
+              <w:t>X</w:t>
+            </w:r>
           </w:p>
         </w:tc>
       </w:tr>
@@ -605,6 +605,8 @@
             <w:pPr>
               <w:cnfStyle w:val="000000000000" w:firstRow="0" w:lastRow="0" w:firstColumn="0" w:lastColumn="0" w:oddVBand="0" w:evenVBand="0" w:oddHBand="0" w:evenHBand="0" w:firstRowFirstColumn="0" w:firstRowLastColumn="0" w:lastRowFirstColumn="0" w:lastRowLastColumn="0"/>
             </w:pPr>
+            <w:bookmarkStart w:id="0" w:name="_GoBack"/>
+            <w:bookmarkEnd w:id="0"/>
           </w:p>
         </w:tc>
       </w:tr>
@@ -792,8 +794,6 @@
             <w:r>
               <w:t>authorization attribute</w:t>
             </w:r>
-            <w:bookmarkStart w:id="0" w:name="_GoBack"/>
-            <w:bookmarkEnd w:id="0"/>
           </w:p>
         </w:tc>
         <w:tc>

</xml_diff>

<commit_message>
security work in progress, plus adding some tests
</commit_message>
<xml_diff>
--- a/doc/web api 2 notes.docx
+++ b/doc/web api 2 notes.docx
@@ -631,8 +631,6 @@
             <w:r>
               <w:t>JAMIE!!!</w:t>
             </w:r>
-            <w:bookmarkStart w:id="0" w:name="_GoBack"/>
-            <w:bookmarkEnd w:id="0"/>
           </w:p>
         </w:tc>
         <w:tc>
@@ -676,6 +674,9 @@
             <w:pPr>
               <w:cnfStyle w:val="000000000000" w:firstRow="0" w:lastRow="0" w:firstColumn="0" w:lastColumn="0" w:oddVBand="0" w:evenVBand="0" w:oddHBand="0" w:evenHBand="0" w:firstRowFirstColumn="0" w:firstRowLastColumn="0" w:lastRowFirstColumn="0" w:lastRowLastColumn="0"/>
             </w:pPr>
+            <w:r>
+              <w:t>X</w:t>
+            </w:r>
           </w:p>
         </w:tc>
       </w:tr>
@@ -820,6 +821,8 @@
             <w:pPr>
               <w:cnfStyle w:val="000000000000" w:firstRow="0" w:lastRow="0" w:firstColumn="0" w:lastColumn="0" w:oddVBand="0" w:evenVBand="0" w:oddHBand="0" w:evenHBand="0" w:firstRowFirstColumn="0" w:firstRowLastColumn="0" w:lastRowFirstColumn="0" w:lastRowLastColumn="0"/>
             </w:pPr>
+            <w:bookmarkStart w:id="0" w:name="_GoBack"/>
+            <w:bookmarkEnd w:id="0"/>
           </w:p>
         </w:tc>
       </w:tr>
@@ -2563,7 +2566,13 @@
         </w:numPr>
       </w:pPr>
       <w:r>
-        <w:t>Can't create or delete anything, but can see all data</w:t>
+        <w:t xml:space="preserve">Can't create or delete anything, but can see </w:t>
+      </w:r>
+      <w:r>
+        <w:t xml:space="preserve">and modify </w:t>
+      </w:r>
+      <w:r>
+        <w:t>all data</w:t>
       </w:r>
     </w:p>
     <w:p>
@@ -2575,7 +2584,13 @@
         </w:numPr>
       </w:pPr>
       <w:r>
-        <w:t>Can't create or delete anything, and can't see who is assigned to the Task (e.g., for an external customer... don't want them to see which particular employee is working on their Task)</w:t>
+        <w:t xml:space="preserve">Can't </w:t>
+      </w:r>
+      <w:r>
+        <w:t xml:space="preserve">modify </w:t>
+      </w:r>
+      <w:r>
+        <w:t>anything, and can't see who is assigned to the Task (e.g., for an external customer... don't want them to see which particular employee is working on their Task)</w:t>
       </w:r>
     </w:p>
     <w:p>
@@ -5064,7 +5079,6 @@
         <w:rPr>
           <w:rFonts w:cs="Segoe Print"/>
         </w:rPr>
-        <w:lastRenderedPageBreak/>
         <w:t>S</w:t>
       </w:r>
       <w:r>

</xml_diff>

<commit_message>
more security work... securing the controller methods
</commit_message>
<xml_diff>
--- a/doc/web api 2 notes.docx
+++ b/doc/web api 2 notes.docx
@@ -178,8 +178,13 @@
             <w:tcW w:w="0" w:type="auto"/>
           </w:tcPr>
           <w:p>
+            <w:proofErr w:type="spellStart"/>
             <w:r>
-              <w:t>api versioning</w:t>
+              <w:t>api</w:t>
+            </w:r>
+            <w:proofErr w:type="spellEnd"/>
+            <w:r>
+              <w:t xml:space="preserve"> versioning</w:t>
             </w:r>
           </w:p>
         </w:tc>
@@ -266,12 +271,14 @@
             <w:pPr>
               <w:cnfStyle w:val="000000000000" w:firstRow="0" w:lastRow="0" w:firstColumn="0" w:lastColumn="0" w:oddVBand="0" w:evenVBand="0" w:oddHBand="0" w:evenHBand="0" w:firstRowFirstColumn="0" w:firstRowLastColumn="0" w:lastRowFirstColumn="0" w:lastRowLastColumn="0"/>
             </w:pPr>
+            <w:proofErr w:type="spellStart"/>
             <w:r>
               <w:rPr>
                 <w:rFonts w:ascii="Calibri" w:eastAsia="Calibri" w:hAnsi="Calibri" w:cs="Calibri"/>
               </w:rPr>
               <w:t>TasksWorkflowController</w:t>
             </w:r>
+            <w:proofErr w:type="spellEnd"/>
           </w:p>
         </w:tc>
         <w:tc>
@@ -353,7 +360,35 @@
               <w:rPr>
                 <w:rFonts w:ascii="Calibri" w:eastAsia="Calibri" w:hAnsi="Calibri" w:cs="Calibri"/>
               </w:rPr>
-              <w:t>Guard against overposting. Using AutoMapper to translate.</w:t>
+              <w:t xml:space="preserve">Guard against </w:t>
+            </w:r>
+            <w:proofErr w:type="spellStart"/>
+            <w:r>
+              <w:rPr>
+                <w:rFonts w:ascii="Calibri" w:eastAsia="Calibri" w:hAnsi="Calibri" w:cs="Calibri"/>
+              </w:rPr>
+              <w:t>overposting</w:t>
+            </w:r>
+            <w:proofErr w:type="spellEnd"/>
+            <w:r>
+              <w:rPr>
+                <w:rFonts w:ascii="Calibri" w:eastAsia="Calibri" w:hAnsi="Calibri" w:cs="Calibri"/>
+              </w:rPr>
+              <w:t xml:space="preserve">. Using </w:t>
+            </w:r>
+            <w:proofErr w:type="spellStart"/>
+            <w:r>
+              <w:rPr>
+                <w:rFonts w:ascii="Calibri" w:eastAsia="Calibri" w:hAnsi="Calibri" w:cs="Calibri"/>
+              </w:rPr>
+              <w:t>AutoMapper</w:t>
+            </w:r>
+            <w:proofErr w:type="spellEnd"/>
+            <w:r>
+              <w:rPr>
+                <w:rFonts w:ascii="Calibri" w:eastAsia="Calibri" w:hAnsi="Calibri" w:cs="Calibri"/>
+              </w:rPr>
+              <w:t xml:space="preserve"> to translate.</w:t>
             </w:r>
           </w:p>
         </w:tc>
@@ -378,9 +413,11 @@
             <w:tcW w:w="0" w:type="auto"/>
           </w:tcPr>
           <w:p>
+            <w:proofErr w:type="spellStart"/>
             <w:r>
               <w:t>IHttpActionResult</w:t>
             </w:r>
+            <w:proofErr w:type="spellEnd"/>
           </w:p>
         </w:tc>
         <w:tc>
@@ -420,8 +457,13 @@
             <w:tcW w:w="0" w:type="auto"/>
           </w:tcPr>
           <w:p>
+            <w:proofErr w:type="spellStart"/>
             <w:r>
-              <w:t>async filter</w:t>
+              <w:t>async</w:t>
+            </w:r>
+            <w:proofErr w:type="spellEnd"/>
+            <w:r>
+              <w:t xml:space="preserve"> filter</w:t>
             </w:r>
           </w:p>
         </w:tc>
@@ -589,11 +631,77 @@
             <w:pPr>
               <w:cnfStyle w:val="000000000000" w:firstRow="0" w:lastRow="0" w:firstColumn="0" w:lastColumn="0" w:oddVBand="0" w:evenVBand="0" w:oddHBand="0" w:evenHBand="0" w:firstRowFirstColumn="0" w:firstRowLastColumn="0" w:lastRowFirstColumn="0" w:lastRowLastColumn="0"/>
             </w:pPr>
+            <w:proofErr w:type="spellStart"/>
+            <w:proofErr w:type="gramStart"/>
             <w:r>
               <w:rPr>
                 <w:rFonts w:ascii="Calibri" w:eastAsia="Calibri" w:hAnsi="Calibri" w:cs="Calibri"/>
               </w:rPr>
-              <w:t>cors vs jsonp (jsonp is hacky). enablecors/disablecors attributes</w:t>
+              <w:t>cors</w:t>
+            </w:r>
+            <w:proofErr w:type="spellEnd"/>
+            <w:proofErr w:type="gramEnd"/>
+            <w:r>
+              <w:rPr>
+                <w:rFonts w:ascii="Calibri" w:eastAsia="Calibri" w:hAnsi="Calibri" w:cs="Calibri"/>
+              </w:rPr>
+              <w:t xml:space="preserve"> vs </w:t>
+            </w:r>
+            <w:proofErr w:type="spellStart"/>
+            <w:r>
+              <w:rPr>
+                <w:rFonts w:ascii="Calibri" w:eastAsia="Calibri" w:hAnsi="Calibri" w:cs="Calibri"/>
+              </w:rPr>
+              <w:t>jsonp</w:t>
+            </w:r>
+            <w:proofErr w:type="spellEnd"/>
+            <w:r>
+              <w:rPr>
+                <w:rFonts w:ascii="Calibri" w:eastAsia="Calibri" w:hAnsi="Calibri" w:cs="Calibri"/>
+              </w:rPr>
+              <w:t xml:space="preserve"> (</w:t>
+            </w:r>
+            <w:proofErr w:type="spellStart"/>
+            <w:r>
+              <w:rPr>
+                <w:rFonts w:ascii="Calibri" w:eastAsia="Calibri" w:hAnsi="Calibri" w:cs="Calibri"/>
+              </w:rPr>
+              <w:t>jsonp</w:t>
+            </w:r>
+            <w:proofErr w:type="spellEnd"/>
+            <w:r>
+              <w:rPr>
+                <w:rFonts w:ascii="Calibri" w:eastAsia="Calibri" w:hAnsi="Calibri" w:cs="Calibri"/>
+              </w:rPr>
+              <w:t xml:space="preserve"> is hacky). </w:t>
+            </w:r>
+            <w:proofErr w:type="spellStart"/>
+            <w:r>
+              <w:rPr>
+                <w:rFonts w:ascii="Calibri" w:eastAsia="Calibri" w:hAnsi="Calibri" w:cs="Calibri"/>
+              </w:rPr>
+              <w:t>enablecors</w:t>
+            </w:r>
+            <w:proofErr w:type="spellEnd"/>
+            <w:r>
+              <w:rPr>
+                <w:rFonts w:ascii="Calibri" w:eastAsia="Calibri" w:hAnsi="Calibri" w:cs="Calibri"/>
+              </w:rPr>
+              <w:t>/</w:t>
+            </w:r>
+            <w:proofErr w:type="spellStart"/>
+            <w:r>
+              <w:rPr>
+                <w:rFonts w:ascii="Calibri" w:eastAsia="Calibri" w:hAnsi="Calibri" w:cs="Calibri"/>
+              </w:rPr>
+              <w:t>disablecors</w:t>
+            </w:r>
+            <w:proofErr w:type="spellEnd"/>
+            <w:r>
+              <w:rPr>
+                <w:rFonts w:ascii="Calibri" w:eastAsia="Calibri" w:hAnsi="Calibri" w:cs="Calibri"/>
+              </w:rPr>
+              <w:t xml:space="preserve"> attributes</w:t>
             </w:r>
           </w:p>
         </w:tc>
@@ -652,8 +760,13 @@
           </w:tcPr>
           <w:p>
             <w:r>
-              <w:t>Basic Auth</w:t>
+              <w:t xml:space="preserve">Basic </w:t>
             </w:r>
+            <w:proofErr w:type="spellStart"/>
+            <w:r>
+              <w:t>Auth</w:t>
+            </w:r>
+            <w:proofErr w:type="spellEnd"/>
           </w:p>
         </w:tc>
         <w:tc>
@@ -688,8 +801,13 @@
           </w:tcPr>
           <w:p>
             <w:r>
-              <w:t>Bearer Auth</w:t>
+              <w:t xml:space="preserve">Bearer </w:t>
             </w:r>
+            <w:proofErr w:type="spellStart"/>
+            <w:r>
+              <w:t>Auth</w:t>
+            </w:r>
+            <w:proofErr w:type="spellEnd"/>
           </w:p>
         </w:tc>
         <w:tc>
@@ -721,8 +839,13 @@
           </w:tcPr>
           <w:p>
             <w:r>
-              <w:t>custom legacy auth</w:t>
+              <w:t xml:space="preserve">custom legacy </w:t>
             </w:r>
+            <w:proofErr w:type="spellStart"/>
+            <w:r>
+              <w:t>auth</w:t>
+            </w:r>
+            <w:proofErr w:type="spellEnd"/>
           </w:p>
         </w:tc>
         <w:tc>
@@ -788,6 +911,8 @@
             <w:pPr>
               <w:cnfStyle w:val="000000000000" w:firstRow="0" w:lastRow="0" w:firstColumn="0" w:lastColumn="0" w:oddVBand="0" w:evenVBand="0" w:oddHBand="0" w:evenHBand="0" w:firstRowFirstColumn="0" w:firstRowLastColumn="0" w:lastRowFirstColumn="0" w:lastRowLastColumn="0"/>
             </w:pPr>
+            <w:bookmarkStart w:id="0" w:name="_GoBack"/>
+            <w:bookmarkEnd w:id="0"/>
           </w:p>
         </w:tc>
       </w:tr>
@@ -821,8 +946,9 @@
             <w:pPr>
               <w:cnfStyle w:val="000000000000" w:firstRow="0" w:lastRow="0" w:firstColumn="0" w:lastColumn="0" w:oddVBand="0" w:evenVBand="0" w:oddHBand="0" w:evenHBand="0" w:firstRowFirstColumn="0" w:firstRowLastColumn="0" w:lastRowFirstColumn="0" w:lastRowLastColumn="0"/>
             </w:pPr>
-            <w:bookmarkStart w:id="0" w:name="_GoBack"/>
-            <w:bookmarkEnd w:id="0"/>
+            <w:r>
+              <w:t>X</w:t>
+            </w:r>
           </w:p>
         </w:tc>
       </w:tr>
@@ -834,7 +960,15 @@
           </w:tcPr>
           <w:p>
             <w:r>
-              <w:t>require ssl attribute</w:t>
+              <w:t xml:space="preserve">require </w:t>
+            </w:r>
+            <w:proofErr w:type="spellStart"/>
+            <w:r>
+              <w:t>ssl</w:t>
+            </w:r>
+            <w:proofErr w:type="spellEnd"/>
+            <w:r>
+              <w:t xml:space="preserve"> attribute</w:t>
             </w:r>
           </w:p>
         </w:tc>
@@ -892,6 +1026,9 @@
             <w:pPr>
               <w:cnfStyle w:val="000000000000" w:firstRow="0" w:lastRow="0" w:firstColumn="0" w:lastColumn="0" w:oddVBand="0" w:evenVBand="0" w:oddHBand="0" w:evenHBand="0" w:firstRowFirstColumn="0" w:firstRowLastColumn="0" w:lastRowFirstColumn="0" w:lastRowLastColumn="0"/>
             </w:pPr>
+            <w:r>
+              <w:t>X</w:t>
+            </w:r>
           </w:p>
         </w:tc>
       </w:tr>
@@ -941,9 +1078,11 @@
             <w:tcW w:w="0" w:type="auto"/>
           </w:tcPr>
           <w:p>
+            <w:proofErr w:type="spellStart"/>
             <w:r>
               <w:t>NHibernate</w:t>
             </w:r>
+            <w:proofErr w:type="spellEnd"/>
           </w:p>
         </w:tc>
         <w:tc>
@@ -1050,8 +1189,13 @@
           </w:tcPr>
           <w:p>
             <w:r>
-              <w:t>web page to illustrate how to consume the api</w:t>
+              <w:t xml:space="preserve">web page to illustrate how to consume the </w:t>
             </w:r>
+            <w:proofErr w:type="spellStart"/>
+            <w:r>
+              <w:t>api</w:t>
+            </w:r>
+            <w:proofErr w:type="spellEnd"/>
           </w:p>
         </w:tc>
         <w:tc>
@@ -1161,8 +1305,13 @@
       </w:pPr>
       <w:r>
         <w:lastRenderedPageBreak/>
-        <w:t>Original Book Proposal to Apress</w:t>
-      </w:r>
+        <w:t xml:space="preserve">Original Book Proposal to </w:t>
+      </w:r>
+      <w:proofErr w:type="spellStart"/>
+      <w:r>
+        <w:t>Apress</w:t>
+      </w:r>
+      <w:proofErr w:type="spellEnd"/>
     </w:p>
     <w:p/>
     <w:p>
@@ -1175,7 +1324,15 @@
     </w:p>
     <w:p>
       <w:r>
-        <w:t>Learn how to leverage the features and capabilities of the ASP.NET Web API to build a RESTful web service from start to finish. This book will first explain the REST architecture, and then build on that knowledge, the Web API, and a few other patterns, tricks, and techniques, to go from a blank slate to a fully functional, secure, and versioned REST service.</w:t>
+        <w:t xml:space="preserve">Learn how to leverage the features and capabilities of the ASP.NET Web API to build a </w:t>
+      </w:r>
+      <w:proofErr w:type="spellStart"/>
+      <w:r>
+        <w:t>RESTful</w:t>
+      </w:r>
+      <w:proofErr w:type="spellEnd"/>
+      <w:r>
+        <w:t xml:space="preserve"> web service from start to finish. This book will first explain the REST architecture, and then build on that knowledge, the Web API, and a few other patterns, tricks, and techniques, to go from a blank slate to a fully functional, secure, and versioned REST service.</w:t>
       </w:r>
     </w:p>
     <w:p/>
@@ -1184,7 +1341,15 @@
         <w:pStyle w:val="Heading3"/>
       </w:pPr>
       <w:r>
-        <w:t>Long Description  (300-350 words) statement that defines the benefits offered to the reader:</w:t>
+        <w:t xml:space="preserve">Long </w:t>
+      </w:r>
+      <w:proofErr w:type="gramStart"/>
+      <w:r>
+        <w:t>Description  (</w:t>
+      </w:r>
+      <w:proofErr w:type="gramEnd"/>
+      <w:r>
+        <w:t>300-350 words) statement that defines the benefits offered to the reader:</w:t>
       </w:r>
     </w:p>
     <w:p>
@@ -1236,7 +1401,15 @@
         </w:numPr>
       </w:pPr>
       <w:r>
-        <w:t>Swappable data storage. NHibernate, Entity Framework, and Dapper with Web API are featured.</w:t>
+        <w:t xml:space="preserve">Swappable data storage. </w:t>
+      </w:r>
+      <w:proofErr w:type="spellStart"/>
+      <w:r>
+        <w:t>NHibernate</w:t>
+      </w:r>
+      <w:proofErr w:type="spellEnd"/>
+      <w:r>
+        <w:t>, Entity Framework, and Dapper with Web API are featured.</w:t>
       </w:r>
     </w:p>
     <w:p>
@@ -1322,7 +1495,15 @@
         <w:t>removed or relegated to an appendix</w:t>
       </w:r>
       <w:r>
-        <w:t xml:space="preserve"> the non Web API content that was deemed to be </w:t>
+        <w:t xml:space="preserve"> the </w:t>
+      </w:r>
+      <w:proofErr w:type="spellStart"/>
+      <w:r>
+        <w:t>non Web</w:t>
+      </w:r>
+      <w:proofErr w:type="spellEnd"/>
+      <w:r>
+        <w:t xml:space="preserve"> API content that was deemed to be </w:t>
       </w:r>
       <w:r>
         <w:rPr>
@@ -1356,12 +1537,33 @@
       </w:pPr>
       <w:r>
         <w:lastRenderedPageBreak/>
-        <w:t>Why is this an important topic? How large is the market?  Please cite any market statistics  or other relevant sources.</w:t>
-      </w:r>
-    </w:p>
-    <w:p>
-      <w:r>
-        <w:t>RESTful services are growing in importance at an incredible rate right now, mostly in support of the variety of devices out there today. REST style services are being used to provide backends for nearly all mobile applications, as well as, the newer style of web sites being built - i.e. single-page apps.</w:t>
+        <w:t xml:space="preserve">Why is this an important topic? How large is the market?  Please cite any market </w:t>
+      </w:r>
+      <w:proofErr w:type="gramStart"/>
+      <w:r>
+        <w:t>statistics  or</w:t>
+      </w:r>
+      <w:proofErr w:type="gramEnd"/>
+      <w:r>
+        <w:t xml:space="preserve"> other relevant sources.</w:t>
+      </w:r>
+    </w:p>
+    <w:p>
+      <w:proofErr w:type="spellStart"/>
+      <w:r>
+        <w:t>RESTful</w:t>
+      </w:r>
+      <w:proofErr w:type="spellEnd"/>
+      <w:r>
+        <w:t xml:space="preserve"> services are growing in importance at an incredible rate right now, mostly in support of the variety of devices out there today. REST style services are being used to provide </w:t>
+      </w:r>
+      <w:proofErr w:type="spellStart"/>
+      <w:r>
+        <w:t>backends</w:t>
+      </w:r>
+      <w:proofErr w:type="spellEnd"/>
+      <w:r>
+        <w:t xml:space="preserve"> for nearly all mobile applications, as well as, the newer style of web sites being built - i.e. single-page apps.</w:t>
       </w:r>
     </w:p>
     <w:p>
@@ -1379,7 +1581,15 @@
     </w:p>
     <w:p>
       <w:r>
-        <w:t>What The Reader Will Learn (in 5 or fewer bullet points):</w:t>
+        <w:t xml:space="preserve">What </w:t>
+      </w:r>
+      <w:proofErr w:type="gramStart"/>
+      <w:r>
+        <w:t>The</w:t>
+      </w:r>
+      <w:proofErr w:type="gramEnd"/>
+      <w:r>
+        <w:t xml:space="preserve"> Reader Will Learn (in 5 or fewer bullet points):</w:t>
       </w:r>
     </w:p>
     <w:p>
@@ -1505,7 +1715,29 @@
           <w:szCs w:val="20"/>
           <w:lang w:val="en"/>
         </w:rPr>
-        <w:t>Using NHibernate, Entity Framework, and Dapper with Web API</w:t>
+        <w:t xml:space="preserve">Using </w:t>
+      </w:r>
+      <w:proofErr w:type="spellStart"/>
+      <w:r>
+        <w:rPr>
+          <w:rFonts w:ascii="Verdana,Arial" w:eastAsia="Verdana,Arial" w:hAnsi="Verdana,Arial" w:cs="Verdana,Arial"/>
+          <w:color w:val="000000" w:themeColor="text1"/>
+          <w:sz w:val="20"/>
+          <w:szCs w:val="20"/>
+          <w:lang w:val="en"/>
+        </w:rPr>
+        <w:t>NHibernate</w:t>
+      </w:r>
+      <w:proofErr w:type="spellEnd"/>
+      <w:r>
+        <w:rPr>
+          <w:rFonts w:ascii="Verdana,Arial" w:eastAsia="Verdana,Arial" w:hAnsi="Verdana,Arial" w:cs="Verdana,Arial"/>
+          <w:color w:val="000000" w:themeColor="text1"/>
+          <w:sz w:val="20"/>
+          <w:szCs w:val="20"/>
+          <w:lang w:val="en"/>
+        </w:rPr>
+        <w:t>, Entity Framework, and Dapper with Web API</w:t>
       </w:r>
     </w:p>
     <w:p>
@@ -1673,14 +1905,9 @@
           <w:szCs w:val="20"/>
           <w:lang w:val="en"/>
         </w:rPr>
-        <w:t>2. What is RESTful?</w:t>
-      </w:r>
-    </w:p>
-    <w:p>
-      <w:pPr>
-        <w:pStyle w:val="NormalWeb"/>
-        <w:shd w:val="clear" w:color="auto" w:fill="FFFFFF" w:themeFill="background1"/>
-      </w:pPr>
+        <w:t xml:space="preserve">2. What is </w:t>
+      </w:r>
+      <w:proofErr w:type="spellStart"/>
       <w:r>
         <w:rPr>
           <w:rFonts w:ascii="Verdana,Arial" w:eastAsia="Verdana,Arial" w:hAnsi="Verdana,Arial" w:cs="Verdana,Arial"/>
@@ -1689,14 +1916,9 @@
           <w:szCs w:val="20"/>
           <w:lang w:val="en"/>
         </w:rPr>
-        <w:t>3. Designing Our Sample REST API</w:t>
-      </w:r>
-    </w:p>
-    <w:p>
-      <w:pPr>
-        <w:pStyle w:val="NormalWeb"/>
-        <w:shd w:val="clear" w:color="auto" w:fill="FFFFFF" w:themeFill="background1"/>
-      </w:pPr>
+        <w:t>RESTful</w:t>
+      </w:r>
+      <w:proofErr w:type="spellEnd"/>
       <w:r>
         <w:rPr>
           <w:rFonts w:ascii="Verdana,Arial" w:eastAsia="Verdana,Arial" w:hAnsi="Verdana,Arial" w:cs="Verdana,Arial"/>
@@ -1705,7 +1927,7 @@
           <w:szCs w:val="20"/>
           <w:lang w:val="en"/>
         </w:rPr>
-        <w:t>4. Building the Environment and Creating the Source Tree </w:t>
+        <w:t>?</w:t>
       </w:r>
     </w:p>
     <w:p>
@@ -1721,7 +1943,7 @@
           <w:szCs w:val="20"/>
           <w:lang w:val="en"/>
         </w:rPr>
-        <w:t>5. Controllers, Dependencies, and Managing the Database Unit of Work</w:t>
+        <w:t>3. Designing Our Sample REST API</w:t>
       </w:r>
     </w:p>
     <w:p>
@@ -1737,7 +1959,7 @@
           <w:szCs w:val="20"/>
           <w:lang w:val="en"/>
         </w:rPr>
-        <w:t>6. Securing the Service </w:t>
+        <w:t>4. Building the Environment and Creating the Source Tree </w:t>
       </w:r>
     </w:p>
     <w:p>
@@ -1753,7 +1975,7 @@
           <w:szCs w:val="20"/>
           <w:lang w:val="en"/>
         </w:rPr>
-        <w:t>7. Dealing with Relationships, Partial Updates, and Other Complexities</w:t>
+        <w:t>5. Controllers, Dependencies, and Managing the Database Unit of Work</w:t>
       </w:r>
     </w:p>
     <w:p>
@@ -1769,7 +1991,7 @@
           <w:szCs w:val="20"/>
           <w:lang w:val="en"/>
         </w:rPr>
-        <w:t>8. Leveraging new Web API Features to Simplify Your Code and Support Legacy Systems</w:t>
+        <w:t>6. Securing the Service </w:t>
       </w:r>
     </w:p>
     <w:p>
@@ -1785,6 +2007,38 @@
           <w:szCs w:val="20"/>
           <w:lang w:val="en"/>
         </w:rPr>
+        <w:t>7. Dealing with Relationships, Partial Updates, and Other Complexities</w:t>
+      </w:r>
+    </w:p>
+    <w:p>
+      <w:pPr>
+        <w:pStyle w:val="NormalWeb"/>
+        <w:shd w:val="clear" w:color="auto" w:fill="FFFFFF" w:themeFill="background1"/>
+      </w:pPr>
+      <w:r>
+        <w:rPr>
+          <w:rFonts w:ascii="Verdana,Arial" w:eastAsia="Verdana,Arial" w:hAnsi="Verdana,Arial" w:cs="Verdana,Arial"/>
+          <w:color w:val="000000" w:themeColor="text1"/>
+          <w:sz w:val="20"/>
+          <w:szCs w:val="20"/>
+          <w:lang w:val="en"/>
+        </w:rPr>
+        <w:t>8. Leveraging new Web API Features to Simplify Your Code and Support Legacy Systems</w:t>
+      </w:r>
+    </w:p>
+    <w:p>
+      <w:pPr>
+        <w:pStyle w:val="NormalWeb"/>
+        <w:shd w:val="clear" w:color="auto" w:fill="FFFFFF" w:themeFill="background1"/>
+      </w:pPr>
+      <w:r>
+        <w:rPr>
+          <w:rFonts w:ascii="Verdana,Arial" w:eastAsia="Verdana,Arial" w:hAnsi="Verdana,Arial" w:cs="Verdana,Arial"/>
+          <w:color w:val="000000" w:themeColor="text1"/>
+          <w:sz w:val="20"/>
+          <w:szCs w:val="20"/>
+          <w:lang w:val="en"/>
+        </w:rPr>
         <w:t>9. Putting It All Together</w:t>
       </w:r>
     </w:p>
@@ -1858,7 +2112,39 @@
         <w:t>…</w:t>
       </w:r>
       <w:r>
-        <w:t>degenerates into page after page of setting up NHibernate mappings, dependency injection, security and authentication, and, I kid you not, Log4Net logging. Page after page that could, and should have been used to show the ins and outs of the Web API, modeling a UI to utilize the RESTful links that are supposed to drive your application, crafting AJAX requests for PUT and DELETE, etc, etc, were instead used to fill up reams and reams of Log4Net XML setup, and DI mappings.</w:t>
+        <w:t xml:space="preserve">degenerates into page after page of setting up </w:t>
+      </w:r>
+      <w:proofErr w:type="spellStart"/>
+      <w:r>
+        <w:t>NHibernate</w:t>
+      </w:r>
+      <w:proofErr w:type="spellEnd"/>
+      <w:r>
+        <w:t xml:space="preserve"> mappings, dependency injection, security and authentication, and, I kid you not, Log4Net logging. Page after page that could, and should have been used to show the ins and outs of the Web API, modeling a UI to utilize the </w:t>
+      </w:r>
+      <w:proofErr w:type="spellStart"/>
+      <w:r>
+        <w:t>RESTful</w:t>
+      </w:r>
+      <w:proofErr w:type="spellEnd"/>
+      <w:r>
+        <w:t xml:space="preserve"> links that are supposed to drive your application, crafting AJAX requests for PUT and DELETE, </w:t>
+      </w:r>
+      <w:proofErr w:type="spellStart"/>
+      <w:r>
+        <w:t>etc</w:t>
+      </w:r>
+      <w:proofErr w:type="spellEnd"/>
+      <w:r>
+        <w:t xml:space="preserve">, </w:t>
+      </w:r>
+      <w:proofErr w:type="spellStart"/>
+      <w:r>
+        <w:t>etc</w:t>
+      </w:r>
+      <w:proofErr w:type="spellEnd"/>
+      <w:r>
+        <w:t>, were instead used to fill up reams and reams of Log4Net XML setup, and DI mappings.</w:t>
       </w:r>
     </w:p>
     <w:p>
@@ -1870,7 +2156,23 @@
         </w:numPr>
       </w:pPr>
       <w:r>
-        <w:t>You will spend most of your time learning about the authors favorite O/RM tools, Dependency Injection libraries and logging tools and how to configure them. You WILL NOT learn how to make REST calls using Ajax. I was looking to learning how to perform basic CRUD using a REST service without all the extraneous tools the authors covers. If you are looking to actually learn to use the Web API. DO NOT buy this book I repeat DO NOT by this book.</w:t>
+        <w:t xml:space="preserve">You will spend most of your time learning about the </w:t>
+      </w:r>
+      <w:proofErr w:type="gramStart"/>
+      <w:r>
+        <w:t>authors</w:t>
+      </w:r>
+      <w:proofErr w:type="gramEnd"/>
+      <w:r>
+        <w:t xml:space="preserve"> favorite O/RM tools, Dependency Injection libraries and logging tools and how to configure them. You WILL NOT learn how to make REST calls using Ajax. I was looking to learning how to perform basic CRUD using a REST service without all the extraneous tools the </w:t>
+      </w:r>
+      <w:proofErr w:type="gramStart"/>
+      <w:r>
+        <w:t>authors</w:t>
+      </w:r>
+      <w:proofErr w:type="gramEnd"/>
+      <w:r>
+        <w:t xml:space="preserve"> covers. If you are looking to actually learn to use the Web API. DO NOT buy this book I repeat DO NOT by this book.</w:t>
       </w:r>
     </w:p>
     <w:p>
@@ -1949,7 +2251,23 @@
         </w:numPr>
       </w:pPr>
       <w:r>
-        <w:t>This book is definitely absolutely utterly recommended for those who want to learn WebAPI MVC4 and also how to build a greatly architected WebAPI solution.</w:t>
+        <w:t xml:space="preserve">This book is definitely absolutely utterly recommended for those who want to learn </w:t>
+      </w:r>
+      <w:proofErr w:type="spellStart"/>
+      <w:r>
+        <w:t>WebAPI</w:t>
+      </w:r>
+      <w:proofErr w:type="spellEnd"/>
+      <w:r>
+        <w:t xml:space="preserve"> MVC4 and also how to build a greatly architected </w:t>
+      </w:r>
+      <w:proofErr w:type="spellStart"/>
+      <w:r>
+        <w:t>WebAPI</w:t>
+      </w:r>
+      <w:proofErr w:type="spellEnd"/>
+      <w:r>
+        <w:t xml:space="preserve"> solution.</w:t>
       </w:r>
     </w:p>
     <w:p>
@@ -1998,7 +2316,15 @@
         </w:numPr>
       </w:pPr>
       <w:r>
-        <w:t>This book would have been better if if was only 40 pages and just a step by step how to.</w:t>
+        <w:t xml:space="preserve">This book would have been better if </w:t>
+      </w:r>
+      <w:proofErr w:type="spellStart"/>
+      <w:r>
+        <w:t>if</w:t>
+      </w:r>
+      <w:proofErr w:type="spellEnd"/>
+      <w:r>
+        <w:t xml:space="preserve"> was only 40 pages and just a step by step how to.</w:t>
       </w:r>
     </w:p>
     <w:p>
@@ -2015,7 +2341,15 @@
     </w:p>
     <w:p>
       <w:r>
-        <w:t xml:space="preserve">Summary: Stick to highlighting the framework, show a client AJAX call, show [unit] testing, show step-by-step w/o </w:t>
+        <w:t xml:space="preserve">Summary: Stick to highlighting the framework, show a client AJAX call, show [unit] testing, </w:t>
+      </w:r>
+      <w:proofErr w:type="gramStart"/>
+      <w:r>
+        <w:t>show</w:t>
+      </w:r>
+      <w:proofErr w:type="gramEnd"/>
+      <w:r>
+        <w:t xml:space="preserve"> step-by-step w/o </w:t>
       </w:r>
       <w:r>
         <w:rPr>
@@ -2025,7 +2359,15 @@
         <w:t>requiring</w:t>
       </w:r>
       <w:r>
-        <w:t xml:space="preserve"> user to look at project code in github.</w:t>
+        <w:t xml:space="preserve"> user to look at project code in </w:t>
+      </w:r>
+      <w:proofErr w:type="spellStart"/>
+      <w:r>
+        <w:t>github</w:t>
+      </w:r>
+      <w:proofErr w:type="spellEnd"/>
+      <w:r>
+        <w:t>.</w:t>
       </w:r>
     </w:p>
     <w:p>
@@ -2070,7 +2412,15 @@
         </w:numPr>
       </w:pPr>
       <w:r>
-        <w:t>Show how to consume using an AJAX call(s). Don’t just rely on Fiddler. As we discovered with ccm, Fiddler hides issues you’ll encounter with real clients (e.g., CORS).</w:t>
+        <w:t xml:space="preserve">Show how to consume using an AJAX call(s). Don’t just rely on Fiddler. As we discovered with </w:t>
+      </w:r>
+      <w:proofErr w:type="spellStart"/>
+      <w:r>
+        <w:t>ccm</w:t>
+      </w:r>
+      <w:proofErr w:type="spellEnd"/>
+      <w:r>
+        <w:t>, Fiddler hides issues you’ll encounter with real clients (e.g., CORS).</w:t>
       </w:r>
     </w:p>
     <w:p>
@@ -2082,7 +2432,15 @@
         </w:numPr>
       </w:pPr>
       <w:r>
-        <w:t>Do NOT spend time on swappable data storage. Stick with one, probably NHibernate (though SQL Azure was requested by one guy).</w:t>
+        <w:t xml:space="preserve">Do NOT spend time on swappable data storage. Stick with one, probably </w:t>
+      </w:r>
+      <w:proofErr w:type="spellStart"/>
+      <w:r>
+        <w:t>NHibernate</w:t>
+      </w:r>
+      <w:proofErr w:type="spellEnd"/>
+      <w:r>
+        <w:t xml:space="preserve"> (though SQL Azure was requested by one guy).</w:t>
       </w:r>
     </w:p>
     <w:p>
@@ -2346,7 +2704,15 @@
         </w:numPr>
       </w:pPr>
       <w:r>
-        <w:t>2) What is RESTful?</w:t>
+        <w:t xml:space="preserve">2) What is </w:t>
+      </w:r>
+      <w:proofErr w:type="spellStart"/>
+      <w:r>
+        <w:t>RESTful</w:t>
+      </w:r>
+      <w:proofErr w:type="spellEnd"/>
+      <w:r>
+        <w:t>?</w:t>
       </w:r>
     </w:p>
     <w:p>
@@ -2374,7 +2740,21 @@
         <w:rPr>
           <w:rFonts w:ascii="Calibri" w:eastAsia="Calibri" w:hAnsi="Calibri" w:cs="Calibri"/>
         </w:rPr>
-        <w:t>In CcmApi we're using 402 to indicate that a business processing rule has been violated. I think Adam Haskell or Jarrett recommended this, so I listened!</w:t>
+        <w:t xml:space="preserve">In </w:t>
+      </w:r>
+      <w:proofErr w:type="spellStart"/>
+      <w:r>
+        <w:rPr>
+          <w:rFonts w:ascii="Calibri" w:eastAsia="Calibri" w:hAnsi="Calibri" w:cs="Calibri"/>
+        </w:rPr>
+        <w:t>CcmApi</w:t>
+      </w:r>
+      <w:proofErr w:type="spellEnd"/>
+      <w:r>
+        <w:rPr>
+          <w:rFonts w:ascii="Calibri" w:eastAsia="Calibri" w:hAnsi="Calibri" w:cs="Calibri"/>
+        </w:rPr>
+        <w:t xml:space="preserve"> we're using 402 to indicate that a business processing rule has been violated. I think Adam Haskell or Jarrett recommended this, so I listened!</w:t>
       </w:r>
       <w:commentRangeEnd w:id="1"/>
       <w:r>
@@ -2430,7 +2810,77 @@
           <w:rFonts w:ascii="Calibri" w:eastAsia="Calibri" w:hAnsi="Calibri" w:cs="Calibri"/>
         </w:rPr>
         <w:lastRenderedPageBreak/>
-        <w:t>For collections, make the returned collection a "1st class object" with its own set of properties. Instead of putting the "All" link on each of the bare elements, put it on the collection which will now contain the elements. For the collections returning all Tasks or all Users (i.e., entities that can have a lot of records), add PageNumber, PageSize, and PageCount to the collection. Put pageNumber and pageSize in the query string so callers can page through results.</w:t>
+        <w:t xml:space="preserve">For collections, make the returned collection a "1st class object" with its own set of properties. Instead of putting the "All" link on each of the bare elements, put it on the collection which will now contain the elements. For the collections returning all Tasks or all Users (i.e., entities that can have a lot of records), add </w:t>
+      </w:r>
+      <w:proofErr w:type="spellStart"/>
+      <w:r>
+        <w:rPr>
+          <w:rFonts w:ascii="Calibri" w:eastAsia="Calibri" w:hAnsi="Calibri" w:cs="Calibri"/>
+        </w:rPr>
+        <w:t>PageNumber</w:t>
+      </w:r>
+      <w:proofErr w:type="spellEnd"/>
+      <w:r>
+        <w:rPr>
+          <w:rFonts w:ascii="Calibri" w:eastAsia="Calibri" w:hAnsi="Calibri" w:cs="Calibri"/>
+        </w:rPr>
+        <w:t xml:space="preserve">, </w:t>
+      </w:r>
+      <w:proofErr w:type="spellStart"/>
+      <w:r>
+        <w:rPr>
+          <w:rFonts w:ascii="Calibri" w:eastAsia="Calibri" w:hAnsi="Calibri" w:cs="Calibri"/>
+        </w:rPr>
+        <w:t>PageSize</w:t>
+      </w:r>
+      <w:proofErr w:type="spellEnd"/>
+      <w:r>
+        <w:rPr>
+          <w:rFonts w:ascii="Calibri" w:eastAsia="Calibri" w:hAnsi="Calibri" w:cs="Calibri"/>
+        </w:rPr>
+        <w:t xml:space="preserve">, and </w:t>
+      </w:r>
+      <w:proofErr w:type="spellStart"/>
+      <w:r>
+        <w:rPr>
+          <w:rFonts w:ascii="Calibri" w:eastAsia="Calibri" w:hAnsi="Calibri" w:cs="Calibri"/>
+        </w:rPr>
+        <w:t>PageCount</w:t>
+      </w:r>
+      <w:proofErr w:type="spellEnd"/>
+      <w:r>
+        <w:rPr>
+          <w:rFonts w:ascii="Calibri" w:eastAsia="Calibri" w:hAnsi="Calibri" w:cs="Calibri"/>
+        </w:rPr>
+        <w:t xml:space="preserve"> to the collection. Put </w:t>
+      </w:r>
+      <w:proofErr w:type="spellStart"/>
+      <w:r>
+        <w:rPr>
+          <w:rFonts w:ascii="Calibri" w:eastAsia="Calibri" w:hAnsi="Calibri" w:cs="Calibri"/>
+        </w:rPr>
+        <w:t>pageNumber</w:t>
+      </w:r>
+      <w:proofErr w:type="spellEnd"/>
+      <w:r>
+        <w:rPr>
+          <w:rFonts w:ascii="Calibri" w:eastAsia="Calibri" w:hAnsi="Calibri" w:cs="Calibri"/>
+        </w:rPr>
+        <w:t xml:space="preserve"> and </w:t>
+      </w:r>
+      <w:proofErr w:type="spellStart"/>
+      <w:r>
+        <w:rPr>
+          <w:rFonts w:ascii="Calibri" w:eastAsia="Calibri" w:hAnsi="Calibri" w:cs="Calibri"/>
+        </w:rPr>
+        <w:t>pageSize</w:t>
+      </w:r>
+      <w:proofErr w:type="spellEnd"/>
+      <w:r>
+        <w:rPr>
+          <w:rFonts w:ascii="Calibri" w:eastAsia="Calibri" w:hAnsi="Calibri" w:cs="Calibri"/>
+        </w:rPr>
+        <w:t xml:space="preserve"> in the query string so callers can page through results.</w:t>
       </w:r>
       <w:commentRangeEnd w:id="3"/>
       <w:r>
@@ -2542,7 +2992,15 @@
         </w:numPr>
       </w:pPr>
       <w:r>
-        <w:t>We should have 3 users with 3 different auth levels:</w:t>
+        <w:t xml:space="preserve">We should have 3 users with 3 different </w:t>
+      </w:r>
+      <w:proofErr w:type="spellStart"/>
+      <w:r>
+        <w:t>auth</w:t>
+      </w:r>
+      <w:proofErr w:type="spellEnd"/>
+      <w:r>
+        <w:t xml:space="preserve"> levels:</w:t>
       </w:r>
     </w:p>
     <w:p>
@@ -2566,13 +3024,22 @@
         </w:numPr>
       </w:pPr>
       <w:r>
-        <w:t xml:space="preserve">Can't create or delete anything, but can see </w:t>
+        <w:t xml:space="preserve">Can't create or delete </w:t>
+      </w:r>
+      <w:r>
+        <w:t>tasks</w:t>
+      </w:r>
+      <w:r>
+        <w:t xml:space="preserve">, but can see </w:t>
       </w:r>
       <w:r>
         <w:t xml:space="preserve">and modify </w:t>
       </w:r>
       <w:r>
-        <w:t>all data</w:t>
+        <w:t>task</w:t>
+      </w:r>
+      <w:r>
+        <w:t xml:space="preserve"> data</w:t>
       </w:r>
     </w:p>
     <w:p>
@@ -2601,7 +3068,15 @@
         </w:numPr>
       </w:pPr>
       <w:r>
-        <w:t>forms auth cookies not natural for apps and devices external to website, so will not cover it</w:t>
+        <w:t xml:space="preserve">forms </w:t>
+      </w:r>
+      <w:proofErr w:type="spellStart"/>
+      <w:r>
+        <w:t>auth</w:t>
+      </w:r>
+      <w:proofErr w:type="spellEnd"/>
+      <w:r>
+        <w:t xml:space="preserve"> cookies not natural for apps and devices external to website, so will not cover it</w:t>
       </w:r>
     </w:p>
     <w:p>
@@ -3369,7 +3844,21 @@
         <w:rPr>
           <w:rFonts w:cs="Segoe Print"/>
         </w:rPr>
-        <w:t xml:space="preserve"> Returns 401 (Unauthorized) if auth fails.</w:t>
+        <w:t xml:space="preserve"> Returns 401 (Unauthorized) if </w:t>
+      </w:r>
+      <w:proofErr w:type="spellStart"/>
+      <w:r>
+        <w:rPr>
+          <w:rFonts w:cs="Segoe Print"/>
+        </w:rPr>
+        <w:t>auth</w:t>
+      </w:r>
+      <w:proofErr w:type="spellEnd"/>
+      <w:r>
+        <w:rPr>
+          <w:rFonts w:cs="Segoe Print"/>
+        </w:rPr>
+        <w:t xml:space="preserve"> fails.</w:t>
       </w:r>
     </w:p>
     <w:p/>
@@ -3670,7 +4159,35 @@
         <w:rPr>
           <w:rFonts w:cs="Segoe Print"/>
         </w:rPr>
-        <w:t xml:space="preserve">Understand there are separate routes, controllers, etc. for mvc and web.api. </w:t>
+        <w:t xml:space="preserve">Understand there are separate routes, controllers, etc. for </w:t>
+      </w:r>
+      <w:proofErr w:type="spellStart"/>
+      <w:r>
+        <w:rPr>
+          <w:rFonts w:cs="Segoe Print"/>
+        </w:rPr>
+        <w:t>mvc</w:t>
+      </w:r>
+      <w:proofErr w:type="spellEnd"/>
+      <w:r>
+        <w:rPr>
+          <w:rFonts w:cs="Segoe Print"/>
+        </w:rPr>
+        <w:t xml:space="preserve"> and </w:t>
+      </w:r>
+      <w:proofErr w:type="spellStart"/>
+      <w:r>
+        <w:rPr>
+          <w:rFonts w:cs="Segoe Print"/>
+        </w:rPr>
+        <w:t>web.api</w:t>
+      </w:r>
+      <w:proofErr w:type="spellEnd"/>
+      <w:r>
+        <w:rPr>
+          <w:rFonts w:cs="Segoe Print"/>
+        </w:rPr>
+        <w:t xml:space="preserve">. </w:t>
       </w:r>
       <w:r>
         <w:rPr>
@@ -4049,7 +4566,21 @@
         <w:rPr>
           <w:rFonts w:cs="Segoe Print"/>
         </w:rPr>
-        <w:t>Use url-based versioning</w:t>
+        <w:t xml:space="preserve">Use </w:t>
+      </w:r>
+      <w:proofErr w:type="spellStart"/>
+      <w:r>
+        <w:rPr>
+          <w:rFonts w:cs="Segoe Print"/>
+        </w:rPr>
+        <w:t>url</w:t>
+      </w:r>
+      <w:proofErr w:type="spellEnd"/>
+      <w:r>
+        <w:rPr>
+          <w:rFonts w:cs="Segoe Print"/>
+        </w:rPr>
+        <w:t>-based versioning</w:t>
       </w:r>
     </w:p>
     <w:p>
@@ -4168,7 +4699,21 @@
         <w:rPr>
           <w:rFonts w:cs="Segoe Print"/>
         </w:rPr>
-        <w:t>Careful; this will break the api help page</w:t>
+        <w:t xml:space="preserve">Careful; this will break the </w:t>
+      </w:r>
+      <w:proofErr w:type="spellStart"/>
+      <w:r>
+        <w:rPr>
+          <w:rFonts w:cs="Segoe Print"/>
+        </w:rPr>
+        <w:t>api</w:t>
+      </w:r>
+      <w:proofErr w:type="spellEnd"/>
+      <w:r>
+        <w:rPr>
+          <w:rFonts w:cs="Segoe Print"/>
+        </w:rPr>
+        <w:t xml:space="preserve"> help page</w:t>
       </w:r>
       <w:ins w:id="75" w:author="Brian Wortman" w:date="2014-02-15T11:14:00Z">
         <w:r>
@@ -4233,7 +4778,35 @@
           <w:rPr>
             <w:rFonts w:cs="Segoe Print"/>
           </w:rPr>
-          <w:t xml:space="preserve">Here’s a description of an impl, from msft: </w:t>
+          <w:t xml:space="preserve">Here’s a description of an </w:t>
+        </w:r>
+        <w:proofErr w:type="spellStart"/>
+        <w:r>
+          <w:rPr>
+            <w:rFonts w:cs="Segoe Print"/>
+          </w:rPr>
+          <w:t>impl</w:t>
+        </w:r>
+        <w:proofErr w:type="spellEnd"/>
+        <w:r>
+          <w:rPr>
+            <w:rFonts w:cs="Segoe Print"/>
+          </w:rPr>
+          <w:t xml:space="preserve">, from </w:t>
+        </w:r>
+        <w:proofErr w:type="spellStart"/>
+        <w:r>
+          <w:rPr>
+            <w:rFonts w:cs="Segoe Print"/>
+          </w:rPr>
+          <w:t>msft</w:t>
+        </w:r>
+        <w:proofErr w:type="spellEnd"/>
+        <w:r>
+          <w:rPr>
+            <w:rFonts w:cs="Segoe Print"/>
+          </w:rPr>
+          <w:t xml:space="preserve">: </w:t>
         </w:r>
         <w:r>
           <w:rPr>
@@ -4588,11 +5161,19 @@
           <w:rFonts w:cs="Segoe Print"/>
         </w:rPr>
       </w:pPr>
-      <w:r>
-        <w:rPr>
-          <w:rFonts w:cs="Segoe Print"/>
-        </w:rPr>
-        <w:t>Async Filters</w:t>
+      <w:proofErr w:type="spellStart"/>
+      <w:r>
+        <w:rPr>
+          <w:rFonts w:cs="Segoe Print"/>
+        </w:rPr>
+        <w:t>Async</w:t>
+      </w:r>
+      <w:proofErr w:type="spellEnd"/>
+      <w:r>
+        <w:rPr>
+          <w:rFonts w:cs="Segoe Print"/>
+        </w:rPr>
+        <w:t xml:space="preserve"> Filters</w:t>
       </w:r>
     </w:p>
     <w:p>
@@ -4648,7 +5229,35 @@
         <w:rPr>
           <w:rFonts w:cs="Segoe Print"/>
         </w:rPr>
-        <w:t>Be careful with this. Possible ctroller method invoked before filter has run. Not appropriate for uow or authorization filters!</w:t>
+        <w:t xml:space="preserve">Be careful with this. Possible </w:t>
+      </w:r>
+      <w:proofErr w:type="spellStart"/>
+      <w:r>
+        <w:rPr>
+          <w:rFonts w:cs="Segoe Print"/>
+        </w:rPr>
+        <w:t>ctroller</w:t>
+      </w:r>
+      <w:proofErr w:type="spellEnd"/>
+      <w:r>
+        <w:rPr>
+          <w:rFonts w:cs="Segoe Print"/>
+        </w:rPr>
+        <w:t xml:space="preserve"> method invoked before filter has run. Not appropriate for </w:t>
+      </w:r>
+      <w:proofErr w:type="spellStart"/>
+      <w:r>
+        <w:rPr>
+          <w:rFonts w:cs="Segoe Print"/>
+        </w:rPr>
+        <w:t>uow</w:t>
+      </w:r>
+      <w:proofErr w:type="spellEnd"/>
+      <w:r>
+        <w:rPr>
+          <w:rFonts w:cs="Segoe Print"/>
+        </w:rPr>
+        <w:t xml:space="preserve"> or authorization filters!</w:t>
       </w:r>
     </w:p>
     <w:p>
@@ -4754,6 +5363,7 @@
         </w:rPr>
         <w:t xml:space="preserve"> Also, note that according to the CORS spec, setting origins to "*" is not valid if </w:t>
       </w:r>
+      <w:proofErr w:type="spellStart"/>
       <w:r>
         <w:rPr>
           <w:rFonts w:ascii="Segoe Print" w:eastAsia="Segoe Print" w:hAnsi="Segoe Print" w:cs="Segoe Print"/>
@@ -4762,6 +5372,7 @@
         </w:rPr>
         <w:t>SupportsCredentials</w:t>
       </w:r>
+      <w:proofErr w:type="spellEnd"/>
       <w:r>
         <w:rPr>
           <w:rFonts w:ascii="Segoe Print" w:eastAsia="Segoe Print" w:hAnsi="Segoe Print" w:cs="Segoe Print"/>
@@ -4979,12 +5590,14 @@
           <w:rFonts w:cs="Segoe Print"/>
         </w:rPr>
       </w:pPr>
+      <w:proofErr w:type="spellStart"/>
       <w:r>
         <w:rPr>
           <w:rFonts w:cs="Segoe Print"/>
         </w:rPr>
         <w:t>IHttpActionResult</w:t>
       </w:r>
+      <w:proofErr w:type="spellEnd"/>
     </w:p>
     <w:p>
       <w:pPr>
@@ -5079,6 +5692,7 @@
         <w:rPr>
           <w:rFonts w:cs="Segoe Print"/>
         </w:rPr>
+        <w:lastRenderedPageBreak/>
         <w:t>S</w:t>
       </w:r>
       <w:r>
@@ -5177,6 +5791,7 @@
           <w:rFonts w:cs="Segoe Print"/>
         </w:rPr>
       </w:pPr>
+      <w:proofErr w:type="spellStart"/>
       <w:r>
         <w:rPr>
           <w:rFonts w:cs="Segoe Print"/>
@@ -5187,7 +5802,14 @@
         <w:rPr>
           <w:rFonts w:cs="Segoe Print"/>
         </w:rPr>
-        <w:t>uth attributes</w:t>
+        <w:t>uth</w:t>
+      </w:r>
+      <w:proofErr w:type="spellEnd"/>
+      <w:r>
+        <w:rPr>
+          <w:rFonts w:cs="Segoe Print"/>
+        </w:rPr>
+        <w:t xml:space="preserve"> attributes</w:t>
       </w:r>
     </w:p>
     <w:p>
@@ -5280,7 +5902,21 @@
         <w:rPr>
           <w:rFonts w:ascii="Segoe Print" w:eastAsia="Segoe Print" w:hAnsi="Segoe Print" w:cs="Segoe Print"/>
         </w:rPr>
-        <w:t xml:space="preserve">Exposing entities and the risk of overposting. Recommend exposing (web) models instead of entities. This also provides greater flexibility (e.g., adding links). </w:t>
+        <w:t xml:space="preserve">Exposing entities and the risk of </w:t>
+      </w:r>
+      <w:proofErr w:type="spellStart"/>
+      <w:r>
+        <w:rPr>
+          <w:rFonts w:ascii="Segoe Print" w:eastAsia="Segoe Print" w:hAnsi="Segoe Print" w:cs="Segoe Print"/>
+        </w:rPr>
+        <w:t>overposting</w:t>
+      </w:r>
+      <w:proofErr w:type="spellEnd"/>
+      <w:r>
+        <w:rPr>
+          <w:rFonts w:ascii="Segoe Print" w:eastAsia="Segoe Print" w:hAnsi="Segoe Print" w:cs="Segoe Print"/>
+        </w:rPr>
+        <w:t xml:space="preserve">. Recommend exposing (web) models instead of entities. This also provides greater flexibility (e.g., adding links). </w:t>
       </w:r>
     </w:p>
     <w:p>
@@ -5382,7 +6018,35 @@
         <w:rPr>
           <w:rFonts w:cs="Segoe Print"/>
         </w:rPr>
-        <w:t>ackage management (nuGet) - when to add ref directly, when to use nuGet?</w:t>
+        <w:t>ackage management (</w:t>
+      </w:r>
+      <w:proofErr w:type="spellStart"/>
+      <w:r>
+        <w:rPr>
+          <w:rFonts w:cs="Segoe Print"/>
+        </w:rPr>
+        <w:t>nuGet</w:t>
+      </w:r>
+      <w:proofErr w:type="spellEnd"/>
+      <w:r>
+        <w:rPr>
+          <w:rFonts w:cs="Segoe Print"/>
+        </w:rPr>
+        <w:t xml:space="preserve">) - when to add ref directly, when to use </w:t>
+      </w:r>
+      <w:proofErr w:type="spellStart"/>
+      <w:r>
+        <w:rPr>
+          <w:rFonts w:cs="Segoe Print"/>
+        </w:rPr>
+        <w:t>nuGet</w:t>
+      </w:r>
+      <w:proofErr w:type="spellEnd"/>
+      <w:r>
+        <w:rPr>
+          <w:rFonts w:cs="Segoe Print"/>
+        </w:rPr>
+        <w:t>?</w:t>
       </w:r>
     </w:p>
     <w:p>
@@ -5736,8 +6400,13 @@
         </w:rPr>
       </w:pPr>
       <w:r>
-        <w:t>Use an ExceptionHandler</w:t>
-      </w:r>
+        <w:t xml:space="preserve">Use an </w:t>
+      </w:r>
+      <w:proofErr w:type="spellStart"/>
+      <w:r>
+        <w:t>ExceptionHandler</w:t>
+      </w:r>
+      <w:proofErr w:type="spellEnd"/>
     </w:p>
     <w:p>
       <w:pPr>
@@ -5789,8 +6458,13 @@
         </w:rPr>
       </w:pPr>
       <w:r>
-        <w:t>Use an ExceptionLogger</w:t>
-      </w:r>
+        <w:t xml:space="preserve">Use an </w:t>
+      </w:r>
+      <w:proofErr w:type="spellStart"/>
+      <w:r>
+        <w:t>ExceptionLogger</w:t>
+      </w:r>
+      <w:proofErr w:type="spellEnd"/>
     </w:p>
     <w:p>
       <w:pPr>
@@ -5843,8 +6517,13 @@
         </w:rPr>
       </w:pPr>
       <w:r>
-        <w:t>Use an ITraceWriter</w:t>
-      </w:r>
+        <w:t xml:space="preserve">Use an </w:t>
+      </w:r>
+      <w:proofErr w:type="spellStart"/>
+      <w:r>
+        <w:t>ITraceWriter</w:t>
+      </w:r>
+      <w:proofErr w:type="spellEnd"/>
     </w:p>
     <w:p>
       <w:pPr>
@@ -6226,8 +6905,30 @@
         <w:rPr>
           <w:rFonts w:cs="Segoe Print"/>
         </w:rPr>
-        <w:t>Look at global.asax ConfigureFormatters</w:t>
-      </w:r>
+        <w:t xml:space="preserve">Look at </w:t>
+      </w:r>
+      <w:proofErr w:type="spellStart"/>
+      <w:r>
+        <w:rPr>
+          <w:rFonts w:cs="Segoe Print"/>
+        </w:rPr>
+        <w:t>global.asax</w:t>
+      </w:r>
+      <w:proofErr w:type="spellEnd"/>
+      <w:r>
+        <w:rPr>
+          <w:rFonts w:cs="Segoe Print"/>
+        </w:rPr>
+        <w:t xml:space="preserve"> </w:t>
+      </w:r>
+      <w:proofErr w:type="spellStart"/>
+      <w:r>
+        <w:rPr>
+          <w:rFonts w:cs="Segoe Print"/>
+        </w:rPr>
+        <w:t>ConfigureFormatters</w:t>
+      </w:r>
+      <w:proofErr w:type="spellEnd"/>
       <w:ins w:id="84" w:author="Brian Wortman" w:date="2014-02-15T11:18:00Z">
         <w:r>
           <w:rPr>
@@ -6235,6 +6936,7 @@
           </w:rPr>
           <w:t xml:space="preserve">. We use </w:t>
         </w:r>
+        <w:proofErr w:type="spellStart"/>
         <w:r>
           <w:rPr>
             <w:rFonts w:cs="Segoe Print"/>
@@ -6242,6 +6944,7 @@
           <w:t>JsonMediaTypeFormatter</w:t>
         </w:r>
       </w:ins>
+      <w:proofErr w:type="spellEnd"/>
       <w:ins w:id="85" w:author="Brian Wortman" w:date="2014-02-15T11:19:00Z">
         <w:r>
           <w:rPr>
@@ -6249,25 +6952,71 @@
           </w:rPr>
           <w:t xml:space="preserve">, </w:t>
         </w:r>
+        <w:proofErr w:type="spellStart"/>
         <w:r>
           <w:rPr>
             <w:rFonts w:cs="Segoe Print"/>
           </w:rPr>
           <w:t>CamelCasePropertyNamesContractResolver</w:t>
         </w:r>
+        <w:proofErr w:type="spellEnd"/>
         <w:r>
           <w:rPr>
             <w:rFonts w:cs="Segoe Print"/>
           </w:rPr>
-          <w:t xml:space="preserve">, StringEnumConverter. Can also enforce json-only </w:t>
-        </w:r>
-      </w:ins>
-      <w:ins w:id="86" w:author="Brian Wortman" w:date="2014-02-15T11:20:00Z">
+          <w:t xml:space="preserve">, </w:t>
+        </w:r>
+        <w:proofErr w:type="spellStart"/>
+        <w:proofErr w:type="gramStart"/>
         <w:r>
           <w:rPr>
             <w:rFonts w:cs="Segoe Print"/>
           </w:rPr>
-          <w:t xml:space="preserve">by replacing the IContentNegotiator </w:t>
+          <w:t>StringEnumConverter</w:t>
+        </w:r>
+        <w:proofErr w:type="spellEnd"/>
+        <w:proofErr w:type="gramEnd"/>
+        <w:r>
+          <w:rPr>
+            <w:rFonts w:cs="Segoe Print"/>
+          </w:rPr>
+          <w:t xml:space="preserve">. Can also enforce </w:t>
+        </w:r>
+        <w:proofErr w:type="spellStart"/>
+        <w:r>
+          <w:rPr>
+            <w:rFonts w:cs="Segoe Print"/>
+          </w:rPr>
+          <w:t>json</w:t>
+        </w:r>
+        <w:proofErr w:type="spellEnd"/>
+        <w:r>
+          <w:rPr>
+            <w:rFonts w:cs="Segoe Print"/>
+          </w:rPr>
+          <w:t xml:space="preserve">-only </w:t>
+        </w:r>
+      </w:ins>
+      <w:ins w:id="86" w:author="Brian Wortman" w:date="2014-02-15T11:20:00Z">
+        <w:r>
+          <w:rPr>
+            <w:rFonts w:cs="Segoe Print"/>
+          </w:rPr>
+          <w:t xml:space="preserve">by replacing the </w:t>
+        </w:r>
+        <w:proofErr w:type="spellStart"/>
+        <w:r>
+          <w:rPr>
+            <w:rFonts w:cs="Segoe Print"/>
+          </w:rPr>
+          <w:t>IContentNegotiator</w:t>
+        </w:r>
+        <w:proofErr w:type="spellEnd"/>
+        <w:r>
+          <w:rPr>
+            <w:rFonts w:cs="Segoe Print"/>
+          </w:rPr>
+          <w:t xml:space="preserve"> </w:t>
         </w:r>
       </w:ins>
       <w:ins w:id="87" w:author="Brian Wortman" w:date="2014-02-15T11:19:00Z">
@@ -6278,6 +7027,7 @@
           <w:t xml:space="preserve">(e.g., </w:t>
         </w:r>
       </w:ins>
+      <w:proofErr w:type="spellStart"/>
       <w:ins w:id="88" w:author="Brian Wortman" w:date="2014-02-15T11:20:00Z">
         <w:r>
           <w:rPr>
@@ -6285,6 +7035,7 @@
           </w:rPr>
           <w:t>JsonOnlyContentNegotiator</w:t>
         </w:r>
+        <w:proofErr w:type="spellEnd"/>
         <w:r>
           <w:rPr>
             <w:rFonts w:cs="Segoe Print"/>

</xml_diff>

<commit_message>
ch5: routing and versioning. also added a bug list to the web api 2 notes doc
</commit_message>
<xml_diff>
--- a/doc/web api 2 notes.docx
+++ b/doc/web api 2 notes.docx
@@ -7,6 +7,147 @@
         <w:pStyle w:val="Heading1"/>
       </w:pPr>
       <w:r>
+        <w:t>TODO/Bugs</w:t>
+      </w:r>
+    </w:p>
+    <w:tbl>
+      <w:tblPr>
+        <w:tblStyle w:val="GridTable1Light-Accent1"/>
+        <w:tblW w:w="0" w:type="auto"/>
+        <w:tblLook w:val="04A0" w:firstRow="1" w:lastRow="0" w:firstColumn="1" w:lastColumn="0" w:noHBand="0" w:noVBand="1"/>
+      </w:tblPr>
+      <w:tblGrid>
+        <w:gridCol w:w="8095"/>
+        <w:gridCol w:w="1255"/>
+      </w:tblGrid>
+      <w:tr>
+        <w:trPr>
+          <w:cnfStyle w:val="100000000000" w:firstRow="1" w:lastRow="0" w:firstColumn="0" w:lastColumn="0" w:oddVBand="0" w:evenVBand="0" w:oddHBand="0" w:evenHBand="0" w:firstRowFirstColumn="0" w:firstRowLastColumn="0" w:lastRowFirstColumn="0" w:lastRowLastColumn="0"/>
+        </w:trPr>
+        <w:tc>
+          <w:tcPr>
+            <w:cnfStyle w:val="001000000000" w:firstRow="0" w:lastRow="0" w:firstColumn="1" w:lastColumn="0" w:oddVBand="0" w:evenVBand="0" w:oddHBand="0" w:evenHBand="0" w:firstRowFirstColumn="0" w:firstRowLastColumn="0" w:lastRowFirstColumn="0" w:lastRowLastColumn="0"/>
+            <w:tcW w:w="8095" w:type="dxa"/>
+          </w:tcPr>
+          <w:p>
+            <w:bookmarkStart w:id="0" w:name="_GoBack"/>
+            <w:bookmarkEnd w:id="0"/>
+            <w:r>
+              <w:t>Description</w:t>
+            </w:r>
+          </w:p>
+        </w:tc>
+        <w:tc>
+          <w:tcPr>
+            <w:tcW w:w="1255" w:type="dxa"/>
+          </w:tcPr>
+          <w:p>
+            <w:pPr>
+              <w:cnfStyle w:val="100000000000" w:firstRow="1" w:lastRow="0" w:firstColumn="0" w:lastColumn="0" w:oddVBand="0" w:evenVBand="0" w:oddHBand="0" w:evenHBand="0" w:firstRowFirstColumn="0" w:firstRowLastColumn="0" w:lastRowFirstColumn="0" w:lastRowLastColumn="0"/>
+            </w:pPr>
+            <w:r>
+              <w:t>Assigned To</w:t>
+            </w:r>
+          </w:p>
+        </w:tc>
+      </w:tr>
+      <w:tr>
+        <w:tc>
+          <w:tcPr>
+            <w:cnfStyle w:val="001000000000" w:firstRow="0" w:lastRow="0" w:firstColumn="1" w:lastColumn="0" w:oddVBand="0" w:evenVBand="0" w:oddHBand="0" w:evenHBand="0" w:firstRowFirstColumn="0" w:firstRowLastColumn="0" w:lastRowFirstColumn="0" w:lastRowLastColumn="0"/>
+            <w:tcW w:w="8095" w:type="dxa"/>
+          </w:tcPr>
+          <w:p>
+            <w:r>
+              <w:t>The NuGet packages related to Web API are incorrect! Need to use the Web API 2.1 series of packages, not the plain, unversioned Web API packages. Update CH 4 in the book and verify the change.</w:t>
+            </w:r>
+          </w:p>
+        </w:tc>
+        <w:tc>
+          <w:tcPr>
+            <w:tcW w:w="1255" w:type="dxa"/>
+          </w:tcPr>
+          <w:p>
+            <w:pPr>
+              <w:cnfStyle w:val="000000000000" w:firstRow="0" w:lastRow="0" w:firstColumn="0" w:lastColumn="0" w:oddVBand="0" w:evenVBand="0" w:oddHBand="0" w:evenHBand="0" w:firstRowFirstColumn="0" w:firstRowLastColumn="0" w:lastRowFirstColumn="0" w:lastRowLastColumn="0"/>
+            </w:pPr>
+            <w:r>
+              <w:t>Jamie</w:t>
+            </w:r>
+          </w:p>
+        </w:tc>
+      </w:tr>
+      <w:tr>
+        <w:tc>
+          <w:tcPr>
+            <w:cnfStyle w:val="001000000000" w:firstRow="0" w:lastRow="0" w:firstColumn="1" w:lastColumn="0" w:oddVBand="0" w:evenVBand="0" w:oddHBand="0" w:evenHBand="0" w:firstRowFirstColumn="0" w:firstRowLastColumn="0" w:lastRowFirstColumn="0" w:lastRowLastColumn="0"/>
+            <w:tcW w:w="8095" w:type="dxa"/>
+          </w:tcPr>
+          <w:p/>
+        </w:tc>
+        <w:tc>
+          <w:tcPr>
+            <w:tcW w:w="1255" w:type="dxa"/>
+          </w:tcPr>
+          <w:p>
+            <w:pPr>
+              <w:cnfStyle w:val="000000000000" w:firstRow="0" w:lastRow="0" w:firstColumn="0" w:lastColumn="0" w:oddVBand="0" w:evenVBand="0" w:oddHBand="0" w:evenHBand="0" w:firstRowFirstColumn="0" w:firstRowLastColumn="0" w:lastRowFirstColumn="0" w:lastRowLastColumn="0"/>
+            </w:pPr>
+          </w:p>
+        </w:tc>
+      </w:tr>
+      <w:tr>
+        <w:tc>
+          <w:tcPr>
+            <w:cnfStyle w:val="001000000000" w:firstRow="0" w:lastRow="0" w:firstColumn="1" w:lastColumn="0" w:oddVBand="0" w:evenVBand="0" w:oddHBand="0" w:evenHBand="0" w:firstRowFirstColumn="0" w:firstRowLastColumn="0" w:lastRowFirstColumn="0" w:lastRowLastColumn="0"/>
+            <w:tcW w:w="8095" w:type="dxa"/>
+          </w:tcPr>
+          <w:p/>
+        </w:tc>
+        <w:tc>
+          <w:tcPr>
+            <w:tcW w:w="1255" w:type="dxa"/>
+          </w:tcPr>
+          <w:p>
+            <w:pPr>
+              <w:cnfStyle w:val="000000000000" w:firstRow="0" w:lastRow="0" w:firstColumn="0" w:lastColumn="0" w:oddVBand="0" w:evenVBand="0" w:oddHBand="0" w:evenHBand="0" w:firstRowFirstColumn="0" w:firstRowLastColumn="0" w:lastRowFirstColumn="0" w:lastRowLastColumn="0"/>
+            </w:pPr>
+          </w:p>
+        </w:tc>
+      </w:tr>
+      <w:tr>
+        <w:tc>
+          <w:tcPr>
+            <w:cnfStyle w:val="001000000000" w:firstRow="0" w:lastRow="0" w:firstColumn="1" w:lastColumn="0" w:oddVBand="0" w:evenVBand="0" w:oddHBand="0" w:evenHBand="0" w:firstRowFirstColumn="0" w:firstRowLastColumn="0" w:lastRowFirstColumn="0" w:lastRowLastColumn="0"/>
+            <w:tcW w:w="8095" w:type="dxa"/>
+          </w:tcPr>
+          <w:p/>
+        </w:tc>
+        <w:tc>
+          <w:tcPr>
+            <w:tcW w:w="1255" w:type="dxa"/>
+          </w:tcPr>
+          <w:p>
+            <w:pPr>
+              <w:cnfStyle w:val="000000000000" w:firstRow="0" w:lastRow="0" w:firstColumn="0" w:lastColumn="0" w:oddVBand="0" w:evenVBand="0" w:oddHBand="0" w:evenHBand="0" w:firstRowFirstColumn="0" w:firstRowLastColumn="0" w:lastRowFirstColumn="0" w:lastRowLastColumn="0"/>
+            </w:pPr>
+          </w:p>
+        </w:tc>
+      </w:tr>
+    </w:tbl>
+    <w:p/>
+    <w:p/>
+    <w:p>
+      <w:r>
+        <w:br w:type="page"/>
+      </w:r>
+    </w:p>
+    <w:p>
+      <w:pPr>
+        <w:pStyle w:val="Heading1"/>
+      </w:pPr>
+      <w:r>
+        <w:lastRenderedPageBreak/>
         <w:t>Code Examples</w:t>
       </w:r>
     </w:p>
@@ -2373,16 +2514,16 @@
           <w:numId w:val="12"/>
         </w:numPr>
       </w:pPr>
-      <w:commentRangeStart w:id="0"/>
+      <w:commentRangeStart w:id="1"/>
       <w:r>
         <w:rPr>
           <w:rFonts w:ascii="Calibri" w:eastAsia="Calibri" w:hAnsi="Calibri" w:cs="Calibri"/>
         </w:rPr>
         <w:t>In CcmApi we're using 402 to indicate that a business processing rule has been violated. I think Adam Haskell or Jarrett recommended this, so I listened!</w:t>
       </w:r>
-      <w:commentRangeEnd w:id="0"/>
-      <w:r>
-        <w:commentReference w:id="0"/>
+      <w:commentRangeEnd w:id="1"/>
+      <w:r>
+        <w:commentReference w:id="1"/>
       </w:r>
     </w:p>
     <w:p>
@@ -2405,7 +2546,7 @@
           <w:numId w:val="12"/>
         </w:numPr>
       </w:pPr>
-      <w:commentRangeStart w:id="1"/>
+      <w:commentRangeStart w:id="2"/>
       <w:r>
         <w:t xml:space="preserve">Let's deal with </w:t>
       </w:r>
@@ -2415,9 +2556,9 @@
         </w:rPr>
         <w:t>handling non-resource APIs using REST. Specifically, starting, completing, or reopening a task. This time these will be different than simply updating or deleting it. There are business rules to follow. So the Status attribute is not editable via CRUD methods.</w:t>
       </w:r>
-      <w:commentRangeEnd w:id="1"/>
-      <w:r>
-        <w:commentReference w:id="1"/>
+      <w:commentRangeEnd w:id="2"/>
+      <w:r>
+        <w:commentReference w:id="2"/>
       </w:r>
     </w:p>
     <w:p>
@@ -2428,7 +2569,7 @@
           <w:numId w:val="12"/>
         </w:numPr>
       </w:pPr>
-      <w:commentRangeStart w:id="2"/>
+      <w:commentRangeStart w:id="3"/>
       <w:r>
         <w:rPr>
           <w:rFonts w:ascii="Calibri" w:eastAsia="Calibri" w:hAnsi="Calibri" w:cs="Calibri"/>
@@ -2436,9 +2577,9 @@
         <w:lastRenderedPageBreak/>
         <w:t>For collections, make the returned collection a "1st class object" with its own set of properties. Instead of putting the "All" link on each of the bare elements, put it on the collection which will now contain the elements. For the collections returning all Tasks or all Users (i.e., entities that can have a lot of records), add PageNumber, PageSize, and PageCount to the collection. Put pageNumber and pageSize in the query string so callers can page through results.</w:t>
       </w:r>
-      <w:commentRangeEnd w:id="2"/>
-      <w:r>
-        <w:commentReference w:id="2"/>
+      <w:commentRangeEnd w:id="3"/>
+      <w:r>
+        <w:commentReference w:id="3"/>
       </w:r>
     </w:p>
     <w:p>
@@ -2686,9 +2827,9 @@
       <w:pPr>
         <w:pStyle w:val="Heading1"/>
         <w:rPr>
-          <w:ins w:id="3" w:author="Brian Wortman" w:date="2014-02-15T11:35:00Z"/>
-        </w:rPr>
-        <w:pPrChange w:id="4" w:author="Brian Wortman" w:date="2014-02-15T11:37:00Z">
+          <w:ins w:id="4" w:author="Brian Wortman" w:date="2014-02-15T11:35:00Z"/>
+        </w:rPr>
+        <w:pPrChange w:id="5" w:author="Brian Wortman" w:date="2014-02-15T11:37:00Z">
           <w:pPr>
             <w:tabs>
               <w:tab w:val="left" w:pos="360"/>
@@ -2731,7 +2872,7 @@
           </w:pPr>
         </w:pPrChange>
       </w:pPr>
-      <w:ins w:id="5" w:author="Brian Wortman" w:date="2014-02-15T11:36:00Z">
+      <w:ins w:id="6" w:author="Brian Wortman" w:date="2014-02-15T11:36:00Z">
         <w:r>
           <w:lastRenderedPageBreak/>
           <w:t>Legacy SOAP Support</w:t>
@@ -2741,9 +2882,9 @@
     <w:p>
       <w:pPr>
         <w:rPr>
-          <w:ins w:id="6" w:author="Brian Wortman" w:date="2014-02-15T11:58:00Z"/>
-        </w:rPr>
-        <w:pPrChange w:id="7" w:author="Brian Wortman" w:date="2014-02-15T11:33:00Z">
+          <w:ins w:id="7" w:author="Brian Wortman" w:date="2014-02-15T11:58:00Z"/>
+        </w:rPr>
+        <w:pPrChange w:id="8" w:author="Brian Wortman" w:date="2014-02-15T11:33:00Z">
           <w:pPr>
             <w:tabs>
               <w:tab w:val="left" w:pos="360"/>
@@ -2786,57 +2927,57 @@
           </w:pPr>
         </w:pPrChange>
       </w:pPr>
-      <w:ins w:id="8" w:author="Brian Wortman" w:date="2014-02-15T11:41:00Z">
+      <w:ins w:id="9" w:author="Brian Wortman" w:date="2014-02-15T11:41:00Z">
         <w:r>
           <w:t xml:space="preserve">On a recent project we were tasked with creating </w:t>
         </w:r>
       </w:ins>
-      <w:ins w:id="9" w:author="Brian Wortman" w:date="2014-02-15T11:43:00Z">
+      <w:ins w:id="10" w:author="Brian Wortman" w:date="2014-02-15T11:43:00Z">
         <w:r>
           <w:t>a REST</w:t>
         </w:r>
       </w:ins>
-      <w:ins w:id="10" w:author="Brian Wortman" w:date="2014-02-15T11:45:00Z">
+      <w:ins w:id="11" w:author="Brian Wortman" w:date="2014-02-15T11:45:00Z">
         <w:r>
           <w:t>-based Web API</w:t>
         </w:r>
       </w:ins>
-      <w:ins w:id="11" w:author="Brian Wortman" w:date="2014-02-15T11:47:00Z">
+      <w:ins w:id="12" w:author="Brian Wortman" w:date="2014-02-15T11:47:00Z">
         <w:r>
           <w:t xml:space="preserve"> for a</w:t>
         </w:r>
       </w:ins>
-      <w:ins w:id="12" w:author="Brian Wortman" w:date="2014-02-15T11:54:00Z">
+      <w:ins w:id="13" w:author="Brian Wortman" w:date="2014-02-15T11:54:00Z">
         <w:r>
           <w:t>n existing</w:t>
         </w:r>
       </w:ins>
-      <w:ins w:id="13" w:author="Brian Wortman" w:date="2014-02-15T11:47:00Z">
+      <w:ins w:id="14" w:author="Brian Wortman" w:date="2014-02-15T11:47:00Z">
         <w:r>
           <w:t xml:space="preserve"> banking system. </w:t>
         </w:r>
       </w:ins>
-      <w:ins w:id="14" w:author="Brian Wortman" w:date="2014-02-15T11:53:00Z">
+      <w:ins w:id="15" w:author="Brian Wortman" w:date="2014-02-15T11:53:00Z">
         <w:r>
           <w:t xml:space="preserve">There </w:t>
         </w:r>
       </w:ins>
-      <w:ins w:id="15" w:author="Brian Wortman" w:date="2014-02-15T11:58:00Z">
+      <w:ins w:id="16" w:author="Brian Wortman" w:date="2014-02-15T11:58:00Z">
         <w:r>
           <w:t xml:space="preserve">were a couple of </w:t>
         </w:r>
       </w:ins>
-      <w:ins w:id="16" w:author="Brian Wortman" w:date="2014-02-15T11:53:00Z">
+      <w:ins w:id="17" w:author="Brian Wortman" w:date="2014-02-15T11:53:00Z">
         <w:r>
           <w:t>notable requirement</w:t>
         </w:r>
       </w:ins>
-      <w:ins w:id="17" w:author="Brian Wortman" w:date="2014-02-15T11:58:00Z">
+      <w:ins w:id="18" w:author="Brian Wortman" w:date="2014-02-15T11:58:00Z">
         <w:r>
           <w:t>s</w:t>
         </w:r>
       </w:ins>
-      <w:ins w:id="18" w:author="Brian Wortman" w:date="2014-02-15T11:53:00Z">
+      <w:ins w:id="19" w:author="Brian Wortman" w:date="2014-02-15T11:53:00Z">
         <w:r>
           <w:t>:</w:t>
         </w:r>
@@ -2850,9 +2991,9 @@
           <w:numId w:val="10"/>
         </w:numPr>
         <w:rPr>
-          <w:ins w:id="19" w:author="Brian Wortman" w:date="2014-02-15T11:58:00Z"/>
-        </w:rPr>
-        <w:pPrChange w:id="20" w:author="Brian Wortman" w:date="2014-02-15T11:58:00Z">
+          <w:ins w:id="20" w:author="Brian Wortman" w:date="2014-02-15T11:58:00Z"/>
+        </w:rPr>
+        <w:pPrChange w:id="21" w:author="Brian Wortman" w:date="2014-02-15T11:58:00Z">
           <w:pPr>
             <w:tabs>
               <w:tab w:val="left" w:pos="360"/>
@@ -2895,32 +3036,32 @@
           </w:pPr>
         </w:pPrChange>
       </w:pPr>
-      <w:ins w:id="21" w:author="Brian Wortman" w:date="2014-02-15T11:58:00Z">
+      <w:ins w:id="22" w:author="Brian Wortman" w:date="2014-02-15T11:58:00Z">
         <w:r>
           <w:t>T</w:t>
         </w:r>
       </w:ins>
-      <w:ins w:id="22" w:author="Brian Wortman" w:date="2014-02-15T11:53:00Z">
+      <w:ins w:id="23" w:author="Brian Wortman" w:date="2014-02-15T11:53:00Z">
         <w:r>
           <w:t xml:space="preserve">he new REST-based </w:t>
         </w:r>
       </w:ins>
-      <w:ins w:id="23" w:author="Brian Wortman" w:date="2014-02-15T11:55:00Z">
+      <w:ins w:id="24" w:author="Brian Wortman" w:date="2014-02-15T11:55:00Z">
         <w:r>
           <w:t xml:space="preserve">API and the legacy SOAP-based web service </w:t>
         </w:r>
       </w:ins>
-      <w:ins w:id="24" w:author="Brian Wortman" w:date="2014-02-15T12:00:00Z">
+      <w:ins w:id="25" w:author="Brian Wortman" w:date="2014-02-15T12:00:00Z">
         <w:r>
           <w:t xml:space="preserve">must </w:t>
         </w:r>
       </w:ins>
-      <w:ins w:id="25" w:author="Brian Wortman" w:date="2014-02-15T11:56:00Z">
+      <w:ins w:id="26" w:author="Brian Wortman" w:date="2014-02-15T11:56:00Z">
         <w:r>
           <w:t>be packaged together in a single application</w:t>
         </w:r>
       </w:ins>
-      <w:ins w:id="26" w:author="Brian Wortman" w:date="2014-02-15T11:58:00Z">
+      <w:ins w:id="27" w:author="Brian Wortman" w:date="2014-02-15T11:58:00Z">
         <w:r>
           <w:t>.</w:t>
         </w:r>
@@ -2934,9 +3075,9 @@
           <w:numId w:val="10"/>
         </w:numPr>
         <w:rPr>
-          <w:ins w:id="27" w:author="Brian Wortman" w:date="2014-02-15T11:35:00Z"/>
-        </w:rPr>
-        <w:pPrChange w:id="28" w:author="Brian Wortman" w:date="2014-02-15T11:58:00Z">
+          <w:ins w:id="28" w:author="Brian Wortman" w:date="2014-02-15T11:35:00Z"/>
+        </w:rPr>
+        <w:pPrChange w:id="29" w:author="Brian Wortman" w:date="2014-02-15T11:58:00Z">
           <w:pPr>
             <w:tabs>
               <w:tab w:val="left" w:pos="360"/>
@@ -2979,107 +3120,107 @@
           </w:pPr>
         </w:pPrChange>
       </w:pPr>
-      <w:ins w:id="29" w:author="Brian Wortman" w:date="2014-02-15T11:59:00Z">
+      <w:ins w:id="30" w:author="Brian Wortman" w:date="2014-02-15T11:59:00Z">
         <w:r>
           <w:t xml:space="preserve">Existing </w:t>
         </w:r>
       </w:ins>
-      <w:ins w:id="30" w:author="Brian Wortman" w:date="2014-02-15T12:01:00Z">
+      <w:ins w:id="31" w:author="Brian Wortman" w:date="2014-02-15T12:01:00Z">
         <w:r>
           <w:t xml:space="preserve">customers </w:t>
         </w:r>
       </w:ins>
-      <w:ins w:id="31" w:author="Brian Wortman" w:date="2014-02-15T12:00:00Z">
+      <w:ins w:id="32" w:author="Brian Wortman" w:date="2014-02-15T12:00:00Z">
         <w:r>
           <w:t xml:space="preserve">must be able to </w:t>
         </w:r>
       </w:ins>
-      <w:ins w:id="32" w:author="Brian Wortman" w:date="2014-02-15T12:07:00Z">
+      <w:ins w:id="33" w:author="Brian Wortman" w:date="2014-02-15T12:07:00Z">
         <w:r>
           <w:t xml:space="preserve">benefit from the new features of </w:t>
         </w:r>
       </w:ins>
-      <w:ins w:id="33" w:author="Brian Wortman" w:date="2014-02-15T12:00:00Z">
+      <w:ins w:id="34" w:author="Brian Wortman" w:date="2014-02-15T12:00:00Z">
         <w:r>
           <w:t xml:space="preserve">the new application without </w:t>
         </w:r>
       </w:ins>
-      <w:ins w:id="34" w:author="Brian Wortman" w:date="2014-02-15T12:02:00Z">
+      <w:ins w:id="35" w:author="Brian Wortman" w:date="2014-02-15T12:02:00Z">
         <w:r>
           <w:t xml:space="preserve">affecting </w:t>
         </w:r>
       </w:ins>
-      <w:ins w:id="35" w:author="Brian Wortman" w:date="2014-02-15T12:03:00Z">
+      <w:ins w:id="36" w:author="Brian Wortman" w:date="2014-02-15T12:03:00Z">
         <w:r>
           <w:t xml:space="preserve">any external </w:t>
         </w:r>
       </w:ins>
-      <w:ins w:id="36" w:author="Brian Wortman" w:date="2014-02-15T12:02:00Z">
+      <w:ins w:id="37" w:author="Brian Wortman" w:date="2014-02-15T12:02:00Z">
         <w:r>
           <w:t xml:space="preserve">integration </w:t>
         </w:r>
       </w:ins>
-      <w:ins w:id="37" w:author="Brian Wortman" w:date="2014-02-15T12:03:00Z">
+      <w:ins w:id="38" w:author="Brian Wortman" w:date="2014-02-15T12:03:00Z">
         <w:r>
           <w:t>points.</w:t>
         </w:r>
       </w:ins>
-      <w:ins w:id="38" w:author="Brian Wortman" w:date="2014-02-15T12:05:00Z">
+      <w:ins w:id="39" w:author="Brian Wortman" w:date="2014-02-15T12:05:00Z">
         <w:r>
           <w:t xml:space="preserve"> </w:t>
         </w:r>
       </w:ins>
-      <w:ins w:id="39" w:author="Brian Wortman" w:date="2014-02-15T12:13:00Z">
+      <w:ins w:id="40" w:author="Brian Wortman" w:date="2014-02-15T12:13:00Z">
         <w:r>
           <w:t>So, for example</w:t>
         </w:r>
       </w:ins>
-      <w:ins w:id="40" w:author="Brian Wortman" w:date="2014-02-15T12:05:00Z">
+      <w:ins w:id="41" w:author="Brian Wortman" w:date="2014-02-15T12:05:00Z">
         <w:r>
           <w:t xml:space="preserve">, a bank should be able to upgrade without </w:t>
         </w:r>
       </w:ins>
-      <w:ins w:id="41" w:author="Brian Wortman" w:date="2014-02-15T12:08:00Z">
+      <w:ins w:id="42" w:author="Brian Wortman" w:date="2014-02-15T12:08:00Z">
         <w:r>
           <w:t xml:space="preserve">introducing any breaking changes to </w:t>
         </w:r>
       </w:ins>
-      <w:ins w:id="42" w:author="Brian Wortman" w:date="2014-02-15T12:17:00Z">
+      <w:ins w:id="43" w:author="Brian Wortman" w:date="2014-02-15T12:17:00Z">
         <w:r>
           <w:t>its</w:t>
         </w:r>
       </w:ins>
-      <w:ins w:id="43" w:author="Brian Wortman" w:date="2014-02-15T12:08:00Z">
+      <w:ins w:id="44" w:author="Brian Wortman" w:date="2014-02-15T12:08:00Z">
         <w:r>
           <w:t xml:space="preserve"> </w:t>
         </w:r>
       </w:ins>
-      <w:ins w:id="44" w:author="Brian Wortman" w:date="2014-02-15T12:12:00Z">
+      <w:ins w:id="45" w:author="Brian Wortman" w:date="2014-02-15T12:12:00Z">
         <w:r>
           <w:t>messag</w:t>
         </w:r>
       </w:ins>
-      <w:ins w:id="45" w:author="Brian Wortman" w:date="2014-02-15T12:13:00Z">
+      <w:ins w:id="46" w:author="Brian Wortman" w:date="2014-02-15T12:13:00Z">
         <w:r>
           <w:t>e translation</w:t>
         </w:r>
       </w:ins>
-      <w:ins w:id="46" w:author="Brian Wortman" w:date="2014-02-15T12:12:00Z">
+      <w:ins w:id="47" w:author="Brian Wortman" w:date="2014-02-15T12:12:00Z">
         <w:r>
           <w:t xml:space="preserve"> </w:t>
         </w:r>
       </w:ins>
-      <w:ins w:id="47" w:author="Brian Wortman" w:date="2014-02-15T12:10:00Z">
+      <w:ins w:id="48" w:author="Brian Wortman" w:date="2014-02-15T12:10:00Z">
         <w:r>
           <w:t xml:space="preserve">service that bridges the Visa financial network and the banking </w:t>
         </w:r>
       </w:ins>
-      <w:ins w:id="48" w:author="Brian Wortman" w:date="2014-02-15T12:11:00Z">
+      <w:ins w:id="49" w:author="Brian Wortman" w:date="2014-02-15T12:11:00Z">
         <w:r>
           <w:t>system</w:t>
         </w:r>
       </w:ins>
-      <w:ins w:id="49" w:author="Brian Wortman" w:date="2014-02-15T12:10:00Z">
+      <w:ins w:id="50" w:author="Brian Wortman" w:date="2014-02-15T12:10:00Z">
         <w:r>
           <w:t>.</w:t>
         </w:r>
@@ -3087,7 +3228,7 @@
     </w:p>
     <w:p>
       <w:pPr>
-        <w:pPrChange w:id="50" w:author="Brian Wortman" w:date="2014-02-15T11:33:00Z">
+        <w:pPrChange w:id="51" w:author="Brian Wortman" w:date="2014-02-15T11:33:00Z">
           <w:pPr>
             <w:tabs>
               <w:tab w:val="left" w:pos="360"/>
@@ -3130,22 +3271,22 @@
           </w:pPr>
         </w:pPrChange>
       </w:pPr>
-      <w:ins w:id="51" w:author="Brian Wortman" w:date="2014-02-15T12:26:00Z">
+      <w:ins w:id="52" w:author="Brian Wortman" w:date="2014-02-15T12:26:00Z">
         <w:r>
           <w:t xml:space="preserve">Understanding that SOAP requests are merely </w:t>
         </w:r>
       </w:ins>
-      <w:ins w:id="52" w:author="Brian Wortman" w:date="2014-02-15T12:27:00Z">
+      <w:ins w:id="53" w:author="Brian Wortman" w:date="2014-02-15T12:27:00Z">
         <w:r>
           <w:t xml:space="preserve">HTTP POST messages with </w:t>
         </w:r>
       </w:ins>
-      <w:ins w:id="53" w:author="Brian Wortman" w:date="2014-02-15T12:28:00Z">
+      <w:ins w:id="54" w:author="Brian Wortman" w:date="2014-02-15T12:28:00Z">
         <w:r>
           <w:t xml:space="preserve">an XML </w:t>
         </w:r>
       </w:ins>
-      <w:ins w:id="54" w:author="Brian Wortman" w:date="2014-02-15T12:29:00Z">
+      <w:ins w:id="55" w:author="Brian Wortman" w:date="2014-02-15T12:29:00Z">
         <w:r>
           <w:t>body, we were able to easily meet these requirements</w:t>
         </w:r>
@@ -3156,7 +3297,7 @@
       <w:r>
         <w:t xml:space="preserve">An example illustrating </w:t>
       </w:r>
-      <w:ins w:id="55" w:author="Brian Wortman" w:date="2014-02-15T12:30:00Z">
+      <w:ins w:id="56" w:author="Brian Wortman" w:date="2014-02-15T12:30:00Z">
         <w:r>
           <w:t xml:space="preserve">how </w:t>
         </w:r>
@@ -3164,7 +3305,7 @@
       <w:r>
         <w:t xml:space="preserve">we did it </w:t>
       </w:r>
-      <w:ins w:id="56" w:author="Brian Wortman" w:date="2014-02-15T12:30:00Z">
+      <w:ins w:id="57" w:author="Brian Wortman" w:date="2014-02-15T12:30:00Z">
         <w:r>
           <w:t>will be the focus of this chapter.</w:t>
         </w:r>
@@ -3370,7 +3511,7 @@
           <w:rFonts w:cs="Segoe Print"/>
         </w:rPr>
       </w:pPr>
-      <w:ins w:id="57" w:author="Brian Wortman" w:date="2014-02-15T11:30:00Z">
+      <w:ins w:id="58" w:author="Brian Wortman" w:date="2014-02-15T11:30:00Z">
         <w:r>
           <w:rPr>
             <w:rFonts w:cs="Segoe Print"/>
@@ -3394,7 +3535,7 @@
     <w:p>
       <w:pPr>
         <w:pStyle w:val="Heading1"/>
-        <w:pPrChange w:id="58" w:author="Brian Wortman" w:date="2014-02-15T11:33:00Z">
+        <w:pPrChange w:id="59" w:author="Brian Wortman" w:date="2014-02-15T11:33:00Z">
           <w:pPr>
             <w:tabs>
               <w:tab w:val="left" w:pos="360"/>
@@ -6771,10 +6912,7 @@
         <w:t xml:space="preserve"> “composition over inheritance” is new to you, I encourage you to read Head First Design Patterns by Eric Freeman et al (O’Reilly, 2004). I think you will find its principles and presentation rather freeing, especially if you come from a strong 1990’s style OO background.</w:t>
       </w:r>
     </w:p>
-    <w:p>
-      <w:bookmarkStart w:id="59" w:name="_GoBack"/>
-      <w:bookmarkEnd w:id="59"/>
-    </w:p>
+    <w:p/>
     <w:p/>
     <w:p/>
     <w:p>
@@ -6966,23 +7104,21 @@
         <w:adjustRightInd w:val="0"/>
         <w:spacing w:after="0" w:line="240" w:lineRule="auto"/>
         <w:rPr>
+          <w:ins w:id="69" w:author="Brian Wortman" w:date="2014-02-15T11:01:00Z"/>
           <w:rFonts w:cs="Segoe Print"/>
         </w:rPr>
       </w:pPr>
-      <w:r>
-        <w:rPr>
-          <w:rFonts w:cs="Segoe Print"/>
-        </w:rPr>
-        <w:t>General</w:t>
-      </w:r>
-    </w:p>
-    <w:p>
-      <w:pPr>
-        <w:pStyle w:val="ListParagraph"/>
-        <w:numPr>
-          <w:ilvl w:val="0"/>
-          <w:numId w:val="5"/>
-        </w:numPr>
+      <w:ins w:id="70" w:author="Brian Wortman" w:date="2014-02-15T11:01:00Z">
+        <w:r>
+          <w:rPr>
+            <w:rFonts w:cs="Segoe Print"/>
+          </w:rPr>
+          <w:t>Upgrading</w:t>
+        </w:r>
+      </w:ins>
+    </w:p>
+    <w:p>
+      <w:pPr>
         <w:tabs>
           <w:tab w:val="left" w:pos="360"/>
           <w:tab w:val="left" w:pos="720"/>
@@ -7022,186 +7158,11 @@
         <w:adjustRightInd w:val="0"/>
         <w:spacing w:after="0" w:line="240" w:lineRule="auto"/>
         <w:rPr>
+          <w:ins w:id="71" w:author="Brian Wortman" w:date="2014-02-15T11:01:00Z"/>
           <w:rFonts w:cs="Segoe Print"/>
         </w:rPr>
       </w:pPr>
-      <w:r>
-        <w:rPr>
-          <w:rFonts w:cs="Segoe Print"/>
-        </w:rPr>
-        <w:t xml:space="preserve">Understand there are separate routes, controllers, etc. for mvc and web.api. </w:t>
-      </w:r>
-      <w:r>
-        <w:rPr>
-          <w:rFonts w:cs="Segoe Print"/>
-        </w:rPr>
-        <w:t>Really c</w:t>
-      </w:r>
-      <w:r>
-        <w:rPr>
-          <w:rFonts w:cs="Segoe Print"/>
-        </w:rPr>
-        <w:t>onfusing</w:t>
-      </w:r>
-      <w:r>
-        <w:rPr>
-          <w:rFonts w:cs="Segoe Print"/>
-        </w:rPr>
-        <w:t xml:space="preserve"> at first</w:t>
-      </w:r>
-      <w:r>
-        <w:rPr>
-          <w:rFonts w:cs="Segoe Print"/>
-        </w:rPr>
-        <w:t>. Know which one you want to use.</w:t>
-      </w:r>
-    </w:p>
-    <w:p>
-      <w:pPr>
-        <w:tabs>
-          <w:tab w:val="left" w:pos="360"/>
-          <w:tab w:val="left" w:pos="720"/>
-          <w:tab w:val="left" w:pos="1080"/>
-          <w:tab w:val="left" w:pos="1440"/>
-          <w:tab w:val="left" w:pos="1800"/>
-          <w:tab w:val="left" w:pos="2160"/>
-          <w:tab w:val="left" w:pos="2520"/>
-          <w:tab w:val="left" w:pos="2880"/>
-          <w:tab w:val="left" w:pos="3240"/>
-          <w:tab w:val="left" w:pos="3600"/>
-          <w:tab w:val="left" w:pos="3960"/>
-          <w:tab w:val="left" w:pos="4320"/>
-          <w:tab w:val="left" w:pos="4680"/>
-          <w:tab w:val="left" w:pos="5040"/>
-          <w:tab w:val="left" w:pos="5400"/>
-          <w:tab w:val="left" w:pos="5760"/>
-          <w:tab w:val="left" w:pos="6120"/>
-          <w:tab w:val="left" w:pos="6480"/>
-          <w:tab w:val="left" w:pos="6840"/>
-          <w:tab w:val="left" w:pos="7200"/>
-          <w:tab w:val="left" w:pos="7560"/>
-          <w:tab w:val="left" w:pos="7920"/>
-          <w:tab w:val="left" w:pos="8280"/>
-          <w:tab w:val="left" w:pos="8640"/>
-          <w:tab w:val="left" w:pos="9000"/>
-          <w:tab w:val="left" w:pos="9360"/>
-          <w:tab w:val="left" w:pos="9720"/>
-          <w:tab w:val="left" w:pos="10080"/>
-          <w:tab w:val="left" w:pos="10440"/>
-          <w:tab w:val="left" w:pos="10800"/>
-          <w:tab w:val="left" w:pos="11160"/>
-          <w:tab w:val="left" w:pos="11520"/>
-        </w:tabs>
-        <w:autoSpaceDE w:val="0"/>
-        <w:autoSpaceDN w:val="0"/>
-        <w:adjustRightInd w:val="0"/>
-        <w:spacing w:after="0" w:line="240" w:lineRule="auto"/>
-        <w:rPr>
-          <w:ins w:id="69" w:author="Brian Wortman" w:date="2014-02-15T11:01:00Z"/>
-          <w:rFonts w:cs="Segoe Print"/>
-        </w:rPr>
-      </w:pPr>
-    </w:p>
-    <w:p>
-      <w:pPr>
-        <w:tabs>
-          <w:tab w:val="left" w:pos="360"/>
-          <w:tab w:val="left" w:pos="720"/>
-          <w:tab w:val="left" w:pos="1080"/>
-          <w:tab w:val="left" w:pos="1440"/>
-          <w:tab w:val="left" w:pos="1800"/>
-          <w:tab w:val="left" w:pos="2160"/>
-          <w:tab w:val="left" w:pos="2520"/>
-          <w:tab w:val="left" w:pos="2880"/>
-          <w:tab w:val="left" w:pos="3240"/>
-          <w:tab w:val="left" w:pos="3600"/>
-          <w:tab w:val="left" w:pos="3960"/>
-          <w:tab w:val="left" w:pos="4320"/>
-          <w:tab w:val="left" w:pos="4680"/>
-          <w:tab w:val="left" w:pos="5040"/>
-          <w:tab w:val="left" w:pos="5400"/>
-          <w:tab w:val="left" w:pos="5760"/>
-          <w:tab w:val="left" w:pos="6120"/>
-          <w:tab w:val="left" w:pos="6480"/>
-          <w:tab w:val="left" w:pos="6840"/>
-          <w:tab w:val="left" w:pos="7200"/>
-          <w:tab w:val="left" w:pos="7560"/>
-          <w:tab w:val="left" w:pos="7920"/>
-          <w:tab w:val="left" w:pos="8280"/>
-          <w:tab w:val="left" w:pos="8640"/>
-          <w:tab w:val="left" w:pos="9000"/>
-          <w:tab w:val="left" w:pos="9360"/>
-          <w:tab w:val="left" w:pos="9720"/>
-          <w:tab w:val="left" w:pos="10080"/>
-          <w:tab w:val="left" w:pos="10440"/>
-          <w:tab w:val="left" w:pos="10800"/>
-          <w:tab w:val="left" w:pos="11160"/>
-          <w:tab w:val="left" w:pos="11520"/>
-        </w:tabs>
-        <w:autoSpaceDE w:val="0"/>
-        <w:autoSpaceDN w:val="0"/>
-        <w:adjustRightInd w:val="0"/>
-        <w:spacing w:after="0" w:line="240" w:lineRule="auto"/>
-        <w:rPr>
-          <w:ins w:id="70" w:author="Brian Wortman" w:date="2014-02-15T11:01:00Z"/>
-          <w:rFonts w:cs="Segoe Print"/>
-        </w:rPr>
-      </w:pPr>
-      <w:ins w:id="71" w:author="Brian Wortman" w:date="2014-02-15T11:01:00Z">
-        <w:r>
-          <w:rPr>
-            <w:rFonts w:cs="Segoe Print"/>
-          </w:rPr>
-          <w:t>Upgrading</w:t>
-        </w:r>
-      </w:ins>
-    </w:p>
-    <w:p>
-      <w:pPr>
-        <w:tabs>
-          <w:tab w:val="left" w:pos="360"/>
-          <w:tab w:val="left" w:pos="720"/>
-          <w:tab w:val="left" w:pos="1080"/>
-          <w:tab w:val="left" w:pos="1440"/>
-          <w:tab w:val="left" w:pos="1800"/>
-          <w:tab w:val="left" w:pos="2160"/>
-          <w:tab w:val="left" w:pos="2520"/>
-          <w:tab w:val="left" w:pos="2880"/>
-          <w:tab w:val="left" w:pos="3240"/>
-          <w:tab w:val="left" w:pos="3600"/>
-          <w:tab w:val="left" w:pos="3960"/>
-          <w:tab w:val="left" w:pos="4320"/>
-          <w:tab w:val="left" w:pos="4680"/>
-          <w:tab w:val="left" w:pos="5040"/>
-          <w:tab w:val="left" w:pos="5400"/>
-          <w:tab w:val="left" w:pos="5760"/>
-          <w:tab w:val="left" w:pos="6120"/>
-          <w:tab w:val="left" w:pos="6480"/>
-          <w:tab w:val="left" w:pos="6840"/>
-          <w:tab w:val="left" w:pos="7200"/>
-          <w:tab w:val="left" w:pos="7560"/>
-          <w:tab w:val="left" w:pos="7920"/>
-          <w:tab w:val="left" w:pos="8280"/>
-          <w:tab w:val="left" w:pos="8640"/>
-          <w:tab w:val="left" w:pos="9000"/>
-          <w:tab w:val="left" w:pos="9360"/>
-          <w:tab w:val="left" w:pos="9720"/>
-          <w:tab w:val="left" w:pos="10080"/>
-          <w:tab w:val="left" w:pos="10440"/>
-          <w:tab w:val="left" w:pos="10800"/>
-          <w:tab w:val="left" w:pos="11160"/>
-          <w:tab w:val="left" w:pos="11520"/>
-        </w:tabs>
-        <w:autoSpaceDE w:val="0"/>
-        <w:autoSpaceDN w:val="0"/>
-        <w:adjustRightInd w:val="0"/>
-        <w:spacing w:after="0" w:line="240" w:lineRule="auto"/>
-        <w:rPr>
-          <w:ins w:id="72" w:author="Brian Wortman" w:date="2014-02-15T11:01:00Z"/>
-          <w:rFonts w:cs="Segoe Print"/>
-        </w:rPr>
-      </w:pPr>
-      <w:ins w:id="73" w:author="Brian Wortman" w:date="2014-02-15T11:01:00Z">
+      <w:ins w:id="72" w:author="Brian Wortman" w:date="2014-02-15T11:01:00Z">
         <w:r>
           <w:rPr>
             <w:rFonts w:cs="Segoe Print"/>
@@ -7519,7 +7480,7 @@
         <w:adjustRightInd w:val="0"/>
         <w:spacing w:after="0" w:line="240" w:lineRule="auto"/>
         <w:rPr>
-          <w:ins w:id="74" w:author="Brian Wortman" w:date="2014-02-15T11:14:00Z"/>
+          <w:ins w:id="73" w:author="Brian Wortman" w:date="2014-02-15T11:14:00Z"/>
           <w:rFonts w:cs="Segoe Print"/>
         </w:rPr>
       </w:pPr>
@@ -7529,7 +7490,7 @@
         </w:rPr>
         <w:t>Careful; this will break the api help page</w:t>
       </w:r>
-      <w:ins w:id="75" w:author="Brian Wortman" w:date="2014-02-15T11:14:00Z">
+      <w:ins w:id="74" w:author="Brian Wortman" w:date="2014-02-15T11:14:00Z">
         <w:r>
           <w:rPr>
             <w:rFonts w:cs="Segoe Print"/>
@@ -7587,7 +7548,7 @@
           <w:rFonts w:cs="Segoe Print"/>
         </w:rPr>
       </w:pPr>
-      <w:ins w:id="76" w:author="Brian Wortman" w:date="2014-02-15T11:14:00Z">
+      <w:ins w:id="75" w:author="Brian Wortman" w:date="2014-02-15T11:14:00Z">
         <w:r>
           <w:rPr>
             <w:rFonts w:cs="Segoe Print"/>
@@ -7647,11 +7608,6 @@
     </w:p>
     <w:p>
       <w:pPr>
-        <w:pStyle w:val="ListParagraph"/>
-        <w:numPr>
-          <w:ilvl w:val="0"/>
-          <w:numId w:val="4"/>
-        </w:numPr>
         <w:tabs>
           <w:tab w:val="left" w:pos="360"/>
           <w:tab w:val="left" w:pos="720"/>
@@ -7694,20 +7650,9 @@
           <w:rFonts w:cs="Segoe Print"/>
         </w:rPr>
       </w:pPr>
-      <w:r>
-        <w:rPr>
-          <w:rFonts w:cs="Segoe Print"/>
-        </w:rPr>
-        <w:t>Attribute based routing with constraint</w:t>
-      </w:r>
-    </w:p>
-    <w:p>
-      <w:pPr>
-        <w:pStyle w:val="ListParagraph"/>
-        <w:numPr>
-          <w:ilvl w:val="1"/>
-          <w:numId w:val="4"/>
-        </w:numPr>
+    </w:p>
+    <w:p>
+      <w:pPr>
         <w:tabs>
           <w:tab w:val="left" w:pos="360"/>
           <w:tab w:val="left" w:pos="720"/>
@@ -7752,18 +7697,50 @@
       </w:pPr>
       <w:r>
         <w:rPr>
-          <w:rFonts w:cs="Segoe Print"/>
-        </w:rPr>
-        <w:t>More flexible</w:t>
-      </w:r>
-    </w:p>
-    <w:p>
-      <w:pPr>
-        <w:pStyle w:val="ListParagraph"/>
-        <w:numPr>
-          <w:ilvl w:val="1"/>
-          <w:numId w:val="4"/>
-        </w:numPr>
+          <w:rFonts w:ascii="Segoe Print" w:eastAsia="Segoe Print" w:hAnsi="Segoe Print" w:cs="Segoe Print"/>
+        </w:rPr>
+        <w:t>CORS</w:t>
+      </w:r>
+    </w:p>
+    <w:p>
+      <w:r>
+        <w:rPr>
+          <w:rFonts w:ascii="Segoe Print" w:eastAsia="Segoe Print" w:hAnsi="Segoe Print" w:cs="Segoe Print"/>
+        </w:rPr>
+        <w:t xml:space="preserve"> Also, note that according to the CORS spec, setting origins to "*" is not valid if </w:t>
+      </w:r>
+      <w:r>
+        <w:rPr>
+          <w:rFonts w:ascii="Segoe Print" w:eastAsia="Segoe Print" w:hAnsi="Segoe Print" w:cs="Segoe Print"/>
+          <w:b/>
+          <w:bCs/>
+        </w:rPr>
+        <w:t>SupportsCredentials</w:t>
+      </w:r>
+      <w:r>
+        <w:rPr>
+          <w:rFonts w:ascii="Segoe Print" w:eastAsia="Segoe Print" w:hAnsi="Segoe Print" w:cs="Segoe Print"/>
+        </w:rPr>
+        <w:t xml:space="preserve"> is true (</w:t>
+      </w:r>
+      <w:hyperlink r:id="rId9">
+        <w:r>
+          <w:rPr>
+            <w:rStyle w:val="Hyperlink"/>
+            <w:rFonts w:ascii="Segoe Print" w:eastAsia="Segoe Print" w:hAnsi="Segoe Print" w:cs="Segoe Print"/>
+          </w:rPr>
+          <w:t>http://www.asp.net/web-api/overview/security/enabling-cross-origin-requests-in-web-api)</w:t>
+        </w:r>
+      </w:hyperlink>
+      <w:r>
+        <w:rPr>
+          <w:rFonts w:ascii="Segoe Print" w:eastAsia="Segoe Print" w:hAnsi="Segoe Print" w:cs="Segoe Print"/>
+        </w:rPr>
+        <w:t xml:space="preserve"> </w:t>
+      </w:r>
+    </w:p>
+    <w:p>
+      <w:pPr>
         <w:tabs>
           <w:tab w:val="left" w:pos="360"/>
           <w:tab w:val="left" w:pos="720"/>
@@ -7806,13 +7783,23 @@
           <w:rFonts w:cs="Segoe Print"/>
         </w:rPr>
       </w:pPr>
-      <w:r>
-        <w:rPr>
-          <w:rFonts w:cs="Segoe Print"/>
-        </w:rPr>
-        <w:t>Unit testing???</w:t>
-      </w:r>
-    </w:p>
+      <w:moveFromRangeStart w:id="76" w:author="Brian Wortman" w:date="2014-02-15T11:31:00Z" w:name="move380227203"/>
+      <w:moveFrom w:id="77" w:author="Brian Wortman" w:date="2014-02-15T11:31:00Z">
+        <w:r>
+          <w:rPr>
+            <w:rFonts w:cs="Segoe Print"/>
+          </w:rPr>
+          <w:t>L</w:t>
+        </w:r>
+        <w:r>
+          <w:rPr>
+            <w:rFonts w:cs="Segoe Print"/>
+          </w:rPr>
+          <w:t>egacy SOAP support</w:t>
+        </w:r>
+      </w:moveFrom>
+    </w:p>
+    <w:moveFromRangeEnd w:id="76"/>
     <w:p>
       <w:pPr>
         <w:tabs>
@@ -7854,9 +7841,22 @@
         <w:adjustRightInd w:val="0"/>
         <w:spacing w:after="0" w:line="240" w:lineRule="auto"/>
         <w:rPr>
+          <w:ins w:id="78" w:author="Brian Wortman" w:date="2014-02-15T11:08:00Z"/>
           <w:rFonts w:cs="Segoe Print"/>
         </w:rPr>
       </w:pPr>
+      <w:r>
+        <w:rPr>
+          <w:rFonts w:cs="Segoe Print"/>
+        </w:rPr>
+        <w:t>Partial updates thru p</w:t>
+      </w:r>
+      <w:r>
+        <w:rPr>
+          <w:rFonts w:cs="Segoe Print"/>
+        </w:rPr>
+        <w:t>atching</w:t>
+      </w:r>
     </w:p>
     <w:p>
       <w:pPr>
@@ -7902,454 +7902,7 @@
           <w:rFonts w:cs="Segoe Print"/>
         </w:rPr>
       </w:pPr>
-    </w:p>
-    <w:p>
-      <w:pPr>
-        <w:tabs>
-          <w:tab w:val="left" w:pos="360"/>
-          <w:tab w:val="left" w:pos="720"/>
-          <w:tab w:val="left" w:pos="1080"/>
-          <w:tab w:val="left" w:pos="1440"/>
-          <w:tab w:val="left" w:pos="1800"/>
-          <w:tab w:val="left" w:pos="2160"/>
-          <w:tab w:val="left" w:pos="2520"/>
-          <w:tab w:val="left" w:pos="2880"/>
-          <w:tab w:val="left" w:pos="3240"/>
-          <w:tab w:val="left" w:pos="3600"/>
-          <w:tab w:val="left" w:pos="3960"/>
-          <w:tab w:val="left" w:pos="4320"/>
-          <w:tab w:val="left" w:pos="4680"/>
-          <w:tab w:val="left" w:pos="5040"/>
-          <w:tab w:val="left" w:pos="5400"/>
-          <w:tab w:val="left" w:pos="5760"/>
-          <w:tab w:val="left" w:pos="6120"/>
-          <w:tab w:val="left" w:pos="6480"/>
-          <w:tab w:val="left" w:pos="6840"/>
-          <w:tab w:val="left" w:pos="7200"/>
-          <w:tab w:val="left" w:pos="7560"/>
-          <w:tab w:val="left" w:pos="7920"/>
-          <w:tab w:val="left" w:pos="8280"/>
-          <w:tab w:val="left" w:pos="8640"/>
-          <w:tab w:val="left" w:pos="9000"/>
-          <w:tab w:val="left" w:pos="9360"/>
-          <w:tab w:val="left" w:pos="9720"/>
-          <w:tab w:val="left" w:pos="10080"/>
-          <w:tab w:val="left" w:pos="10440"/>
-          <w:tab w:val="left" w:pos="10800"/>
-          <w:tab w:val="left" w:pos="11160"/>
-          <w:tab w:val="left" w:pos="11520"/>
-        </w:tabs>
-        <w:autoSpaceDE w:val="0"/>
-        <w:autoSpaceDN w:val="0"/>
-        <w:adjustRightInd w:val="0"/>
-        <w:spacing w:after="0" w:line="240" w:lineRule="auto"/>
-        <w:rPr>
-          <w:rFonts w:cs="Segoe Print"/>
-        </w:rPr>
-      </w:pPr>
-      <w:r>
-        <w:rPr>
-          <w:rFonts w:ascii="Segoe Print" w:eastAsia="Segoe Print" w:hAnsi="Segoe Print" w:cs="Segoe Print"/>
-        </w:rPr>
-        <w:t>CORS</w:t>
-      </w:r>
-    </w:p>
-    <w:p>
-      <w:r>
-        <w:rPr>
-          <w:rFonts w:ascii="Segoe Print" w:eastAsia="Segoe Print" w:hAnsi="Segoe Print" w:cs="Segoe Print"/>
-        </w:rPr>
-        <w:t xml:space="preserve"> Also, note that according to the CORS spec, setting origins to "*" is not valid if </w:t>
-      </w:r>
-      <w:r>
-        <w:rPr>
-          <w:rFonts w:ascii="Segoe Print" w:eastAsia="Segoe Print" w:hAnsi="Segoe Print" w:cs="Segoe Print"/>
-          <w:b/>
-          <w:bCs/>
-        </w:rPr>
-        <w:t>SupportsCredentials</w:t>
-      </w:r>
-      <w:r>
-        <w:rPr>
-          <w:rFonts w:ascii="Segoe Print" w:eastAsia="Segoe Print" w:hAnsi="Segoe Print" w:cs="Segoe Print"/>
-        </w:rPr>
-        <w:t xml:space="preserve"> is true (</w:t>
-      </w:r>
-      <w:hyperlink r:id="rId9">
-        <w:r>
-          <w:rPr>
-            <w:rStyle w:val="Hyperlink"/>
-            <w:rFonts w:ascii="Segoe Print" w:eastAsia="Segoe Print" w:hAnsi="Segoe Print" w:cs="Segoe Print"/>
-          </w:rPr>
-          <w:t>http://www.asp.net/web-api/overview/security/enabling-cross-origin-requests-in-web-api)</w:t>
-        </w:r>
-      </w:hyperlink>
-      <w:r>
-        <w:rPr>
-          <w:rFonts w:ascii="Segoe Print" w:eastAsia="Segoe Print" w:hAnsi="Segoe Print" w:cs="Segoe Print"/>
-        </w:rPr>
-        <w:t xml:space="preserve"> </w:t>
-      </w:r>
-    </w:p>
-    <w:p>
-      <w:pPr>
-        <w:tabs>
-          <w:tab w:val="left" w:pos="360"/>
-          <w:tab w:val="left" w:pos="720"/>
-          <w:tab w:val="left" w:pos="1080"/>
-          <w:tab w:val="left" w:pos="1440"/>
-          <w:tab w:val="left" w:pos="1800"/>
-          <w:tab w:val="left" w:pos="2160"/>
-          <w:tab w:val="left" w:pos="2520"/>
-          <w:tab w:val="left" w:pos="2880"/>
-          <w:tab w:val="left" w:pos="3240"/>
-          <w:tab w:val="left" w:pos="3600"/>
-          <w:tab w:val="left" w:pos="3960"/>
-          <w:tab w:val="left" w:pos="4320"/>
-          <w:tab w:val="left" w:pos="4680"/>
-          <w:tab w:val="left" w:pos="5040"/>
-          <w:tab w:val="left" w:pos="5400"/>
-          <w:tab w:val="left" w:pos="5760"/>
-          <w:tab w:val="left" w:pos="6120"/>
-          <w:tab w:val="left" w:pos="6480"/>
-          <w:tab w:val="left" w:pos="6840"/>
-          <w:tab w:val="left" w:pos="7200"/>
-          <w:tab w:val="left" w:pos="7560"/>
-          <w:tab w:val="left" w:pos="7920"/>
-          <w:tab w:val="left" w:pos="8280"/>
-          <w:tab w:val="left" w:pos="8640"/>
-          <w:tab w:val="left" w:pos="9000"/>
-          <w:tab w:val="left" w:pos="9360"/>
-          <w:tab w:val="left" w:pos="9720"/>
-          <w:tab w:val="left" w:pos="10080"/>
-          <w:tab w:val="left" w:pos="10440"/>
-          <w:tab w:val="left" w:pos="10800"/>
-          <w:tab w:val="left" w:pos="11160"/>
-          <w:tab w:val="left" w:pos="11520"/>
-        </w:tabs>
-        <w:autoSpaceDE w:val="0"/>
-        <w:autoSpaceDN w:val="0"/>
-        <w:adjustRightInd w:val="0"/>
-        <w:spacing w:after="0" w:line="240" w:lineRule="auto"/>
-        <w:rPr>
-          <w:rFonts w:cs="Segoe Print"/>
-        </w:rPr>
-      </w:pPr>
-      <w:moveFromRangeStart w:id="77" w:author="Brian Wortman" w:date="2014-02-15T11:31:00Z" w:name="move380227203"/>
-      <w:moveFrom w:id="78" w:author="Brian Wortman" w:date="2014-02-15T11:31:00Z">
-        <w:r>
-          <w:rPr>
-            <w:rFonts w:cs="Segoe Print"/>
-          </w:rPr>
-          <w:t>L</w:t>
-        </w:r>
-        <w:r>
-          <w:rPr>
-            <w:rFonts w:cs="Segoe Print"/>
-          </w:rPr>
-          <w:t>egacy SOAP support</w:t>
-        </w:r>
-      </w:moveFrom>
-    </w:p>
-    <w:moveFromRangeEnd w:id="77"/>
-    <w:p>
-      <w:pPr>
-        <w:tabs>
-          <w:tab w:val="left" w:pos="360"/>
-          <w:tab w:val="left" w:pos="720"/>
-          <w:tab w:val="left" w:pos="1080"/>
-          <w:tab w:val="left" w:pos="1440"/>
-          <w:tab w:val="left" w:pos="1800"/>
-          <w:tab w:val="left" w:pos="2160"/>
-          <w:tab w:val="left" w:pos="2520"/>
-          <w:tab w:val="left" w:pos="2880"/>
-          <w:tab w:val="left" w:pos="3240"/>
-          <w:tab w:val="left" w:pos="3600"/>
-          <w:tab w:val="left" w:pos="3960"/>
-          <w:tab w:val="left" w:pos="4320"/>
-          <w:tab w:val="left" w:pos="4680"/>
-          <w:tab w:val="left" w:pos="5040"/>
-          <w:tab w:val="left" w:pos="5400"/>
-          <w:tab w:val="left" w:pos="5760"/>
-          <w:tab w:val="left" w:pos="6120"/>
-          <w:tab w:val="left" w:pos="6480"/>
-          <w:tab w:val="left" w:pos="6840"/>
-          <w:tab w:val="left" w:pos="7200"/>
-          <w:tab w:val="left" w:pos="7560"/>
-          <w:tab w:val="left" w:pos="7920"/>
-          <w:tab w:val="left" w:pos="8280"/>
-          <w:tab w:val="left" w:pos="8640"/>
-          <w:tab w:val="left" w:pos="9000"/>
-          <w:tab w:val="left" w:pos="9360"/>
-          <w:tab w:val="left" w:pos="9720"/>
-          <w:tab w:val="left" w:pos="10080"/>
-          <w:tab w:val="left" w:pos="10440"/>
-          <w:tab w:val="left" w:pos="10800"/>
-          <w:tab w:val="left" w:pos="11160"/>
-          <w:tab w:val="left" w:pos="11520"/>
-        </w:tabs>
-        <w:autoSpaceDE w:val="0"/>
-        <w:autoSpaceDN w:val="0"/>
-        <w:adjustRightInd w:val="0"/>
-        <w:spacing w:after="0" w:line="240" w:lineRule="auto"/>
-      </w:pPr>
-      <w:r>
-        <w:rPr>
-          <w:rFonts w:ascii="Segoe Print" w:eastAsia="Segoe Print" w:hAnsi="Segoe Print" w:cs="Segoe Print"/>
-        </w:rPr>
-        <w:t xml:space="preserve">Exposing entities and the risk of overposting. Recommend exposing (web) models instead of entities. This also provides greater flexibility (e.g., adding links). </w:t>
-      </w:r>
-    </w:p>
-    <w:p>
-      <w:pPr>
-        <w:tabs>
-          <w:tab w:val="left" w:pos="360"/>
-          <w:tab w:val="left" w:pos="720"/>
-          <w:tab w:val="left" w:pos="1080"/>
-          <w:tab w:val="left" w:pos="1440"/>
-          <w:tab w:val="left" w:pos="1800"/>
-          <w:tab w:val="left" w:pos="2160"/>
-          <w:tab w:val="left" w:pos="2520"/>
-          <w:tab w:val="left" w:pos="2880"/>
-          <w:tab w:val="left" w:pos="3240"/>
-          <w:tab w:val="left" w:pos="3600"/>
-          <w:tab w:val="left" w:pos="3960"/>
-          <w:tab w:val="left" w:pos="4320"/>
-          <w:tab w:val="left" w:pos="4680"/>
-          <w:tab w:val="left" w:pos="5040"/>
-          <w:tab w:val="left" w:pos="5400"/>
-          <w:tab w:val="left" w:pos="5760"/>
-          <w:tab w:val="left" w:pos="6120"/>
-          <w:tab w:val="left" w:pos="6480"/>
-          <w:tab w:val="left" w:pos="6840"/>
-          <w:tab w:val="left" w:pos="7200"/>
-          <w:tab w:val="left" w:pos="7560"/>
-          <w:tab w:val="left" w:pos="7920"/>
-          <w:tab w:val="left" w:pos="8280"/>
-          <w:tab w:val="left" w:pos="8640"/>
-          <w:tab w:val="left" w:pos="9000"/>
-          <w:tab w:val="left" w:pos="9360"/>
-          <w:tab w:val="left" w:pos="9720"/>
-          <w:tab w:val="left" w:pos="10080"/>
-          <w:tab w:val="left" w:pos="10440"/>
-          <w:tab w:val="left" w:pos="10800"/>
-          <w:tab w:val="left" w:pos="11160"/>
-          <w:tab w:val="left" w:pos="11520"/>
-        </w:tabs>
-        <w:autoSpaceDE w:val="0"/>
-        <w:autoSpaceDN w:val="0"/>
-        <w:adjustRightInd w:val="0"/>
-        <w:spacing w:after="0" w:line="240" w:lineRule="auto"/>
-        <w:rPr>
-          <w:rFonts w:cs="Segoe Print"/>
-        </w:rPr>
-      </w:pPr>
-    </w:p>
-    <w:p>
-      <w:pPr>
-        <w:tabs>
-          <w:tab w:val="left" w:pos="360"/>
-          <w:tab w:val="left" w:pos="720"/>
-          <w:tab w:val="left" w:pos="1080"/>
-          <w:tab w:val="left" w:pos="1440"/>
-          <w:tab w:val="left" w:pos="1800"/>
-          <w:tab w:val="left" w:pos="2160"/>
-          <w:tab w:val="left" w:pos="2520"/>
-          <w:tab w:val="left" w:pos="2880"/>
-          <w:tab w:val="left" w:pos="3240"/>
-          <w:tab w:val="left" w:pos="3600"/>
-          <w:tab w:val="left" w:pos="3960"/>
-          <w:tab w:val="left" w:pos="4320"/>
-          <w:tab w:val="left" w:pos="4680"/>
-          <w:tab w:val="left" w:pos="5040"/>
-          <w:tab w:val="left" w:pos="5400"/>
-          <w:tab w:val="left" w:pos="5760"/>
-          <w:tab w:val="left" w:pos="6120"/>
-          <w:tab w:val="left" w:pos="6480"/>
-          <w:tab w:val="left" w:pos="6840"/>
-          <w:tab w:val="left" w:pos="7200"/>
-          <w:tab w:val="left" w:pos="7560"/>
-          <w:tab w:val="left" w:pos="7920"/>
-          <w:tab w:val="left" w:pos="8280"/>
-          <w:tab w:val="left" w:pos="8640"/>
-          <w:tab w:val="left" w:pos="9000"/>
-          <w:tab w:val="left" w:pos="9360"/>
-          <w:tab w:val="left" w:pos="9720"/>
-          <w:tab w:val="left" w:pos="10080"/>
-          <w:tab w:val="left" w:pos="10440"/>
-          <w:tab w:val="left" w:pos="10800"/>
-          <w:tab w:val="left" w:pos="11160"/>
-          <w:tab w:val="left" w:pos="11520"/>
-        </w:tabs>
-        <w:autoSpaceDE w:val="0"/>
-        <w:autoSpaceDN w:val="0"/>
-        <w:adjustRightInd w:val="0"/>
-        <w:spacing w:after="0" w:line="240" w:lineRule="auto"/>
-        <w:rPr>
-          <w:rFonts w:cs="Segoe Print"/>
-        </w:rPr>
-      </w:pPr>
-      <w:r>
-        <w:rPr>
-          <w:rFonts w:cs="Segoe Print"/>
-        </w:rPr>
-        <w:t>P</w:t>
-      </w:r>
-      <w:r>
-        <w:rPr>
-          <w:rFonts w:cs="Segoe Print"/>
-        </w:rPr>
-        <w:t>ackage management (nuGet) - when to add ref directly, when to use nuGet?</w:t>
-      </w:r>
-    </w:p>
-    <w:p>
-      <w:pPr>
-        <w:tabs>
-          <w:tab w:val="left" w:pos="360"/>
-          <w:tab w:val="left" w:pos="720"/>
-          <w:tab w:val="left" w:pos="1080"/>
-          <w:tab w:val="left" w:pos="1440"/>
-          <w:tab w:val="left" w:pos="1800"/>
-          <w:tab w:val="left" w:pos="2160"/>
-          <w:tab w:val="left" w:pos="2520"/>
-          <w:tab w:val="left" w:pos="2880"/>
-          <w:tab w:val="left" w:pos="3240"/>
-          <w:tab w:val="left" w:pos="3600"/>
-          <w:tab w:val="left" w:pos="3960"/>
-          <w:tab w:val="left" w:pos="4320"/>
-          <w:tab w:val="left" w:pos="4680"/>
-          <w:tab w:val="left" w:pos="5040"/>
-          <w:tab w:val="left" w:pos="5400"/>
-          <w:tab w:val="left" w:pos="5760"/>
-          <w:tab w:val="left" w:pos="6120"/>
-          <w:tab w:val="left" w:pos="6480"/>
-          <w:tab w:val="left" w:pos="6840"/>
-          <w:tab w:val="left" w:pos="7200"/>
-          <w:tab w:val="left" w:pos="7560"/>
-          <w:tab w:val="left" w:pos="7920"/>
-          <w:tab w:val="left" w:pos="8280"/>
-          <w:tab w:val="left" w:pos="8640"/>
-          <w:tab w:val="left" w:pos="9000"/>
-          <w:tab w:val="left" w:pos="9360"/>
-          <w:tab w:val="left" w:pos="9720"/>
-          <w:tab w:val="left" w:pos="10080"/>
-          <w:tab w:val="left" w:pos="10440"/>
-          <w:tab w:val="left" w:pos="10800"/>
-          <w:tab w:val="left" w:pos="11160"/>
-          <w:tab w:val="left" w:pos="11520"/>
-        </w:tabs>
-        <w:autoSpaceDE w:val="0"/>
-        <w:autoSpaceDN w:val="0"/>
-        <w:adjustRightInd w:val="0"/>
-        <w:spacing w:after="0" w:line="240" w:lineRule="auto"/>
-        <w:rPr>
-          <w:rFonts w:cs="Segoe Print"/>
-        </w:rPr>
-      </w:pPr>
-    </w:p>
-    <w:p>
-      <w:pPr>
-        <w:tabs>
-          <w:tab w:val="left" w:pos="360"/>
-          <w:tab w:val="left" w:pos="720"/>
-          <w:tab w:val="left" w:pos="1080"/>
-          <w:tab w:val="left" w:pos="1440"/>
-          <w:tab w:val="left" w:pos="1800"/>
-          <w:tab w:val="left" w:pos="2160"/>
-          <w:tab w:val="left" w:pos="2520"/>
-          <w:tab w:val="left" w:pos="2880"/>
-          <w:tab w:val="left" w:pos="3240"/>
-          <w:tab w:val="left" w:pos="3600"/>
-          <w:tab w:val="left" w:pos="3960"/>
-          <w:tab w:val="left" w:pos="4320"/>
-          <w:tab w:val="left" w:pos="4680"/>
-          <w:tab w:val="left" w:pos="5040"/>
-          <w:tab w:val="left" w:pos="5400"/>
-          <w:tab w:val="left" w:pos="5760"/>
-          <w:tab w:val="left" w:pos="6120"/>
-          <w:tab w:val="left" w:pos="6480"/>
-          <w:tab w:val="left" w:pos="6840"/>
-          <w:tab w:val="left" w:pos="7200"/>
-          <w:tab w:val="left" w:pos="7560"/>
-          <w:tab w:val="left" w:pos="7920"/>
-          <w:tab w:val="left" w:pos="8280"/>
-          <w:tab w:val="left" w:pos="8640"/>
-          <w:tab w:val="left" w:pos="9000"/>
-          <w:tab w:val="left" w:pos="9360"/>
-          <w:tab w:val="left" w:pos="9720"/>
-          <w:tab w:val="left" w:pos="10080"/>
-          <w:tab w:val="left" w:pos="10440"/>
-          <w:tab w:val="left" w:pos="10800"/>
-          <w:tab w:val="left" w:pos="11160"/>
-          <w:tab w:val="left" w:pos="11520"/>
-        </w:tabs>
-        <w:autoSpaceDE w:val="0"/>
-        <w:autoSpaceDN w:val="0"/>
-        <w:adjustRightInd w:val="0"/>
-        <w:spacing w:after="0" w:line="240" w:lineRule="auto"/>
-        <w:rPr>
-          <w:ins w:id="79" w:author="Brian Wortman" w:date="2014-02-15T11:08:00Z"/>
-          <w:rFonts w:cs="Segoe Print"/>
-        </w:rPr>
-      </w:pPr>
-      <w:r>
-        <w:rPr>
-          <w:rFonts w:cs="Segoe Print"/>
-        </w:rPr>
-        <w:t>Partial updates thru p</w:t>
-      </w:r>
-      <w:r>
-        <w:rPr>
-          <w:rFonts w:cs="Segoe Print"/>
-        </w:rPr>
-        <w:t>atching</w:t>
-      </w:r>
-    </w:p>
-    <w:p>
-      <w:pPr>
-        <w:tabs>
-          <w:tab w:val="left" w:pos="360"/>
-          <w:tab w:val="left" w:pos="720"/>
-          <w:tab w:val="left" w:pos="1080"/>
-          <w:tab w:val="left" w:pos="1440"/>
-          <w:tab w:val="left" w:pos="1800"/>
-          <w:tab w:val="left" w:pos="2160"/>
-          <w:tab w:val="left" w:pos="2520"/>
-          <w:tab w:val="left" w:pos="2880"/>
-          <w:tab w:val="left" w:pos="3240"/>
-          <w:tab w:val="left" w:pos="3600"/>
-          <w:tab w:val="left" w:pos="3960"/>
-          <w:tab w:val="left" w:pos="4320"/>
-          <w:tab w:val="left" w:pos="4680"/>
-          <w:tab w:val="left" w:pos="5040"/>
-          <w:tab w:val="left" w:pos="5400"/>
-          <w:tab w:val="left" w:pos="5760"/>
-          <w:tab w:val="left" w:pos="6120"/>
-          <w:tab w:val="left" w:pos="6480"/>
-          <w:tab w:val="left" w:pos="6840"/>
-          <w:tab w:val="left" w:pos="7200"/>
-          <w:tab w:val="left" w:pos="7560"/>
-          <w:tab w:val="left" w:pos="7920"/>
-          <w:tab w:val="left" w:pos="8280"/>
-          <w:tab w:val="left" w:pos="8640"/>
-          <w:tab w:val="left" w:pos="9000"/>
-          <w:tab w:val="left" w:pos="9360"/>
-          <w:tab w:val="left" w:pos="9720"/>
-          <w:tab w:val="left" w:pos="10080"/>
-          <w:tab w:val="left" w:pos="10440"/>
-          <w:tab w:val="left" w:pos="10800"/>
-          <w:tab w:val="left" w:pos="11160"/>
-          <w:tab w:val="left" w:pos="11520"/>
-        </w:tabs>
-        <w:autoSpaceDE w:val="0"/>
-        <w:autoSpaceDN w:val="0"/>
-        <w:adjustRightInd w:val="0"/>
-        <w:spacing w:after="0" w:line="240" w:lineRule="auto"/>
-        <w:rPr>
-          <w:rFonts w:cs="Segoe Print"/>
-        </w:rPr>
-      </w:pPr>
-      <w:ins w:id="80" w:author="Brian Wortman" w:date="2014-02-15T11:08:00Z">
+      <w:ins w:id="79" w:author="Brian Wortman" w:date="2014-02-15T11:08:00Z">
         <w:r>
           <w:rPr>
             <w:rFonts w:cs="Segoe Print"/>
@@ -8655,7 +8208,7 @@
         <w:adjustRightInd w:val="0"/>
         <w:spacing w:after="0" w:line="240" w:lineRule="auto"/>
         <w:rPr>
-          <w:ins w:id="81" w:author="Brian Wortman" w:date="2014-02-15T11:12:00Z"/>
+          <w:ins w:id="80" w:author="Brian Wortman" w:date="2014-02-15T11:12:00Z"/>
           <w:rFonts w:cs="Segoe Print"/>
         </w:rPr>
       </w:pPr>
@@ -8706,7 +8259,7 @@
         <w:rPr>
           <w:rFonts w:cs="Segoe Print"/>
         </w:rPr>
-        <w:pPrChange w:id="82" w:author="Brian Wortman" w:date="2014-02-15T11:12:00Z">
+        <w:pPrChange w:id="81" w:author="Brian Wortman" w:date="2014-02-15T11:12:00Z">
           <w:pPr>
             <w:pStyle w:val="ListParagraph"/>
             <w:numPr>
@@ -8754,7 +8307,7 @@
           </w:pPr>
         </w:pPrChange>
       </w:pPr>
-      <w:ins w:id="83" w:author="Brian Wortman" w:date="2014-02-15T11:12:00Z">
+      <w:ins w:id="82" w:author="Brian Wortman" w:date="2014-02-15T11:12:00Z">
         <w:r>
           <w:t xml:space="preserve">Can get some ideas from here: </w:t>
         </w:r>
@@ -8925,7 +8478,6 @@
         <w:rPr>
           <w:rFonts w:cs="Segoe Print"/>
         </w:rPr>
-        <w:lastRenderedPageBreak/>
         <w:t>Formatters</w:t>
       </w:r>
     </w:p>
@@ -9046,7 +8598,7 @@
         </w:rPr>
         <w:t>Look at global.asax ConfigureFormatters</w:t>
       </w:r>
-      <w:ins w:id="84" w:author="Brian Wortman" w:date="2014-02-15T11:18:00Z">
+      <w:ins w:id="83" w:author="Brian Wortman" w:date="2014-02-15T11:18:00Z">
         <w:r>
           <w:rPr>
             <w:rFonts w:cs="Segoe Print"/>
@@ -9060,7 +8612,7 @@
           <w:t>JsonMediaTypeFormatter</w:t>
         </w:r>
       </w:ins>
-      <w:ins w:id="85" w:author="Brian Wortman" w:date="2014-02-15T11:19:00Z">
+      <w:ins w:id="84" w:author="Brian Wortman" w:date="2014-02-15T11:19:00Z">
         <w:r>
           <w:rPr>
             <w:rFonts w:cs="Segoe Print"/>
@@ -9080,7 +8632,7 @@
           <w:t xml:space="preserve">, StringEnumConverter. Can also enforce json-only </w:t>
         </w:r>
       </w:ins>
-      <w:ins w:id="86" w:author="Brian Wortman" w:date="2014-02-15T11:20:00Z">
+      <w:ins w:id="85" w:author="Brian Wortman" w:date="2014-02-15T11:20:00Z">
         <w:r>
           <w:rPr>
             <w:rFonts w:cs="Segoe Print"/>
@@ -9088,7 +8640,7 @@
           <w:t xml:space="preserve">by replacing the IContentNegotiator </w:t>
         </w:r>
       </w:ins>
-      <w:ins w:id="87" w:author="Brian Wortman" w:date="2014-02-15T11:19:00Z">
+      <w:ins w:id="86" w:author="Brian Wortman" w:date="2014-02-15T11:19:00Z">
         <w:r>
           <w:rPr>
             <w:rFonts w:cs="Segoe Print"/>
@@ -9096,7 +8648,7 @@
           <w:t xml:space="preserve">(e.g., </w:t>
         </w:r>
       </w:ins>
-      <w:ins w:id="88" w:author="Brian Wortman" w:date="2014-02-15T11:20:00Z">
+      <w:ins w:id="87" w:author="Brian Wortman" w:date="2014-02-15T11:20:00Z">
         <w:r>
           <w:rPr>
             <w:rFonts w:cs="Segoe Print"/>
@@ -9197,7 +8749,7 @@
         <w:adjustRightInd w:val="0"/>
         <w:spacing w:after="0" w:line="240" w:lineRule="auto"/>
         <w:rPr>
-          <w:ins w:id="89" w:author="Brian Wortman" w:date="2014-02-15T11:09:00Z"/>
+          <w:ins w:id="88" w:author="Brian Wortman" w:date="2014-02-15T11:09:00Z"/>
           <w:rFonts w:cs="Segoe Print"/>
         </w:rPr>
       </w:pPr>
@@ -9243,11 +8795,11 @@
         <w:adjustRightInd w:val="0"/>
         <w:spacing w:after="0" w:line="240" w:lineRule="auto"/>
         <w:rPr>
-          <w:ins w:id="90" w:author="Brian Wortman" w:date="2014-02-15T11:10:00Z"/>
+          <w:ins w:id="89" w:author="Brian Wortman" w:date="2014-02-15T11:10:00Z"/>
           <w:rFonts w:cs="Segoe Print"/>
         </w:rPr>
       </w:pPr>
-      <w:ins w:id="91" w:author="Brian Wortman" w:date="2014-02-15T11:09:00Z">
+      <w:ins w:id="90" w:author="Brian Wortman" w:date="2014-02-15T11:09:00Z">
         <w:r>
           <w:rPr>
             <w:rFonts w:cs="Segoe Print"/>
@@ -9300,7 +8852,7 @@
           <w:rFonts w:cs="Segoe Print"/>
         </w:rPr>
       </w:pPr>
-      <w:ins w:id="92" w:author="Brian Wortman" w:date="2014-02-15T11:10:00Z">
+      <w:ins w:id="91" w:author="Brian Wortman" w:date="2014-02-15T11:10:00Z">
         <w:r>
           <w:fldChar w:fldCharType="begin"/>
         </w:r>
@@ -9347,15 +8899,6 @@
       </w:ins>
     </w:p>
     <w:p/>
-    <w:p>
-      <w:pPr>
-        <w:spacing w:after="0" w:line="240" w:lineRule="auto"/>
-      </w:pPr>
-      <w:r>
-        <w:br w:type="page"/>
-      </w:r>
-    </w:p>
-    <w:p/>
     <w:p/>
     <w:sectPr>
       <w:pgSz w:w="12240" w:h="15840"/>
@@ -9369,7 +8912,7 @@
 
 <file path=word/comments.xml><?xml version="1.0" encoding="utf-8"?>
 <w:comments xmlns:wpc="http://schemas.microsoft.com/office/word/2010/wordprocessingCanvas" xmlns:mc="http://schemas.openxmlformats.org/markup-compatibility/2006" xmlns:o="urn:schemas-microsoft-com:office:office" xmlns:r="http://schemas.openxmlformats.org/officeDocument/2006/relationships" xmlns:m="http://schemas.openxmlformats.org/officeDocument/2006/math" xmlns:v="urn:schemas-microsoft-com:vml" xmlns:wp14="http://schemas.microsoft.com/office/word/2010/wordprocessingDrawing" xmlns:wp="http://schemas.openxmlformats.org/drawingml/2006/wordprocessingDrawing" xmlns:w10="urn:schemas-microsoft-com:office:word" xmlns:w="http://schemas.openxmlformats.org/wordprocessingml/2006/main" xmlns:w14="http://schemas.microsoft.com/office/word/2010/wordml" xmlns:w15="http://schemas.microsoft.com/office/word/2012/wordml" xmlns:wpg="http://schemas.microsoft.com/office/word/2010/wordprocessingGroup" xmlns:wpi="http://schemas.microsoft.com/office/word/2010/wordprocessingInk" xmlns:wne="http://schemas.microsoft.com/office/word/2006/wordml" xmlns:wps="http://schemas.microsoft.com/office/word/2010/wordprocessingShape" mc:Ignorable="w14 w15 wp14">
-  <w:comment w:id="0" w:author="Jamie Kurtz" w:date="2014-03-24T21:57:00Z" w:initials="JK">
+  <w:comment w:id="1" w:author="Jamie Kurtz" w:date="2014-03-24T21:57:00Z" w:initials="JK">
     <w:p>
       <w:r>
         <w:annotationRef/>
@@ -9379,7 +8922,7 @@
       </w:r>
     </w:p>
   </w:comment>
-  <w:comment w:id="1" w:author="Jamie Kurtz" w:date="2014-03-24T22:00:00Z" w:initials="JK">
+  <w:comment w:id="2" w:author="Jamie Kurtz" w:date="2014-03-24T22:00:00Z" w:initials="JK">
     <w:p>
       <w:r>
         <w:annotationRef/>
@@ -9389,7 +8932,7 @@
       </w:r>
     </w:p>
   </w:comment>
-  <w:comment w:id="2" w:author="Jamie Kurtz" w:date="2014-03-24T21:57:00Z" w:initials="JK">
+  <w:comment w:id="3" w:author="Jamie Kurtz" w:date="2014-03-24T21:57:00Z" w:initials="JK">
     <w:p>
       <w:r>
         <w:annotationRef/>
@@ -10573,6 +10116,119 @@
     </w:lvl>
   </w:abstractNum>
   <w:abstractNum w:abstractNumId="10">
+    <w:nsid w:val="45C43C7B"/>
+    <w:multiLevelType w:val="hybridMultilevel"/>
+    <w:tmpl w:val="0C08F0EE"/>
+    <w:lvl w:ilvl="0" w:tplc="04090001">
+      <w:start w:val="1"/>
+      <w:numFmt w:val="bullet"/>
+      <w:lvlText w:val=""/>
+      <w:lvlJc w:val="left"/>
+      <w:pPr>
+        <w:ind w:left="720" w:hanging="360"/>
+      </w:pPr>
+      <w:rPr>
+        <w:rFonts w:ascii="Symbol" w:hAnsi="Symbol" w:hint="default"/>
+      </w:rPr>
+    </w:lvl>
+    <w:lvl w:ilvl="1" w:tplc="04090003" w:tentative="1">
+      <w:start w:val="1"/>
+      <w:numFmt w:val="bullet"/>
+      <w:lvlText w:val="o"/>
+      <w:lvlJc w:val="left"/>
+      <w:pPr>
+        <w:ind w:left="1440" w:hanging="360"/>
+      </w:pPr>
+      <w:rPr>
+        <w:rFonts w:ascii="Courier New" w:hAnsi="Courier New" w:cs="Courier New" w:hint="default"/>
+      </w:rPr>
+    </w:lvl>
+    <w:lvl w:ilvl="2" w:tplc="04090005" w:tentative="1">
+      <w:start w:val="1"/>
+      <w:numFmt w:val="bullet"/>
+      <w:lvlText w:val=""/>
+      <w:lvlJc w:val="left"/>
+      <w:pPr>
+        <w:ind w:left="2160" w:hanging="360"/>
+      </w:pPr>
+      <w:rPr>
+        <w:rFonts w:ascii="Wingdings" w:hAnsi="Wingdings" w:hint="default"/>
+      </w:rPr>
+    </w:lvl>
+    <w:lvl w:ilvl="3" w:tplc="04090001" w:tentative="1">
+      <w:start w:val="1"/>
+      <w:numFmt w:val="bullet"/>
+      <w:lvlText w:val=""/>
+      <w:lvlJc w:val="left"/>
+      <w:pPr>
+        <w:ind w:left="2880" w:hanging="360"/>
+      </w:pPr>
+      <w:rPr>
+        <w:rFonts w:ascii="Symbol" w:hAnsi="Symbol" w:hint="default"/>
+      </w:rPr>
+    </w:lvl>
+    <w:lvl w:ilvl="4" w:tplc="04090003" w:tentative="1">
+      <w:start w:val="1"/>
+      <w:numFmt w:val="bullet"/>
+      <w:lvlText w:val="o"/>
+      <w:lvlJc w:val="left"/>
+      <w:pPr>
+        <w:ind w:left="3600" w:hanging="360"/>
+      </w:pPr>
+      <w:rPr>
+        <w:rFonts w:ascii="Courier New" w:hAnsi="Courier New" w:cs="Courier New" w:hint="default"/>
+      </w:rPr>
+    </w:lvl>
+    <w:lvl w:ilvl="5" w:tplc="04090005" w:tentative="1">
+      <w:start w:val="1"/>
+      <w:numFmt w:val="bullet"/>
+      <w:lvlText w:val=""/>
+      <w:lvlJc w:val="left"/>
+      <w:pPr>
+        <w:ind w:left="4320" w:hanging="360"/>
+      </w:pPr>
+      <w:rPr>
+        <w:rFonts w:ascii="Wingdings" w:hAnsi="Wingdings" w:hint="default"/>
+      </w:rPr>
+    </w:lvl>
+    <w:lvl w:ilvl="6" w:tplc="04090001" w:tentative="1">
+      <w:start w:val="1"/>
+      <w:numFmt w:val="bullet"/>
+      <w:lvlText w:val=""/>
+      <w:lvlJc w:val="left"/>
+      <w:pPr>
+        <w:ind w:left="5040" w:hanging="360"/>
+      </w:pPr>
+      <w:rPr>
+        <w:rFonts w:ascii="Symbol" w:hAnsi="Symbol" w:hint="default"/>
+      </w:rPr>
+    </w:lvl>
+    <w:lvl w:ilvl="7" w:tplc="04090003" w:tentative="1">
+      <w:start w:val="1"/>
+      <w:numFmt w:val="bullet"/>
+      <w:lvlText w:val="o"/>
+      <w:lvlJc w:val="left"/>
+      <w:pPr>
+        <w:ind w:left="5760" w:hanging="360"/>
+      </w:pPr>
+      <w:rPr>
+        <w:rFonts w:ascii="Courier New" w:hAnsi="Courier New" w:cs="Courier New" w:hint="default"/>
+      </w:rPr>
+    </w:lvl>
+    <w:lvl w:ilvl="8" w:tplc="04090005" w:tentative="1">
+      <w:start w:val="1"/>
+      <w:numFmt w:val="bullet"/>
+      <w:lvlText w:val=""/>
+      <w:lvlJc w:val="left"/>
+      <w:pPr>
+        <w:ind w:left="6480" w:hanging="360"/>
+      </w:pPr>
+      <w:rPr>
+        <w:rFonts w:ascii="Wingdings" w:hAnsi="Wingdings" w:hint="default"/>
+      </w:rPr>
+    </w:lvl>
+  </w:abstractNum>
+  <w:abstractNum w:abstractNumId="11">
     <w:nsid w:val="4683413A"/>
     <w:multiLevelType w:val="hybridMultilevel"/>
     <w:tmpl w:val="79868D76"/>
@@ -10684,7 +10340,7 @@
       </w:rPr>
     </w:lvl>
   </w:abstractNum>
-  <w:abstractNum w:abstractNumId="11">
+  <w:abstractNum w:abstractNumId="12">
     <w:nsid w:val="7B18129E"/>
     <w:multiLevelType w:val="hybridMultilevel"/>
     <w:tmpl w:val="F1780F26"/>
@@ -10801,10 +10457,10 @@
     <w:abstractNumId w:val="1"/>
   </w:num>
   <w:num w:numId="2">
-    <w:abstractNumId w:val="11"/>
+    <w:abstractNumId w:val="12"/>
   </w:num>
   <w:num w:numId="3">
-    <w:abstractNumId w:val="10"/>
+    <w:abstractNumId w:val="11"/>
   </w:num>
   <w:num w:numId="4">
     <w:abstractNumId w:val="7"/>
@@ -10832,6 +10488,9 @@
   </w:num>
   <w:num w:numId="12">
     <w:abstractNumId w:val="4"/>
+  </w:num>
+  <w:num w:numId="13">
+    <w:abstractNumId w:val="10"/>
   </w:num>
 </w:numbering>
 </file>

</xml_diff>

<commit_message>
dependencies section of ch5 in progress
</commit_message>
<xml_diff>
--- a/doc/web api 2 notes.docx
+++ b/doc/web api 2 notes.docx
@@ -30,8 +30,6 @@
             <w:tcW w:w="8095" w:type="dxa"/>
           </w:tcPr>
           <w:p>
-            <w:bookmarkStart w:id="0" w:name="_GoBack"/>
-            <w:bookmarkEnd w:id="0"/>
             <w:r>
               <w:t>Description</w:t>
             </w:r>
@@ -59,8 +57,13 @@
           </w:tcPr>
           <w:p>
             <w:r>
-              <w:t>The NuGet packages related to Web API are incorrect! Need to use the Web API 2.1 series of packages, not the plain, unversioned Web API packages. Update CH 4 in the book and verify the change.</w:t>
+              <w:t>The Ninject package didn’t install correctly. There’s no NinjectWebCommon class anywhere in the solution.</w:t>
             </w:r>
+            <w:r>
+              <w:t xml:space="preserve"> See the reviewer comment in CH5.</w:t>
+            </w:r>
+            <w:bookmarkStart w:id="0" w:name="_GoBack"/>
+            <w:bookmarkEnd w:id="0"/>
           </w:p>
         </w:tc>
         <w:tc>
@@ -121,7 +124,14 @@
             <w:cnfStyle w:val="001000000000" w:firstRow="0" w:lastRow="0" w:firstColumn="1" w:lastColumn="0" w:oddVBand="0" w:evenVBand="0" w:oddHBand="0" w:evenHBand="0" w:firstRowFirstColumn="0" w:firstRowLastColumn="0" w:lastRowFirstColumn="0" w:lastRowLastColumn="0"/>
             <w:tcW w:w="8095" w:type="dxa"/>
           </w:tcPr>
-          <w:p/>
+          <w:p>
+            <w:r>
+              <w:rPr>
+                <w:strike/>
+              </w:rPr>
+              <w:t>The NuGet packages related to Web API are incorrect! Need to use the Web API 2.1 series of packages, not the plain, unversioned Web API packages. Update CH 4 in the book and verify the change.</w:t>
+            </w:r>
+          </w:p>
         </w:tc>
         <w:tc>
           <w:tcPr>
@@ -131,6 +141,12 @@
             <w:pPr>
               <w:cnfStyle w:val="000000000000" w:firstRow="0" w:lastRow="0" w:firstColumn="0" w:lastColumn="0" w:oddVBand="0" w:evenVBand="0" w:oddHBand="0" w:evenHBand="0" w:firstRowFirstColumn="0" w:firstRowLastColumn="0" w:lastRowFirstColumn="0" w:lastRowLastColumn="0"/>
             </w:pPr>
+            <w:r>
+              <w:rPr>
+                <w:strike/>
+              </w:rPr>
+              <w:t>Jamie</w:t>
+            </w:r>
           </w:p>
         </w:tc>
       </w:tr>
@@ -158,9 +174,10 @@
         <w:tblLook w:val="04A0" w:firstRow="1" w:lastRow="0" w:firstColumn="1" w:lastColumn="0" w:noHBand="0" w:noVBand="1"/>
       </w:tblPr>
       <w:tblGrid>
-        <w:gridCol w:w="4064"/>
-        <w:gridCol w:w="4168"/>
-        <w:gridCol w:w="1118"/>
+        <w:gridCol w:w="3611"/>
+        <w:gridCol w:w="2940"/>
+        <w:gridCol w:w="1574"/>
+        <w:gridCol w:w="1225"/>
       </w:tblGrid>
       <w:tr>
         <w:trPr>
@@ -169,7 +186,7 @@
         <w:tc>
           <w:tcPr>
             <w:cnfStyle w:val="001000000000" w:firstRow="0" w:lastRow="0" w:firstColumn="1" w:lastColumn="0" w:oddVBand="0" w:evenVBand="0" w:oddHBand="0" w:evenHBand="0" w:firstRowFirstColumn="0" w:firstRowLastColumn="0" w:lastRowFirstColumn="0" w:lastRowLastColumn="0"/>
-            <w:tcW w:w="3013" w:type="dxa"/>
+            <w:tcW w:w="3611" w:type="dxa"/>
           </w:tcPr>
           <w:p>
             <w:r>
@@ -179,7 +196,7 @@
         </w:tc>
         <w:tc>
           <w:tcPr>
-            <w:tcW w:w="5188" w:type="dxa"/>
+            <w:tcW w:w="2940" w:type="dxa"/>
           </w:tcPr>
           <w:p>
             <w:pPr>
@@ -192,23 +209,39 @@
         </w:tc>
         <w:tc>
           <w:tcPr>
-            <w:tcW w:w="1158" w:type="dxa"/>
+            <w:tcW w:w="1574" w:type="dxa"/>
           </w:tcPr>
           <w:p>
             <w:pPr>
               <w:cnfStyle w:val="100000000000" w:firstRow="1" w:lastRow="0" w:firstColumn="0" w:lastColumn="0" w:oddVBand="0" w:evenVBand="0" w:oddHBand="0" w:evenHBand="0" w:firstRowFirstColumn="0" w:firstRowLastColumn="0" w:lastRowFirstColumn="0" w:lastRowLastColumn="0"/>
             </w:pPr>
             <w:r>
+              <w:t xml:space="preserve">Code </w:t>
+            </w:r>
+            <w:r>
               <w:t>Complete</w:t>
             </w:r>
           </w:p>
         </w:tc>
+        <w:tc>
+          <w:tcPr>
+            <w:tcW w:w="1225" w:type="dxa"/>
+          </w:tcPr>
+          <w:p>
+            <w:pPr>
+              <w:cnfStyle w:val="100000000000" w:firstRow="1" w:lastRow="0" w:firstColumn="0" w:lastColumn="0" w:oddVBand="0" w:evenVBand="0" w:oddHBand="0" w:evenHBand="0" w:firstRowFirstColumn="0" w:firstRowLastColumn="0" w:lastRowFirstColumn="0" w:lastRowLastColumn="0"/>
+            </w:pPr>
+            <w:r>
+              <w:t>Covered in Book</w:t>
+            </w:r>
+          </w:p>
+        </w:tc>
       </w:tr>
       <w:tr>
         <w:tc>
           <w:tcPr>
             <w:cnfStyle w:val="001000000000" w:firstRow="0" w:lastRow="0" w:firstColumn="1" w:lastColumn="0" w:oddVBand="0" w:evenVBand="0" w:oddHBand="0" w:evenHBand="0" w:firstRowFirstColumn="0" w:firstRowLastColumn="0" w:lastRowFirstColumn="0" w:lastRowLastColumn="0"/>
-            <w:tcW w:w="3013" w:type="dxa"/>
+            <w:tcW w:w="3611" w:type="dxa"/>
           </w:tcPr>
           <w:p>
             <w:r>
@@ -218,7 +251,7 @@
         </w:tc>
         <w:tc>
           <w:tcPr>
-            <w:tcW w:w="5188" w:type="dxa"/>
+            <w:tcW w:w="2940" w:type="dxa"/>
           </w:tcPr>
           <w:p>
             <w:pPr>
@@ -228,7 +261,7 @@
         </w:tc>
         <w:tc>
           <w:tcPr>
-            <w:tcW w:w="1158" w:type="dxa"/>
+            <w:tcW w:w="1574" w:type="dxa"/>
           </w:tcPr>
           <w:p>
             <w:pPr>
@@ -239,12 +272,22 @@
             </w:r>
           </w:p>
         </w:tc>
+        <w:tc>
+          <w:tcPr>
+            <w:tcW w:w="1225" w:type="dxa"/>
+          </w:tcPr>
+          <w:p>
+            <w:pPr>
+              <w:cnfStyle w:val="000000000000" w:firstRow="0" w:lastRow="0" w:firstColumn="0" w:lastColumn="0" w:oddVBand="0" w:evenVBand="0" w:oddHBand="0" w:evenHBand="0" w:firstRowFirstColumn="0" w:firstRowLastColumn="0" w:lastRowFirstColumn="0" w:lastRowLastColumn="0"/>
+            </w:pPr>
+          </w:p>
+        </w:tc>
       </w:tr>
       <w:tr>
         <w:tc>
           <w:tcPr>
             <w:cnfStyle w:val="001000000000" w:firstRow="0" w:lastRow="0" w:firstColumn="1" w:lastColumn="0" w:oddVBand="0" w:evenVBand="0" w:oddHBand="0" w:evenHBand="0" w:firstRowFirstColumn="0" w:firstRowLastColumn="0" w:lastRowFirstColumn="0" w:lastRowLastColumn="0"/>
-            <w:tcW w:w="0" w:type="auto"/>
+            <w:tcW w:w="3611" w:type="dxa"/>
           </w:tcPr>
           <w:p>
             <w:r>
@@ -254,7 +297,7 @@
         </w:tc>
         <w:tc>
           <w:tcPr>
-            <w:tcW w:w="0" w:type="auto"/>
+            <w:tcW w:w="2940" w:type="dxa"/>
           </w:tcPr>
           <w:p>
             <w:pPr>
@@ -264,7 +307,7 @@
         </w:tc>
         <w:tc>
           <w:tcPr>
-            <w:tcW w:w="0" w:type="auto"/>
+            <w:tcW w:w="1574" w:type="dxa"/>
           </w:tcPr>
           <w:p>
             <w:pPr>
@@ -275,12 +318,22 @@
             </w:r>
           </w:p>
         </w:tc>
+        <w:tc>
+          <w:tcPr>
+            <w:tcW w:w="1225" w:type="dxa"/>
+          </w:tcPr>
+          <w:p>
+            <w:pPr>
+              <w:cnfStyle w:val="000000000000" w:firstRow="0" w:lastRow="0" w:firstColumn="0" w:lastColumn="0" w:oddVBand="0" w:evenVBand="0" w:oddHBand="0" w:evenHBand="0" w:firstRowFirstColumn="0" w:firstRowLastColumn="0" w:lastRowFirstColumn="0" w:lastRowLastColumn="0"/>
+            </w:pPr>
+          </w:p>
+        </w:tc>
       </w:tr>
       <w:tr>
         <w:tc>
           <w:tcPr>
             <w:cnfStyle w:val="001000000000" w:firstRow="0" w:lastRow="0" w:firstColumn="1" w:lastColumn="0" w:oddVBand="0" w:evenVBand="0" w:oddHBand="0" w:evenHBand="0" w:firstRowFirstColumn="0" w:firstRowLastColumn="0" w:lastRowFirstColumn="0" w:lastRowLastColumn="0"/>
-            <w:tcW w:w="0" w:type="auto"/>
+            <w:tcW w:w="3611" w:type="dxa"/>
           </w:tcPr>
           <w:p>
             <w:r>
@@ -290,7 +343,7 @@
         </w:tc>
         <w:tc>
           <w:tcPr>
-            <w:tcW w:w="0" w:type="auto"/>
+            <w:tcW w:w="2940" w:type="dxa"/>
           </w:tcPr>
           <w:p>
             <w:pPr>
@@ -300,7 +353,7 @@
         </w:tc>
         <w:tc>
           <w:tcPr>
-            <w:tcW w:w="0" w:type="auto"/>
+            <w:tcW w:w="1574" w:type="dxa"/>
           </w:tcPr>
           <w:p>
             <w:pPr>
@@ -311,12 +364,22 @@
             </w:r>
           </w:p>
         </w:tc>
+        <w:tc>
+          <w:tcPr>
+            <w:tcW w:w="1225" w:type="dxa"/>
+          </w:tcPr>
+          <w:p>
+            <w:pPr>
+              <w:cnfStyle w:val="000000000000" w:firstRow="0" w:lastRow="0" w:firstColumn="0" w:lastColumn="0" w:oddVBand="0" w:evenVBand="0" w:oddHBand="0" w:evenHBand="0" w:firstRowFirstColumn="0" w:firstRowLastColumn="0" w:lastRowFirstColumn="0" w:lastRowLastColumn="0"/>
+            </w:pPr>
+          </w:p>
+        </w:tc>
       </w:tr>
       <w:tr>
         <w:tc>
           <w:tcPr>
             <w:cnfStyle w:val="001000000000" w:firstRow="0" w:lastRow="0" w:firstColumn="1" w:lastColumn="0" w:oddVBand="0" w:evenVBand="0" w:oddHBand="0" w:evenHBand="0" w:firstRowFirstColumn="0" w:firstRowLastColumn="0" w:lastRowFirstColumn="0" w:lastRowLastColumn="0"/>
-            <w:tcW w:w="0" w:type="auto"/>
+            <w:tcW w:w="3611" w:type="dxa"/>
           </w:tcPr>
           <w:p>
             <w:r>
@@ -326,7 +389,7 @@
         </w:tc>
         <w:tc>
           <w:tcPr>
-            <w:tcW w:w="0" w:type="auto"/>
+            <w:tcW w:w="2940" w:type="dxa"/>
           </w:tcPr>
           <w:p>
             <w:pPr>
@@ -336,7 +399,7 @@
         </w:tc>
         <w:tc>
           <w:tcPr>
-            <w:tcW w:w="0" w:type="auto"/>
+            <w:tcW w:w="1574" w:type="dxa"/>
           </w:tcPr>
           <w:p>
             <w:pPr>
@@ -347,32 +410,9 @@
             </w:r>
           </w:p>
         </w:tc>
-      </w:tr>
-      <w:tr>
-        <w:tc>
-          <w:tcPr>
-            <w:cnfStyle w:val="001000000000" w:firstRow="0" w:lastRow="0" w:firstColumn="1" w:lastColumn="0" w:oddVBand="0" w:evenVBand="0" w:oddHBand="0" w:evenHBand="0" w:firstRowFirstColumn="0" w:firstRowLastColumn="0" w:lastRowFirstColumn="0" w:lastRowLastColumn="0"/>
-            <w:tcW w:w="0" w:type="auto"/>
-          </w:tcPr>
-          <w:p>
-            <w:r>
-              <w:t>legacy SOAP support</w:t>
-            </w:r>
-          </w:p>
-        </w:tc>
-        <w:tc>
-          <w:tcPr>
-            <w:tcW w:w="0" w:type="auto"/>
-          </w:tcPr>
-          <w:p>
-            <w:pPr>
-              <w:cnfStyle w:val="000000000000" w:firstRow="0" w:lastRow="0" w:firstColumn="0" w:lastColumn="0" w:oddVBand="0" w:evenVBand="0" w:oddHBand="0" w:evenHBand="0" w:firstRowFirstColumn="0" w:firstRowLastColumn="0" w:lastRowFirstColumn="0" w:lastRowLastColumn="0"/>
-            </w:pPr>
-          </w:p>
-        </w:tc>
-        <w:tc>
-          <w:tcPr>
-            <w:tcW w:w="0" w:type="auto"/>
+        <w:tc>
+          <w:tcPr>
+            <w:tcW w:w="1225" w:type="dxa"/>
           </w:tcPr>
           <w:p>
             <w:pPr>
@@ -388,7 +428,53 @@
         <w:tc>
           <w:tcPr>
             <w:cnfStyle w:val="001000000000" w:firstRow="0" w:lastRow="0" w:firstColumn="1" w:lastColumn="0" w:oddVBand="0" w:evenVBand="0" w:oddHBand="0" w:evenHBand="0" w:firstRowFirstColumn="0" w:firstRowLastColumn="0" w:lastRowFirstColumn="0" w:lastRowLastColumn="0"/>
-            <w:tcW w:w="0" w:type="auto"/>
+            <w:tcW w:w="3611" w:type="dxa"/>
+          </w:tcPr>
+          <w:p>
+            <w:r>
+              <w:t>legacy SOAP support</w:t>
+            </w:r>
+          </w:p>
+        </w:tc>
+        <w:tc>
+          <w:tcPr>
+            <w:tcW w:w="2940" w:type="dxa"/>
+          </w:tcPr>
+          <w:p>
+            <w:pPr>
+              <w:cnfStyle w:val="000000000000" w:firstRow="0" w:lastRow="0" w:firstColumn="0" w:lastColumn="0" w:oddVBand="0" w:evenVBand="0" w:oddHBand="0" w:evenHBand="0" w:firstRowFirstColumn="0" w:firstRowLastColumn="0" w:lastRowFirstColumn="0" w:lastRowLastColumn="0"/>
+            </w:pPr>
+          </w:p>
+        </w:tc>
+        <w:tc>
+          <w:tcPr>
+            <w:tcW w:w="1574" w:type="dxa"/>
+          </w:tcPr>
+          <w:p>
+            <w:pPr>
+              <w:cnfStyle w:val="000000000000" w:firstRow="0" w:lastRow="0" w:firstColumn="0" w:lastColumn="0" w:oddVBand="0" w:evenVBand="0" w:oddHBand="0" w:evenHBand="0" w:firstRowFirstColumn="0" w:firstRowLastColumn="0" w:lastRowFirstColumn="0" w:lastRowLastColumn="0"/>
+            </w:pPr>
+            <w:r>
+              <w:t>X</w:t>
+            </w:r>
+          </w:p>
+        </w:tc>
+        <w:tc>
+          <w:tcPr>
+            <w:tcW w:w="1225" w:type="dxa"/>
+          </w:tcPr>
+          <w:p>
+            <w:pPr>
+              <w:cnfStyle w:val="000000000000" w:firstRow="0" w:lastRow="0" w:firstColumn="0" w:lastColumn="0" w:oddVBand="0" w:evenVBand="0" w:oddHBand="0" w:evenHBand="0" w:firstRowFirstColumn="0" w:firstRowLastColumn="0" w:lastRowFirstColumn="0" w:lastRowLastColumn="0"/>
+            </w:pPr>
+          </w:p>
+        </w:tc>
+      </w:tr>
+      <w:tr>
+        <w:tc>
+          <w:tcPr>
+            <w:cnfStyle w:val="001000000000" w:firstRow="0" w:lastRow="0" w:firstColumn="1" w:lastColumn="0" w:oddVBand="0" w:evenVBand="0" w:oddHBand="0" w:evenHBand="0" w:firstRowFirstColumn="0" w:firstRowLastColumn="0" w:lastRowFirstColumn="0" w:lastRowLastColumn="0"/>
+            <w:tcW w:w="3611" w:type="dxa"/>
           </w:tcPr>
           <w:p>
             <w:r>
@@ -401,7 +487,7 @@
         </w:tc>
         <w:tc>
           <w:tcPr>
-            <w:tcW w:w="0" w:type="auto"/>
+            <w:tcW w:w="2940" w:type="dxa"/>
           </w:tcPr>
           <w:p>
             <w:pPr>
@@ -417,7 +503,7 @@
         </w:tc>
         <w:tc>
           <w:tcPr>
-            <w:tcW w:w="0" w:type="auto"/>
+            <w:tcW w:w="1574" w:type="dxa"/>
           </w:tcPr>
           <w:p>
             <w:pPr>
@@ -428,12 +514,22 @@
             </w:r>
           </w:p>
         </w:tc>
+        <w:tc>
+          <w:tcPr>
+            <w:tcW w:w="1225" w:type="dxa"/>
+          </w:tcPr>
+          <w:p>
+            <w:pPr>
+              <w:cnfStyle w:val="000000000000" w:firstRow="0" w:lastRow="0" w:firstColumn="0" w:lastColumn="0" w:oddVBand="0" w:evenVBand="0" w:oddHBand="0" w:evenHBand="0" w:firstRowFirstColumn="0" w:firstRowLastColumn="0" w:lastRowFirstColumn="0" w:lastRowLastColumn="0"/>
+            </w:pPr>
+          </w:p>
+        </w:tc>
       </w:tr>
       <w:tr>
         <w:tc>
           <w:tcPr>
             <w:cnfStyle w:val="001000000000" w:firstRow="0" w:lastRow="0" w:firstColumn="1" w:lastColumn="0" w:oddVBand="0" w:evenVBand="0" w:oddHBand="0" w:evenHBand="0" w:firstRowFirstColumn="0" w:firstRowLastColumn="0" w:lastRowFirstColumn="0" w:lastRowLastColumn="0"/>
-            <w:tcW w:w="0" w:type="auto"/>
+            <w:tcW w:w="3611" w:type="dxa"/>
           </w:tcPr>
           <w:p>
             <w:r>
@@ -446,7 +542,7 @@
         </w:tc>
         <w:tc>
           <w:tcPr>
-            <w:tcW w:w="0" w:type="auto"/>
+            <w:tcW w:w="2940" w:type="dxa"/>
           </w:tcPr>
           <w:p>
             <w:pPr>
@@ -458,7 +554,7 @@
         </w:tc>
         <w:tc>
           <w:tcPr>
-            <w:tcW w:w="0" w:type="auto"/>
+            <w:tcW w:w="1574" w:type="dxa"/>
           </w:tcPr>
           <w:p>
             <w:pPr>
@@ -469,12 +565,22 @@
             </w:r>
           </w:p>
         </w:tc>
+        <w:tc>
+          <w:tcPr>
+            <w:tcW w:w="1225" w:type="dxa"/>
+          </w:tcPr>
+          <w:p>
+            <w:pPr>
+              <w:cnfStyle w:val="000000000000" w:firstRow="0" w:lastRow="0" w:firstColumn="0" w:lastColumn="0" w:oddVBand="0" w:evenVBand="0" w:oddHBand="0" w:evenHBand="0" w:firstRowFirstColumn="0" w:firstRowLastColumn="0" w:lastRowFirstColumn="0" w:lastRowLastColumn="0"/>
+            </w:pPr>
+          </w:p>
+        </w:tc>
       </w:tr>
       <w:tr>
         <w:tc>
           <w:tcPr>
             <w:cnfStyle w:val="001000000000" w:firstRow="0" w:lastRow="0" w:firstColumn="1" w:lastColumn="0" w:oddVBand="0" w:evenVBand="0" w:oddHBand="0" w:evenHBand="0" w:firstRowFirstColumn="0" w:firstRowLastColumn="0" w:lastRowFirstColumn="0" w:lastRowLastColumn="0"/>
-            <w:tcW w:w="0" w:type="auto"/>
+            <w:tcW w:w="3611" w:type="dxa"/>
           </w:tcPr>
           <w:p>
             <w:r>
@@ -484,7 +590,7 @@
         </w:tc>
         <w:tc>
           <w:tcPr>
-            <w:tcW w:w="0" w:type="auto"/>
+            <w:tcW w:w="2940" w:type="dxa"/>
           </w:tcPr>
           <w:p>
             <w:pPr>
@@ -500,7 +606,7 @@
         </w:tc>
         <w:tc>
           <w:tcPr>
-            <w:tcW w:w="0" w:type="auto"/>
+            <w:tcW w:w="1574" w:type="dxa"/>
           </w:tcPr>
           <w:p>
             <w:pPr>
@@ -511,12 +617,25 @@
             </w:r>
           </w:p>
         </w:tc>
+        <w:tc>
+          <w:tcPr>
+            <w:tcW w:w="1225" w:type="dxa"/>
+          </w:tcPr>
+          <w:p>
+            <w:pPr>
+              <w:cnfStyle w:val="000000000000" w:firstRow="0" w:lastRow="0" w:firstColumn="0" w:lastColumn="0" w:oddVBand="0" w:evenVBand="0" w:oddHBand="0" w:evenHBand="0" w:firstRowFirstColumn="0" w:firstRowLastColumn="0" w:lastRowFirstColumn="0" w:lastRowLastColumn="0"/>
+            </w:pPr>
+            <w:r>
+              <w:t>X</w:t>
+            </w:r>
+          </w:p>
+        </w:tc>
       </w:tr>
       <w:tr>
         <w:tc>
           <w:tcPr>
             <w:cnfStyle w:val="001000000000" w:firstRow="0" w:lastRow="0" w:firstColumn="1" w:lastColumn="0" w:oddVBand="0" w:evenVBand="0" w:oddHBand="0" w:evenHBand="0" w:firstRowFirstColumn="0" w:firstRowLastColumn="0" w:lastRowFirstColumn="0" w:lastRowLastColumn="0"/>
-            <w:tcW w:w="0" w:type="auto"/>
+            <w:tcW w:w="3611" w:type="dxa"/>
           </w:tcPr>
           <w:p>
             <w:r>
@@ -526,7 +645,7 @@
         </w:tc>
         <w:tc>
           <w:tcPr>
-            <w:tcW w:w="0" w:type="auto"/>
+            <w:tcW w:w="2940" w:type="dxa"/>
           </w:tcPr>
           <w:p>
             <w:pPr>
@@ -542,7 +661,7 @@
         </w:tc>
         <w:tc>
           <w:tcPr>
-            <w:tcW w:w="0" w:type="auto"/>
+            <w:tcW w:w="1574" w:type="dxa"/>
           </w:tcPr>
           <w:p>
             <w:pPr>
@@ -553,12 +672,22 @@
             </w:r>
           </w:p>
         </w:tc>
+        <w:tc>
+          <w:tcPr>
+            <w:tcW w:w="1225" w:type="dxa"/>
+          </w:tcPr>
+          <w:p>
+            <w:pPr>
+              <w:cnfStyle w:val="000000000000" w:firstRow="0" w:lastRow="0" w:firstColumn="0" w:lastColumn="0" w:oddVBand="0" w:evenVBand="0" w:oddHBand="0" w:evenHBand="0" w:firstRowFirstColumn="0" w:firstRowLastColumn="0" w:lastRowFirstColumn="0" w:lastRowLastColumn="0"/>
+            </w:pPr>
+          </w:p>
+        </w:tc>
       </w:tr>
       <w:tr>
         <w:tc>
           <w:tcPr>
             <w:cnfStyle w:val="001000000000" w:firstRow="0" w:lastRow="0" w:firstColumn="1" w:lastColumn="0" w:oddVBand="0" w:evenVBand="0" w:oddHBand="0" w:evenHBand="0" w:firstRowFirstColumn="0" w:firstRowLastColumn="0" w:lastRowFirstColumn="0" w:lastRowLastColumn="0"/>
-            <w:tcW w:w="0" w:type="auto"/>
+            <w:tcW w:w="3611" w:type="dxa"/>
           </w:tcPr>
           <w:p>
             <w:r>
@@ -568,7 +697,7 @@
         </w:tc>
         <w:tc>
           <w:tcPr>
-            <w:tcW w:w="0" w:type="auto"/>
+            <w:tcW w:w="2940" w:type="dxa"/>
           </w:tcPr>
           <w:p>
             <w:pPr>
@@ -584,7 +713,7 @@
         </w:tc>
         <w:tc>
           <w:tcPr>
-            <w:tcW w:w="0" w:type="auto"/>
+            <w:tcW w:w="1574" w:type="dxa"/>
           </w:tcPr>
           <w:p>
             <w:pPr>
@@ -595,12 +724,22 @@
             </w:r>
           </w:p>
         </w:tc>
+        <w:tc>
+          <w:tcPr>
+            <w:tcW w:w="1225" w:type="dxa"/>
+          </w:tcPr>
+          <w:p>
+            <w:pPr>
+              <w:cnfStyle w:val="000000000000" w:firstRow="0" w:lastRow="0" w:firstColumn="0" w:lastColumn="0" w:oddVBand="0" w:evenVBand="0" w:oddHBand="0" w:evenHBand="0" w:firstRowFirstColumn="0" w:firstRowLastColumn="0" w:lastRowFirstColumn="0" w:lastRowLastColumn="0"/>
+            </w:pPr>
+          </w:p>
+        </w:tc>
       </w:tr>
       <w:tr>
         <w:tc>
           <w:tcPr>
             <w:cnfStyle w:val="001000000000" w:firstRow="0" w:lastRow="0" w:firstColumn="1" w:lastColumn="0" w:oddVBand="0" w:evenVBand="0" w:oddHBand="0" w:evenHBand="0" w:firstRowFirstColumn="0" w:firstRowLastColumn="0" w:lastRowFirstColumn="0" w:lastRowLastColumn="0"/>
-            <w:tcW w:w="0" w:type="auto"/>
+            <w:tcW w:w="3611" w:type="dxa"/>
           </w:tcPr>
           <w:p>
             <w:r>
@@ -610,7 +749,7 @@
         </w:tc>
         <w:tc>
           <w:tcPr>
-            <w:tcW w:w="0" w:type="auto"/>
+            <w:tcW w:w="2940" w:type="dxa"/>
           </w:tcPr>
           <w:p>
             <w:pPr>
@@ -620,7 +759,7 @@
         </w:tc>
         <w:tc>
           <w:tcPr>
-            <w:tcW w:w="0" w:type="auto"/>
+            <w:tcW w:w="1574" w:type="dxa"/>
           </w:tcPr>
           <w:p>
             <w:pPr>
@@ -631,12 +770,22 @@
             </w:r>
           </w:p>
         </w:tc>
+        <w:tc>
+          <w:tcPr>
+            <w:tcW w:w="1225" w:type="dxa"/>
+          </w:tcPr>
+          <w:p>
+            <w:pPr>
+              <w:cnfStyle w:val="000000000000" w:firstRow="0" w:lastRow="0" w:firstColumn="0" w:lastColumn="0" w:oddVBand="0" w:evenVBand="0" w:oddHBand="0" w:evenHBand="0" w:firstRowFirstColumn="0" w:firstRowLastColumn="0" w:lastRowFirstColumn="0" w:lastRowLastColumn="0"/>
+            </w:pPr>
+          </w:p>
+        </w:tc>
       </w:tr>
       <w:tr>
         <w:tc>
           <w:tcPr>
             <w:cnfStyle w:val="001000000000" w:firstRow="0" w:lastRow="0" w:firstColumn="1" w:lastColumn="0" w:oddVBand="0" w:evenVBand="0" w:oddHBand="0" w:evenHBand="0" w:firstRowFirstColumn="0" w:firstRowLastColumn="0" w:lastRowFirstColumn="0" w:lastRowLastColumn="0"/>
-            <w:tcW w:w="0" w:type="auto"/>
+            <w:tcW w:w="3611" w:type="dxa"/>
           </w:tcPr>
           <w:p>
             <w:r>
@@ -646,7 +795,7 @@
         </w:tc>
         <w:tc>
           <w:tcPr>
-            <w:tcW w:w="0" w:type="auto"/>
+            <w:tcW w:w="2940" w:type="dxa"/>
           </w:tcPr>
           <w:p>
             <w:pPr>
@@ -662,7 +811,7 @@
         </w:tc>
         <w:tc>
           <w:tcPr>
-            <w:tcW w:w="0" w:type="auto"/>
+            <w:tcW w:w="1574" w:type="dxa"/>
           </w:tcPr>
           <w:p>
             <w:pPr>
@@ -673,32 +822,9 @@
             </w:r>
           </w:p>
         </w:tc>
-      </w:tr>
-      <w:tr>
-        <w:tc>
-          <w:tcPr>
-            <w:cnfStyle w:val="001000000000" w:firstRow="0" w:lastRow="0" w:firstColumn="1" w:lastColumn="0" w:oddVBand="0" w:evenVBand="0" w:oddHBand="0" w:evenHBand="0" w:firstRowFirstColumn="0" w:firstRowLastColumn="0" w:lastRowFirstColumn="0" w:lastRowLastColumn="0"/>
-            <w:tcW w:w="0" w:type="auto"/>
-          </w:tcPr>
-          <w:p>
-            <w:r>
-              <w:t>content negotiation</w:t>
-            </w:r>
-          </w:p>
-        </w:tc>
-        <w:tc>
-          <w:tcPr>
-            <w:tcW w:w="0" w:type="auto"/>
-          </w:tcPr>
-          <w:p>
-            <w:pPr>
-              <w:cnfStyle w:val="000000000000" w:firstRow="0" w:lastRow="0" w:firstColumn="0" w:lastColumn="0" w:oddVBand="0" w:evenVBand="0" w:oddHBand="0" w:evenHBand="0" w:firstRowFirstColumn="0" w:firstRowLastColumn="0" w:lastRowFirstColumn="0" w:lastRowLastColumn="0"/>
-            </w:pPr>
-          </w:p>
-        </w:tc>
-        <w:tc>
-          <w:tcPr>
-            <w:tcW w:w="0" w:type="auto"/>
+        <w:tc>
+          <w:tcPr>
+            <w:tcW w:w="1225" w:type="dxa"/>
           </w:tcPr>
           <w:p>
             <w:pPr>
@@ -714,7 +840,53 @@
         <w:tc>
           <w:tcPr>
             <w:cnfStyle w:val="001000000000" w:firstRow="0" w:lastRow="0" w:firstColumn="1" w:lastColumn="0" w:oddVBand="0" w:evenVBand="0" w:oddHBand="0" w:evenHBand="0" w:firstRowFirstColumn="0" w:firstRowLastColumn="0" w:lastRowFirstColumn="0" w:lastRowLastColumn="0"/>
-            <w:tcW w:w="3013" w:type="dxa"/>
+            <w:tcW w:w="3611" w:type="dxa"/>
+          </w:tcPr>
+          <w:p>
+            <w:r>
+              <w:t>content negotiation</w:t>
+            </w:r>
+          </w:p>
+        </w:tc>
+        <w:tc>
+          <w:tcPr>
+            <w:tcW w:w="2940" w:type="dxa"/>
+          </w:tcPr>
+          <w:p>
+            <w:pPr>
+              <w:cnfStyle w:val="000000000000" w:firstRow="0" w:lastRow="0" w:firstColumn="0" w:lastColumn="0" w:oddVBand="0" w:evenVBand="0" w:oddHBand="0" w:evenHBand="0" w:firstRowFirstColumn="0" w:firstRowLastColumn="0" w:lastRowFirstColumn="0" w:lastRowLastColumn="0"/>
+            </w:pPr>
+          </w:p>
+        </w:tc>
+        <w:tc>
+          <w:tcPr>
+            <w:tcW w:w="1574" w:type="dxa"/>
+          </w:tcPr>
+          <w:p>
+            <w:pPr>
+              <w:cnfStyle w:val="000000000000" w:firstRow="0" w:lastRow="0" w:firstColumn="0" w:lastColumn="0" w:oddVBand="0" w:evenVBand="0" w:oddHBand="0" w:evenHBand="0" w:firstRowFirstColumn="0" w:firstRowLastColumn="0" w:lastRowFirstColumn="0" w:lastRowLastColumn="0"/>
+            </w:pPr>
+            <w:r>
+              <w:t>X</w:t>
+            </w:r>
+          </w:p>
+        </w:tc>
+        <w:tc>
+          <w:tcPr>
+            <w:tcW w:w="1225" w:type="dxa"/>
+          </w:tcPr>
+          <w:p>
+            <w:pPr>
+              <w:cnfStyle w:val="000000000000" w:firstRow="0" w:lastRow="0" w:firstColumn="0" w:lastColumn="0" w:oddVBand="0" w:evenVBand="0" w:oddHBand="0" w:evenHBand="0" w:firstRowFirstColumn="0" w:firstRowLastColumn="0" w:lastRowFirstColumn="0" w:lastRowLastColumn="0"/>
+            </w:pPr>
+          </w:p>
+        </w:tc>
+      </w:tr>
+      <w:tr>
+        <w:tc>
+          <w:tcPr>
+            <w:cnfStyle w:val="001000000000" w:firstRow="0" w:lastRow="0" w:firstColumn="1" w:lastColumn="0" w:oddVBand="0" w:evenVBand="0" w:oddHBand="0" w:evenHBand="0" w:firstRowFirstColumn="0" w:firstRowLastColumn="0" w:lastRowFirstColumn="0" w:lastRowLastColumn="0"/>
+            <w:tcW w:w="3611" w:type="dxa"/>
           </w:tcPr>
           <w:p>
             <w:r>
@@ -724,7 +896,7 @@
         </w:tc>
         <w:tc>
           <w:tcPr>
-            <w:tcW w:w="5188" w:type="dxa"/>
+            <w:tcW w:w="2940" w:type="dxa"/>
           </w:tcPr>
           <w:p>
             <w:pPr>
@@ -740,7 +912,7 @@
         </w:tc>
         <w:tc>
           <w:tcPr>
-            <w:tcW w:w="1158" w:type="dxa"/>
+            <w:tcW w:w="1574" w:type="dxa"/>
           </w:tcPr>
           <w:p>
             <w:pPr>
@@ -748,12 +920,22 @@
             </w:pPr>
           </w:p>
         </w:tc>
+        <w:tc>
+          <w:tcPr>
+            <w:tcW w:w="1225" w:type="dxa"/>
+          </w:tcPr>
+          <w:p>
+            <w:pPr>
+              <w:cnfStyle w:val="000000000000" w:firstRow="0" w:lastRow="0" w:firstColumn="0" w:lastColumn="0" w:oddVBand="0" w:evenVBand="0" w:oddHBand="0" w:evenHBand="0" w:firstRowFirstColumn="0" w:firstRowLastColumn="0" w:lastRowFirstColumn="0" w:lastRowLastColumn="0"/>
+            </w:pPr>
+          </w:p>
+        </w:tc>
       </w:tr>
       <w:tr>
         <w:tc>
           <w:tcPr>
             <w:cnfStyle w:val="001000000000" w:firstRow="0" w:lastRow="0" w:firstColumn="1" w:lastColumn="0" w:oddVBand="0" w:evenVBand="0" w:oddHBand="0" w:evenHBand="0" w:firstRowFirstColumn="0" w:firstRowLastColumn="0" w:lastRowFirstColumn="0" w:lastRowLastColumn="0"/>
-            <w:tcW w:w="3013" w:type="dxa"/>
+            <w:tcW w:w="3611" w:type="dxa"/>
           </w:tcPr>
           <w:p>
             <w:r>
@@ -763,7 +945,7 @@
         </w:tc>
         <w:tc>
           <w:tcPr>
-            <w:tcW w:w="5188" w:type="dxa"/>
+            <w:tcW w:w="2940" w:type="dxa"/>
           </w:tcPr>
           <w:p>
             <w:pPr>
@@ -776,7 +958,7 @@
         </w:tc>
         <w:tc>
           <w:tcPr>
-            <w:tcW w:w="1158" w:type="dxa"/>
+            <w:tcW w:w="1574" w:type="dxa"/>
           </w:tcPr>
           <w:p>
             <w:pPr>
@@ -784,12 +966,22 @@
             </w:pPr>
           </w:p>
         </w:tc>
+        <w:tc>
+          <w:tcPr>
+            <w:tcW w:w="1225" w:type="dxa"/>
+          </w:tcPr>
+          <w:p>
+            <w:pPr>
+              <w:cnfStyle w:val="000000000000" w:firstRow="0" w:lastRow="0" w:firstColumn="0" w:lastColumn="0" w:oddVBand="0" w:evenVBand="0" w:oddHBand="0" w:evenHBand="0" w:firstRowFirstColumn="0" w:firstRowLastColumn="0" w:lastRowFirstColumn="0" w:lastRowLastColumn="0"/>
+            </w:pPr>
+          </w:p>
+        </w:tc>
       </w:tr>
       <w:tr>
         <w:tc>
           <w:tcPr>
             <w:cnfStyle w:val="001000000000" w:firstRow="0" w:lastRow="0" w:firstColumn="1" w:lastColumn="0" w:oddVBand="0" w:evenVBand="0" w:oddHBand="0" w:evenHBand="0" w:firstRowFirstColumn="0" w:firstRowLastColumn="0" w:lastRowFirstColumn="0" w:lastRowLastColumn="0"/>
-            <w:tcW w:w="3013" w:type="dxa"/>
+            <w:tcW w:w="3611" w:type="dxa"/>
           </w:tcPr>
           <w:p>
             <w:r>
@@ -799,7 +991,7 @@
         </w:tc>
         <w:tc>
           <w:tcPr>
-            <w:tcW w:w="5188" w:type="dxa"/>
+            <w:tcW w:w="2940" w:type="dxa"/>
           </w:tcPr>
           <w:p>
             <w:pPr>
@@ -809,7 +1001,7 @@
         </w:tc>
         <w:tc>
           <w:tcPr>
-            <w:tcW w:w="1158" w:type="dxa"/>
+            <w:tcW w:w="1574" w:type="dxa"/>
           </w:tcPr>
           <w:p>
             <w:pPr>
@@ -820,12 +1012,22 @@
             </w:r>
           </w:p>
         </w:tc>
+        <w:tc>
+          <w:tcPr>
+            <w:tcW w:w="1225" w:type="dxa"/>
+          </w:tcPr>
+          <w:p>
+            <w:pPr>
+              <w:cnfStyle w:val="000000000000" w:firstRow="0" w:lastRow="0" w:firstColumn="0" w:lastColumn="0" w:oddVBand="0" w:evenVBand="0" w:oddHBand="0" w:evenHBand="0" w:firstRowFirstColumn="0" w:firstRowLastColumn="0" w:lastRowFirstColumn="0" w:lastRowLastColumn="0"/>
+            </w:pPr>
+          </w:p>
+        </w:tc>
       </w:tr>
       <w:tr>
         <w:tc>
           <w:tcPr>
             <w:cnfStyle w:val="001000000000" w:firstRow="0" w:lastRow="0" w:firstColumn="1" w:lastColumn="0" w:oddVBand="0" w:evenVBand="0" w:oddHBand="0" w:evenHBand="0" w:firstRowFirstColumn="0" w:firstRowLastColumn="0" w:lastRowFirstColumn="0" w:lastRowLastColumn="0"/>
-            <w:tcW w:w="3013" w:type="dxa"/>
+            <w:tcW w:w="3611" w:type="dxa"/>
           </w:tcPr>
           <w:p>
             <w:r>
@@ -835,7 +1037,7 @@
         </w:tc>
         <w:tc>
           <w:tcPr>
-            <w:tcW w:w="5188" w:type="dxa"/>
+            <w:tcW w:w="2940" w:type="dxa"/>
           </w:tcPr>
           <w:p>
             <w:pPr>
@@ -845,7 +1047,7 @@
         </w:tc>
         <w:tc>
           <w:tcPr>
-            <w:tcW w:w="1158" w:type="dxa"/>
+            <w:tcW w:w="1574" w:type="dxa"/>
           </w:tcPr>
           <w:p>
             <w:pPr>
@@ -853,12 +1055,22 @@
             </w:pPr>
           </w:p>
         </w:tc>
+        <w:tc>
+          <w:tcPr>
+            <w:tcW w:w="1225" w:type="dxa"/>
+          </w:tcPr>
+          <w:p>
+            <w:pPr>
+              <w:cnfStyle w:val="000000000000" w:firstRow="0" w:lastRow="0" w:firstColumn="0" w:lastColumn="0" w:oddVBand="0" w:evenVBand="0" w:oddHBand="0" w:evenHBand="0" w:firstRowFirstColumn="0" w:firstRowLastColumn="0" w:lastRowFirstColumn="0" w:lastRowLastColumn="0"/>
+            </w:pPr>
+          </w:p>
+        </w:tc>
       </w:tr>
       <w:tr>
         <w:tc>
           <w:tcPr>
             <w:cnfStyle w:val="001000000000" w:firstRow="0" w:lastRow="0" w:firstColumn="1" w:lastColumn="0" w:oddVBand="0" w:evenVBand="0" w:oddHBand="0" w:evenHBand="0" w:firstRowFirstColumn="0" w:firstRowLastColumn="0" w:lastRowFirstColumn="0" w:lastRowLastColumn="0"/>
-            <w:tcW w:w="0" w:type="auto"/>
+            <w:tcW w:w="3611" w:type="dxa"/>
           </w:tcPr>
           <w:p>
             <w:r>
@@ -868,7 +1080,7 @@
         </w:tc>
         <w:tc>
           <w:tcPr>
-            <w:tcW w:w="0" w:type="auto"/>
+            <w:tcW w:w="2940" w:type="dxa"/>
           </w:tcPr>
           <w:p>
             <w:pPr>
@@ -881,7 +1093,7 @@
         </w:tc>
         <w:tc>
           <w:tcPr>
-            <w:tcW w:w="0" w:type="auto"/>
+            <w:tcW w:w="1574" w:type="dxa"/>
           </w:tcPr>
           <w:p>
             <w:pPr>
@@ -889,12 +1101,22 @@
             </w:pPr>
           </w:p>
         </w:tc>
+        <w:tc>
+          <w:tcPr>
+            <w:tcW w:w="1225" w:type="dxa"/>
+          </w:tcPr>
+          <w:p>
+            <w:pPr>
+              <w:cnfStyle w:val="000000000000" w:firstRow="0" w:lastRow="0" w:firstColumn="0" w:lastColumn="0" w:oddVBand="0" w:evenVBand="0" w:oddHBand="0" w:evenHBand="0" w:firstRowFirstColumn="0" w:firstRowLastColumn="0" w:lastRowFirstColumn="0" w:lastRowLastColumn="0"/>
+            </w:pPr>
+          </w:p>
+        </w:tc>
       </w:tr>
       <w:tr>
         <w:tc>
           <w:tcPr>
             <w:cnfStyle w:val="001000000000" w:firstRow="0" w:lastRow="0" w:firstColumn="1" w:lastColumn="0" w:oddVBand="0" w:evenVBand="0" w:oddHBand="0" w:evenHBand="0" w:firstRowFirstColumn="0" w:firstRowLastColumn="0" w:lastRowFirstColumn="0" w:lastRowLastColumn="0"/>
-            <w:tcW w:w="0" w:type="auto"/>
+            <w:tcW w:w="3611" w:type="dxa"/>
           </w:tcPr>
           <w:p>
             <w:r>
@@ -907,7 +1129,7 @@
         </w:tc>
         <w:tc>
           <w:tcPr>
-            <w:tcW w:w="0" w:type="auto"/>
+            <w:tcW w:w="2940" w:type="dxa"/>
           </w:tcPr>
           <w:p>
             <w:pPr>
@@ -923,7 +1145,7 @@
         </w:tc>
         <w:tc>
           <w:tcPr>
-            <w:tcW w:w="0" w:type="auto"/>
+            <w:tcW w:w="1574" w:type="dxa"/>
           </w:tcPr>
           <w:p>
             <w:pPr>
@@ -931,12 +1153,22 @@
             </w:pPr>
           </w:p>
         </w:tc>
+        <w:tc>
+          <w:tcPr>
+            <w:tcW w:w="1225" w:type="dxa"/>
+          </w:tcPr>
+          <w:p>
+            <w:pPr>
+              <w:cnfStyle w:val="000000000000" w:firstRow="0" w:lastRow="0" w:firstColumn="0" w:lastColumn="0" w:oddVBand="0" w:evenVBand="0" w:oddHBand="0" w:evenHBand="0" w:firstRowFirstColumn="0" w:firstRowLastColumn="0" w:lastRowFirstColumn="0" w:lastRowLastColumn="0"/>
+            </w:pPr>
+          </w:p>
+        </w:tc>
       </w:tr>
       <w:tr>
         <w:tc>
           <w:tcPr>
             <w:cnfStyle w:val="001000000000" w:firstRow="0" w:lastRow="0" w:firstColumn="1" w:lastColumn="0" w:oddVBand="0" w:evenVBand="0" w:oddHBand="0" w:evenHBand="0" w:firstRowFirstColumn="0" w:firstRowLastColumn="0" w:lastRowFirstColumn="0" w:lastRowLastColumn="0"/>
-            <w:tcW w:w="0" w:type="auto"/>
+            <w:tcW w:w="3611" w:type="dxa"/>
           </w:tcPr>
           <w:p>
             <w:r>
@@ -946,7 +1178,7 @@
         </w:tc>
         <w:tc>
           <w:tcPr>
-            <w:tcW w:w="0" w:type="auto"/>
+            <w:tcW w:w="2940" w:type="dxa"/>
           </w:tcPr>
           <w:p>
             <w:pPr>
@@ -956,7 +1188,7 @@
         </w:tc>
         <w:tc>
           <w:tcPr>
-            <w:tcW w:w="0" w:type="auto"/>
+            <w:tcW w:w="1574" w:type="dxa"/>
           </w:tcPr>
           <w:p>
             <w:pPr>
@@ -967,12 +1199,22 @@
             </w:r>
           </w:p>
         </w:tc>
+        <w:tc>
+          <w:tcPr>
+            <w:tcW w:w="1225" w:type="dxa"/>
+          </w:tcPr>
+          <w:p>
+            <w:pPr>
+              <w:cnfStyle w:val="000000000000" w:firstRow="0" w:lastRow="0" w:firstColumn="0" w:lastColumn="0" w:oddVBand="0" w:evenVBand="0" w:oddHBand="0" w:evenHBand="0" w:firstRowFirstColumn="0" w:firstRowLastColumn="0" w:lastRowFirstColumn="0" w:lastRowLastColumn="0"/>
+            </w:pPr>
+          </w:p>
+        </w:tc>
       </w:tr>
       <w:tr>
         <w:tc>
           <w:tcPr>
             <w:cnfStyle w:val="001000000000" w:firstRow="0" w:lastRow="0" w:firstColumn="1" w:lastColumn="0" w:oddVBand="0" w:evenVBand="0" w:oddHBand="0" w:evenHBand="0" w:firstRowFirstColumn="0" w:firstRowLastColumn="0" w:lastRowFirstColumn="0" w:lastRowLastColumn="0"/>
-            <w:tcW w:w="3013" w:type="dxa"/>
+            <w:tcW w:w="3611" w:type="dxa"/>
           </w:tcPr>
           <w:p>
             <w:r>
@@ -982,7 +1224,7 @@
         </w:tc>
         <w:tc>
           <w:tcPr>
-            <w:tcW w:w="5188" w:type="dxa"/>
+            <w:tcW w:w="2940" w:type="dxa"/>
           </w:tcPr>
           <w:p>
             <w:pPr>
@@ -995,7 +1237,7 @@
         </w:tc>
         <w:tc>
           <w:tcPr>
-            <w:tcW w:w="1158" w:type="dxa"/>
+            <w:tcW w:w="1574" w:type="dxa"/>
           </w:tcPr>
           <w:p>
             <w:pPr>
@@ -1003,12 +1245,22 @@
             </w:pPr>
           </w:p>
         </w:tc>
+        <w:tc>
+          <w:tcPr>
+            <w:tcW w:w="1225" w:type="dxa"/>
+          </w:tcPr>
+          <w:p>
+            <w:pPr>
+              <w:cnfStyle w:val="000000000000" w:firstRow="0" w:lastRow="0" w:firstColumn="0" w:lastColumn="0" w:oddVBand="0" w:evenVBand="0" w:oddHBand="0" w:evenHBand="0" w:firstRowFirstColumn="0" w:firstRowLastColumn="0" w:lastRowFirstColumn="0" w:lastRowLastColumn="0"/>
+            </w:pPr>
+          </w:p>
+        </w:tc>
       </w:tr>
       <w:tr>
         <w:tc>
           <w:tcPr>
             <w:cnfStyle w:val="001000000000" w:firstRow="0" w:lastRow="0" w:firstColumn="1" w:lastColumn="0" w:oddVBand="0" w:evenVBand="0" w:oddHBand="0" w:evenHBand="0" w:firstRowFirstColumn="0" w:firstRowLastColumn="0" w:lastRowFirstColumn="0" w:lastRowLastColumn="0"/>
-            <w:tcW w:w="0" w:type="auto"/>
+            <w:tcW w:w="3611" w:type="dxa"/>
           </w:tcPr>
           <w:p>
             <w:r>
@@ -1018,7 +1270,7 @@
         </w:tc>
         <w:tc>
           <w:tcPr>
-            <w:tcW w:w="0" w:type="auto"/>
+            <w:tcW w:w="2940" w:type="dxa"/>
           </w:tcPr>
           <w:p>
             <w:pPr>
@@ -1028,7 +1280,7 @@
         </w:tc>
         <w:tc>
           <w:tcPr>
-            <w:tcW w:w="0" w:type="auto"/>
+            <w:tcW w:w="1574" w:type="dxa"/>
           </w:tcPr>
           <w:p>
             <w:pPr>
@@ -1039,12 +1291,22 @@
             </w:r>
           </w:p>
         </w:tc>
+        <w:tc>
+          <w:tcPr>
+            <w:tcW w:w="1225" w:type="dxa"/>
+          </w:tcPr>
+          <w:p>
+            <w:pPr>
+              <w:cnfStyle w:val="000000000000" w:firstRow="0" w:lastRow="0" w:firstColumn="0" w:lastColumn="0" w:oddVBand="0" w:evenVBand="0" w:oddHBand="0" w:evenHBand="0" w:firstRowFirstColumn="0" w:firstRowLastColumn="0" w:lastRowFirstColumn="0" w:lastRowLastColumn="0"/>
+            </w:pPr>
+          </w:p>
+        </w:tc>
       </w:tr>
       <w:tr>
         <w:tc>
           <w:tcPr>
             <w:cnfStyle w:val="001000000000" w:firstRow="0" w:lastRow="0" w:firstColumn="1" w:lastColumn="0" w:oddVBand="0" w:evenVBand="0" w:oddHBand="0" w:evenHBand="0" w:firstRowFirstColumn="0" w:firstRowLastColumn="0" w:lastRowFirstColumn="0" w:lastRowLastColumn="0"/>
-            <w:tcW w:w="0" w:type="auto"/>
+            <w:tcW w:w="3611" w:type="dxa"/>
           </w:tcPr>
           <w:p>
             <w:r>
@@ -1057,7 +1319,7 @@
         </w:tc>
         <w:tc>
           <w:tcPr>
-            <w:tcW w:w="0" w:type="auto"/>
+            <w:tcW w:w="2940" w:type="dxa"/>
           </w:tcPr>
           <w:p>
             <w:pPr>
@@ -1067,7 +1329,7 @@
         </w:tc>
         <w:tc>
           <w:tcPr>
-            <w:tcW w:w="0" w:type="auto"/>
+            <w:tcW w:w="1574" w:type="dxa"/>
           </w:tcPr>
           <w:p>
             <w:pPr>
@@ -1078,12 +1340,22 @@
             </w:r>
           </w:p>
         </w:tc>
+        <w:tc>
+          <w:tcPr>
+            <w:tcW w:w="1225" w:type="dxa"/>
+          </w:tcPr>
+          <w:p>
+            <w:pPr>
+              <w:cnfStyle w:val="000000000000" w:firstRow="0" w:lastRow="0" w:firstColumn="0" w:lastColumn="0" w:oddVBand="0" w:evenVBand="0" w:oddHBand="0" w:evenHBand="0" w:firstRowFirstColumn="0" w:firstRowLastColumn="0" w:lastRowFirstColumn="0" w:lastRowLastColumn="0"/>
+            </w:pPr>
+          </w:p>
+        </w:tc>
       </w:tr>
       <w:tr>
         <w:tc>
           <w:tcPr>
             <w:cnfStyle w:val="001000000000" w:firstRow="0" w:lastRow="0" w:firstColumn="1" w:lastColumn="0" w:oddVBand="0" w:evenVBand="0" w:oddHBand="0" w:evenHBand="0" w:firstRowFirstColumn="0" w:firstRowLastColumn="0" w:lastRowFirstColumn="0" w:lastRowLastColumn="0"/>
-            <w:tcW w:w="0" w:type="auto"/>
+            <w:tcW w:w="3611" w:type="dxa"/>
           </w:tcPr>
           <w:p>
             <w:r>
@@ -1093,7 +1365,7 @@
         </w:tc>
         <w:tc>
           <w:tcPr>
-            <w:tcW w:w="0" w:type="auto"/>
+            <w:tcW w:w="2940" w:type="dxa"/>
           </w:tcPr>
           <w:p>
             <w:pPr>
@@ -1103,7 +1375,7 @@
         </w:tc>
         <w:tc>
           <w:tcPr>
-            <w:tcW w:w="0" w:type="auto"/>
+            <w:tcW w:w="1574" w:type="dxa"/>
           </w:tcPr>
           <w:p>
             <w:pPr>
@@ -1114,12 +1386,22 @@
             </w:r>
           </w:p>
         </w:tc>
+        <w:tc>
+          <w:tcPr>
+            <w:tcW w:w="1225" w:type="dxa"/>
+          </w:tcPr>
+          <w:p>
+            <w:pPr>
+              <w:cnfStyle w:val="000000000000" w:firstRow="0" w:lastRow="0" w:firstColumn="0" w:lastColumn="0" w:oddVBand="0" w:evenVBand="0" w:oddHBand="0" w:evenHBand="0" w:firstRowFirstColumn="0" w:firstRowLastColumn="0" w:lastRowFirstColumn="0" w:lastRowLastColumn="0"/>
+            </w:pPr>
+          </w:p>
+        </w:tc>
       </w:tr>
       <w:tr>
         <w:tc>
           <w:tcPr>
             <w:cnfStyle w:val="001000000000" w:firstRow="0" w:lastRow="0" w:firstColumn="1" w:lastColumn="0" w:oddVBand="0" w:evenVBand="0" w:oddHBand="0" w:evenHBand="0" w:firstRowFirstColumn="0" w:firstRowLastColumn="0" w:lastRowFirstColumn="0" w:lastRowLastColumn="0"/>
-            <w:tcW w:w="0" w:type="auto"/>
+            <w:tcW w:w="3611" w:type="dxa"/>
           </w:tcPr>
           <w:p>
             <w:r>
@@ -1129,7 +1411,7 @@
         </w:tc>
         <w:tc>
           <w:tcPr>
-            <w:tcW w:w="0" w:type="auto"/>
+            <w:tcW w:w="2940" w:type="dxa"/>
           </w:tcPr>
           <w:p>
             <w:pPr>
@@ -1139,7 +1421,7 @@
         </w:tc>
         <w:tc>
           <w:tcPr>
-            <w:tcW w:w="0" w:type="auto"/>
+            <w:tcW w:w="1574" w:type="dxa"/>
           </w:tcPr>
           <w:p>
             <w:pPr>
@@ -1150,12 +1432,22 @@
             </w:r>
           </w:p>
         </w:tc>
+        <w:tc>
+          <w:tcPr>
+            <w:tcW w:w="1225" w:type="dxa"/>
+          </w:tcPr>
+          <w:p>
+            <w:pPr>
+              <w:cnfStyle w:val="000000000000" w:firstRow="0" w:lastRow="0" w:firstColumn="0" w:lastColumn="0" w:oddVBand="0" w:evenVBand="0" w:oddHBand="0" w:evenHBand="0" w:firstRowFirstColumn="0" w:firstRowLastColumn="0" w:lastRowFirstColumn="0" w:lastRowLastColumn="0"/>
+            </w:pPr>
+          </w:p>
+        </w:tc>
       </w:tr>
       <w:tr>
         <w:tc>
           <w:tcPr>
             <w:cnfStyle w:val="001000000000" w:firstRow="0" w:lastRow="0" w:firstColumn="1" w:lastColumn="0" w:oddVBand="0" w:evenVBand="0" w:oddHBand="0" w:evenHBand="0" w:firstRowFirstColumn="0" w:firstRowLastColumn="0" w:lastRowFirstColumn="0" w:lastRowLastColumn="0"/>
-            <w:tcW w:w="0" w:type="auto"/>
+            <w:tcW w:w="3611" w:type="dxa"/>
           </w:tcPr>
           <w:p>
             <w:r>
@@ -1165,7 +1457,7 @@
         </w:tc>
         <w:tc>
           <w:tcPr>
-            <w:tcW w:w="0" w:type="auto"/>
+            <w:tcW w:w="2940" w:type="dxa"/>
           </w:tcPr>
           <w:p>
             <w:pPr>
@@ -1175,7 +1467,7 @@
         </w:tc>
         <w:tc>
           <w:tcPr>
-            <w:tcW w:w="0" w:type="auto"/>
+            <w:tcW w:w="1574" w:type="dxa"/>
           </w:tcPr>
           <w:p>
             <w:pPr>
@@ -1186,12 +1478,22 @@
             </w:r>
           </w:p>
         </w:tc>
+        <w:tc>
+          <w:tcPr>
+            <w:tcW w:w="1225" w:type="dxa"/>
+          </w:tcPr>
+          <w:p>
+            <w:pPr>
+              <w:cnfStyle w:val="000000000000" w:firstRow="0" w:lastRow="0" w:firstColumn="0" w:lastColumn="0" w:oddVBand="0" w:evenVBand="0" w:oddHBand="0" w:evenHBand="0" w:firstRowFirstColumn="0" w:firstRowLastColumn="0" w:lastRowFirstColumn="0" w:lastRowLastColumn="0"/>
+            </w:pPr>
+          </w:p>
+        </w:tc>
       </w:tr>
       <w:tr>
         <w:tc>
           <w:tcPr>
             <w:cnfStyle w:val="001000000000" w:firstRow="0" w:lastRow="0" w:firstColumn="1" w:lastColumn="0" w:oddVBand="0" w:evenVBand="0" w:oddHBand="0" w:evenHBand="0" w:firstRowFirstColumn="0" w:firstRowLastColumn="0" w:lastRowFirstColumn="0" w:lastRowLastColumn="0"/>
-            <w:tcW w:w="0" w:type="auto"/>
+            <w:tcW w:w="3611" w:type="dxa"/>
           </w:tcPr>
           <w:p>
             <w:r>
@@ -1201,7 +1503,7 @@
         </w:tc>
         <w:tc>
           <w:tcPr>
-            <w:tcW w:w="0" w:type="auto"/>
+            <w:tcW w:w="2940" w:type="dxa"/>
           </w:tcPr>
           <w:p>
             <w:pPr>
@@ -1214,7 +1516,7 @@
         </w:tc>
         <w:tc>
           <w:tcPr>
-            <w:tcW w:w="0" w:type="auto"/>
+            <w:tcW w:w="1574" w:type="dxa"/>
           </w:tcPr>
           <w:p>
             <w:pPr>
@@ -1222,22 +1524,9 @@
             </w:pPr>
           </w:p>
         </w:tc>
-      </w:tr>
-      <w:tr>
-        <w:tc>
-          <w:tcPr>
-            <w:cnfStyle w:val="001000000000" w:firstRow="0" w:lastRow="0" w:firstColumn="1" w:lastColumn="0" w:oddVBand="0" w:evenVBand="0" w:oddHBand="0" w:evenHBand="0" w:firstRowFirstColumn="0" w:firstRowLastColumn="0" w:lastRowFirstColumn="0" w:lastRowLastColumn="0"/>
-            <w:tcW w:w="0" w:type="auto"/>
-          </w:tcPr>
-          <w:p>
-            <w:r>
-              <w:t>testing (unit, integration)</w:t>
-            </w:r>
-          </w:p>
-        </w:tc>
-        <w:tc>
-          <w:tcPr>
-            <w:tcW w:w="0" w:type="auto"/>
+        <w:tc>
+          <w:tcPr>
+            <w:tcW w:w="1225" w:type="dxa"/>
           </w:tcPr>
           <w:p>
             <w:pPr>
@@ -1245,9 +1534,23 @@
             </w:pPr>
           </w:p>
         </w:tc>
-        <w:tc>
-          <w:tcPr>
-            <w:tcW w:w="0" w:type="auto"/>
+      </w:tr>
+      <w:tr>
+        <w:tc>
+          <w:tcPr>
+            <w:cnfStyle w:val="001000000000" w:firstRow="0" w:lastRow="0" w:firstColumn="1" w:lastColumn="0" w:oddVBand="0" w:evenVBand="0" w:oddHBand="0" w:evenHBand="0" w:firstRowFirstColumn="0" w:firstRowLastColumn="0" w:lastRowFirstColumn="0" w:lastRowLastColumn="0"/>
+            <w:tcW w:w="3611" w:type="dxa"/>
+          </w:tcPr>
+          <w:p>
+            <w:r>
+              <w:lastRenderedPageBreak/>
+              <w:t>testing (unit, integration)</w:t>
+            </w:r>
+          </w:p>
+        </w:tc>
+        <w:tc>
+          <w:tcPr>
+            <w:tcW w:w="2940" w:type="dxa"/>
           </w:tcPr>
           <w:p>
             <w:pPr>
@@ -1255,12 +1558,32 @@
             </w:pPr>
           </w:p>
         </w:tc>
+        <w:tc>
+          <w:tcPr>
+            <w:tcW w:w="1574" w:type="dxa"/>
+          </w:tcPr>
+          <w:p>
+            <w:pPr>
+              <w:cnfStyle w:val="000000000000" w:firstRow="0" w:lastRow="0" w:firstColumn="0" w:lastColumn="0" w:oddVBand="0" w:evenVBand="0" w:oddHBand="0" w:evenHBand="0" w:firstRowFirstColumn="0" w:firstRowLastColumn="0" w:lastRowFirstColumn="0" w:lastRowLastColumn="0"/>
+            </w:pPr>
+          </w:p>
+        </w:tc>
+        <w:tc>
+          <w:tcPr>
+            <w:tcW w:w="1225" w:type="dxa"/>
+          </w:tcPr>
+          <w:p>
+            <w:pPr>
+              <w:cnfStyle w:val="000000000000" w:firstRow="0" w:lastRow="0" w:firstColumn="0" w:lastColumn="0" w:oddVBand="0" w:evenVBand="0" w:oddHBand="0" w:evenHBand="0" w:firstRowFirstColumn="0" w:firstRowLastColumn="0" w:lastRowFirstColumn="0" w:lastRowLastColumn="0"/>
+            </w:pPr>
+          </w:p>
+        </w:tc>
       </w:tr>
       <w:tr>
         <w:tc>
           <w:tcPr>
             <w:cnfStyle w:val="001000000000" w:firstRow="0" w:lastRow="0" w:firstColumn="1" w:lastColumn="0" w:oddVBand="0" w:evenVBand="0" w:oddHBand="0" w:evenHBand="0" w:firstRowFirstColumn="0" w:firstRowLastColumn="0" w:lastRowFirstColumn="0" w:lastRowLastColumn="0"/>
-            <w:tcW w:w="0" w:type="auto"/>
+            <w:tcW w:w="3611" w:type="dxa"/>
           </w:tcPr>
           <w:p>
             <w:r>
@@ -1270,7 +1593,7 @@
         </w:tc>
         <w:tc>
           <w:tcPr>
-            <w:tcW w:w="0" w:type="auto"/>
+            <w:tcW w:w="2940" w:type="dxa"/>
           </w:tcPr>
           <w:p>
             <w:pPr>
@@ -1280,7 +1603,17 @@
         </w:tc>
         <w:tc>
           <w:tcPr>
-            <w:tcW w:w="0" w:type="auto"/>
+            <w:tcW w:w="1574" w:type="dxa"/>
+          </w:tcPr>
+          <w:p>
+            <w:pPr>
+              <w:cnfStyle w:val="000000000000" w:firstRow="0" w:lastRow="0" w:firstColumn="0" w:lastColumn="0" w:oddVBand="0" w:evenVBand="0" w:oddHBand="0" w:evenHBand="0" w:firstRowFirstColumn="0" w:firstRowLastColumn="0" w:lastRowFirstColumn="0" w:lastRowLastColumn="0"/>
+            </w:pPr>
+          </w:p>
+        </w:tc>
+        <w:tc>
+          <w:tcPr>
+            <w:tcW w:w="1225" w:type="dxa"/>
           </w:tcPr>
           <w:p>
             <w:pPr>
@@ -6924,7 +7257,6 @@
     </w:p>
     <w:p>
       <w:r>
-        <w:lastRenderedPageBreak/>
         <w:br w:type="page"/>
       </w:r>
     </w:p>

</xml_diff>

<commit_message>
completing the dependencies section of ch5
</commit_message>
<xml_diff>
--- a/doc/web api 2 notes.docx
+++ b/doc/web api 2 notes.docx
@@ -9,6 +9,8 @@
       <w:r>
         <w:t>TODO/Bugs</w:t>
       </w:r>
+      <w:bookmarkStart w:id="0" w:name="_GoBack"/>
+      <w:bookmarkEnd w:id="0"/>
     </w:p>
     <w:tbl>
       <w:tblPr>
@@ -57,14 +59,116 @@
           </w:tcPr>
           <w:p>
             <w:r>
-              <w:t>The Ninject package didn’t install correctly. There’s no NinjectWebCommon class anywhere in the solution.</w:t>
+              <w:t xml:space="preserve">Here </w:t>
             </w:r>
             <w:r>
-              <w:t xml:space="preserve"> See the reviewer comment in CH5.</w:t>
+              <w:t>are the packages to list in CH4. Let’s wait until we’re farther along before we make corrections.</w:t>
             </w:r>
-            <w:bookmarkStart w:id="0" w:name="_GoBack"/>
-            <w:bookmarkEnd w:id="0"/>
-          </w:p>
+          </w:p>
+          <w:p/>
+          <w:p>
+            <w:r>
+              <w:t xml:space="preserve">DO THIS FIRST: update-package Microsoft.AspNet.WebApi WebApi2Book.Web.Api </w:t>
+            </w:r>
+          </w:p>
+          <w:p/>
+          <w:p>
+            <w:r>
+              <w:t xml:space="preserve">install-package automapper WebApi2Book.Common </w:t>
+            </w:r>
+          </w:p>
+          <w:p/>
+          <w:p>
+            <w:r>
+              <w:t xml:space="preserve">install-package log4net WebApi2Book.Common </w:t>
+            </w:r>
+          </w:p>
+          <w:p/>
+          <w:p>
+            <w:r>
+              <w:t xml:space="preserve">install-package nhibernate WebApi2Book.Data.SqlServer </w:t>
+            </w:r>
+          </w:p>
+          <w:p/>
+          <w:p>
+            <w:r>
+              <w:t xml:space="preserve">install-package fluentnhibernate WebApi2Book.Data.SqlServer </w:t>
+            </w:r>
+          </w:p>
+          <w:p/>
+          <w:p>
+            <w:r>
+              <w:t xml:space="preserve">install-package automapper WebApi2Book.Web.Api </w:t>
+            </w:r>
+          </w:p>
+          <w:p/>
+          <w:p>
+            <w:r>
+              <w:t xml:space="preserve">install-package log4net WebApi2Book.Web.Api </w:t>
+            </w:r>
+          </w:p>
+          <w:p/>
+          <w:p>
+            <w:r>
+              <w:t xml:space="preserve">install-package nhibernate WebApi2Book.Web.Api </w:t>
+            </w:r>
+          </w:p>
+          <w:p/>
+          <w:p>
+            <w:r>
+              <w:t xml:space="preserve">install-package fluentnhibernate WebApi2Book.Web.Api </w:t>
+            </w:r>
+          </w:p>
+          <w:p/>
+          <w:p>
+            <w:r>
+              <w:t xml:space="preserve">ADD THIS: </w:t>
+            </w:r>
+            <w:r>
+              <w:t xml:space="preserve">install-package </w:t>
+            </w:r>
+            <w:r>
+              <w:t>Ninject.Web.Common.WebHost</w:t>
+            </w:r>
+            <w:r>
+              <w:t xml:space="preserve"> WebApi2Book.Web.Api</w:t>
+            </w:r>
+          </w:p>
+          <w:p>
+            <w:r>
+              <w:t xml:space="preserve">DELETE THIS: install-package ninject WebApi2Book.Web.Api </w:t>
+            </w:r>
+          </w:p>
+          <w:p>
+            <w:r>
+              <w:t xml:space="preserve">DELETE THIS: install-package ninject.web.common WebApi2Book.Web.Api </w:t>
+            </w:r>
+          </w:p>
+          <w:p/>
+          <w:p>
+            <w:r>
+              <w:t xml:space="preserve">install-package log4net WebApi2Book.Web.Common </w:t>
+            </w:r>
+          </w:p>
+          <w:p/>
+          <w:p>
+            <w:r>
+              <w:t xml:space="preserve">install-package nhibernate WebApi2Book.Web.Common </w:t>
+            </w:r>
+          </w:p>
+          <w:p/>
+          <w:p>
+            <w:r>
+              <w:t xml:space="preserve">install-package ninject WebApi2Book.Web.Common </w:t>
+            </w:r>
+          </w:p>
+          <w:p/>
+          <w:p>
+            <w:r>
+              <w:t xml:space="preserve">install-package ninject.web.common WebApi2Book.Web.Common </w:t>
+            </w:r>
+          </w:p>
+          <w:p/>
         </w:tc>
         <w:tc>
           <w:tcPr>

</xml_diff>

<commit_message>
finishing ch5 through the database section
</commit_message>
<xml_diff>
--- a/doc/web api 2 notes.docx
+++ b/doc/web api 2 notes.docx
@@ -9,8 +9,6 @@
       <w:r>
         <w:t>TODO/Bugs</w:t>
       </w:r>
-      <w:bookmarkStart w:id="0" w:name="_GoBack"/>
-      <w:bookmarkEnd w:id="0"/>
     </w:p>
     <w:tbl>
       <w:tblPr>
@@ -190,50 +188,15 @@
             <w:cnfStyle w:val="001000000000" w:firstRow="0" w:lastRow="0" w:firstColumn="1" w:lastColumn="0" w:oddVBand="0" w:evenVBand="0" w:oddHBand="0" w:evenHBand="0" w:firstRowFirstColumn="0" w:firstRowLastColumn="0" w:lastRowFirstColumn="0" w:lastRowLastColumn="0"/>
             <w:tcW w:w="8095" w:type="dxa"/>
           </w:tcPr>
-          <w:p/>
-        </w:tc>
-        <w:tc>
-          <w:tcPr>
-            <w:tcW w:w="1255" w:type="dxa"/>
-          </w:tcPr>
-          <w:p>
-            <w:pPr>
-              <w:cnfStyle w:val="000000000000" w:firstRow="0" w:lastRow="0" w:firstColumn="0" w:lastColumn="0" w:oddVBand="0" w:evenVBand="0" w:oddHBand="0" w:evenHBand="0" w:firstRowFirstColumn="0" w:firstRowLastColumn="0" w:lastRowFirstColumn="0" w:lastRowLastColumn="0"/>
-            </w:pPr>
-          </w:p>
-        </w:tc>
-      </w:tr>
-      <w:tr>
-        <w:tc>
-          <w:tcPr>
-            <w:cnfStyle w:val="001000000000" w:firstRow="0" w:lastRow="0" w:firstColumn="1" w:lastColumn="0" w:oddVBand="0" w:evenVBand="0" w:oddHBand="0" w:evenHBand="0" w:firstRowFirstColumn="0" w:firstRowLastColumn="0" w:lastRowFirstColumn="0" w:lastRowLastColumn="0"/>
-            <w:tcW w:w="8095" w:type="dxa"/>
-          </w:tcPr>
-          <w:p/>
-        </w:tc>
-        <w:tc>
-          <w:tcPr>
-            <w:tcW w:w="1255" w:type="dxa"/>
-          </w:tcPr>
-          <w:p>
-            <w:pPr>
-              <w:cnfStyle w:val="000000000000" w:firstRow="0" w:lastRow="0" w:firstColumn="0" w:lastColumn="0" w:oddVBand="0" w:evenVBand="0" w:oddHBand="0" w:evenHBand="0" w:firstRowFirstColumn="0" w:firstRowLastColumn="0" w:lastRowFirstColumn="0" w:lastRowLastColumn="0"/>
-            </w:pPr>
-          </w:p>
-        </w:tc>
-      </w:tr>
-      <w:tr>
-        <w:tc>
-          <w:tcPr>
-            <w:cnfStyle w:val="001000000000" w:firstRow="0" w:lastRow="0" w:firstColumn="1" w:lastColumn="0" w:oddVBand="0" w:evenVBand="0" w:oddHBand="0" w:evenHBand="0" w:firstRowFirstColumn="0" w:firstRowLastColumn="0" w:lastRowFirstColumn="0" w:lastRowLastColumn="0"/>
-            <w:tcW w:w="8095" w:type="dxa"/>
-          </w:tcPr>
           <w:p>
             <w:r>
-              <w:rPr>
-                <w:strike/>
-              </w:rPr>
-              <w:t>The NuGet packages related to Web API are incorrect! Need to use the Web API 2.1 series of packages, not the plain, unversioned Web API packages. Update CH 4 in the book and verify the change.</w:t>
+              <w:t>In the Data Access section of ch3 we mention a separation between repositories and UOW. We aren’t separating these</w:t>
+            </w:r>
+            <w:r>
+              <w:t>. E</w:t>
+            </w:r>
+            <w:r>
+              <w:t>verything is done in the ISession.</w:t>
             </w:r>
           </w:p>
         </w:tc>
@@ -246,11 +209,48 @@
               <w:cnfStyle w:val="000000000000" w:firstRow="0" w:lastRow="0" w:firstColumn="0" w:lastColumn="0" w:oddVBand="0" w:evenVBand="0" w:oddHBand="0" w:evenHBand="0" w:firstRowFirstColumn="0" w:firstRowLastColumn="0" w:lastRowFirstColumn="0" w:lastRowLastColumn="0"/>
             </w:pPr>
             <w:r>
-              <w:rPr>
-                <w:strike/>
-              </w:rPr>
-              <w:t>Jamie</w:t>
+              <w:t>Brian</w:t>
             </w:r>
+          </w:p>
+        </w:tc>
+      </w:tr>
+      <w:tr>
+        <w:tc>
+          <w:tcPr>
+            <w:cnfStyle w:val="001000000000" w:firstRow="0" w:lastRow="0" w:firstColumn="1" w:lastColumn="0" w:oddVBand="0" w:evenVBand="0" w:oddHBand="0" w:evenHBand="0" w:firstRowFirstColumn="0" w:firstRowLastColumn="0" w:lastRowFirstColumn="0" w:lastRowLastColumn="0"/>
+            <w:tcW w:w="8095" w:type="dxa"/>
+          </w:tcPr>
+          <w:p/>
+        </w:tc>
+        <w:tc>
+          <w:tcPr>
+            <w:tcW w:w="1255" w:type="dxa"/>
+          </w:tcPr>
+          <w:p>
+            <w:pPr>
+              <w:cnfStyle w:val="000000000000" w:firstRow="0" w:lastRow="0" w:firstColumn="0" w:lastColumn="0" w:oddVBand="0" w:evenVBand="0" w:oddHBand="0" w:evenHBand="0" w:firstRowFirstColumn="0" w:firstRowLastColumn="0" w:lastRowFirstColumn="0" w:lastRowLastColumn="0"/>
+            </w:pPr>
+          </w:p>
+        </w:tc>
+      </w:tr>
+      <w:tr>
+        <w:tc>
+          <w:tcPr>
+            <w:cnfStyle w:val="001000000000" w:firstRow="0" w:lastRow="0" w:firstColumn="1" w:lastColumn="0" w:oddVBand="0" w:evenVBand="0" w:oddHBand="0" w:evenHBand="0" w:firstRowFirstColumn="0" w:firstRowLastColumn="0" w:lastRowFirstColumn="0" w:lastRowLastColumn="0"/>
+            <w:tcW w:w="8095" w:type="dxa"/>
+          </w:tcPr>
+          <w:p/>
+        </w:tc>
+        <w:tc>
+          <w:tcPr>
+            <w:tcW w:w="1255" w:type="dxa"/>
+          </w:tcPr>
+          <w:p>
+            <w:pPr>
+              <w:cnfStyle w:val="000000000000" w:firstRow="0" w:lastRow="0" w:firstColumn="0" w:lastColumn="0" w:oddVBand="0" w:evenVBand="0" w:oddHBand="0" w:evenHBand="0" w:firstRowFirstColumn="0" w:firstRowLastColumn="0" w:lastRowFirstColumn="0" w:lastRowLastColumn="0"/>
+            </w:pPr>
+            <w:bookmarkStart w:id="0" w:name="_GoBack"/>
+            <w:bookmarkEnd w:id="0"/>
           </w:p>
         </w:tc>
       </w:tr>

</xml_diff>

<commit_message>
ch6, through task reactivation
</commit_message>
<xml_diff>
--- a/doc/web api 2 notes.docx
+++ b/doc/web api 2 notes.docx
@@ -372,8 +372,6 @@
             <w:r>
               <w:t>Brian</w:t>
             </w:r>
-            <w:bookmarkStart w:id="0" w:name="_GoBack"/>
-            <w:bookmarkEnd w:id="0"/>
           </w:p>
         </w:tc>
       </w:tr>
@@ -762,7 +760,7 @@
               <w:cnfStyle w:val="000000000000" w:firstRow="0" w:lastRow="0" w:firstColumn="0" w:lastColumn="0" w:oddVBand="0" w:evenVBand="0" w:oddHBand="0" w:evenHBand="0" w:firstRowFirstColumn="0" w:firstRowLastColumn="0" w:lastRowFirstColumn="0" w:lastRowLastColumn="0"/>
             </w:pPr>
             <w:r>
-              <w:t>TODO CH 6</w:t>
+              <w:t>X</w:t>
             </w:r>
           </w:p>
         </w:tc>
@@ -969,7 +967,7 @@
               <w:cnfStyle w:val="000000000000" w:firstRow="0" w:lastRow="0" w:firstColumn="0" w:lastColumn="0" w:oddVBand="0" w:evenVBand="0" w:oddHBand="0" w:evenHBand="0" w:firstRowFirstColumn="0" w:firstRowLastColumn="0" w:lastRowFirstColumn="0" w:lastRowLastColumn="0"/>
             </w:pPr>
             <w:r>
-              <w:t>TODO CH 6</w:t>
+              <w:t>X</w:t>
             </w:r>
           </w:p>
         </w:tc>
@@ -1318,7 +1316,7 @@
               <w:cnfStyle w:val="000000000000" w:firstRow="0" w:lastRow="0" w:firstColumn="0" w:lastColumn="0" w:oddVBand="0" w:evenVBand="0" w:oddHBand="0" w:evenHBand="0" w:firstRowFirstColumn="0" w:firstRowLastColumn="0" w:lastRowFirstColumn="0" w:lastRowLastColumn="0"/>
             </w:pPr>
             <w:r>
-              <w:t>TODO CH6</w:t>
+              <w:t>X</w:t>
             </w:r>
           </w:p>
         </w:tc>
@@ -1520,7 +1518,7 @@
               <w:cnfStyle w:val="000000000000" w:firstRow="0" w:lastRow="0" w:firstColumn="0" w:lastColumn="0" w:oddVBand="0" w:evenVBand="0" w:oddHBand="0" w:evenHBand="0" w:firstRowFirstColumn="0" w:firstRowLastColumn="0" w:lastRowFirstColumn="0" w:lastRowLastColumn="0"/>
             </w:pPr>
             <w:r>
-              <w:t>TODO CH6</w:t>
+              <w:t>X</w:t>
             </w:r>
           </w:p>
         </w:tc>
@@ -1731,6 +1729,8 @@
             <w:r>
               <w:t>X</w:t>
             </w:r>
+            <w:bookmarkStart w:id="0" w:name="_GoBack"/>
+            <w:bookmarkEnd w:id="0"/>
           </w:p>
         </w:tc>
       </w:tr>

</xml_diff>

<commit_message>
added OAuth to notes
</commit_message>
<xml_diff>
--- a/doc/web api 2 notes.docx
+++ b/doc/web api 2 notes.docx
@@ -441,12 +441,7 @@
               <w:cnfStyle w:val="100000000000" w:firstRow="1" w:lastRow="0" w:firstColumn="0" w:lastColumn="0" w:oddVBand="0" w:evenVBand="0" w:oddHBand="0" w:evenHBand="0" w:firstRowFirstColumn="0" w:firstRowLastColumn="0" w:lastRowFirstColumn="0" w:lastRowLastColumn="0"/>
             </w:pPr>
             <w:r>
-              <w:t>C</w:t>
-            </w:r>
-            <w:bookmarkStart w:id="0" w:name="_GoBack"/>
-            <w:bookmarkEnd w:id="0"/>
-            <w:r>
-              <w:t xml:space="preserve">ode </w:t>
+              <w:t xml:space="preserve">Code </w:t>
             </w:r>
             <w:r>
               <w:t>Complete</w:t>
@@ -1489,8 +1484,16 @@
             <w:tcW w:w="3611" w:type="dxa"/>
           </w:tcPr>
           <w:p>
-            <w:r>
-              <w:t>authorization attribute</w:t>
+            <w:pPr>
+              <w:rPr>
+                <w:rFonts w:ascii="Calibri" w:eastAsia="Calibri" w:hAnsi="Calibri" w:cs="Calibri"/>
+              </w:rPr>
+            </w:pPr>
+            <w:r>
+              <w:rPr>
+                <w:rFonts w:ascii="Calibri" w:eastAsia="Calibri" w:hAnsi="Calibri" w:cs="Calibri"/>
+              </w:rPr>
+              <w:t>OAth</w:t>
             </w:r>
           </w:p>
         </w:tc>
@@ -1502,6 +1505,13 @@
             <w:pPr>
               <w:cnfStyle w:val="000000000000" w:firstRow="0" w:lastRow="0" w:firstColumn="0" w:lastColumn="0" w:oddVBand="0" w:evenVBand="0" w:oddHBand="0" w:evenHBand="0" w:firstRowFirstColumn="0" w:firstRowLastColumn="0" w:lastRowFirstColumn="0" w:lastRowLastColumn="0"/>
             </w:pPr>
+            <w:r>
+              <w:t xml:space="preserve">My 0.02: We'll implement a custom token, and that'll show them "under the hood". Then we could explain oauth the way you did in the initial email, below. That's about all </w:t>
+            </w:r>
+            <w:r>
+              <w:lastRenderedPageBreak/>
+              <w:t>the coverage it needs, as it's really nothing special on the API side.</w:t>
+            </w:r>
           </w:p>
         </w:tc>
         <w:tc>
@@ -1513,7 +1523,8 @@
               <w:cnfStyle w:val="000000000000" w:firstRow="0" w:lastRow="0" w:firstColumn="0" w:lastColumn="0" w:oddVBand="0" w:evenVBand="0" w:oddHBand="0" w:evenHBand="0" w:firstRowFirstColumn="0" w:firstRowLastColumn="0" w:lastRowFirstColumn="0" w:lastRowLastColumn="0"/>
             </w:pPr>
             <w:r>
-              <w:t>X</w:t>
+              <w:lastRenderedPageBreak/>
+              <w:t>Jamie?</w:t>
             </w:r>
           </w:p>
         </w:tc>
@@ -1526,8 +1537,10 @@
               <w:cnfStyle w:val="000000000000" w:firstRow="0" w:lastRow="0" w:firstColumn="0" w:lastColumn="0" w:oddVBand="0" w:evenVBand="0" w:oddHBand="0" w:evenHBand="0" w:firstRowFirstColumn="0" w:firstRowLastColumn="0" w:lastRowFirstColumn="0" w:lastRowLastColumn="0"/>
             </w:pPr>
             <w:r>
-              <w:t>X</w:t>
-            </w:r>
+              <w:t>CH6? CH9?</w:t>
+            </w:r>
+            <w:bookmarkStart w:id="0" w:name="_GoBack"/>
+            <w:bookmarkEnd w:id="0"/>
           </w:p>
         </w:tc>
       </w:tr>
@@ -1539,7 +1552,8 @@
           </w:tcPr>
           <w:p>
             <w:r>
-              <w:t>require ssl attribute</w:t>
+              <w:lastRenderedPageBreak/>
+              <w:t>authorization attribute</w:t>
             </w:r>
           </w:p>
         </w:tc>
@@ -1551,15 +1565,6 @@
             <w:pPr>
               <w:cnfStyle w:val="000000000000" w:firstRow="0" w:lastRow="0" w:firstColumn="0" w:lastColumn="0" w:oddVBand="0" w:evenVBand="0" w:oddHBand="0" w:evenHBand="0" w:firstRowFirstColumn="0" w:firstRowLastColumn="0" w:lastRowFirstColumn="0" w:lastRowLastColumn="0"/>
             </w:pPr>
-            <w:r>
-              <w:t>O</w:t>
-            </w:r>
-            <w:r>
-              <w:t>ptional</w:t>
-            </w:r>
-            <w:r>
-              <w:t>!</w:t>
-            </w:r>
           </w:p>
         </w:tc>
         <w:tc>
@@ -1570,6 +1575,9 @@
             <w:pPr>
               <w:cnfStyle w:val="000000000000" w:firstRow="0" w:lastRow="0" w:firstColumn="0" w:lastColumn="0" w:oddVBand="0" w:evenVBand="0" w:oddHBand="0" w:evenHBand="0" w:firstRowFirstColumn="0" w:firstRowLastColumn="0" w:lastRowFirstColumn="0" w:lastRowLastColumn="0"/>
             </w:pPr>
+            <w:r>
+              <w:t>X</w:t>
+            </w:r>
           </w:p>
         </w:tc>
         <w:tc>
@@ -1581,7 +1589,7 @@
               <w:cnfStyle w:val="000000000000" w:firstRow="0" w:lastRow="0" w:firstColumn="0" w:lastColumn="0" w:oddVBand="0" w:evenVBand="0" w:oddHBand="0" w:evenHBand="0" w:firstRowFirstColumn="0" w:firstRowLastColumn="0" w:lastRowFirstColumn="0" w:lastRowLastColumn="0"/>
             </w:pPr>
             <w:r>
-              <w:t>TODO CH6</w:t>
+              <w:t>X</w:t>
             </w:r>
           </w:p>
         </w:tc>
@@ -1594,10 +1602,7 @@
           </w:tcPr>
           <w:p>
             <w:r>
-              <w:t>Removing sensitive data from</w:t>
-            </w:r>
-            <w:r>
-              <w:t xml:space="preserve"> response message</w:t>
+              <w:t>require ssl attribute</w:t>
             </w:r>
           </w:p>
         </w:tc>
@@ -1609,6 +1614,15 @@
             <w:pPr>
               <w:cnfStyle w:val="000000000000" w:firstRow="0" w:lastRow="0" w:firstColumn="0" w:lastColumn="0" w:oddVBand="0" w:evenVBand="0" w:oddHBand="0" w:evenHBand="0" w:firstRowFirstColumn="0" w:firstRowLastColumn="0" w:lastRowFirstColumn="0" w:lastRowLastColumn="0"/>
             </w:pPr>
+            <w:r>
+              <w:t>O</w:t>
+            </w:r>
+            <w:r>
+              <w:t>ptional</w:t>
+            </w:r>
+            <w:r>
+              <w:t>!</w:t>
+            </w:r>
           </w:p>
         </w:tc>
         <w:tc>
@@ -1619,9 +1633,6 @@
             <w:pPr>
               <w:cnfStyle w:val="000000000000" w:firstRow="0" w:lastRow="0" w:firstColumn="0" w:lastColumn="0" w:oddVBand="0" w:evenVBand="0" w:oddHBand="0" w:evenHBand="0" w:firstRowFirstColumn="0" w:firstRowLastColumn="0" w:lastRowFirstColumn="0" w:lastRowLastColumn="0"/>
             </w:pPr>
-            <w:r>
-              <w:t>X</w:t>
-            </w:r>
           </w:p>
         </w:tc>
         <w:tc>
@@ -1633,6 +1644,58 @@
               <w:cnfStyle w:val="000000000000" w:firstRow="0" w:lastRow="0" w:firstColumn="0" w:lastColumn="0" w:oddVBand="0" w:evenVBand="0" w:oddHBand="0" w:evenHBand="0" w:firstRowFirstColumn="0" w:firstRowLastColumn="0" w:lastRowFirstColumn="0" w:lastRowLastColumn="0"/>
             </w:pPr>
             <w:r>
+              <w:t>TODO CH6</w:t>
+            </w:r>
+          </w:p>
+        </w:tc>
+      </w:tr>
+      <w:tr>
+        <w:tc>
+          <w:tcPr>
+            <w:cnfStyle w:val="001000000000" w:firstRow="0" w:lastRow="0" w:firstColumn="1" w:lastColumn="0" w:oddVBand="0" w:evenVBand="0" w:oddHBand="0" w:evenHBand="0" w:firstRowFirstColumn="0" w:firstRowLastColumn="0" w:lastRowFirstColumn="0" w:lastRowLastColumn="0"/>
+            <w:tcW w:w="3611" w:type="dxa"/>
+          </w:tcPr>
+          <w:p>
+            <w:r>
+              <w:t>Removing sensitive data from</w:t>
+            </w:r>
+            <w:r>
+              <w:t xml:space="preserve"> response message</w:t>
+            </w:r>
+          </w:p>
+        </w:tc>
+        <w:tc>
+          <w:tcPr>
+            <w:tcW w:w="2940" w:type="dxa"/>
+          </w:tcPr>
+          <w:p>
+            <w:pPr>
+              <w:cnfStyle w:val="000000000000" w:firstRow="0" w:lastRow="0" w:firstColumn="0" w:lastColumn="0" w:oddVBand="0" w:evenVBand="0" w:oddHBand="0" w:evenHBand="0" w:firstRowFirstColumn="0" w:firstRowLastColumn="0" w:lastRowFirstColumn="0" w:lastRowLastColumn="0"/>
+            </w:pPr>
+          </w:p>
+        </w:tc>
+        <w:tc>
+          <w:tcPr>
+            <w:tcW w:w="1574" w:type="dxa"/>
+          </w:tcPr>
+          <w:p>
+            <w:pPr>
+              <w:cnfStyle w:val="000000000000" w:firstRow="0" w:lastRow="0" w:firstColumn="0" w:lastColumn="0" w:oddVBand="0" w:evenVBand="0" w:oddHBand="0" w:evenHBand="0" w:firstRowFirstColumn="0" w:firstRowLastColumn="0" w:lastRowFirstColumn="0" w:lastRowLastColumn="0"/>
+            </w:pPr>
+            <w:r>
+              <w:t>X</w:t>
+            </w:r>
+          </w:p>
+        </w:tc>
+        <w:tc>
+          <w:tcPr>
+            <w:tcW w:w="1225" w:type="dxa"/>
+          </w:tcPr>
+          <w:p>
+            <w:pPr>
+              <w:cnfStyle w:val="000000000000" w:firstRow="0" w:lastRow="0" w:firstColumn="0" w:lastColumn="0" w:oddVBand="0" w:evenVBand="0" w:oddHBand="0" w:evenHBand="0" w:firstRowFirstColumn="0" w:firstRowLastColumn="0" w:lastRowFirstColumn="0" w:lastRowLastColumn="0"/>
+            </w:pPr>
+            <w:r>
               <w:t>X</w:t>
             </w:r>
           </w:p>
@@ -1649,7 +1712,6 @@
               <w:rPr>
                 <w:rFonts w:ascii="Calibri" w:eastAsia="Calibri" w:hAnsi="Calibri" w:cs="Calibri"/>
               </w:rPr>
-              <w:lastRenderedPageBreak/>
               <w:t>Automatic lifetime management for database connections and transactions</w:t>
             </w:r>
           </w:p>

</xml_diff>

<commit_message>
ch7, working on validation
</commit_message>
<xml_diff>
--- a/doc/web api 2 notes.docx
+++ b/doc/web api 2 notes.docx
@@ -398,8 +398,6 @@
             <w:r>
               <w:t>Brian</w:t>
             </w:r>
-            <w:bookmarkStart w:id="0" w:name="_GoBack"/>
-            <w:bookmarkEnd w:id="0"/>
           </w:p>
         </w:tc>
       </w:tr>
@@ -632,7 +630,7 @@
               <w:cnfStyle w:val="000000000000" w:firstRow="0" w:lastRow="0" w:firstColumn="0" w:lastColumn="0" w:oddVBand="0" w:evenVBand="0" w:oddHBand="0" w:evenHBand="0" w:firstRowFirstColumn="0" w:firstRowLastColumn="0" w:lastRowFirstColumn="0" w:lastRowLastColumn="0"/>
             </w:pPr>
             <w:r>
-              <w:t>TODO CH 7</w:t>
+              <w:t>X</w:t>
             </w:r>
           </w:p>
         </w:tc>
@@ -842,7 +840,7 @@
               <w:cnfStyle w:val="000000000000" w:firstRow="0" w:lastRow="0" w:firstColumn="0" w:lastColumn="0" w:oddVBand="0" w:evenVBand="0" w:oddHBand="0" w:evenHBand="0" w:firstRowFirstColumn="0" w:firstRowLastColumn="0" w:lastRowFirstColumn="0" w:lastRowLastColumn="0"/>
             </w:pPr>
             <w:r>
-              <w:t>TODO CH 7</w:t>
+              <w:t>X</w:t>
             </w:r>
           </w:p>
         </w:tc>
@@ -1020,41 +1018,8 @@
             <w:pPr>
               <w:cnfStyle w:val="000000000000" w:firstRow="0" w:lastRow="0" w:firstColumn="0" w:lastColumn="0" w:oddVBand="0" w:evenVBand="0" w:oddHBand="0" w:evenHBand="0" w:firstRowFirstColumn="0" w:firstRowLastColumn="0" w:lastRowFirstColumn="0" w:lastRowLastColumn="0"/>
             </w:pPr>
-            <w:r>
-              <w:t>Use this as an intro:</w:t>
-            </w:r>
-          </w:p>
-          <w:p>
-            <w:pPr>
-              <w:cnfStyle w:val="000000000000" w:firstRow="0" w:lastRow="0" w:firstColumn="0" w:lastColumn="0" w:oddVBand="0" w:evenVBand="0" w:oddHBand="0" w:evenHBand="0" w:firstRowFirstColumn="0" w:firstRowLastColumn="0" w:lastRowFirstColumn="0" w:lastRowLastColumn="0"/>
-            </w:pPr>
-          </w:p>
-          <w:p>
-            <w:pPr>
-              <w:pStyle w:val="BodyTextCont"/>
-              <w:cnfStyle w:val="000000000000" w:firstRow="0" w:lastRow="0" w:firstColumn="0" w:lastColumn="0" w:oddVBand="0" w:evenVBand="0" w:oddHBand="0" w:evenHBand="0" w:firstRowFirstColumn="0" w:firstRowLastColumn="0" w:lastRowFirstColumn="0" w:lastRowLastColumn="0"/>
-            </w:pPr>
-            <w:r>
-              <w:t xml:space="preserve">We've made great progress, but we're still lacking input validation. </w:t>
-            </w:r>
-            <w:r>
-              <w:rPr>
-                <w:rStyle w:val="CodeInline"/>
-              </w:rPr>
-              <w:t>Subject</w:t>
-            </w:r>
-            <w:r>
-              <w:t xml:space="preserve"> is a required field in the </w:t>
-            </w:r>
-            <w:r>
-              <w:rPr>
-                <w:rStyle w:val="CodeInline"/>
-              </w:rPr>
-              <w:t>Task</w:t>
-            </w:r>
-            <w:r>
-              <w:t xml:space="preserve"> database table, and we're wasting valuable server resources by allowing messages with no subject to reach the database if they are only to be rejected by it. Let's take care of that problem next.</w:t>
-            </w:r>
+            <w:bookmarkStart w:id="0" w:name="_GoBack"/>
+            <w:bookmarkEnd w:id="0"/>
           </w:p>
           <w:p>
             <w:pPr>
@@ -1194,7 +1159,7 @@
               <w:t>TODO CH</w:t>
             </w:r>
             <w:r>
-              <w:t>8</w:t>
+              <w:t>9</w:t>
             </w:r>
           </w:p>
         </w:tc>
@@ -1534,11 +1499,7 @@
               <w:cnfStyle w:val="000000000000" w:firstRow="0" w:lastRow="0" w:firstColumn="0" w:lastColumn="0" w:oddVBand="0" w:evenVBand="0" w:oddHBand="0" w:evenHBand="0" w:firstRowFirstColumn="0" w:firstRowLastColumn="0" w:lastRowFirstColumn="0" w:lastRowLastColumn="0"/>
             </w:pPr>
             <w:r>
-              <w:t xml:space="preserve">My 0.02: We'll implement a custom token, and that'll show them "under the hood". Then we could explain oauth the way you did in the initial email, below. That's about all </w:t>
-            </w:r>
-            <w:r>
-              <w:lastRenderedPageBreak/>
-              <w:t>the coverage it needs, as it's really nothing special on the API side.</w:t>
+              <w:t>My 0.02: We'll implement a custom token, and that'll show them "under the hood". Then we could explain oauth the way you did in the initial email, below. That's about all the coverage it needs, as it's really nothing special on the API side.</w:t>
             </w:r>
           </w:p>
         </w:tc>
@@ -1551,7 +1512,6 @@
               <w:cnfStyle w:val="000000000000" w:firstRow="0" w:lastRow="0" w:firstColumn="0" w:lastColumn="0" w:oddVBand="0" w:evenVBand="0" w:oddHBand="0" w:evenHBand="0" w:firstRowFirstColumn="0" w:firstRowLastColumn="0" w:lastRowFirstColumn="0" w:lastRowLastColumn="0"/>
             </w:pPr>
             <w:r>
-              <w:lastRenderedPageBreak/>
               <w:t>Jamie?</w:t>
             </w:r>
           </w:p>
@@ -1578,7 +1538,6 @@
           </w:tcPr>
           <w:p>
             <w:r>
-              <w:lastRenderedPageBreak/>
               <w:t>authorization attribute</w:t>
             </w:r>
           </w:p>
@@ -1738,6 +1697,7 @@
               <w:rPr>
                 <w:rFonts w:ascii="Calibri" w:eastAsia="Calibri" w:hAnsi="Calibri" w:cs="Calibri"/>
               </w:rPr>
+              <w:lastRenderedPageBreak/>
               <w:t>Automatic lifetime management for database connections and transactions</w:t>
             </w:r>
           </w:p>

</xml_diff>

<commit_message>
minor CH7 and notes doc updates
</commit_message>
<xml_diff>
--- a/doc/web api 2 notes.docx
+++ b/doc/web api 2 notes.docx
@@ -421,8 +421,6 @@
             <w:pPr>
               <w:cnfStyle w:val="000000000000" w:firstRow="0" w:lastRow="0" w:firstColumn="0" w:lastColumn="0" w:oddVBand="0" w:evenVBand="0" w:oddHBand="0" w:evenHBand="0" w:firstRowFirstColumn="0" w:firstRowLastColumn="0" w:lastRowFirstColumn="0" w:lastRowLastColumn="0"/>
             </w:pPr>
-            <w:bookmarkStart w:id="0" w:name="_GoBack"/>
-            <w:bookmarkEnd w:id="0"/>
           </w:p>
         </w:tc>
       </w:tr>
@@ -1233,11 +1231,10 @@
             <w:pPr>
               <w:cnfStyle w:val="000000000000" w:firstRow="0" w:lastRow="0" w:firstColumn="0" w:lastColumn="0" w:oddVBand="0" w:evenVBand="0" w:oddHBand="0" w:evenHBand="0" w:firstRowFirstColumn="0" w:firstRowLastColumn="0" w:lastRowFirstColumn="0" w:lastRowLastColumn="0"/>
             </w:pPr>
-            <w:r>
-              <w:t>TODO CH6</w:t>
-            </w:r>
-            <w:r>
-              <w:t xml:space="preserve"> or CH9</w:t>
+            <w:bookmarkStart w:id="0" w:name="_GoBack"/>
+            <w:bookmarkEnd w:id="0"/>
+            <w:r>
+              <w:t>CH9</w:t>
             </w:r>
           </w:p>
         </w:tc>
@@ -5619,6 +5616,7 @@
           <w:sz w:val="18"/>
           <w:szCs w:val="18"/>
         </w:rPr>
+        <w:lastRenderedPageBreak/>
         <w:t>·</w:t>
       </w:r>
       <w:r>
@@ -5677,7 +5675,6 @@
           <w:sz w:val="18"/>
           <w:szCs w:val="18"/>
         </w:rPr>
-        <w:lastRenderedPageBreak/>
         <w:t>Filtering allows you to write code using certain tags or categories, and then filter them</w:t>
       </w:r>
     </w:p>
@@ -7192,6 +7189,7 @@
           <w:sz w:val="18"/>
           <w:szCs w:val="18"/>
         </w:rPr>
+        <w:lastRenderedPageBreak/>
         <w:t>to resort to setting the Windows system clock during test execution.</w:t>
       </w:r>
     </w:p>
@@ -7292,7 +7290,6 @@
           <w:sz w:val="18"/>
           <w:szCs w:val="18"/>
         </w:rPr>
-        <w:lastRenderedPageBreak/>
         <w:t>{</w:t>
       </w:r>
     </w:p>

</xml_diff>

<commit_message>
ch7 - validation section
</commit_message>
<xml_diff>
--- a/doc/web api 2 notes.docx
+++ b/doc/web api 2 notes.docx
@@ -411,6 +411,18 @@
             <w:r>
               <w:t>Chapter 5, fix query processor interface project/namespace</w:t>
             </w:r>
+            <w:r>
+              <w:t xml:space="preserve"> and the using directive for all classes that use query processors. Verify all code again starting at the “</w:t>
+            </w:r>
+            <w:r>
+              <w:t xml:space="preserve">Persisting a Task and Returning </w:t>
+            </w:r>
+            <w:r>
+              <w:t>IHttpActionResult</w:t>
+            </w:r>
+            <w:r>
+              <w:t>” section.</w:t>
+            </w:r>
           </w:p>
         </w:tc>
         <w:tc>
@@ -421,6 +433,8 @@
             <w:pPr>
               <w:cnfStyle w:val="000000000000" w:firstRow="0" w:lastRow="0" w:firstColumn="0" w:lastColumn="0" w:oddVBand="0" w:evenVBand="0" w:oddHBand="0" w:evenHBand="0" w:firstRowFirstColumn="0" w:firstRowLastColumn="0" w:lastRowFirstColumn="0" w:lastRowLastColumn="0"/>
             </w:pPr>
+            <w:bookmarkStart w:id="0" w:name="_GoBack"/>
+            <w:bookmarkEnd w:id="0"/>
           </w:p>
         </w:tc>
       </w:tr>
@@ -1231,8 +1245,6 @@
             <w:pPr>
               <w:cnfStyle w:val="000000000000" w:firstRow="0" w:lastRow="0" w:firstColumn="0" w:lastColumn="0" w:oddVBand="0" w:evenVBand="0" w:oddHBand="0" w:evenHBand="0" w:firstRowFirstColumn="0" w:firstRowLastColumn="0" w:lastRowFirstColumn="0" w:lastRowLastColumn="0"/>
             </w:pPr>
-            <w:bookmarkStart w:id="0" w:name="_GoBack"/>
-            <w:bookmarkEnd w:id="0"/>
             <w:r>
               <w:t>CH9</w:t>
             </w:r>

</xml_diff>

<commit_message>
completed first draft of CH7
</commit_message>
<xml_diff>
--- a/doc/web api 2 notes.docx
+++ b/doc/web api 2 notes.docx
@@ -227,14 +227,57 @@
             <w:tcW w:w="8095" w:type="dxa"/>
           </w:tcPr>
           <w:p>
-            <w:r>
-              <w:t xml:space="preserve">Remove hack from </w:t>
-            </w:r>
-            <w:r>
-              <w:t>AddTaskQueryProcessor</w:t>
-            </w:r>
-            <w:r>
-              <w:t xml:space="preserve"> added in CH5 once security is implemented.</w:t>
+            <w:pPr>
+              <w:rPr>
+                <w:strike/>
+              </w:rPr>
+            </w:pPr>
+            <w:r>
+              <w:rPr>
+                <w:strike/>
+              </w:rPr>
+              <w:t>Remove hack from AddTaskQueryProcessor added in CH5 once security is implemented.</w:t>
+            </w:r>
+          </w:p>
+        </w:tc>
+        <w:tc>
+          <w:tcPr>
+            <w:tcW w:w="1255" w:type="dxa"/>
+          </w:tcPr>
+          <w:p>
+            <w:pPr>
+              <w:cnfStyle w:val="000000000000" w:firstRow="0" w:lastRow="0" w:firstColumn="0" w:lastColumn="0" w:oddVBand="0" w:evenVBand="0" w:oddHBand="0" w:evenHBand="0" w:firstRowFirstColumn="0" w:firstRowLastColumn="0" w:lastRowFirstColumn="0" w:lastRowLastColumn="0"/>
+              <w:rPr>
+                <w:strike/>
+              </w:rPr>
+            </w:pPr>
+            <w:r>
+              <w:rPr>
+                <w:strike/>
+              </w:rPr>
+              <w:t>Brian</w:t>
+            </w:r>
+          </w:p>
+        </w:tc>
+      </w:tr>
+      <w:tr>
+        <w:tc>
+          <w:tcPr>
+            <w:cnfStyle w:val="001000000000" w:firstRow="0" w:lastRow="0" w:firstColumn="1" w:lastColumn="0" w:oddVBand="0" w:evenVBand="0" w:oddHBand="0" w:evenHBand="0" w:firstRowFirstColumn="0" w:firstRowLastColumn="0" w:lastRowFirstColumn="0" w:lastRowLastColumn="0"/>
+            <w:tcW w:w="8095" w:type="dxa"/>
+          </w:tcPr>
+          <w:p>
+            <w:r>
+              <w:t xml:space="preserve">Update </w:t>
+            </w:r>
+            <w:r>
+              <w:t>TaskCreatedActionResult</w:t>
+            </w:r>
+            <w:r>
+              <w:t xml:space="preserve"> to support multiple content types</w:t>
+            </w:r>
+            <w:r>
+              <w:t>, once we get to content negotiation. TaskCreatedActionResult was introduced in CH5.</w:t>
             </w:r>
           </w:p>
         </w:tc>
@@ -259,17 +302,54 @@
             <w:tcW w:w="8095" w:type="dxa"/>
           </w:tcPr>
           <w:p>
-            <w:r>
-              <w:t xml:space="preserve">Update </w:t>
-            </w:r>
-            <w:r>
-              <w:t>TaskCreatedActionResult</w:t>
-            </w:r>
-            <w:r>
-              <w:t xml:space="preserve"> to support multiple content types</w:t>
-            </w:r>
-            <w:r>
-              <w:t>, once we get to content negotiation. TaskCreatedActionResult was introduced in CH5.</w:t>
+            <w:pPr>
+              <w:rPr>
+                <w:strike/>
+              </w:rPr>
+            </w:pPr>
+            <w:r>
+              <w:rPr>
+                <w:strike/>
+              </w:rPr>
+              <w:t>Add location link so the TaskCreatedActionResult picks it up</w:t>
+            </w:r>
+            <w:r>
+              <w:rPr>
+                <w:strike/>
+              </w:rPr>
+              <w:t>. Use a link service instead of the hack in AddTaskMaintenanceProcessor.</w:t>
+            </w:r>
+          </w:p>
+        </w:tc>
+        <w:tc>
+          <w:tcPr>
+            <w:tcW w:w="1255" w:type="dxa"/>
+          </w:tcPr>
+          <w:p>
+            <w:pPr>
+              <w:cnfStyle w:val="000000000000" w:firstRow="0" w:lastRow="0" w:firstColumn="0" w:lastColumn="0" w:oddVBand="0" w:evenVBand="0" w:oddHBand="0" w:evenHBand="0" w:firstRowFirstColumn="0" w:firstRowLastColumn="0" w:lastRowFirstColumn="0" w:lastRowLastColumn="0"/>
+              <w:rPr>
+                <w:strike/>
+              </w:rPr>
+            </w:pPr>
+            <w:r>
+              <w:rPr>
+                <w:strike/>
+              </w:rPr>
+              <w:t>Brian</w:t>
+            </w:r>
+          </w:p>
+        </w:tc>
+      </w:tr>
+      <w:tr>
+        <w:tc>
+          <w:tcPr>
+            <w:cnfStyle w:val="001000000000" w:firstRow="0" w:lastRow="0" w:firstColumn="1" w:lastColumn="0" w:oddVBand="0" w:evenVBand="0" w:oddHBand="0" w:evenHBand="0" w:firstRowFirstColumn="0" w:firstRowLastColumn="0" w:lastRowFirstColumn="0" w:lastRowLastColumn="0"/>
+            <w:tcW w:w="8095" w:type="dxa"/>
+          </w:tcPr>
+          <w:p>
+            <w:r>
+              <w:t>Some captions read, “POST Request (abbreviated)” and some lack the “(abbreviated)”. Make this consistent. All should have the “(abbreviated)”.</w:t>
             </w:r>
           </w:p>
         </w:tc>
@@ -295,16 +375,8 @@
           </w:tcPr>
           <w:p>
             <w:r>
-              <w:t>Add location link so the TaskCreatedActionResult picks it up</w:t>
-            </w:r>
-            <w:r>
-              <w:t xml:space="preserve">. Use a link service instead of the hack in </w:t>
-            </w:r>
-            <w:r>
-              <w:t>AddTaskMaintenanceProcessor</w:t>
-            </w:r>
-            <w:r>
-              <w:t>.</w:t>
+              <w:lastRenderedPageBreak/>
+              <w:t>Table formatting – is it consistent enough?</w:t>
             </w:r>
           </w:p>
         </w:tc>
@@ -330,7 +402,7 @@
           </w:tcPr>
           <w:p>
             <w:r>
-              <w:t>Some captions read, “POST Request (abbreviated)” and some lack the “(abbreviated)”. Make this consistent. All should have the “(abbreviated)”.</w:t>
+              <w:t>OData sidebar isn’t closed</w:t>
             </w:r>
           </w:p>
         </w:tc>
@@ -356,8 +428,16 @@
           </w:tcPr>
           <w:p>
             <w:r>
-              <w:lastRenderedPageBreak/>
-              <w:t>Table formatting – is it consistent enough?</w:t>
+              <w:t>Chapter 5, fix query processor interface project/namespace</w:t>
+            </w:r>
+            <w:r>
+              <w:t xml:space="preserve"> and the using directive for all classes that use query processors. Verify all code again starting at the “Persisting a Task and Returning </w:t>
+            </w:r>
+            <w:r>
+              <w:t>IHttpActionResult</w:t>
+            </w:r>
+            <w:r>
+              <w:t>” section.</w:t>
             </w:r>
           </w:p>
         </w:tc>
@@ -369,9 +449,6 @@
             <w:pPr>
               <w:cnfStyle w:val="000000000000" w:firstRow="0" w:lastRow="0" w:firstColumn="0" w:lastColumn="0" w:oddVBand="0" w:evenVBand="0" w:oddHBand="0" w:evenHBand="0" w:firstRowFirstColumn="0" w:firstRowLastColumn="0" w:lastRowFirstColumn="0" w:lastRowLastColumn="0"/>
             </w:pPr>
-            <w:r>
-              <w:t>Brian</w:t>
-            </w:r>
           </w:p>
         </w:tc>
       </w:tr>
@@ -383,7 +460,7 @@
           </w:tcPr>
           <w:p>
             <w:r>
-              <w:t>OData sidebar isn’t closed</w:t>
+              <w:t>Ensure “caller” and “user” are being used correctly and consistently, esp in chs 1-5.</w:t>
             </w:r>
           </w:p>
         </w:tc>
@@ -409,16 +486,7 @@
           </w:tcPr>
           <w:p>
             <w:r>
-              <w:t>Chapter 5, fix query processor interface project/namespace</w:t>
-            </w:r>
-            <w:r>
-              <w:t xml:space="preserve"> and the using directive for all classes that use query processors. Verify all code again starting at the “Persisting a Task and Returning </w:t>
-            </w:r>
-            <w:r>
-              <w:t>IHttpActionResult</w:t>
-            </w:r>
-            <w:r>
-              <w:t>” section.</w:t>
+              <w:t>Ensure dependency configuration language is consistent (“add to NinjectConfigurator.AddBindings”)</w:t>
             </w:r>
           </w:p>
         </w:tc>
@@ -430,60 +498,9 @@
             <w:pPr>
               <w:cnfStyle w:val="000000000000" w:firstRow="0" w:lastRow="0" w:firstColumn="0" w:lastColumn="0" w:oddVBand="0" w:evenVBand="0" w:oddHBand="0" w:evenHBand="0" w:firstRowFirstColumn="0" w:firstRowLastColumn="0" w:lastRowFirstColumn="0" w:lastRowLastColumn="0"/>
             </w:pPr>
-          </w:p>
-        </w:tc>
-      </w:tr>
-      <w:tr>
-        <w:tc>
-          <w:tcPr>
-            <w:cnfStyle w:val="001000000000" w:firstRow="0" w:lastRow="0" w:firstColumn="1" w:lastColumn="0" w:oddVBand="0" w:evenVBand="0" w:oddHBand="0" w:evenHBand="0" w:firstRowFirstColumn="0" w:firstRowLastColumn="0" w:lastRowFirstColumn="0" w:lastRowLastColumn="0"/>
-            <w:tcW w:w="8095" w:type="dxa"/>
-          </w:tcPr>
-          <w:p>
-            <w:r>
-              <w:t>Ensure “caller” and “user” are being used correctly and consistently, esp in chs 1-5.</w:t>
-            </w:r>
-          </w:p>
-        </w:tc>
-        <w:tc>
-          <w:tcPr>
-            <w:tcW w:w="1255" w:type="dxa"/>
-          </w:tcPr>
-          <w:p>
-            <w:pPr>
-              <w:cnfStyle w:val="000000000000" w:firstRow="0" w:lastRow="0" w:firstColumn="0" w:lastColumn="0" w:oddVBand="0" w:evenVBand="0" w:oddHBand="0" w:evenHBand="0" w:firstRowFirstColumn="0" w:firstRowLastColumn="0" w:lastRowFirstColumn="0" w:lastRowLastColumn="0"/>
-            </w:pPr>
             <w:r>
               <w:t>Brian</w:t>
             </w:r>
-          </w:p>
-        </w:tc>
-      </w:tr>
-      <w:tr>
-        <w:tc>
-          <w:tcPr>
-            <w:cnfStyle w:val="001000000000" w:firstRow="0" w:lastRow="0" w:firstColumn="1" w:lastColumn="0" w:oddVBand="0" w:evenVBand="0" w:oddHBand="0" w:evenHBand="0" w:firstRowFirstColumn="0" w:firstRowLastColumn="0" w:lastRowFirstColumn="0" w:lastRowLastColumn="0"/>
-            <w:tcW w:w="8095" w:type="dxa"/>
-          </w:tcPr>
-          <w:p>
-            <w:r>
-              <w:t>Ensure dependency configuration language is consistent (“add to NinjectConfigurator.AddBindings”)</w:t>
-            </w:r>
-          </w:p>
-        </w:tc>
-        <w:tc>
-          <w:tcPr>
-            <w:tcW w:w="1255" w:type="dxa"/>
-          </w:tcPr>
-          <w:p>
-            <w:pPr>
-              <w:cnfStyle w:val="000000000000" w:firstRow="0" w:lastRow="0" w:firstColumn="0" w:lastColumn="0" w:oddVBand="0" w:evenVBand="0" w:oddHBand="0" w:evenHBand="0" w:firstRowFirstColumn="0" w:firstRowLastColumn="0" w:lastRowFirstColumn="0" w:lastRowLastColumn="0"/>
-            </w:pPr>
-            <w:r>
-              <w:t>Brian</w:t>
-            </w:r>
-            <w:bookmarkStart w:id="0" w:name="_GoBack"/>
-            <w:bookmarkEnd w:id="0"/>
           </w:p>
         </w:tc>
       </w:tr>
@@ -618,7 +635,7 @@
               <w:cnfStyle w:val="000000000000" w:firstRow="0" w:lastRow="0" w:firstColumn="0" w:lastColumn="0" w:oddVBand="0" w:evenVBand="0" w:oddHBand="0" w:evenHBand="0" w:firstRowFirstColumn="0" w:firstRowLastColumn="0" w:lastRowFirstColumn="0" w:lastRowLastColumn="0"/>
             </w:pPr>
             <w:r>
-              <w:t>TODO CH 7</w:t>
+              <w:t>X</w:t>
             </w:r>
           </w:p>
         </w:tc>
@@ -1425,6 +1442,9 @@
             <w:pPr>
               <w:cnfStyle w:val="000000000000" w:firstRow="0" w:lastRow="0" w:firstColumn="0" w:lastColumn="0" w:oddVBand="0" w:evenVBand="0" w:oddHBand="0" w:evenHBand="0" w:firstRowFirstColumn="0" w:firstRowLastColumn="0" w:lastRowFirstColumn="0" w:lastRowLastColumn="0"/>
             </w:pPr>
+            <w:r>
+              <w:t>X</w:t>
+            </w:r>
           </w:p>
         </w:tc>
         <w:tc>
@@ -1436,7 +1456,7 @@
               <w:cnfStyle w:val="000000000000" w:firstRow="0" w:lastRow="0" w:firstColumn="0" w:lastColumn="0" w:oddVBand="0" w:evenVBand="0" w:oddHBand="0" w:evenHBand="0" w:firstRowFirstColumn="0" w:firstRowLastColumn="0" w:lastRowFirstColumn="0" w:lastRowLastColumn="0"/>
             </w:pPr>
             <w:r>
-              <w:t>TODO CH6</w:t>
+              <w:t>X</w:t>
             </w:r>
           </w:p>
         </w:tc>
@@ -1448,7 +1468,15 @@
             <w:tcW w:w="3611" w:type="dxa"/>
           </w:tcPr>
           <w:p>
-            <w:r>
+            <w:pPr>
+              <w:rPr>
+                <w:strike/>
+              </w:rPr>
+            </w:pPr>
+            <w:r>
+              <w:rPr>
+                <w:strike/>
+              </w:rPr>
               <w:t>custom legacy auth</w:t>
             </w:r>
           </w:p>
@@ -1460,8 +1488,14 @@
           <w:p>
             <w:pPr>
               <w:cnfStyle w:val="000000000000" w:firstRow="0" w:lastRow="0" w:firstColumn="0" w:lastColumn="0" w:oddVBand="0" w:evenVBand="0" w:oddHBand="0" w:evenHBand="0" w:firstRowFirstColumn="0" w:firstRowLastColumn="0" w:lastRowFirstColumn="0" w:lastRowLastColumn="0"/>
+              <w:rPr>
+                <w:strike/>
+              </w:rPr>
             </w:pPr>
             <w:r>
+              <w:rPr>
+                <w:strike/>
+              </w:rPr>
               <w:t>use route-specific handler</w:t>
             </w:r>
           </w:p>
@@ -1473,6 +1507,9 @@
           <w:p>
             <w:pPr>
               <w:cnfStyle w:val="000000000000" w:firstRow="0" w:lastRow="0" w:firstColumn="0" w:lastColumn="0" w:oddVBand="0" w:evenVBand="0" w:oddHBand="0" w:evenHBand="0" w:firstRowFirstColumn="0" w:firstRowLastColumn="0" w:lastRowFirstColumn="0" w:lastRowLastColumn="0"/>
+              <w:rPr>
+                <w:strike/>
+              </w:rPr>
             </w:pPr>
           </w:p>
         </w:tc>
@@ -1483,11 +1520,20 @@
           <w:p>
             <w:pPr>
               <w:cnfStyle w:val="000000000000" w:firstRow="0" w:lastRow="0" w:firstColumn="0" w:lastColumn="0" w:oddVBand="0" w:evenVBand="0" w:oddHBand="0" w:evenHBand="0" w:firstRowFirstColumn="0" w:firstRowLastColumn="0" w:lastRowFirstColumn="0" w:lastRowLastColumn="0"/>
+              <w:rPr>
+                <w:strike/>
+              </w:rPr>
             </w:pPr>
             <w:r>
+              <w:rPr>
+                <w:strike/>
+              </w:rPr>
               <w:t>TODO CH</w:t>
             </w:r>
             <w:r>
+              <w:rPr>
+                <w:strike/>
+              </w:rPr>
               <w:t>8</w:t>
             </w:r>
           </w:p>
@@ -1564,7 +1610,19 @@
               <w:rPr>
                 <w:rFonts w:ascii="Calibri" w:eastAsia="Calibri" w:hAnsi="Calibri" w:cs="Calibri"/>
               </w:rPr>
-              <w:t>OAth</w:t>
+              <w:t>OA</w:t>
+            </w:r>
+            <w:r>
+              <w:rPr>
+                <w:rFonts w:ascii="Calibri" w:eastAsia="Calibri" w:hAnsi="Calibri" w:cs="Calibri"/>
+              </w:rPr>
+              <w:t>u</w:t>
+            </w:r>
+            <w:r>
+              <w:rPr>
+                <w:rFonts w:ascii="Calibri" w:eastAsia="Calibri" w:hAnsi="Calibri" w:cs="Calibri"/>
+              </w:rPr>
+              <w:t>th</w:t>
             </w:r>
           </w:p>
         </w:tc>
@@ -1576,9 +1634,8 @@
             <w:pPr>
               <w:cnfStyle w:val="000000000000" w:firstRow="0" w:lastRow="0" w:firstColumn="0" w:lastColumn="0" w:oddVBand="0" w:evenVBand="0" w:oddHBand="0" w:evenHBand="0" w:firstRowFirstColumn="0" w:firstRowLastColumn="0" w:lastRowFirstColumn="0" w:lastRowLastColumn="0"/>
             </w:pPr>
-            <w:r>
-              <w:t>My 0.02: We'll implement a custom token, and that'll show them "under the hood". Then we could explain oauth the way you did in the initial email, below. That's about all the coverage it needs, as it's really nothing special on the API side.</w:t>
-            </w:r>
+            <w:bookmarkStart w:id="0" w:name="_GoBack"/>
+            <w:bookmarkEnd w:id="0"/>
           </w:p>
         </w:tc>
         <w:tc>
@@ -1775,7 +1832,6 @@
               <w:rPr>
                 <w:rFonts w:ascii="Calibri" w:eastAsia="Calibri" w:hAnsi="Calibri" w:cs="Calibri"/>
               </w:rPr>
-              <w:lastRenderedPageBreak/>
               <w:t>Automatic lifetime management for database connections and transactions</w:t>
             </w:r>
           </w:p>

</xml_diff>

<commit_message>
added some security-related todos
</commit_message>
<xml_diff>
--- a/doc/web api 2 notes.docx
+++ b/doc/web api 2 notes.docx
@@ -488,6 +488,80 @@
             <w:r>
               <w:t>Ensure dependency configuration language is consistent (“add to NinjectConfigurator.AddBindings”)</w:t>
             </w:r>
+          </w:p>
+        </w:tc>
+        <w:tc>
+          <w:tcPr>
+            <w:tcW w:w="1255" w:type="dxa"/>
+          </w:tcPr>
+          <w:p>
+            <w:pPr>
+              <w:cnfStyle w:val="000000000000" w:firstRow="0" w:lastRow="0" w:firstColumn="0" w:lastColumn="0" w:oddVBand="0" w:evenVBand="0" w:oddHBand="0" w:evenHBand="0" w:firstRowFirstColumn="0" w:firstRowLastColumn="0" w:lastRowFirstColumn="0" w:lastRowLastColumn="0"/>
+            </w:pPr>
+            <w:r>
+              <w:t>Brian</w:t>
+            </w:r>
+          </w:p>
+        </w:tc>
+      </w:tr>
+      <w:tr>
+        <w:tc>
+          <w:tcPr>
+            <w:cnfStyle w:val="001000000000" w:firstRow="0" w:lastRow="0" w:firstColumn="1" w:lastColumn="0" w:oddVBand="0" w:evenVBand="0" w:oddHBand="0" w:evenHBand="0" w:firstRowFirstColumn="0" w:firstRowLastColumn="0" w:lastRowFirstColumn="0" w:lastRowLastColumn="0"/>
+            <w:tcW w:w="8095" w:type="dxa"/>
+          </w:tcPr>
+          <w:p>
+            <w:r>
+              <w:t xml:space="preserve">CH6, security, mention there’s a better separation of concerns if you create your own authentication filters, rather than relying on the Authorize attr. This way the attr </w:t>
+            </w:r>
+            <w:r>
+              <w:t xml:space="preserve">itself </w:t>
+            </w:r>
+            <w:r>
+              <w:t>relates the action+resource to the role and makes the decision, rather than having the controller code make this decision (declaratively). Maybe just mention this, no need to implement.</w:t>
+            </w:r>
+          </w:p>
+        </w:tc>
+        <w:tc>
+          <w:tcPr>
+            <w:tcW w:w="1255" w:type="dxa"/>
+          </w:tcPr>
+          <w:p>
+            <w:pPr>
+              <w:cnfStyle w:val="000000000000" w:firstRow="0" w:lastRow="0" w:firstColumn="0" w:lastColumn="0" w:oddVBand="0" w:evenVBand="0" w:oddHBand="0" w:evenHBand="0" w:firstRowFirstColumn="0" w:firstRowLastColumn="0" w:lastRowFirstColumn="0" w:lastRowLastColumn="0"/>
+            </w:pPr>
+            <w:r>
+              <w:t>Brian</w:t>
+            </w:r>
+          </w:p>
+        </w:tc>
+      </w:tr>
+      <w:tr>
+        <w:tc>
+          <w:tcPr>
+            <w:cnfStyle w:val="001000000000" w:firstRow="0" w:lastRow="0" w:firstColumn="1" w:lastColumn="0" w:oddVBand="0" w:evenVBand="0" w:oddHBand="0" w:evenHBand="0" w:firstRowFirstColumn="0" w:firstRowLastColumn="0" w:lastRowFirstColumn="0" w:lastRowLastColumn="0"/>
+            <w:tcW w:w="8095" w:type="dxa"/>
+          </w:tcPr>
+          <w:p>
+            <w:r>
+              <w:t>Authentication filters are the favored approach in 2.0 (and beyond) over message handlers for performing authentication. This is b/c all of the standard auth methods are already built into katana. The authentication filters specify which katana auth middleware to use for auth. No longer any need to write your own if you are using standard authentication. (So does this make Jamie’s JWT handler irrelevant?)</w:t>
+            </w:r>
+            <w:r>
+              <w:t xml:space="preserve"> Can quote from here to explain Katana: </w:t>
+            </w:r>
+            <w:hyperlink r:id="rId5" w:history="1">
+              <w:r>
+                <w:rPr>
+                  <w:rStyle w:val="Hyperlink"/>
+                </w:rPr>
+                <w:t>http://www.asp.net/aspnet/overview/owin-and-katana/an-overview-of-project-katana</w:t>
+              </w:r>
+            </w:hyperlink>
+            <w:r>
+              <w:t xml:space="preserve"> </w:t>
+            </w:r>
+            <w:bookmarkStart w:id="0" w:name="_GoBack"/>
+            <w:bookmarkEnd w:id="0"/>
           </w:p>
         </w:tc>
         <w:tc>
@@ -1634,8 +1708,6 @@
             <w:pPr>
               <w:cnfStyle w:val="000000000000" w:firstRow="0" w:lastRow="0" w:firstColumn="0" w:lastColumn="0" w:oddVBand="0" w:evenVBand="0" w:oddHBand="0" w:evenHBand="0" w:firstRowFirstColumn="0" w:firstRowLastColumn="0" w:lastRowFirstColumn="0" w:lastRowLastColumn="0"/>
             </w:pPr>
-            <w:bookmarkStart w:id="0" w:name="_GoBack"/>
-            <w:bookmarkEnd w:id="0"/>
           </w:p>
         </w:tc>
         <w:tc>
@@ -2657,7 +2729,7 @@
         </w:rPr>
         <w:t>1. </w:t>
       </w:r>
-      <w:hyperlink r:id="rId5">
+      <w:hyperlink r:id="rId6">
         <w:r>
           <w:rPr>
             <w:rStyle w:val="Hyperlink"/>
@@ -4280,7 +4352,7 @@
           <w:rFonts w:cs="Segoe Print"/>
         </w:rPr>
       </w:pPr>
-      <w:hyperlink r:id="rId8" w:history="1">
+      <w:hyperlink r:id="rId9" w:history="1">
         <w:r>
           <w:rPr>
             <w:rStyle w:val="Hyperlink"/>
@@ -8157,7 +8229,7 @@
         </w:rPr>
         <w:t xml:space="preserve"> is true (</w:t>
       </w:r>
-      <w:hyperlink r:id="rId9">
+      <w:hyperlink r:id="rId10">
         <w:r>
           <w:rPr>
             <w:rStyle w:val="Hyperlink"/>

</xml_diff>

<commit_message>
ch7 initial draft ready for apress
</commit_message>
<xml_diff>
--- a/doc/web api 2 notes.docx
+++ b/doc/web api 2 notes.docx
@@ -578,8 +578,6 @@
             <w:r>
               <w:t xml:space="preserve"> (Ninject integration with OWIN, that isn’t even written yet)</w:t>
             </w:r>
-            <w:bookmarkStart w:id="0" w:name="_GoBack"/>
-            <w:bookmarkEnd w:id="0"/>
             <w:r>
               <w:t xml:space="preserve">: </w:t>
             </w:r>
@@ -1453,153 +1451,6 @@
             <w:tcW w:w="3611" w:type="dxa"/>
           </w:tcPr>
           <w:p>
-            <w:r>
-              <w:t>ASP.NET Identity</w:t>
-            </w:r>
-          </w:p>
-        </w:tc>
-        <w:tc>
-          <w:tcPr>
-            <w:tcW w:w="2940" w:type="dxa"/>
-          </w:tcPr>
-          <w:p>
-            <w:pPr>
-              <w:cnfStyle w:val="000000000000" w:firstRow="0" w:lastRow="0" w:firstColumn="0" w:lastColumn="0" w:oddVBand="0" w:evenVBand="0" w:oddHBand="0" w:evenHBand="0" w:firstRowFirstColumn="0" w:firstRowLastColumn="0" w:lastRowFirstColumn="0" w:lastRowLastColumn="0"/>
-            </w:pPr>
-            <w:r>
-              <w:t>JAMIE!!!</w:t>
-            </w:r>
-          </w:p>
-        </w:tc>
-        <w:tc>
-          <w:tcPr>
-            <w:tcW w:w="1574" w:type="dxa"/>
-          </w:tcPr>
-          <w:p>
-            <w:pPr>
-              <w:cnfStyle w:val="000000000000" w:firstRow="0" w:lastRow="0" w:firstColumn="0" w:lastColumn="0" w:oddVBand="0" w:evenVBand="0" w:oddHBand="0" w:evenHBand="0" w:firstRowFirstColumn="0" w:firstRowLastColumn="0" w:lastRowFirstColumn="0" w:lastRowLastColumn="0"/>
-            </w:pPr>
-          </w:p>
-        </w:tc>
-        <w:tc>
-          <w:tcPr>
-            <w:tcW w:w="1225" w:type="dxa"/>
-          </w:tcPr>
-          <w:p>
-            <w:pPr>
-              <w:cnfStyle w:val="000000000000" w:firstRow="0" w:lastRow="0" w:firstColumn="0" w:lastColumn="0" w:oddVBand="0" w:evenVBand="0" w:oddHBand="0" w:evenHBand="0" w:firstRowFirstColumn="0" w:firstRowLastColumn="0" w:lastRowFirstColumn="0" w:lastRowLastColumn="0"/>
-            </w:pPr>
-            <w:r>
-              <w:t>TODO CH6</w:t>
-            </w:r>
-          </w:p>
-        </w:tc>
-      </w:tr>
-      <w:tr>
-        <w:tc>
-          <w:tcPr>
-            <w:cnfStyle w:val="001000000000" w:firstRow="0" w:lastRow="0" w:firstColumn="1" w:lastColumn="0" w:oddVBand="0" w:evenVBand="0" w:oddHBand="0" w:evenHBand="0" w:firstRowFirstColumn="0" w:firstRowLastColumn="0" w:lastRowFirstColumn="0" w:lastRowLastColumn="0"/>
-            <w:tcW w:w="3611" w:type="dxa"/>
-          </w:tcPr>
-          <w:p>
-            <w:r>
-              <w:t>Basic Auth</w:t>
-            </w:r>
-          </w:p>
-        </w:tc>
-        <w:tc>
-          <w:tcPr>
-            <w:tcW w:w="2940" w:type="dxa"/>
-          </w:tcPr>
-          <w:p>
-            <w:pPr>
-              <w:cnfStyle w:val="000000000000" w:firstRow="0" w:lastRow="0" w:firstColumn="0" w:lastColumn="0" w:oddVBand="0" w:evenVBand="0" w:oddHBand="0" w:evenHBand="0" w:firstRowFirstColumn="0" w:firstRowLastColumn="0" w:lastRowFirstColumn="0" w:lastRowLastColumn="0"/>
-            </w:pPr>
-          </w:p>
-        </w:tc>
-        <w:tc>
-          <w:tcPr>
-            <w:tcW w:w="1574" w:type="dxa"/>
-          </w:tcPr>
-          <w:p>
-            <w:pPr>
-              <w:cnfStyle w:val="000000000000" w:firstRow="0" w:lastRow="0" w:firstColumn="0" w:lastColumn="0" w:oddVBand="0" w:evenVBand="0" w:oddHBand="0" w:evenHBand="0" w:firstRowFirstColumn="0" w:firstRowLastColumn="0" w:lastRowFirstColumn="0" w:lastRowLastColumn="0"/>
-            </w:pPr>
-            <w:r>
-              <w:t>X</w:t>
-            </w:r>
-          </w:p>
-        </w:tc>
-        <w:tc>
-          <w:tcPr>
-            <w:tcW w:w="1225" w:type="dxa"/>
-          </w:tcPr>
-          <w:p>
-            <w:pPr>
-              <w:cnfStyle w:val="000000000000" w:firstRow="0" w:lastRow="0" w:firstColumn="0" w:lastColumn="0" w:oddVBand="0" w:evenVBand="0" w:oddHBand="0" w:evenHBand="0" w:firstRowFirstColumn="0" w:firstRowLastColumn="0" w:lastRowFirstColumn="0" w:lastRowLastColumn="0"/>
-            </w:pPr>
-            <w:r>
-              <w:t>X</w:t>
-            </w:r>
-          </w:p>
-        </w:tc>
-      </w:tr>
-      <w:tr>
-        <w:tc>
-          <w:tcPr>
-            <w:cnfStyle w:val="001000000000" w:firstRow="0" w:lastRow="0" w:firstColumn="1" w:lastColumn="0" w:oddVBand="0" w:evenVBand="0" w:oddHBand="0" w:evenHBand="0" w:firstRowFirstColumn="0" w:firstRowLastColumn="0" w:lastRowFirstColumn="0" w:lastRowLastColumn="0"/>
-            <w:tcW w:w="3611" w:type="dxa"/>
-          </w:tcPr>
-          <w:p>
-            <w:r>
-              <w:t>Bearer Auth</w:t>
-            </w:r>
-          </w:p>
-        </w:tc>
-        <w:tc>
-          <w:tcPr>
-            <w:tcW w:w="2940" w:type="dxa"/>
-          </w:tcPr>
-          <w:p>
-            <w:pPr>
-              <w:cnfStyle w:val="000000000000" w:firstRow="0" w:lastRow="0" w:firstColumn="0" w:lastColumn="0" w:oddVBand="0" w:evenVBand="0" w:oddHBand="0" w:evenHBand="0" w:firstRowFirstColumn="0" w:firstRowLastColumn="0" w:lastRowFirstColumn="0" w:lastRowLastColumn="0"/>
-            </w:pPr>
-          </w:p>
-        </w:tc>
-        <w:tc>
-          <w:tcPr>
-            <w:tcW w:w="1574" w:type="dxa"/>
-          </w:tcPr>
-          <w:p>
-            <w:pPr>
-              <w:cnfStyle w:val="000000000000" w:firstRow="0" w:lastRow="0" w:firstColumn="0" w:lastColumn="0" w:oddVBand="0" w:evenVBand="0" w:oddHBand="0" w:evenHBand="0" w:firstRowFirstColumn="0" w:firstRowLastColumn="0" w:lastRowFirstColumn="0" w:lastRowLastColumn="0"/>
-            </w:pPr>
-            <w:r>
-              <w:t>X</w:t>
-            </w:r>
-          </w:p>
-        </w:tc>
-        <w:tc>
-          <w:tcPr>
-            <w:tcW w:w="1225" w:type="dxa"/>
-          </w:tcPr>
-          <w:p>
-            <w:pPr>
-              <w:cnfStyle w:val="000000000000" w:firstRow="0" w:lastRow="0" w:firstColumn="0" w:lastColumn="0" w:oddVBand="0" w:evenVBand="0" w:oddHBand="0" w:evenHBand="0" w:firstRowFirstColumn="0" w:firstRowLastColumn="0" w:lastRowFirstColumn="0" w:lastRowLastColumn="0"/>
-            </w:pPr>
-            <w:r>
-              <w:t>X</w:t>
-            </w:r>
-          </w:p>
-        </w:tc>
-      </w:tr>
-      <w:tr>
-        <w:tc>
-          <w:tcPr>
-            <w:cnfStyle w:val="001000000000" w:firstRow="0" w:lastRow="0" w:firstColumn="1" w:lastColumn="0" w:oddVBand="0" w:evenVBand="0" w:oddHBand="0" w:evenHBand="0" w:firstRowFirstColumn="0" w:firstRowLastColumn="0" w:lastRowFirstColumn="0" w:lastRowLastColumn="0"/>
-            <w:tcW w:w="3611" w:type="dxa"/>
-          </w:tcPr>
-          <w:p>
             <w:pPr>
               <w:rPr>
                 <w:strike/>
@@ -1609,7 +1460,7 @@
               <w:rPr>
                 <w:strike/>
               </w:rPr>
-              <w:t>custom legacy auth</w:t>
+              <w:t>ASP.NET Identity</w:t>
             </w:r>
           </w:p>
         </w:tc>
@@ -1628,7 +1479,7 @@
               <w:rPr>
                 <w:strike/>
               </w:rPr>
-              <w:t>use route-specific handler</w:t>
+              <w:t>JAMIE!!!</w:t>
             </w:r>
           </w:p>
         </w:tc>
@@ -1660,6 +1511,176 @@
               <w:rPr>
                 <w:strike/>
               </w:rPr>
+              <w:t>TODO CH6</w:t>
+            </w:r>
+          </w:p>
+        </w:tc>
+      </w:tr>
+      <w:tr>
+        <w:tc>
+          <w:tcPr>
+            <w:cnfStyle w:val="001000000000" w:firstRow="0" w:lastRow="0" w:firstColumn="1" w:lastColumn="0" w:oddVBand="0" w:evenVBand="0" w:oddHBand="0" w:evenHBand="0" w:firstRowFirstColumn="0" w:firstRowLastColumn="0" w:lastRowFirstColumn="0" w:lastRowLastColumn="0"/>
+            <w:tcW w:w="3611" w:type="dxa"/>
+          </w:tcPr>
+          <w:p>
+            <w:r>
+              <w:t>Basic Auth</w:t>
+            </w:r>
+          </w:p>
+        </w:tc>
+        <w:tc>
+          <w:tcPr>
+            <w:tcW w:w="2940" w:type="dxa"/>
+          </w:tcPr>
+          <w:p>
+            <w:pPr>
+              <w:cnfStyle w:val="000000000000" w:firstRow="0" w:lastRow="0" w:firstColumn="0" w:lastColumn="0" w:oddVBand="0" w:evenVBand="0" w:oddHBand="0" w:evenHBand="0" w:firstRowFirstColumn="0" w:firstRowLastColumn="0" w:lastRowFirstColumn="0" w:lastRowLastColumn="0"/>
+            </w:pPr>
+          </w:p>
+        </w:tc>
+        <w:tc>
+          <w:tcPr>
+            <w:tcW w:w="1574" w:type="dxa"/>
+          </w:tcPr>
+          <w:p>
+            <w:pPr>
+              <w:cnfStyle w:val="000000000000" w:firstRow="0" w:lastRow="0" w:firstColumn="0" w:lastColumn="0" w:oddVBand="0" w:evenVBand="0" w:oddHBand="0" w:evenHBand="0" w:firstRowFirstColumn="0" w:firstRowLastColumn="0" w:lastRowFirstColumn="0" w:lastRowLastColumn="0"/>
+            </w:pPr>
+            <w:r>
+              <w:t>X</w:t>
+            </w:r>
+          </w:p>
+        </w:tc>
+        <w:tc>
+          <w:tcPr>
+            <w:tcW w:w="1225" w:type="dxa"/>
+          </w:tcPr>
+          <w:p>
+            <w:pPr>
+              <w:cnfStyle w:val="000000000000" w:firstRow="0" w:lastRow="0" w:firstColumn="0" w:lastColumn="0" w:oddVBand="0" w:evenVBand="0" w:oddHBand="0" w:evenHBand="0" w:firstRowFirstColumn="0" w:firstRowLastColumn="0" w:lastRowFirstColumn="0" w:lastRowLastColumn="0"/>
+            </w:pPr>
+            <w:r>
+              <w:t>X</w:t>
+            </w:r>
+          </w:p>
+        </w:tc>
+      </w:tr>
+      <w:tr>
+        <w:tc>
+          <w:tcPr>
+            <w:cnfStyle w:val="001000000000" w:firstRow="0" w:lastRow="0" w:firstColumn="1" w:lastColumn="0" w:oddVBand="0" w:evenVBand="0" w:oddHBand="0" w:evenHBand="0" w:firstRowFirstColumn="0" w:firstRowLastColumn="0" w:lastRowFirstColumn="0" w:lastRowLastColumn="0"/>
+            <w:tcW w:w="3611" w:type="dxa"/>
+          </w:tcPr>
+          <w:p>
+            <w:r>
+              <w:t>Bearer Auth</w:t>
+            </w:r>
+          </w:p>
+        </w:tc>
+        <w:tc>
+          <w:tcPr>
+            <w:tcW w:w="2940" w:type="dxa"/>
+          </w:tcPr>
+          <w:p>
+            <w:pPr>
+              <w:cnfStyle w:val="000000000000" w:firstRow="0" w:lastRow="0" w:firstColumn="0" w:lastColumn="0" w:oddVBand="0" w:evenVBand="0" w:oddHBand="0" w:evenHBand="0" w:firstRowFirstColumn="0" w:firstRowLastColumn="0" w:lastRowFirstColumn="0" w:lastRowLastColumn="0"/>
+            </w:pPr>
+          </w:p>
+        </w:tc>
+        <w:tc>
+          <w:tcPr>
+            <w:tcW w:w="1574" w:type="dxa"/>
+          </w:tcPr>
+          <w:p>
+            <w:pPr>
+              <w:cnfStyle w:val="000000000000" w:firstRow="0" w:lastRow="0" w:firstColumn="0" w:lastColumn="0" w:oddVBand="0" w:evenVBand="0" w:oddHBand="0" w:evenHBand="0" w:firstRowFirstColumn="0" w:firstRowLastColumn="0" w:lastRowFirstColumn="0" w:lastRowLastColumn="0"/>
+            </w:pPr>
+            <w:r>
+              <w:t>X</w:t>
+            </w:r>
+          </w:p>
+        </w:tc>
+        <w:tc>
+          <w:tcPr>
+            <w:tcW w:w="1225" w:type="dxa"/>
+          </w:tcPr>
+          <w:p>
+            <w:pPr>
+              <w:cnfStyle w:val="000000000000" w:firstRow="0" w:lastRow="0" w:firstColumn="0" w:lastColumn="0" w:oddVBand="0" w:evenVBand="0" w:oddHBand="0" w:evenHBand="0" w:firstRowFirstColumn="0" w:firstRowLastColumn="0" w:lastRowFirstColumn="0" w:lastRowLastColumn="0"/>
+            </w:pPr>
+            <w:r>
+              <w:t>X</w:t>
+            </w:r>
+          </w:p>
+        </w:tc>
+      </w:tr>
+      <w:tr>
+        <w:tc>
+          <w:tcPr>
+            <w:cnfStyle w:val="001000000000" w:firstRow="0" w:lastRow="0" w:firstColumn="1" w:lastColumn="0" w:oddVBand="0" w:evenVBand="0" w:oddHBand="0" w:evenHBand="0" w:firstRowFirstColumn="0" w:firstRowLastColumn="0" w:lastRowFirstColumn="0" w:lastRowLastColumn="0"/>
+            <w:tcW w:w="3611" w:type="dxa"/>
+          </w:tcPr>
+          <w:p>
+            <w:pPr>
+              <w:rPr>
+                <w:strike/>
+              </w:rPr>
+            </w:pPr>
+            <w:r>
+              <w:rPr>
+                <w:strike/>
+              </w:rPr>
+              <w:t>custom legacy auth</w:t>
+            </w:r>
+          </w:p>
+        </w:tc>
+        <w:tc>
+          <w:tcPr>
+            <w:tcW w:w="2940" w:type="dxa"/>
+          </w:tcPr>
+          <w:p>
+            <w:pPr>
+              <w:cnfStyle w:val="000000000000" w:firstRow="0" w:lastRow="0" w:firstColumn="0" w:lastColumn="0" w:oddVBand="0" w:evenVBand="0" w:oddHBand="0" w:evenHBand="0" w:firstRowFirstColumn="0" w:firstRowLastColumn="0" w:lastRowFirstColumn="0" w:lastRowLastColumn="0"/>
+              <w:rPr>
+                <w:strike/>
+              </w:rPr>
+            </w:pPr>
+            <w:r>
+              <w:rPr>
+                <w:strike/>
+              </w:rPr>
+              <w:t>use route-specific handler</w:t>
+            </w:r>
+          </w:p>
+        </w:tc>
+        <w:tc>
+          <w:tcPr>
+            <w:tcW w:w="1574" w:type="dxa"/>
+          </w:tcPr>
+          <w:p>
+            <w:pPr>
+              <w:cnfStyle w:val="000000000000" w:firstRow="0" w:lastRow="0" w:firstColumn="0" w:lastColumn="0" w:oddVBand="0" w:evenVBand="0" w:oddHBand="0" w:evenHBand="0" w:firstRowFirstColumn="0" w:firstRowLastColumn="0" w:lastRowFirstColumn="0" w:lastRowLastColumn="0"/>
+              <w:rPr>
+                <w:strike/>
+              </w:rPr>
+            </w:pPr>
+          </w:p>
+        </w:tc>
+        <w:tc>
+          <w:tcPr>
+            <w:tcW w:w="1225" w:type="dxa"/>
+          </w:tcPr>
+          <w:p>
+            <w:pPr>
+              <w:cnfStyle w:val="000000000000" w:firstRow="0" w:lastRow="0" w:firstColumn="0" w:lastColumn="0" w:oddVBand="0" w:evenVBand="0" w:oddHBand="0" w:evenHBand="0" w:firstRowFirstColumn="0" w:firstRowLastColumn="0" w:lastRowFirstColumn="0" w:lastRowLastColumn="0"/>
+              <w:rPr>
+                <w:strike/>
+              </w:rPr>
+            </w:pPr>
+            <w:r>
+              <w:rPr>
+                <w:strike/>
+              </w:rPr>
               <w:t>TODO CH</w:t>
             </w:r>
             <w:r>
@@ -1710,6 +1731,9 @@
             <w:pPr>
               <w:cnfStyle w:val="000000000000" w:firstRow="0" w:lastRow="0" w:firstColumn="0" w:lastColumn="0" w:oddVBand="0" w:evenVBand="0" w:oddHBand="0" w:evenHBand="0" w:firstRowFirstColumn="0" w:firstRowLastColumn="0" w:lastRowFirstColumn="0" w:lastRowLastColumn="0"/>
             </w:pPr>
+            <w:r>
+              <w:t>Jamie?</w:t>
+            </w:r>
           </w:p>
         </w:tc>
         <w:tc>
@@ -1721,7 +1745,7 @@
               <w:cnfStyle w:val="000000000000" w:firstRow="0" w:lastRow="0" w:firstColumn="0" w:lastColumn="0" w:oddVBand="0" w:evenVBand="0" w:oddHBand="0" w:evenHBand="0" w:firstRowFirstColumn="0" w:firstRowLastColumn="0" w:lastRowFirstColumn="0" w:lastRowLastColumn="0"/>
             </w:pPr>
             <w:r>
-              <w:t>TODO CH6</w:t>
+              <w:t>TODO CH9</w:t>
             </w:r>
           </w:p>
         </w:tc>
@@ -1736,25 +1760,79 @@
             <w:pPr>
               <w:rPr>
                 <w:rFonts w:ascii="Calibri" w:eastAsia="Calibri" w:hAnsi="Calibri" w:cs="Calibri"/>
+                <w:strike/>
               </w:rPr>
             </w:pPr>
             <w:r>
               <w:rPr>
                 <w:rFonts w:ascii="Calibri" w:eastAsia="Calibri" w:hAnsi="Calibri" w:cs="Calibri"/>
+                <w:strike/>
               </w:rPr>
-              <w:t>OA</w:t>
-            </w:r>
-            <w:r>
+              <w:t>OAuth</w:t>
+            </w:r>
+          </w:p>
+        </w:tc>
+        <w:tc>
+          <w:tcPr>
+            <w:tcW w:w="2940" w:type="dxa"/>
+          </w:tcPr>
+          <w:p>
+            <w:pPr>
+              <w:cnfStyle w:val="000000000000" w:firstRow="0" w:lastRow="0" w:firstColumn="0" w:lastColumn="0" w:oddVBand="0" w:evenVBand="0" w:oddHBand="0" w:evenHBand="0" w:firstRowFirstColumn="0" w:firstRowLastColumn="0" w:lastRowFirstColumn="0" w:lastRowLastColumn="0"/>
               <w:rPr>
-                <w:rFonts w:ascii="Calibri" w:eastAsia="Calibri" w:hAnsi="Calibri" w:cs="Calibri"/>
+                <w:strike/>
               </w:rPr>
-              <w:t>u</w:t>
-            </w:r>
-            <w:r>
+            </w:pPr>
+          </w:p>
+        </w:tc>
+        <w:tc>
+          <w:tcPr>
+            <w:tcW w:w="1574" w:type="dxa"/>
+          </w:tcPr>
+          <w:p>
+            <w:pPr>
+              <w:cnfStyle w:val="000000000000" w:firstRow="0" w:lastRow="0" w:firstColumn="0" w:lastColumn="0" w:oddVBand="0" w:evenVBand="0" w:oddHBand="0" w:evenHBand="0" w:firstRowFirstColumn="0" w:firstRowLastColumn="0" w:lastRowFirstColumn="0" w:lastRowLastColumn="0"/>
               <w:rPr>
-                <w:rFonts w:ascii="Calibri" w:eastAsia="Calibri" w:hAnsi="Calibri" w:cs="Calibri"/>
+                <w:strike/>
               </w:rPr>
-              <w:t>th</w:t>
+            </w:pPr>
+            <w:r>
+              <w:rPr>
+                <w:strike/>
+              </w:rPr>
+              <w:t>Jamie?</w:t>
+            </w:r>
+          </w:p>
+        </w:tc>
+        <w:tc>
+          <w:tcPr>
+            <w:tcW w:w="1225" w:type="dxa"/>
+          </w:tcPr>
+          <w:p>
+            <w:pPr>
+              <w:cnfStyle w:val="000000000000" w:firstRow="0" w:lastRow="0" w:firstColumn="0" w:lastColumn="0" w:oddVBand="0" w:evenVBand="0" w:oddHBand="0" w:evenHBand="0" w:firstRowFirstColumn="0" w:firstRowLastColumn="0" w:lastRowFirstColumn="0" w:lastRowLastColumn="0"/>
+              <w:rPr>
+                <w:strike/>
+              </w:rPr>
+            </w:pPr>
+            <w:r>
+              <w:rPr>
+                <w:strike/>
+              </w:rPr>
+              <w:t>CH6? CH9?</w:t>
+            </w:r>
+          </w:p>
+        </w:tc>
+      </w:tr>
+      <w:tr>
+        <w:tc>
+          <w:tcPr>
+            <w:cnfStyle w:val="001000000000" w:firstRow="0" w:lastRow="0" w:firstColumn="1" w:lastColumn="0" w:oddVBand="0" w:evenVBand="0" w:oddHBand="0" w:evenHBand="0" w:firstRowFirstColumn="0" w:firstRowLastColumn="0" w:lastRowFirstColumn="0" w:lastRowLastColumn="0"/>
+            <w:tcW w:w="3611" w:type="dxa"/>
+          </w:tcPr>
+          <w:p>
+            <w:r>
+              <w:t>authorization attribute</w:t>
             </w:r>
           </w:p>
         </w:tc>
@@ -1777,7 +1855,7 @@
               <w:cnfStyle w:val="000000000000" w:firstRow="0" w:lastRow="0" w:firstColumn="0" w:lastColumn="0" w:oddVBand="0" w:evenVBand="0" w:oddHBand="0" w:evenHBand="0" w:firstRowFirstColumn="0" w:firstRowLastColumn="0" w:lastRowFirstColumn="0" w:lastRowLastColumn="0"/>
             </w:pPr>
             <w:r>
-              <w:t>Jamie?</w:t>
+              <w:t>X</w:t>
             </w:r>
           </w:p>
         </w:tc>
@@ -1790,7 +1868,7 @@
               <w:cnfStyle w:val="000000000000" w:firstRow="0" w:lastRow="0" w:firstColumn="0" w:lastColumn="0" w:oddVBand="0" w:evenVBand="0" w:oddHBand="0" w:evenHBand="0" w:firstRowFirstColumn="0" w:firstRowLastColumn="0" w:lastRowFirstColumn="0" w:lastRowLastColumn="0"/>
             </w:pPr>
             <w:r>
-              <w:t>CH6? CH9?</w:t>
+              <w:t>X</w:t>
             </w:r>
           </w:p>
         </w:tc>
@@ -1802,8 +1880,16 @@
             <w:tcW w:w="3611" w:type="dxa"/>
           </w:tcPr>
           <w:p>
-            <w:r>
-              <w:t>authorization attribute</w:t>
+            <w:pPr>
+              <w:rPr>
+                <w:strike/>
+              </w:rPr>
+            </w:pPr>
+            <w:r>
+              <w:rPr>
+                <w:strike/>
+              </w:rPr>
+              <w:t>require ssl attribute</w:t>
             </w:r>
           </w:p>
         </w:tc>
@@ -1814,7 +1900,16 @@
           <w:p>
             <w:pPr>
               <w:cnfStyle w:val="000000000000" w:firstRow="0" w:lastRow="0" w:firstColumn="0" w:lastColumn="0" w:oddVBand="0" w:evenVBand="0" w:oddHBand="0" w:evenHBand="0" w:firstRowFirstColumn="0" w:firstRowLastColumn="0" w:lastRowFirstColumn="0" w:lastRowLastColumn="0"/>
+              <w:rPr>
+                <w:strike/>
+              </w:rPr>
             </w:pPr>
+            <w:r>
+              <w:rPr>
+                <w:strike/>
+              </w:rPr>
+              <w:t>Optional!</w:t>
+            </w:r>
           </w:p>
         </w:tc>
         <w:tc>
@@ -1824,10 +1919,10 @@
           <w:p>
             <w:pPr>
               <w:cnfStyle w:val="000000000000" w:firstRow="0" w:lastRow="0" w:firstColumn="0" w:lastColumn="0" w:oddVBand="0" w:evenVBand="0" w:oddHBand="0" w:evenHBand="0" w:firstRowFirstColumn="0" w:firstRowLastColumn="0" w:lastRowFirstColumn="0" w:lastRowLastColumn="0"/>
+              <w:rPr>
+                <w:strike/>
+              </w:rPr>
             </w:pPr>
-            <w:r>
-              <w:t>X</w:t>
-            </w:r>
           </w:p>
         </w:tc>
         <w:tc>
@@ -1837,63 +1932,14 @@
           <w:p>
             <w:pPr>
               <w:cnfStyle w:val="000000000000" w:firstRow="0" w:lastRow="0" w:firstColumn="0" w:lastColumn="0" w:oddVBand="0" w:evenVBand="0" w:oddHBand="0" w:evenHBand="0" w:firstRowFirstColumn="0" w:firstRowLastColumn="0" w:lastRowFirstColumn="0" w:lastRowLastColumn="0"/>
+              <w:rPr>
+                <w:strike/>
+              </w:rPr>
             </w:pPr>
             <w:r>
-              <w:t>X</w:t>
-            </w:r>
-          </w:p>
-        </w:tc>
-      </w:tr>
-      <w:tr>
-        <w:tc>
-          <w:tcPr>
-            <w:cnfStyle w:val="001000000000" w:firstRow="0" w:lastRow="0" w:firstColumn="1" w:lastColumn="0" w:oddVBand="0" w:evenVBand="0" w:oddHBand="0" w:evenHBand="0" w:firstRowFirstColumn="0" w:firstRowLastColumn="0" w:lastRowFirstColumn="0" w:lastRowLastColumn="0"/>
-            <w:tcW w:w="3611" w:type="dxa"/>
-          </w:tcPr>
-          <w:p>
-            <w:r>
-              <w:t>require ssl attribute</w:t>
-            </w:r>
-          </w:p>
-        </w:tc>
-        <w:tc>
-          <w:tcPr>
-            <w:tcW w:w="2940" w:type="dxa"/>
-          </w:tcPr>
-          <w:p>
-            <w:pPr>
-              <w:cnfStyle w:val="000000000000" w:firstRow="0" w:lastRow="0" w:firstColumn="0" w:lastColumn="0" w:oddVBand="0" w:evenVBand="0" w:oddHBand="0" w:evenHBand="0" w:firstRowFirstColumn="0" w:firstRowLastColumn="0" w:lastRowFirstColumn="0" w:lastRowLastColumn="0"/>
-            </w:pPr>
-            <w:r>
-              <w:t>O</w:t>
-            </w:r>
-            <w:r>
-              <w:t>ptional</w:t>
-            </w:r>
-            <w:r>
-              <w:t>!</w:t>
-            </w:r>
-          </w:p>
-        </w:tc>
-        <w:tc>
-          <w:tcPr>
-            <w:tcW w:w="1574" w:type="dxa"/>
-          </w:tcPr>
-          <w:p>
-            <w:pPr>
-              <w:cnfStyle w:val="000000000000" w:firstRow="0" w:lastRow="0" w:firstColumn="0" w:lastColumn="0" w:oddVBand="0" w:evenVBand="0" w:oddHBand="0" w:evenHBand="0" w:firstRowFirstColumn="0" w:firstRowLastColumn="0" w:lastRowFirstColumn="0" w:lastRowLastColumn="0"/>
-            </w:pPr>
-          </w:p>
-        </w:tc>
-        <w:tc>
-          <w:tcPr>
-            <w:tcW w:w="1225" w:type="dxa"/>
-          </w:tcPr>
-          <w:p>
-            <w:pPr>
-              <w:cnfStyle w:val="000000000000" w:firstRow="0" w:lastRow="0" w:firstColumn="0" w:lastColumn="0" w:oddVBand="0" w:evenVBand="0" w:oddHBand="0" w:evenHBand="0" w:firstRowFirstColumn="0" w:firstRowLastColumn="0" w:lastRowFirstColumn="0" w:lastRowLastColumn="0"/>
-            </w:pPr>
-            <w:r>
+              <w:rPr>
+                <w:strike/>
+              </w:rPr>
               <w:t>TODO CH6</w:t>
             </w:r>
           </w:p>
@@ -2170,9 +2216,6 @@
             <w:pPr>
               <w:cnfStyle w:val="000000000000" w:firstRow="0" w:lastRow="0" w:firstColumn="0" w:lastColumn="0" w:oddVBand="0" w:evenVBand="0" w:oddHBand="0" w:evenHBand="0" w:firstRowFirstColumn="0" w:firstRowLastColumn="0" w:lastRowFirstColumn="0" w:lastRowLastColumn="0"/>
             </w:pPr>
-            <w:r>
-              <w:t>Shane may help with this</w:t>
-            </w:r>
           </w:p>
         </w:tc>
         <w:tc>
@@ -2240,7 +2283,12 @@
               <w:cnfStyle w:val="000000000000" w:firstRow="0" w:lastRow="0" w:firstColumn="0" w:lastColumn="0" w:oddVBand="0" w:evenVBand="0" w:oddHBand="0" w:evenHBand="0" w:firstRowFirstColumn="0" w:firstRowLastColumn="0" w:lastRowFirstColumn="0" w:lastRowLastColumn="0"/>
             </w:pPr>
             <w:r>
-              <w:t>TODO CH9</w:t>
+              <w:t xml:space="preserve">TODO </w:t>
+            </w:r>
+            <w:bookmarkStart w:id="0" w:name="_GoBack"/>
+            <w:bookmarkEnd w:id="0"/>
+            <w:r>
+              <w:t>CH9</w:t>
             </w:r>
           </w:p>
         </w:tc>
@@ -5860,6 +5908,7 @@
           <w:sz w:val="18"/>
           <w:szCs w:val="18"/>
         </w:rPr>
+        <w:lastRenderedPageBreak/>
         <w:t>·</w:t>
       </w:r>
       <w:r>
@@ -5918,7 +5967,6 @@
           <w:sz w:val="18"/>
           <w:szCs w:val="18"/>
         </w:rPr>
-        <w:lastRenderedPageBreak/>
         <w:t>Filtering allows you to write code using certain tags or categories, and then filter them</w:t>
       </w:r>
     </w:p>
@@ -7433,6 +7481,7 @@
           <w:sz w:val="18"/>
           <w:szCs w:val="18"/>
         </w:rPr>
+        <w:lastRenderedPageBreak/>
         <w:t>to resort to setting the Windows system clock during test execution.</w:t>
       </w:r>
     </w:p>
@@ -7533,7 +7582,6 @@
           <w:sz w:val="18"/>
           <w:szCs w:val="18"/>
         </w:rPr>
-        <w:lastRenderedPageBreak/>
         <w:t>{</w:t>
       </w:r>
     </w:p>

</xml_diff>

<commit_message>
update the notes doc
</commit_message>
<xml_diff>
--- a/doc/web api 2 notes.docx
+++ b/doc/web api 2 notes.docx
@@ -787,8 +787,6 @@
               </w:rPr>
               <w:t>DELETED</w:t>
             </w:r>
-            <w:bookmarkStart w:id="0" w:name="_GoBack"/>
-            <w:bookmarkEnd w:id="0"/>
           </w:p>
         </w:tc>
       </w:tr>
@@ -1813,7 +1811,7 @@
               <w:cnfStyle w:val="000000000000" w:firstRow="0" w:lastRow="0" w:firstColumn="0" w:lastColumn="0" w:oddVBand="0" w:evenVBand="0" w:oddHBand="0" w:evenHBand="0" w:firstRowFirstColumn="0" w:firstRowLastColumn="0" w:lastRowFirstColumn="0" w:lastRowLastColumn="0"/>
             </w:pPr>
             <w:r>
-              <w:t>CH9</w:t>
+              <w:t>X</w:t>
             </w:r>
           </w:p>
         </w:tc>
@@ -2073,9 +2071,15 @@
             <w:tcW w:w="3611" w:type="dxa"/>
           </w:tcPr>
           <w:p>
+            <w:pPr>
+              <w:rPr>
+                <w:strike/>
+              </w:rPr>
+            </w:pPr>
             <w:r>
               <w:rPr>
                 <w:rFonts w:ascii="Calibri" w:eastAsia="Calibri" w:hAnsi="Calibri" w:cs="Calibri"/>
+                <w:strike/>
               </w:rPr>
               <w:t>CSRF</w:t>
             </w:r>
@@ -2088,12 +2092,15 @@
           <w:p>
             <w:pPr>
               <w:cnfStyle w:val="000000000000" w:firstRow="0" w:lastRow="0" w:firstColumn="0" w:lastColumn="0" w:oddVBand="0" w:evenVBand="0" w:oddHBand="0" w:evenHBand="0" w:firstRowFirstColumn="0" w:firstRowLastColumn="0" w:lastRowFirstColumn="0" w:lastRowLastColumn="0"/>
-            </w:pPr>
-            <w:r>
-              <w:t>Are we going to include this in code examples?</w:t>
-            </w:r>
-            <w:r>
-              <w:t xml:space="preserve"> JAMIE!!!</w:t>
+              <w:rPr>
+                <w:strike/>
+              </w:rPr>
+            </w:pPr>
+            <w:r>
+              <w:rPr>
+                <w:strike/>
+              </w:rPr>
+              <w:t>Are we going to include this in code examples? JAMIE!!!</w:t>
             </w:r>
           </w:p>
         </w:tc>
@@ -2104,8 +2111,14 @@
           <w:p>
             <w:pPr>
               <w:cnfStyle w:val="000000000000" w:firstRow="0" w:lastRow="0" w:firstColumn="0" w:lastColumn="0" w:oddVBand="0" w:evenVBand="0" w:oddHBand="0" w:evenHBand="0" w:firstRowFirstColumn="0" w:firstRowLastColumn="0" w:lastRowFirstColumn="0" w:lastRowLastColumn="0"/>
-            </w:pPr>
-            <w:r>
+              <w:rPr>
+                <w:strike/>
+              </w:rPr>
+            </w:pPr>
+            <w:r>
+              <w:rPr>
+                <w:strike/>
+              </w:rPr>
               <w:t>Jamie?</w:t>
             </w:r>
           </w:p>
@@ -2117,8 +2130,14 @@
           <w:p>
             <w:pPr>
               <w:cnfStyle w:val="000000000000" w:firstRow="0" w:lastRow="0" w:firstColumn="0" w:lastColumn="0" w:oddVBand="0" w:evenVBand="0" w:oddHBand="0" w:evenHBand="0" w:firstRowFirstColumn="0" w:firstRowLastColumn="0" w:lastRowFirstColumn="0" w:lastRowLastColumn="0"/>
-            </w:pPr>
-            <w:r>
+              <w:rPr>
+                <w:strike/>
+              </w:rPr>
+            </w:pPr>
+            <w:r>
+              <w:rPr>
+                <w:strike/>
+              </w:rPr>
               <w:t>TODO CH9</w:t>
             </w:r>
           </w:p>
@@ -2614,8 +2633,10 @@
               <w:cnfStyle w:val="000000000000" w:firstRow="0" w:lastRow="0" w:firstColumn="0" w:lastColumn="0" w:oddVBand="0" w:evenVBand="0" w:oddHBand="0" w:evenHBand="0" w:firstRowFirstColumn="0" w:firstRowLastColumn="0" w:lastRowFirstColumn="0" w:lastRowLastColumn="0"/>
             </w:pPr>
             <w:r>
-              <w:t>TODO CH9</w:t>
-            </w:r>
+              <w:t>X</w:t>
+            </w:r>
+            <w:bookmarkStart w:id="0" w:name="_GoBack"/>
+            <w:bookmarkEnd w:id="0"/>
           </w:p>
         </w:tc>
       </w:tr>

</xml_diff>

<commit_message>
updates to ch5, addressing fabio comments
</commit_message>
<xml_diff>
--- a/doc/web api 2 notes.docx
+++ b/doc/web api 2 notes.docx
@@ -104,6 +104,11 @@
             <w:r>
               <w:t>Fix ApiVersionInUse method on UserSession per code change in main project</w:t>
             </w:r>
+            <w:r>
+              <w:t>. Will require addition of the using System.Linq directive.</w:t>
+            </w:r>
+            <w:bookmarkStart w:id="0" w:name="_GoBack"/>
+            <w:bookmarkEnd w:id="0"/>
           </w:p>
           <w:p>
             <w:pPr>
@@ -217,12 +222,7 @@
               <w:cnfStyle w:val="000000000000" w:firstRow="0" w:lastRow="0" w:firstColumn="0" w:lastColumn="0" w:oddVBand="0" w:evenVBand="0" w:oddHBand="0" w:evenHBand="0" w:firstRowFirstColumn="0" w:firstRowLastColumn="0" w:lastRowFirstColumn="0" w:lastRowLastColumn="0"/>
             </w:pPr>
             <w:r>
-              <w:t>Some captions read, “POST Request (abbreviated)” and some lack the “(abbreviated)”. Make this consis</w:t>
-            </w:r>
-            <w:bookmarkStart w:id="0" w:name="_GoBack"/>
-            <w:bookmarkEnd w:id="0"/>
-            <w:r>
-              <w:t>tent. All should have the “(abbreviated)”.</w:t>
+              <w:t>Some captions read, “POST Request (abbreviated)” and some lack the “(abbreviated)”. Make this consistent. All should have the “(abbreviated)”.</w:t>
             </w:r>
           </w:p>
         </w:tc>
@@ -850,6 +850,7 @@
               <w:cnfStyle w:val="000000000000" w:firstRow="0" w:lastRow="0" w:firstColumn="0" w:lastColumn="0" w:oddVBand="0" w:evenVBand="0" w:oddHBand="0" w:evenHBand="0" w:firstRowFirstColumn="0" w:firstRowLastColumn="0" w:lastRowFirstColumn="0" w:lastRowLastColumn="0"/>
             </w:pPr>
             <w:r>
+              <w:lastRenderedPageBreak/>
               <w:t xml:space="preserve">install-package nhibernate WebApi2Book.Web.Api </w:t>
             </w:r>
           </w:p>
@@ -1163,6 +1164,7 @@
     <w:p/>
     <w:p>
       <w:r>
+        <w:lastRenderedPageBreak/>
         <w:br w:type="page"/>
       </w:r>
     </w:p>

</xml_diff>

<commit_message>
completed author review of chs6-7
</commit_message>
<xml_diff>
--- a/doc/web api 2 notes.docx
+++ b/doc/web api 2 notes.docx
@@ -84,50 +84,270 @@
             <w:tcW w:w="984" w:type="dxa"/>
           </w:tcPr>
           <w:p>
+            <w:r>
+              <w:t>*</w:t>
+            </w:r>
+          </w:p>
+        </w:tc>
+        <w:tc>
+          <w:tcPr>
+            <w:tcW w:w="6311" w:type="dxa"/>
+          </w:tcPr>
+          <w:p>
+            <w:pPr>
+              <w:cnfStyle w:val="000000000000" w:firstRow="0" w:lastRow="0" w:firstColumn="0" w:lastColumn="0" w:oddVBand="0" w:evenVBand="0" w:oddHBand="0" w:evenHBand="0" w:firstRowFirstColumn="0" w:firstRowLastColumn="0" w:lastRowFirstColumn="0" w:lastRowLastColumn="0"/>
+            </w:pPr>
+            <w:r>
+              <w:t>Some captions read, “POST Request (abbreviated)” and some lack the “(abbreviated)”. Make this consistent. All should have the “(abbreviated)”.</w:t>
+            </w:r>
+          </w:p>
+        </w:tc>
+        <w:tc>
+          <w:tcPr>
+            <w:tcW w:w="1046" w:type="dxa"/>
+          </w:tcPr>
+          <w:p>
+            <w:pPr>
+              <w:cnfStyle w:val="000000000000" w:firstRow="0" w:lastRow="0" w:firstColumn="0" w:lastColumn="0" w:oddVBand="0" w:evenVBand="0" w:oddHBand="0" w:evenHBand="0" w:firstRowFirstColumn="0" w:firstRowLastColumn="0" w:lastRowFirstColumn="0" w:lastRowLastColumn="0"/>
+            </w:pPr>
+            <w:r>
+              <w:t>Brian</w:t>
+            </w:r>
+          </w:p>
+        </w:tc>
+        <w:tc>
+          <w:tcPr>
+            <w:tcW w:w="1009" w:type="dxa"/>
+          </w:tcPr>
+          <w:p>
+            <w:pPr>
+              <w:cnfStyle w:val="000000000000" w:firstRow="0" w:lastRow="0" w:firstColumn="0" w:lastColumn="0" w:oddVBand="0" w:evenVBand="0" w:oddHBand="0" w:evenHBand="0" w:firstRowFirstColumn="0" w:firstRowLastColumn="0" w:lastRowFirstColumn="0" w:lastRowLastColumn="0"/>
+            </w:pPr>
+            <w:r>
+              <w:t>TODO</w:t>
+            </w:r>
+          </w:p>
+        </w:tc>
+      </w:tr>
+      <w:tr>
+        <w:tc>
+          <w:tcPr>
+            <w:cnfStyle w:val="001000000000" w:firstRow="0" w:lastRow="0" w:firstColumn="1" w:lastColumn="0" w:oddVBand="0" w:evenVBand="0" w:oddHBand="0" w:evenHBand="0" w:firstRowFirstColumn="0" w:firstRowLastColumn="0" w:lastRowFirstColumn="0" w:lastRowLastColumn="0"/>
+            <w:tcW w:w="984" w:type="dxa"/>
+          </w:tcPr>
+          <w:p>
+            <w:r>
+              <w:t>*</w:t>
+            </w:r>
+          </w:p>
+        </w:tc>
+        <w:tc>
+          <w:tcPr>
+            <w:tcW w:w="6311" w:type="dxa"/>
+          </w:tcPr>
+          <w:p>
+            <w:pPr>
+              <w:cnfStyle w:val="000000000000" w:firstRow="0" w:lastRow="0" w:firstColumn="0" w:lastColumn="0" w:oddVBand="0" w:evenVBand="0" w:oddHBand="0" w:evenHBand="0" w:firstRowFirstColumn="0" w:firstRowLastColumn="0" w:lastRowFirstColumn="0" w:lastRowLastColumn="0"/>
+            </w:pPr>
+            <w:r>
+              <w:t>Change “</w:t>
+            </w:r>
+            <w:r>
+              <w:t>add to bottom of NinjectConfigurator.AddBindings</w:t>
+            </w:r>
+            <w:r>
+              <w:t xml:space="preserve">” to instead say “add to </w:t>
+            </w:r>
+            <w:r>
+              <w:t>NinjectConfigurator.AddBindings</w:t>
+            </w:r>
+            <w:r>
+              <w:t>“</w:t>
+            </w:r>
+          </w:p>
+        </w:tc>
+        <w:tc>
+          <w:tcPr>
+            <w:tcW w:w="1046" w:type="dxa"/>
+          </w:tcPr>
+          <w:p>
+            <w:pPr>
+              <w:cnfStyle w:val="000000000000" w:firstRow="0" w:lastRow="0" w:firstColumn="0" w:lastColumn="0" w:oddVBand="0" w:evenVBand="0" w:oddHBand="0" w:evenHBand="0" w:firstRowFirstColumn="0" w:firstRowLastColumn="0" w:lastRowFirstColumn="0" w:lastRowLastColumn="0"/>
+            </w:pPr>
+            <w:r>
+              <w:t>Brian</w:t>
+            </w:r>
+          </w:p>
+        </w:tc>
+        <w:tc>
+          <w:tcPr>
+            <w:tcW w:w="1009" w:type="dxa"/>
+          </w:tcPr>
+          <w:p>
+            <w:pPr>
+              <w:cnfStyle w:val="000000000000" w:firstRow="0" w:lastRow="0" w:firstColumn="0" w:lastColumn="0" w:oddVBand="0" w:evenVBand="0" w:oddHBand="0" w:evenHBand="0" w:firstRowFirstColumn="0" w:firstRowLastColumn="0" w:lastRowFirstColumn="0" w:lastRowLastColumn="0"/>
+            </w:pPr>
+            <w:r>
+              <w:t>TODO</w:t>
+            </w:r>
+          </w:p>
+        </w:tc>
+      </w:tr>
+      <w:tr>
+        <w:tc>
+          <w:tcPr>
+            <w:cnfStyle w:val="001000000000" w:firstRow="0" w:lastRow="0" w:firstColumn="1" w:lastColumn="0" w:oddVBand="0" w:evenVBand="0" w:oddHBand="0" w:evenHBand="0" w:firstRowFirstColumn="0" w:firstRowLastColumn="0" w:lastRowFirstColumn="0" w:lastRowLastColumn="0"/>
+            <w:tcW w:w="984" w:type="dxa"/>
+          </w:tcPr>
+          <w:p>
+            <w:r>
+              <w:t>*</w:t>
+            </w:r>
+          </w:p>
+        </w:tc>
+        <w:tc>
+          <w:tcPr>
+            <w:tcW w:w="6311" w:type="dxa"/>
+          </w:tcPr>
+          <w:p>
+            <w:pPr>
+              <w:cnfStyle w:val="000000000000" w:firstRow="0" w:lastRow="0" w:firstColumn="0" w:lastColumn="0" w:oddVBand="0" w:evenVBand="0" w:oddHBand="0" w:evenHBand="0" w:firstRowFirstColumn="0" w:firstRowLastColumn="0" w:lastRowFirstColumn="0" w:lastRowLastColumn="0"/>
+            </w:pPr>
+            <w:r>
+              <w:t>Be consistent: it’s GitHub</w:t>
+            </w:r>
+          </w:p>
+        </w:tc>
+        <w:tc>
+          <w:tcPr>
+            <w:tcW w:w="1046" w:type="dxa"/>
+          </w:tcPr>
+          <w:p>
+            <w:pPr>
+              <w:cnfStyle w:val="000000000000" w:firstRow="0" w:lastRow="0" w:firstColumn="0" w:lastColumn="0" w:oddVBand="0" w:evenVBand="0" w:oddHBand="0" w:evenHBand="0" w:firstRowFirstColumn="0" w:firstRowLastColumn="0" w:lastRowFirstColumn="0" w:lastRowLastColumn="0"/>
+            </w:pPr>
+            <w:r>
+              <w:t>Brian</w:t>
+            </w:r>
+          </w:p>
+        </w:tc>
+        <w:tc>
+          <w:tcPr>
+            <w:tcW w:w="1009" w:type="dxa"/>
+          </w:tcPr>
+          <w:p>
+            <w:pPr>
+              <w:cnfStyle w:val="000000000000" w:firstRow="0" w:lastRow="0" w:firstColumn="0" w:lastColumn="0" w:oddVBand="0" w:evenVBand="0" w:oddHBand="0" w:evenHBand="0" w:firstRowFirstColumn="0" w:firstRowLastColumn="0" w:lastRowFirstColumn="0" w:lastRowLastColumn="0"/>
+            </w:pPr>
+            <w:r>
+              <w:t>TODO</w:t>
+            </w:r>
+          </w:p>
+        </w:tc>
+      </w:tr>
+      <w:tr>
+        <w:tc>
+          <w:tcPr>
+            <w:cnfStyle w:val="001000000000" w:firstRow="0" w:lastRow="0" w:firstColumn="1" w:lastColumn="0" w:oddVBand="0" w:evenVBand="0" w:oddHBand="0" w:evenHBand="0" w:firstRowFirstColumn="0" w:firstRowLastColumn="0" w:lastRowFirstColumn="0" w:lastRowLastColumn="0"/>
+            <w:tcW w:w="984" w:type="dxa"/>
+          </w:tcPr>
+          <w:p>
+            <w:r>
+              <w:t>*</w:t>
+            </w:r>
+          </w:p>
+        </w:tc>
+        <w:tc>
+          <w:tcPr>
+            <w:tcW w:w="6311" w:type="dxa"/>
+          </w:tcPr>
+          <w:p>
+            <w:pPr>
+              <w:cnfStyle w:val="000000000000" w:firstRow="0" w:lastRow="0" w:firstColumn="0" w:lastColumn="0" w:oddVBand="0" w:evenVBand="0" w:oddHBand="0" w:evenHBand="0" w:firstRowFirstColumn="0" w:firstRowLastColumn="0" w:lastRowFirstColumn="0" w:lastRowLastColumn="0"/>
+            </w:pPr>
+            <w:r>
+              <w:t>Remind reader of coding convention and to substitute task number for 17 as needed.</w:t>
+            </w:r>
+          </w:p>
+        </w:tc>
+        <w:tc>
+          <w:tcPr>
+            <w:tcW w:w="1046" w:type="dxa"/>
+          </w:tcPr>
+          <w:p>
+            <w:pPr>
+              <w:cnfStyle w:val="000000000000" w:firstRow="0" w:lastRow="0" w:firstColumn="0" w:lastColumn="0" w:oddVBand="0" w:evenVBand="0" w:oddHBand="0" w:evenHBand="0" w:firstRowFirstColumn="0" w:firstRowLastColumn="0" w:lastRowFirstColumn="0" w:lastRowLastColumn="0"/>
+            </w:pPr>
+            <w:r>
+              <w:t>Brian</w:t>
+            </w:r>
+          </w:p>
+        </w:tc>
+        <w:tc>
+          <w:tcPr>
+            <w:tcW w:w="1009" w:type="dxa"/>
+          </w:tcPr>
+          <w:p>
+            <w:pPr>
+              <w:cnfStyle w:val="000000000000" w:firstRow="0" w:lastRow="0" w:firstColumn="0" w:lastColumn="0" w:oddVBand="0" w:evenVBand="0" w:oddHBand="0" w:evenHBand="0" w:firstRowFirstColumn="0" w:firstRowLastColumn="0" w:lastRowFirstColumn="0" w:lastRowLastColumn="0"/>
+            </w:pPr>
+            <w:r>
+              <w:t>TODO</w:t>
+            </w:r>
+          </w:p>
+        </w:tc>
+      </w:tr>
+      <w:tr>
+        <w:tc>
+          <w:tcPr>
+            <w:cnfStyle w:val="001000000000" w:firstRow="0" w:lastRow="0" w:firstColumn="1" w:lastColumn="0" w:oddVBand="0" w:evenVBand="0" w:oddHBand="0" w:evenHBand="0" w:firstRowFirstColumn="0" w:firstRowLastColumn="0" w:lastRowFirstColumn="0" w:lastRowLastColumn="0"/>
+            <w:tcW w:w="984" w:type="dxa"/>
+          </w:tcPr>
+          <w:p>
+            <w:r>
+              <w:t>1-5</w:t>
+            </w:r>
+          </w:p>
+        </w:tc>
+        <w:tc>
+          <w:tcPr>
+            <w:tcW w:w="6311" w:type="dxa"/>
+          </w:tcPr>
+          <w:p>
+            <w:pPr>
+              <w:cnfStyle w:val="000000000000" w:firstRow="0" w:lastRow="0" w:firstColumn="0" w:lastColumn="0" w:oddVBand="0" w:evenVBand="0" w:oddHBand="0" w:evenHBand="0" w:firstRowFirstColumn="0" w:firstRowLastColumn="0" w:lastRowFirstColumn="0" w:lastRowLastColumn="0"/>
+            </w:pPr>
+            <w:r>
+              <w:t>Spell check</w:t>
+            </w:r>
+          </w:p>
+        </w:tc>
+        <w:tc>
+          <w:tcPr>
+            <w:tcW w:w="1046" w:type="dxa"/>
+          </w:tcPr>
+          <w:p>
+            <w:pPr>
+              <w:cnfStyle w:val="000000000000" w:firstRow="0" w:lastRow="0" w:firstColumn="0" w:lastColumn="0" w:oddVBand="0" w:evenVBand="0" w:oddHBand="0" w:evenHBand="0" w:firstRowFirstColumn="0" w:firstRowLastColumn="0" w:lastRowFirstColumn="0" w:lastRowLastColumn="0"/>
+            </w:pPr>
+            <w:r>
+              <w:t>Brian</w:t>
+            </w:r>
+          </w:p>
+        </w:tc>
+        <w:tc>
+          <w:tcPr>
+            <w:tcW w:w="1009" w:type="dxa"/>
+          </w:tcPr>
+          <w:p>
+            <w:pPr>
+              <w:cnfStyle w:val="000000000000" w:firstRow="0" w:lastRow="0" w:firstColumn="0" w:lastColumn="0" w:oddVBand="0" w:evenVBand="0" w:oddHBand="0" w:evenHBand="0" w:firstRowFirstColumn="0" w:firstRowLastColumn="0" w:lastRowFirstColumn="0" w:lastRowLastColumn="0"/>
+            </w:pPr>
+            <w:r>
+              <w:t>TODO</w:t>
+            </w:r>
             <w:bookmarkStart w:id="0" w:name="_GoBack"/>
             <w:bookmarkEnd w:id="0"/>
-            <w:r>
-              <w:t>*</w:t>
-            </w:r>
-          </w:p>
-        </w:tc>
-        <w:tc>
-          <w:tcPr>
-            <w:tcW w:w="6311" w:type="dxa"/>
-          </w:tcPr>
-          <w:p>
-            <w:pPr>
-              <w:cnfStyle w:val="000000000000" w:firstRow="0" w:lastRow="0" w:firstColumn="0" w:lastColumn="0" w:oddVBand="0" w:evenVBand="0" w:oddHBand="0" w:evenHBand="0" w:firstRowFirstColumn="0" w:firstRowLastColumn="0" w:lastRowFirstColumn="0" w:lastRowLastColumn="0"/>
-            </w:pPr>
-            <w:r>
-              <w:t>Some captions read, “POST Request (abbreviated)” and some lack the “(abbreviated)”. Make this consistent. All should have the “(abbreviated)”.</w:t>
-            </w:r>
-          </w:p>
-        </w:tc>
-        <w:tc>
-          <w:tcPr>
-            <w:tcW w:w="1046" w:type="dxa"/>
-          </w:tcPr>
-          <w:p>
-            <w:pPr>
-              <w:cnfStyle w:val="000000000000" w:firstRow="0" w:lastRow="0" w:firstColumn="0" w:lastColumn="0" w:oddVBand="0" w:evenVBand="0" w:oddHBand="0" w:evenHBand="0" w:firstRowFirstColumn="0" w:firstRowLastColumn="0" w:lastRowFirstColumn="0" w:lastRowLastColumn="0"/>
-            </w:pPr>
-            <w:r>
-              <w:t>Brian</w:t>
-            </w:r>
-          </w:p>
-        </w:tc>
-        <w:tc>
-          <w:tcPr>
-            <w:tcW w:w="1009" w:type="dxa"/>
-          </w:tcPr>
-          <w:p>
-            <w:pPr>
-              <w:cnfStyle w:val="000000000000" w:firstRow="0" w:lastRow="0" w:firstColumn="0" w:lastColumn="0" w:oddVBand="0" w:evenVBand="0" w:oddHBand="0" w:evenHBand="0" w:firstRowFirstColumn="0" w:firstRowLastColumn="0" w:lastRowFirstColumn="0" w:lastRowLastColumn="0"/>
-            </w:pPr>
-            <w:r>
-              <w:t>TODO</w:t>
-            </w:r>
           </w:p>
         </w:tc>
       </w:tr>
@@ -139,7 +359,7 @@
           </w:tcPr>
           <w:p>
             <w:r>
-              <w:t>*</w:t>
+              <w:t>n/a</w:t>
             </w:r>
           </w:p>
         </w:tc>
@@ -152,123 +372,13 @@
               <w:cnfStyle w:val="000000000000" w:firstRow="0" w:lastRow="0" w:firstColumn="0" w:lastColumn="0" w:oddVBand="0" w:evenVBand="0" w:oddHBand="0" w:evenHBand="0" w:firstRowFirstColumn="0" w:firstRowLastColumn="0" w:lastRowFirstColumn="0" w:lastRowLastColumn="0"/>
             </w:pPr>
             <w:r>
-              <w:t>Change “</w:t>
-            </w:r>
-            <w:r>
-              <w:t>add to bottom of NinjectConfigurator.AddBindings</w:t>
-            </w:r>
-            <w:r>
-              <w:t xml:space="preserve">” to instead say “add to </w:t>
-            </w:r>
-            <w:r>
-              <w:t>NinjectConfigurator.AddBindings</w:t>
-            </w:r>
-            <w:r>
-              <w:t>“</w:t>
-            </w:r>
-          </w:p>
-        </w:tc>
-        <w:tc>
-          <w:tcPr>
-            <w:tcW w:w="1046" w:type="dxa"/>
-          </w:tcPr>
-          <w:p>
-            <w:pPr>
-              <w:cnfStyle w:val="000000000000" w:firstRow="0" w:lastRow="0" w:firstColumn="0" w:lastColumn="0" w:oddVBand="0" w:evenVBand="0" w:oddHBand="0" w:evenHBand="0" w:firstRowFirstColumn="0" w:firstRowLastColumn="0" w:lastRowFirstColumn="0" w:lastRowLastColumn="0"/>
-            </w:pPr>
-            <w:r>
-              <w:t>Brian</w:t>
-            </w:r>
-          </w:p>
-        </w:tc>
-        <w:tc>
-          <w:tcPr>
-            <w:tcW w:w="1009" w:type="dxa"/>
-          </w:tcPr>
-          <w:p>
-            <w:pPr>
-              <w:cnfStyle w:val="000000000000" w:firstRow="0" w:lastRow="0" w:firstColumn="0" w:lastColumn="0" w:oddVBand="0" w:evenVBand="0" w:oddHBand="0" w:evenHBand="0" w:firstRowFirstColumn="0" w:firstRowLastColumn="0" w:lastRowFirstColumn="0" w:lastRowLastColumn="0"/>
-            </w:pPr>
-            <w:r>
-              <w:t>TODO</w:t>
-            </w:r>
-          </w:p>
-        </w:tc>
-      </w:tr>
-      <w:tr>
-        <w:tc>
-          <w:tcPr>
-            <w:cnfStyle w:val="001000000000" w:firstRow="0" w:lastRow="0" w:firstColumn="1" w:lastColumn="0" w:oddVBand="0" w:evenVBand="0" w:oddHBand="0" w:evenHBand="0" w:firstRowFirstColumn="0" w:firstRowLastColumn="0" w:lastRowFirstColumn="0" w:lastRowLastColumn="0"/>
-            <w:tcW w:w="984" w:type="dxa"/>
-          </w:tcPr>
-          <w:p>
-            <w:r>
-              <w:t>*</w:t>
-            </w:r>
-          </w:p>
-        </w:tc>
-        <w:tc>
-          <w:tcPr>
-            <w:tcW w:w="6311" w:type="dxa"/>
-          </w:tcPr>
-          <w:p>
-            <w:pPr>
-              <w:cnfStyle w:val="000000000000" w:firstRow="0" w:lastRow="0" w:firstColumn="0" w:lastColumn="0" w:oddVBand="0" w:evenVBand="0" w:oddHBand="0" w:evenHBand="0" w:firstRowFirstColumn="0" w:firstRowLastColumn="0" w:lastRowFirstColumn="0" w:lastRowLastColumn="0"/>
-            </w:pPr>
-            <w:r>
-              <w:t>Ensure “caller” and “user” are being used correctly and consistently, esp in chs 1-5.</w:t>
-            </w:r>
-          </w:p>
-        </w:tc>
-        <w:tc>
-          <w:tcPr>
-            <w:tcW w:w="1046" w:type="dxa"/>
-          </w:tcPr>
-          <w:p>
-            <w:pPr>
-              <w:cnfStyle w:val="000000000000" w:firstRow="0" w:lastRow="0" w:firstColumn="0" w:lastColumn="0" w:oddVBand="0" w:evenVBand="0" w:oddHBand="0" w:evenHBand="0" w:firstRowFirstColumn="0" w:firstRowLastColumn="0" w:lastRowFirstColumn="0" w:lastRowLastColumn="0"/>
-            </w:pPr>
-            <w:r>
-              <w:t>Brian</w:t>
-            </w:r>
-          </w:p>
-        </w:tc>
-        <w:tc>
-          <w:tcPr>
-            <w:tcW w:w="1009" w:type="dxa"/>
-          </w:tcPr>
-          <w:p>
-            <w:pPr>
-              <w:cnfStyle w:val="000000000000" w:firstRow="0" w:lastRow="0" w:firstColumn="0" w:lastColumn="0" w:oddVBand="0" w:evenVBand="0" w:oddHBand="0" w:evenHBand="0" w:firstRowFirstColumn="0" w:firstRowLastColumn="0" w:lastRowFirstColumn="0" w:lastRowLastColumn="0"/>
-            </w:pPr>
-            <w:r>
-              <w:t>TODO</w:t>
-            </w:r>
-          </w:p>
-        </w:tc>
-      </w:tr>
-      <w:tr>
-        <w:tc>
-          <w:tcPr>
-            <w:cnfStyle w:val="001000000000" w:firstRow="0" w:lastRow="0" w:firstColumn="1" w:lastColumn="0" w:oddVBand="0" w:evenVBand="0" w:oddHBand="0" w:evenHBand="0" w:firstRowFirstColumn="0" w:firstRowLastColumn="0" w:lastRowFirstColumn="0" w:lastRowLastColumn="0"/>
-            <w:tcW w:w="984" w:type="dxa"/>
-          </w:tcPr>
-          <w:p>
-            <w:r>
-              <w:t>n/a</w:t>
-            </w:r>
-          </w:p>
-        </w:tc>
-        <w:tc>
-          <w:tcPr>
-            <w:tcW w:w="6311" w:type="dxa"/>
-          </w:tcPr>
-          <w:p>
-            <w:pPr>
-              <w:cnfStyle w:val="000000000000" w:firstRow="0" w:lastRow="0" w:firstColumn="0" w:lastColumn="0" w:oddVBand="0" w:evenVBand="0" w:oddHBand="0" w:evenHBand="0" w:firstRowFirstColumn="0" w:firstRowLastColumn="0" w:lastRowFirstColumn="0" w:lastRowLastColumn="0"/>
-            </w:pPr>
-            <w:r>
-              <w:t>Final source code on Github, using either Jamie’s account, or a new one.</w:t>
+              <w:t>Final source code on Git</w:t>
+            </w:r>
+            <w:r>
+              <w:t>H</w:t>
+            </w:r>
+            <w:r>
+              <w:t>ub, using either Jamie’s account, or a new one.</w:t>
             </w:r>
           </w:p>
         </w:tc>
@@ -731,6 +841,7 @@
               <w:cnfStyle w:val="000000000000" w:firstRow="0" w:lastRow="0" w:firstColumn="0" w:lastColumn="0" w:oddVBand="0" w:evenVBand="0" w:oddHBand="0" w:evenHBand="0" w:firstRowFirstColumn="0" w:firstRowLastColumn="0" w:lastRowFirstColumn="0" w:lastRowLastColumn="0"/>
             </w:pPr>
             <w:r>
+              <w:lastRenderedPageBreak/>
               <w:t xml:space="preserve">DELETE THIS: install-package ninject.web.common WebApi2Book.Web.Api </w:t>
             </w:r>
           </w:p>
@@ -1114,6 +1225,58 @@
             </w:hyperlink>
             <w:r>
               <w:t xml:space="preserve">. </w:t>
+            </w:r>
+          </w:p>
+        </w:tc>
+        <w:tc>
+          <w:tcPr>
+            <w:tcW w:w="1046" w:type="dxa"/>
+          </w:tcPr>
+          <w:p>
+            <w:pPr>
+              <w:cnfStyle w:val="000000000000" w:firstRow="0" w:lastRow="0" w:firstColumn="0" w:lastColumn="0" w:oddVBand="0" w:evenVBand="0" w:oddHBand="0" w:evenHBand="0" w:firstRowFirstColumn="0" w:firstRowLastColumn="0" w:lastRowFirstColumn="0" w:lastRowLastColumn="0"/>
+            </w:pPr>
+            <w:r>
+              <w:t>Brian</w:t>
+            </w:r>
+          </w:p>
+        </w:tc>
+        <w:tc>
+          <w:tcPr>
+            <w:tcW w:w="1009" w:type="dxa"/>
+          </w:tcPr>
+          <w:p>
+            <w:pPr>
+              <w:cnfStyle w:val="000000000000" w:firstRow="0" w:lastRow="0" w:firstColumn="0" w:lastColumn="0" w:oddVBand="0" w:evenVBand="0" w:oddHBand="0" w:evenHBand="0" w:firstRowFirstColumn="0" w:firstRowLastColumn="0" w:lastRowFirstColumn="0" w:lastRowLastColumn="0"/>
+            </w:pPr>
+            <w:r>
+              <w:t>DONE</w:t>
+            </w:r>
+          </w:p>
+        </w:tc>
+      </w:tr>
+      <w:tr>
+        <w:tc>
+          <w:tcPr>
+            <w:cnfStyle w:val="001000000000" w:firstRow="0" w:lastRow="0" w:firstColumn="1" w:lastColumn="0" w:oddVBand="0" w:evenVBand="0" w:oddHBand="0" w:evenHBand="0" w:firstRowFirstColumn="0" w:firstRowLastColumn="0" w:lastRowFirstColumn="0" w:lastRowLastColumn="0"/>
+            <w:tcW w:w="984" w:type="dxa"/>
+          </w:tcPr>
+          <w:p>
+            <w:r>
+              <w:t>*</w:t>
+            </w:r>
+          </w:p>
+        </w:tc>
+        <w:tc>
+          <w:tcPr>
+            <w:tcW w:w="6311" w:type="dxa"/>
+          </w:tcPr>
+          <w:p>
+            <w:pPr>
+              <w:cnfStyle w:val="000000000000" w:firstRow="0" w:lastRow="0" w:firstColumn="0" w:lastColumn="0" w:oddVBand="0" w:evenVBand="0" w:oddHBand="0" w:evenHBand="0" w:firstRowFirstColumn="0" w:firstRowLastColumn="0" w:lastRowFirstColumn="0" w:lastRowLastColumn="0"/>
+            </w:pPr>
+            <w:r>
+              <w:t>Ensure “caller” and “user” are being used correctly and consistently, esp in chs 1-5.</w:t>
             </w:r>
           </w:p>
         </w:tc>

</xml_diff>

<commit_message>
about to address comments for ch 5-6
</commit_message>
<xml_diff>
--- a/doc/web api 2 notes.docx
+++ b/doc/web api 2 notes.docx
@@ -17,10 +17,10 @@
         <w:tblLook w:val="04A0" w:firstRow="1" w:lastRow="0" w:firstColumn="1" w:lastColumn="0" w:noHBand="0" w:noVBand="1"/>
       </w:tblPr>
       <w:tblGrid>
-        <w:gridCol w:w="984"/>
-        <w:gridCol w:w="6311"/>
-        <w:gridCol w:w="1046"/>
-        <w:gridCol w:w="1009"/>
+        <w:gridCol w:w="973"/>
+        <w:gridCol w:w="6207"/>
+        <w:gridCol w:w="1042"/>
+        <w:gridCol w:w="1128"/>
       </w:tblGrid>
       <w:tr>
         <w:trPr>
@@ -29,7 +29,7 @@
         <w:tc>
           <w:tcPr>
             <w:cnfStyle w:val="001000000000" w:firstRow="0" w:lastRow="0" w:firstColumn="1" w:lastColumn="0" w:oddVBand="0" w:evenVBand="0" w:oddHBand="0" w:evenHBand="0" w:firstRowFirstColumn="0" w:firstRowLastColumn="0" w:lastRowFirstColumn="0" w:lastRowLastColumn="0"/>
-            <w:tcW w:w="984" w:type="dxa"/>
+            <w:tcW w:w="973" w:type="dxa"/>
           </w:tcPr>
           <w:p>
             <w:r>
@@ -39,7 +39,7 @@
         </w:tc>
         <w:tc>
           <w:tcPr>
-            <w:tcW w:w="6311" w:type="dxa"/>
+            <w:tcW w:w="6207" w:type="dxa"/>
           </w:tcPr>
           <w:p>
             <w:pPr>
@@ -52,7 +52,7 @@
         </w:tc>
         <w:tc>
           <w:tcPr>
-            <w:tcW w:w="1046" w:type="dxa"/>
+            <w:tcW w:w="1042" w:type="dxa"/>
           </w:tcPr>
           <w:p>
             <w:pPr>
@@ -65,7 +65,7 @@
         </w:tc>
         <w:tc>
           <w:tcPr>
-            <w:tcW w:w="1009" w:type="dxa"/>
+            <w:tcW w:w="1128" w:type="dxa"/>
           </w:tcPr>
           <w:p>
             <w:pPr>
@@ -81,38 +81,51 @@
         <w:tc>
           <w:tcPr>
             <w:cnfStyle w:val="001000000000" w:firstRow="0" w:lastRow="0" w:firstColumn="1" w:lastColumn="0" w:oddVBand="0" w:evenVBand="0" w:oddHBand="0" w:evenHBand="0" w:firstRowFirstColumn="0" w:firstRowLastColumn="0" w:lastRowFirstColumn="0" w:lastRowLastColumn="0"/>
-            <w:tcW w:w="984" w:type="dxa"/>
-          </w:tcPr>
-          <w:p/>
-        </w:tc>
-        <w:tc>
-          <w:tcPr>
-            <w:tcW w:w="6311" w:type="dxa"/>
-          </w:tcPr>
-          <w:p>
-            <w:pPr>
-              <w:cnfStyle w:val="000000000000" w:firstRow="0" w:lastRow="0" w:firstColumn="0" w:lastColumn="0" w:oddVBand="0" w:evenVBand="0" w:oddHBand="0" w:evenHBand="0" w:firstRowFirstColumn="0" w:firstRowLastColumn="0" w:lastRowFirstColumn="0" w:lastRowLastColumn="0"/>
-            </w:pPr>
-          </w:p>
-        </w:tc>
-        <w:tc>
-          <w:tcPr>
-            <w:tcW w:w="1046" w:type="dxa"/>
-          </w:tcPr>
-          <w:p>
-            <w:pPr>
-              <w:cnfStyle w:val="000000000000" w:firstRow="0" w:lastRow="0" w:firstColumn="0" w:lastColumn="0" w:oddVBand="0" w:evenVBand="0" w:oddHBand="0" w:evenHBand="0" w:firstRowFirstColumn="0" w:firstRowLastColumn="0" w:lastRowFirstColumn="0" w:lastRowLastColumn="0"/>
-            </w:pPr>
-          </w:p>
-        </w:tc>
-        <w:tc>
-          <w:tcPr>
-            <w:tcW w:w="1009" w:type="dxa"/>
-          </w:tcPr>
-          <w:p>
-            <w:pPr>
-              <w:cnfStyle w:val="000000000000" w:firstRow="0" w:lastRow="0" w:firstColumn="0" w:lastColumn="0" w:oddVBand="0" w:evenVBand="0" w:oddHBand="0" w:evenHBand="0" w:firstRowFirstColumn="0" w:firstRowLastColumn="0" w:lastRowFirstColumn="0" w:lastRowLastColumn="0"/>
-            </w:pPr>
+            <w:tcW w:w="973" w:type="dxa"/>
+          </w:tcPr>
+          <w:p>
+            <w:r>
+              <w:t>*</w:t>
+            </w:r>
+          </w:p>
+        </w:tc>
+        <w:tc>
+          <w:tcPr>
+            <w:tcW w:w="6207" w:type="dxa"/>
+          </w:tcPr>
+          <w:p>
+            <w:pPr>
+              <w:cnfStyle w:val="000000000000" w:firstRow="0" w:lastRow="0" w:firstColumn="0" w:lastColumn="0" w:oddVBand="0" w:evenVBand="0" w:oddHBand="0" w:evenHBand="0" w:firstRowFirstColumn="0" w:firstRowLastColumn="0" w:lastRowFirstColumn="0" w:lastRowLastColumn="0"/>
+            </w:pPr>
+            <w:r>
+              <w:t>Be consistent: it’s “GitHub”. Also, make more prominent mention of it so folks know where to look for code.</w:t>
+            </w:r>
+          </w:p>
+        </w:tc>
+        <w:tc>
+          <w:tcPr>
+            <w:tcW w:w="1042" w:type="dxa"/>
+          </w:tcPr>
+          <w:p>
+            <w:pPr>
+              <w:cnfStyle w:val="000000000000" w:firstRow="0" w:lastRow="0" w:firstColumn="0" w:lastColumn="0" w:oddVBand="0" w:evenVBand="0" w:oddHBand="0" w:evenHBand="0" w:firstRowFirstColumn="0" w:firstRowLastColumn="0" w:lastRowFirstColumn="0" w:lastRowLastColumn="0"/>
+            </w:pPr>
+            <w:r>
+              <w:t>Brian</w:t>
+            </w:r>
+          </w:p>
+        </w:tc>
+        <w:tc>
+          <w:tcPr>
+            <w:tcW w:w="1128" w:type="dxa"/>
+          </w:tcPr>
+          <w:p>
+            <w:pPr>
+              <w:cnfStyle w:val="000000000000" w:firstRow="0" w:lastRow="0" w:firstColumn="0" w:lastColumn="0" w:oddVBand="0" w:evenVBand="0" w:oddHBand="0" w:evenHBand="0" w:firstRowFirstColumn="0" w:firstRowLastColumn="0" w:lastRowFirstColumn="0" w:lastRowLastColumn="0"/>
+            </w:pPr>
+            <w:r>
+              <w:t>TODO</w:t>
+            </w:r>
           </w:p>
         </w:tc>
       </w:tr>
@@ -120,113 +133,7 @@
         <w:tc>
           <w:tcPr>
             <w:cnfStyle w:val="001000000000" w:firstRow="0" w:lastRow="0" w:firstColumn="1" w:lastColumn="0" w:oddVBand="0" w:evenVBand="0" w:oddHBand="0" w:evenHBand="0" w:firstRowFirstColumn="0" w:firstRowLastColumn="0" w:lastRowFirstColumn="0" w:lastRowLastColumn="0"/>
-            <w:tcW w:w="984" w:type="dxa"/>
-          </w:tcPr>
-          <w:p/>
-        </w:tc>
-        <w:tc>
-          <w:tcPr>
-            <w:tcW w:w="6311" w:type="dxa"/>
-          </w:tcPr>
-          <w:p>
-            <w:pPr>
-              <w:cnfStyle w:val="000000000000" w:firstRow="0" w:lastRow="0" w:firstColumn="0" w:lastColumn="0" w:oddVBand="0" w:evenVBand="0" w:oddHBand="0" w:evenHBand="0" w:firstRowFirstColumn="0" w:firstRowLastColumn="0" w:lastRowFirstColumn="0" w:lastRowLastColumn="0"/>
-            </w:pPr>
-          </w:p>
-        </w:tc>
-        <w:tc>
-          <w:tcPr>
-            <w:tcW w:w="1046" w:type="dxa"/>
-          </w:tcPr>
-          <w:p>
-            <w:pPr>
-              <w:cnfStyle w:val="000000000000" w:firstRow="0" w:lastRow="0" w:firstColumn="0" w:lastColumn="0" w:oddVBand="0" w:evenVBand="0" w:oddHBand="0" w:evenHBand="0" w:firstRowFirstColumn="0" w:firstRowLastColumn="0" w:lastRowFirstColumn="0" w:lastRowLastColumn="0"/>
-            </w:pPr>
-          </w:p>
-        </w:tc>
-        <w:tc>
-          <w:tcPr>
-            <w:tcW w:w="1009" w:type="dxa"/>
-          </w:tcPr>
-          <w:p>
-            <w:pPr>
-              <w:cnfStyle w:val="000000000000" w:firstRow="0" w:lastRow="0" w:firstColumn="0" w:lastColumn="0" w:oddVBand="0" w:evenVBand="0" w:oddHBand="0" w:evenHBand="0" w:firstRowFirstColumn="0" w:firstRowLastColumn="0" w:lastRowFirstColumn="0" w:lastRowLastColumn="0"/>
-            </w:pPr>
-          </w:p>
-        </w:tc>
-      </w:tr>
-      <w:tr>
-        <w:tc>
-          <w:tcPr>
-            <w:cnfStyle w:val="001000000000" w:firstRow="0" w:lastRow="0" w:firstColumn="1" w:lastColumn="0" w:oddVBand="0" w:evenVBand="0" w:oddHBand="0" w:evenHBand="0" w:firstRowFirstColumn="0" w:firstRowLastColumn="0" w:lastRowFirstColumn="0" w:lastRowLastColumn="0"/>
-            <w:tcW w:w="984" w:type="dxa"/>
-          </w:tcPr>
-          <w:p>
-            <w:r>
-              <w:t>*</w:t>
-            </w:r>
-          </w:p>
-        </w:tc>
-        <w:tc>
-          <w:tcPr>
-            <w:tcW w:w="6311" w:type="dxa"/>
-          </w:tcPr>
-          <w:p>
-            <w:pPr>
-              <w:cnfStyle w:val="000000000000" w:firstRow="0" w:lastRow="0" w:firstColumn="0" w:lastColumn="0" w:oddVBand="0" w:evenVBand="0" w:oddHBand="0" w:evenHBand="0" w:firstRowFirstColumn="0" w:firstRowLastColumn="0" w:lastRowFirstColumn="0" w:lastRowLastColumn="0"/>
-            </w:pPr>
-            <w:r>
-              <w:t xml:space="preserve">Be consistent: it’s </w:t>
-            </w:r>
-            <w:r>
-              <w:t>“</w:t>
-            </w:r>
-            <w:r>
-              <w:t>GitHub</w:t>
-            </w:r>
-            <w:r>
-              <w:t>”</w:t>
-            </w:r>
-            <w:r>
-              <w:t>. Also, ma</w:t>
-            </w:r>
-            <w:r>
-              <w:t>ke more prominent mention of it so folks know where to look for code.</w:t>
-            </w:r>
-          </w:p>
-        </w:tc>
-        <w:tc>
-          <w:tcPr>
-            <w:tcW w:w="1046" w:type="dxa"/>
-          </w:tcPr>
-          <w:p>
-            <w:pPr>
-              <w:cnfStyle w:val="000000000000" w:firstRow="0" w:lastRow="0" w:firstColumn="0" w:lastColumn="0" w:oddVBand="0" w:evenVBand="0" w:oddHBand="0" w:evenHBand="0" w:firstRowFirstColumn="0" w:firstRowLastColumn="0" w:lastRowFirstColumn="0" w:lastRowLastColumn="0"/>
-            </w:pPr>
-            <w:r>
-              <w:t>Brian</w:t>
-            </w:r>
-          </w:p>
-        </w:tc>
-        <w:tc>
-          <w:tcPr>
-            <w:tcW w:w="1009" w:type="dxa"/>
-          </w:tcPr>
-          <w:p>
-            <w:pPr>
-              <w:cnfStyle w:val="000000000000" w:firstRow="0" w:lastRow="0" w:firstColumn="0" w:lastColumn="0" w:oddVBand="0" w:evenVBand="0" w:oddHBand="0" w:evenHBand="0" w:firstRowFirstColumn="0" w:firstRowLastColumn="0" w:lastRowFirstColumn="0" w:lastRowLastColumn="0"/>
-            </w:pPr>
-            <w:r>
-              <w:t>TODO</w:t>
-            </w:r>
-          </w:p>
-        </w:tc>
-      </w:tr>
-      <w:tr>
-        <w:tc>
-          <w:tcPr>
-            <w:cnfStyle w:val="001000000000" w:firstRow="0" w:lastRow="0" w:firstColumn="1" w:lastColumn="0" w:oddVBand="0" w:evenVBand="0" w:oddHBand="0" w:evenHBand="0" w:firstRowFirstColumn="0" w:firstRowLastColumn="0" w:lastRowFirstColumn="0" w:lastRowLastColumn="0"/>
-            <w:tcW w:w="984" w:type="dxa"/>
+            <w:tcW w:w="973" w:type="dxa"/>
           </w:tcPr>
           <w:p>
             <w:r>
@@ -236,17 +143,14 @@
         </w:tc>
         <w:tc>
           <w:tcPr>
-            <w:tcW w:w="6311" w:type="dxa"/>
-          </w:tcPr>
-          <w:p>
-            <w:pPr>
-              <w:cnfStyle w:val="000000000000" w:firstRow="0" w:lastRow="0" w:firstColumn="0" w:lastColumn="0" w:oddVBand="0" w:evenVBand="0" w:oddHBand="0" w:evenHBand="0" w:firstRowFirstColumn="0" w:firstRowLastColumn="0" w:lastRowFirstColumn="0" w:lastRowLastColumn="0"/>
-            </w:pPr>
-            <w:r>
-              <w:t xml:space="preserve">Sidebar to clarify </w:t>
-            </w:r>
-            <w:r>
-              <w:t>what we mean by “task”. Something like this:</w:t>
+            <w:tcW w:w="6207" w:type="dxa"/>
+          </w:tcPr>
+          <w:p>
+            <w:pPr>
+              <w:cnfStyle w:val="000000000000" w:firstRow="0" w:lastRow="0" w:firstColumn="0" w:lastColumn="0" w:oddVBand="0" w:evenVBand="0" w:oddHBand="0" w:evenHBand="0" w:firstRowFirstColumn="0" w:firstRowLastColumn="0" w:lastRowFirstColumn="0" w:lastRowLastColumn="0"/>
+            </w:pPr>
+            <w:r>
+              <w:t>Sidebar to clarify what we mean by “task”. Something like this:</w:t>
             </w:r>
           </w:p>
           <w:p>
@@ -292,56 +196,13 @@
               <w:rPr>
                 <w:i/>
               </w:rPr>
-              <w:t xml:space="preserve">We understand that “task” is an overloaded word, and the fact that the .NET Framework includes a Task class only </w:t>
+              <w:t>We understand that “task” is an overloaded word, and the fact that the .NET Framework includes a Task class only complicates matters. Therefore, what we mean by the word “task” is based on the context in which it appears. The Task classes we will implement in the task-management service (there are three of them, at different layers in the application) map to the problem domain</w:t>
             </w:r>
             <w:r>
               <w:rPr>
                 <w:i/>
               </w:rPr>
-              <w:t xml:space="preserve">complicates matters. Therefore, what we mean by the word “task” is based on the context in which it appears. The Task classes </w:t>
-            </w:r>
-            <w:r>
-              <w:rPr>
-                <w:i/>
-              </w:rPr>
-              <w:t xml:space="preserve">we will implement </w:t>
-            </w:r>
-            <w:r>
-              <w:rPr>
-                <w:i/>
-              </w:rPr>
-              <w:t xml:space="preserve">in the task-management service </w:t>
-            </w:r>
-            <w:r>
-              <w:rPr>
-                <w:i/>
-              </w:rPr>
-              <w:t xml:space="preserve">(there are three of them, at different layers in the application) map to </w:t>
-            </w:r>
-            <w:r>
-              <w:rPr>
-                <w:i/>
-              </w:rPr>
-              <w:t xml:space="preserve">the </w:t>
-            </w:r>
-            <w:r>
-              <w:rPr>
-                <w:i/>
-              </w:rPr>
-              <w:t>problem domain</w:t>
-            </w:r>
-            <w:r>
-              <w:rPr>
-                <w:i/>
-              </w:rPr>
-              <w:t xml:space="preserve">. </w:t>
-            </w:r>
-            <w:bookmarkStart w:id="0" w:name="_GoBack"/>
-            <w:r>
-              <w:rPr>
-                <w:i/>
-              </w:rPr>
-              <w:t xml:space="preserve">Please take care to avoid confusing them </w:t>
+              <w:t xml:space="preserve">. Please take care to avoid confusing them </w:t>
             </w:r>
             <w:r>
               <w:rPr>
@@ -361,12 +222,11 @@
               </w:rPr>
               <w:t xml:space="preserve"> Task class.</w:t>
             </w:r>
-            <w:bookmarkEnd w:id="0"/>
-          </w:p>
-        </w:tc>
-        <w:tc>
-          <w:tcPr>
-            <w:tcW w:w="1046" w:type="dxa"/>
+          </w:p>
+        </w:tc>
+        <w:tc>
+          <w:tcPr>
+            <w:tcW w:w="1042" w:type="dxa"/>
           </w:tcPr>
           <w:p>
             <w:pPr>
@@ -379,14 +239,14 @@
         </w:tc>
         <w:tc>
           <w:tcPr>
-            <w:tcW w:w="1009" w:type="dxa"/>
-          </w:tcPr>
-          <w:p>
-            <w:pPr>
-              <w:cnfStyle w:val="000000000000" w:firstRow="0" w:lastRow="0" w:firstColumn="0" w:lastColumn="0" w:oddVBand="0" w:evenVBand="0" w:oddHBand="0" w:evenHBand="0" w:firstRowFirstColumn="0" w:firstRowLastColumn="0" w:lastRowFirstColumn="0" w:lastRowLastColumn="0"/>
-            </w:pPr>
-            <w:r>
-              <w:t>TODO</w:t>
+            <w:tcW w:w="1128" w:type="dxa"/>
+          </w:tcPr>
+          <w:p>
+            <w:pPr>
+              <w:cnfStyle w:val="000000000000" w:firstRow="0" w:lastRow="0" w:firstColumn="0" w:lastColumn="0" w:oddVBand="0" w:evenVBand="0" w:oddHBand="0" w:evenHBand="0" w:firstRowFirstColumn="0" w:firstRowLastColumn="0" w:lastRowFirstColumn="0" w:lastRowLastColumn="0"/>
+            </w:pPr>
+            <w:r>
+              <w:t>Comment added.</w:t>
             </w:r>
           </w:p>
         </w:tc>
@@ -395,121 +255,17 @@
         <w:tc>
           <w:tcPr>
             <w:cnfStyle w:val="001000000000" w:firstRow="0" w:lastRow="0" w:firstColumn="1" w:lastColumn="0" w:oddVBand="0" w:evenVBand="0" w:oddHBand="0" w:evenHBand="0" w:firstRowFirstColumn="0" w:firstRowLastColumn="0" w:lastRowFirstColumn="0" w:lastRowLastColumn="0"/>
-            <w:tcW w:w="984" w:type="dxa"/>
-          </w:tcPr>
-          <w:p>
-            <w:r>
-              <w:t>2</w:t>
-            </w:r>
-          </w:p>
-        </w:tc>
-        <w:tc>
-          <w:tcPr>
-            <w:tcW w:w="6311" w:type="dxa"/>
-          </w:tcPr>
-          <w:p>
-            <w:pPr>
-              <w:cnfStyle w:val="000000000000" w:firstRow="0" w:lastRow="0" w:firstColumn="0" w:lastColumn="0" w:oddVBand="0" w:evenVBand="0" w:oddHBand="0" w:evenHBand="0" w:firstRowFirstColumn="0" w:firstRowLastColumn="0" w:lastRowFirstColumn="0" w:lastRowLastColumn="0"/>
-            </w:pPr>
-            <w:r>
-              <w:t>Table 2-5 inconsistent use of “HTTP”</w:t>
-            </w:r>
-          </w:p>
-        </w:tc>
-        <w:tc>
-          <w:tcPr>
-            <w:tcW w:w="1046" w:type="dxa"/>
-          </w:tcPr>
-          <w:p>
-            <w:pPr>
-              <w:cnfStyle w:val="000000000000" w:firstRow="0" w:lastRow="0" w:firstColumn="0" w:lastColumn="0" w:oddVBand="0" w:evenVBand="0" w:oddHBand="0" w:evenHBand="0" w:firstRowFirstColumn="0" w:firstRowLastColumn="0" w:lastRowFirstColumn="0" w:lastRowLastColumn="0"/>
-            </w:pPr>
-            <w:r>
-              <w:t>Brian</w:t>
-            </w:r>
-          </w:p>
-        </w:tc>
-        <w:tc>
-          <w:tcPr>
-            <w:tcW w:w="1009" w:type="dxa"/>
-          </w:tcPr>
-          <w:p>
-            <w:pPr>
-              <w:cnfStyle w:val="000000000000" w:firstRow="0" w:lastRow="0" w:firstColumn="0" w:lastColumn="0" w:oddVBand="0" w:evenVBand="0" w:oddHBand="0" w:evenHBand="0" w:firstRowFirstColumn="0" w:firstRowLastColumn="0" w:lastRowFirstColumn="0" w:lastRowLastColumn="0"/>
-            </w:pPr>
-            <w:r>
-              <w:t>TODO</w:t>
-            </w:r>
-          </w:p>
-        </w:tc>
-      </w:tr>
-      <w:tr>
-        <w:tc>
-          <w:tcPr>
-            <w:cnfStyle w:val="001000000000" w:firstRow="0" w:lastRow="0" w:firstColumn="1" w:lastColumn="0" w:oddVBand="0" w:evenVBand="0" w:oddHBand="0" w:evenHBand="0" w:firstRowFirstColumn="0" w:firstRowLastColumn="0" w:lastRowFirstColumn="0" w:lastRowLastColumn="0"/>
-            <w:tcW w:w="984" w:type="dxa"/>
-          </w:tcPr>
-          <w:p>
-            <w:r>
-              <w:t>2</w:t>
-            </w:r>
-          </w:p>
-        </w:tc>
-        <w:tc>
-          <w:tcPr>
-            <w:tcW w:w="6311" w:type="dxa"/>
-          </w:tcPr>
-          <w:p>
-            <w:pPr>
-              <w:cnfStyle w:val="000000000000" w:firstRow="0" w:lastRow="0" w:firstColumn="0" w:lastColumn="0" w:oddVBand="0" w:evenVBand="0" w:oddHBand="0" w:evenHBand="0" w:firstRowFirstColumn="0" w:firstRowLastColumn="0" w:lastRowFirstColumn="0" w:lastRowLastColumn="0"/>
-            </w:pPr>
-            <w:r>
-              <w:t>Spell out RPC and SOAP.</w:t>
-            </w:r>
-          </w:p>
-        </w:tc>
-        <w:tc>
-          <w:tcPr>
-            <w:tcW w:w="1046" w:type="dxa"/>
-          </w:tcPr>
-          <w:p>
-            <w:pPr>
-              <w:cnfStyle w:val="000000000000" w:firstRow="0" w:lastRow="0" w:firstColumn="0" w:lastColumn="0" w:oddVBand="0" w:evenVBand="0" w:oddHBand="0" w:evenHBand="0" w:firstRowFirstColumn="0" w:firstRowLastColumn="0" w:lastRowFirstColumn="0" w:lastRowLastColumn="0"/>
-            </w:pPr>
-            <w:r>
-              <w:t>Brian</w:t>
-            </w:r>
-          </w:p>
-        </w:tc>
-        <w:tc>
-          <w:tcPr>
-            <w:tcW w:w="1009" w:type="dxa"/>
-          </w:tcPr>
-          <w:p>
-            <w:pPr>
-              <w:cnfStyle w:val="000000000000" w:firstRow="0" w:lastRow="0" w:firstColumn="0" w:lastColumn="0" w:oddVBand="0" w:evenVBand="0" w:oddHBand="0" w:evenHBand="0" w:firstRowFirstColumn="0" w:firstRowLastColumn="0" w:lastRowFirstColumn="0" w:lastRowLastColumn="0"/>
-            </w:pPr>
-            <w:r>
-              <w:t>TODO</w:t>
-            </w:r>
-          </w:p>
-        </w:tc>
-      </w:tr>
-      <w:tr>
-        <w:tc>
-          <w:tcPr>
-            <w:cnfStyle w:val="001000000000" w:firstRow="0" w:lastRow="0" w:firstColumn="1" w:lastColumn="0" w:oddVBand="0" w:evenVBand="0" w:oddHBand="0" w:evenHBand="0" w:firstRowFirstColumn="0" w:firstRowLastColumn="0" w:lastRowFirstColumn="0" w:lastRowLastColumn="0"/>
-            <w:tcW w:w="984" w:type="dxa"/>
-          </w:tcPr>
-          <w:p>
-            <w:r>
-              <w:t>2</w:t>
-            </w:r>
-          </w:p>
-        </w:tc>
-        <w:tc>
-          <w:tcPr>
-            <w:tcW w:w="6311" w:type="dxa"/>
+            <w:tcW w:w="973" w:type="dxa"/>
+          </w:tcPr>
+          <w:p>
+            <w:r>
+              <w:t>1</w:t>
+            </w:r>
+          </w:p>
+        </w:tc>
+        <w:tc>
+          <w:tcPr>
+            <w:tcW w:w="6207" w:type="dxa"/>
           </w:tcPr>
           <w:p>
             <w:pPr>
@@ -544,9 +300,6 @@
           <w:p>
             <w:pPr>
               <w:cnfStyle w:val="000000000000" w:firstRow="0" w:lastRow="0" w:firstColumn="0" w:lastColumn="0" w:oddVBand="0" w:evenVBand="0" w:oddHBand="0" w:evenHBand="0" w:firstRowFirstColumn="0" w:firstRowLastColumn="0" w:lastRowFirstColumn="0" w:lastRowLastColumn="0"/>
-              <w:rPr>
-                <w:i/>
-              </w:rPr>
             </w:pPr>
             <w:r>
               <w:rPr>
@@ -564,7 +317,7 @@
         </w:tc>
         <w:tc>
           <w:tcPr>
-            <w:tcW w:w="1046" w:type="dxa"/>
+            <w:tcW w:w="1042" w:type="dxa"/>
           </w:tcPr>
           <w:p>
             <w:pPr>
@@ -577,14 +330,14 @@
         </w:tc>
         <w:tc>
           <w:tcPr>
-            <w:tcW w:w="1009" w:type="dxa"/>
-          </w:tcPr>
-          <w:p>
-            <w:pPr>
-              <w:cnfStyle w:val="000000000000" w:firstRow="0" w:lastRow="0" w:firstColumn="0" w:lastColumn="0" w:oddVBand="0" w:evenVBand="0" w:oddHBand="0" w:evenHBand="0" w:firstRowFirstColumn="0" w:firstRowLastColumn="0" w:lastRowFirstColumn="0" w:lastRowLastColumn="0"/>
-            </w:pPr>
-            <w:r>
-              <w:t>TODO</w:t>
+            <w:tcW w:w="1128" w:type="dxa"/>
+          </w:tcPr>
+          <w:p>
+            <w:pPr>
+              <w:cnfStyle w:val="000000000000" w:firstRow="0" w:lastRow="0" w:firstColumn="0" w:lastColumn="0" w:oddVBand="0" w:evenVBand="0" w:oddHBand="0" w:evenHBand="0" w:firstRowFirstColumn="0" w:firstRowLastColumn="0" w:lastRowFirstColumn="0" w:lastRowLastColumn="0"/>
+            </w:pPr>
+            <w:r>
+              <w:t>Comment added.</w:t>
             </w:r>
           </w:p>
         </w:tc>
@@ -593,7 +346,165 @@
         <w:tc>
           <w:tcPr>
             <w:cnfStyle w:val="001000000000" w:firstRow="0" w:lastRow="0" w:firstColumn="1" w:lastColumn="0" w:oddVBand="0" w:evenVBand="0" w:oddHBand="0" w:evenHBand="0" w:firstRowFirstColumn="0" w:firstRowLastColumn="0" w:lastRowFirstColumn="0" w:lastRowLastColumn="0"/>
-            <w:tcW w:w="984" w:type="dxa"/>
+            <w:tcW w:w="973" w:type="dxa"/>
+          </w:tcPr>
+          <w:p>
+            <w:r>
+              <w:t>2</w:t>
+            </w:r>
+          </w:p>
+        </w:tc>
+        <w:tc>
+          <w:tcPr>
+            <w:tcW w:w="6207" w:type="dxa"/>
+          </w:tcPr>
+          <w:p>
+            <w:pPr>
+              <w:cnfStyle w:val="000000000000" w:firstRow="0" w:lastRow="0" w:firstColumn="0" w:lastColumn="0" w:oddVBand="0" w:evenVBand="0" w:oddHBand="0" w:evenHBand="0" w:firstRowFirstColumn="0" w:firstRowLastColumn="0" w:lastRowFirstColumn="0" w:lastRowLastColumn="0"/>
+            </w:pPr>
+            <w:r>
+              <w:t>Table 2-5 inconsistent use of “HTTP”</w:t>
+            </w:r>
+          </w:p>
+        </w:tc>
+        <w:tc>
+          <w:tcPr>
+            <w:tcW w:w="1042" w:type="dxa"/>
+          </w:tcPr>
+          <w:p>
+            <w:pPr>
+              <w:cnfStyle w:val="000000000000" w:firstRow="0" w:lastRow="0" w:firstColumn="0" w:lastColumn="0" w:oddVBand="0" w:evenVBand="0" w:oddHBand="0" w:evenHBand="0" w:firstRowFirstColumn="0" w:firstRowLastColumn="0" w:lastRowFirstColumn="0" w:lastRowLastColumn="0"/>
+            </w:pPr>
+            <w:r>
+              <w:t>Brian</w:t>
+            </w:r>
+          </w:p>
+        </w:tc>
+        <w:tc>
+          <w:tcPr>
+            <w:tcW w:w="1128" w:type="dxa"/>
+          </w:tcPr>
+          <w:p>
+            <w:pPr>
+              <w:cnfStyle w:val="000000000000" w:firstRow="0" w:lastRow="0" w:firstColumn="0" w:lastColumn="0" w:oddVBand="0" w:evenVBand="0" w:oddHBand="0" w:evenHBand="0" w:firstRowFirstColumn="0" w:firstRowLastColumn="0" w:lastRowFirstColumn="0" w:lastRowLastColumn="0"/>
+            </w:pPr>
+            <w:r>
+              <w:t>Comment added.</w:t>
+            </w:r>
+          </w:p>
+        </w:tc>
+      </w:tr>
+      <w:tr>
+        <w:tc>
+          <w:tcPr>
+            <w:cnfStyle w:val="001000000000" w:firstRow="0" w:lastRow="0" w:firstColumn="1" w:lastColumn="0" w:oddVBand="0" w:evenVBand="0" w:oddHBand="0" w:evenHBand="0" w:firstRowFirstColumn="0" w:firstRowLastColumn="0" w:lastRowFirstColumn="0" w:lastRowLastColumn="0"/>
+            <w:tcW w:w="973" w:type="dxa"/>
+          </w:tcPr>
+          <w:p>
+            <w:r>
+              <w:t>3</w:t>
+            </w:r>
+          </w:p>
+        </w:tc>
+        <w:tc>
+          <w:tcPr>
+            <w:tcW w:w="6207" w:type="dxa"/>
+          </w:tcPr>
+          <w:p>
+            <w:pPr>
+              <w:cnfStyle w:val="000000000000" w:firstRow="0" w:lastRow="0" w:firstColumn="0" w:lastColumn="0" w:oddVBand="0" w:evenVBand="0" w:oddHBand="0" w:evenHBand="0" w:firstRowFirstColumn="0" w:firstRowLastColumn="0" w:lastRowFirstColumn="0" w:lastRowLastColumn="0"/>
+            </w:pPr>
+            <w:r>
+              <w:t>We spell out RPC in Ch3, but it is first mentioned in Chs 1-2. Just remove the spelling-it-out from Ch3.</w:t>
+            </w:r>
+          </w:p>
+        </w:tc>
+        <w:tc>
+          <w:tcPr>
+            <w:tcW w:w="1042" w:type="dxa"/>
+          </w:tcPr>
+          <w:p>
+            <w:pPr>
+              <w:cnfStyle w:val="000000000000" w:firstRow="0" w:lastRow="0" w:firstColumn="0" w:lastColumn="0" w:oddVBand="0" w:evenVBand="0" w:oddHBand="0" w:evenHBand="0" w:firstRowFirstColumn="0" w:firstRowLastColumn="0" w:lastRowFirstColumn="0" w:lastRowLastColumn="0"/>
+            </w:pPr>
+            <w:r>
+              <w:t>Brian</w:t>
+            </w:r>
+          </w:p>
+        </w:tc>
+        <w:tc>
+          <w:tcPr>
+            <w:tcW w:w="1128" w:type="dxa"/>
+          </w:tcPr>
+          <w:p>
+            <w:pPr>
+              <w:cnfStyle w:val="000000000000" w:firstRow="0" w:lastRow="0" w:firstColumn="0" w:lastColumn="0" w:oddVBand="0" w:evenVBand="0" w:oddHBand="0" w:evenHBand="0" w:firstRowFirstColumn="0" w:firstRowLastColumn="0" w:lastRowFirstColumn="0" w:lastRowLastColumn="0"/>
+            </w:pPr>
+            <w:r>
+              <w:t>TODO</w:t>
+            </w:r>
+          </w:p>
+        </w:tc>
+      </w:tr>
+      <w:tr>
+        <w:tc>
+          <w:tcPr>
+            <w:cnfStyle w:val="001000000000" w:firstRow="0" w:lastRow="0" w:firstColumn="1" w:lastColumn="0" w:oddVBand="0" w:evenVBand="0" w:oddHBand="0" w:evenHBand="0" w:firstRowFirstColumn="0" w:firstRowLastColumn="0" w:lastRowFirstColumn="0" w:lastRowLastColumn="0"/>
+            <w:tcW w:w="973" w:type="dxa"/>
+          </w:tcPr>
+          <w:p>
+            <w:r>
+              <w:t>4</w:t>
+            </w:r>
+          </w:p>
+        </w:tc>
+        <w:tc>
+          <w:tcPr>
+            <w:tcW w:w="6207" w:type="dxa"/>
+          </w:tcPr>
+          <w:p>
+            <w:pPr>
+              <w:cnfStyle w:val="000000000000" w:firstRow="0" w:lastRow="0" w:firstColumn="0" w:lastColumn="0" w:oddVBand="0" w:evenVBand="0" w:oddHBand="0" w:evenHBand="0" w:firstRowFirstColumn="0" w:firstRowLastColumn="0" w:lastRowFirstColumn="0" w:lastRowLastColumn="0"/>
+            </w:pPr>
+            <w:r>
+              <w:t>Note that the rowversion type is not selectable in the SSMS table designer.</w:t>
+            </w:r>
+          </w:p>
+        </w:tc>
+        <w:tc>
+          <w:tcPr>
+            <w:tcW w:w="1042" w:type="dxa"/>
+          </w:tcPr>
+          <w:p>
+            <w:pPr>
+              <w:cnfStyle w:val="000000000000" w:firstRow="0" w:lastRow="0" w:firstColumn="0" w:lastColumn="0" w:oddVBand="0" w:evenVBand="0" w:oddHBand="0" w:evenHBand="0" w:firstRowFirstColumn="0" w:firstRowLastColumn="0" w:lastRowFirstColumn="0" w:lastRowLastColumn="0"/>
+            </w:pPr>
+            <w:r>
+              <w:t>Brian</w:t>
+            </w:r>
+          </w:p>
+        </w:tc>
+        <w:tc>
+          <w:tcPr>
+            <w:tcW w:w="1128" w:type="dxa"/>
+          </w:tcPr>
+          <w:p>
+            <w:pPr>
+              <w:cnfStyle w:val="000000000000" w:firstRow="0" w:lastRow="0" w:firstColumn="0" w:lastColumn="0" w:oddVBand="0" w:evenVBand="0" w:oddHBand="0" w:evenHBand="0" w:firstRowFirstColumn="0" w:firstRowLastColumn="0" w:lastRowFirstColumn="0" w:lastRowLastColumn="0"/>
+            </w:pPr>
+            <w:r>
+              <w:t>TODO</w:t>
+            </w:r>
+            <w:bookmarkStart w:id="0" w:name="_GoBack"/>
+            <w:bookmarkEnd w:id="0"/>
+          </w:p>
+        </w:tc>
+      </w:tr>
+      <w:tr>
+        <w:tc>
+          <w:tcPr>
+            <w:cnfStyle w:val="001000000000" w:firstRow="0" w:lastRow="0" w:firstColumn="1" w:lastColumn="0" w:oddVBand="0" w:evenVBand="0" w:oddHBand="0" w:evenHBand="0" w:firstRowFirstColumn="0" w:firstRowLastColumn="0" w:lastRowFirstColumn="0" w:lastRowLastColumn="0"/>
+            <w:tcW w:w="973" w:type="dxa"/>
           </w:tcPr>
           <w:p>
             <w:r>
@@ -603,7 +514,7 @@
         </w:tc>
         <w:tc>
           <w:tcPr>
-            <w:tcW w:w="6311" w:type="dxa"/>
+            <w:tcW w:w="6207" w:type="dxa"/>
           </w:tcPr>
           <w:p>
             <w:pPr>
@@ -689,25 +600,7 @@
               <w:cnfStyle w:val="000000000000" w:firstRow="0" w:lastRow="0" w:firstColumn="0" w:lastColumn="0" w:oddVBand="0" w:evenVBand="0" w:oddHBand="0" w:evenHBand="0" w:firstRowFirstColumn="0" w:firstRowLastColumn="0" w:lastRowFirstColumn="0" w:lastRowLastColumn="0"/>
             </w:pPr>
             <w:r>
-              <w:t>“</w:t>
-            </w:r>
-            <w:r>
-              <w:t>Layed</w:t>
-            </w:r>
-            <w:r>
-              <w:t>”</w:t>
-            </w:r>
-            <w:r>
-              <w:t xml:space="preserve"> should be </w:t>
-            </w:r>
-            <w:r>
-              <w:t>“</w:t>
-            </w:r>
-            <w:r>
-              <w:t>laid</w:t>
-            </w:r>
-            <w:r>
-              <w:t>”</w:t>
+              <w:t>“Layed” should be “laid”</w:t>
             </w:r>
           </w:p>
           <w:p>
@@ -796,7 +689,7 @@
         </w:tc>
         <w:tc>
           <w:tcPr>
-            <w:tcW w:w="1046" w:type="dxa"/>
+            <w:tcW w:w="1042" w:type="dxa"/>
           </w:tcPr>
           <w:p>
             <w:pPr>
@@ -809,7 +702,7 @@
         </w:tc>
         <w:tc>
           <w:tcPr>
-            <w:tcW w:w="1009" w:type="dxa"/>
+            <w:tcW w:w="1128" w:type="dxa"/>
           </w:tcPr>
           <w:p>
             <w:pPr>
@@ -825,7 +718,7 @@
         <w:tc>
           <w:tcPr>
             <w:cnfStyle w:val="001000000000" w:firstRow="0" w:lastRow="0" w:firstColumn="1" w:lastColumn="0" w:oddVBand="0" w:evenVBand="0" w:oddHBand="0" w:evenHBand="0" w:firstRowFirstColumn="0" w:firstRowLastColumn="0" w:lastRowFirstColumn="0" w:lastRowLastColumn="0"/>
-            <w:tcW w:w="984" w:type="dxa"/>
+            <w:tcW w:w="973" w:type="dxa"/>
           </w:tcPr>
           <w:p>
             <w:r>
@@ -835,7 +728,7 @@
         </w:tc>
         <w:tc>
           <w:tcPr>
-            <w:tcW w:w="6311" w:type="dxa"/>
+            <w:tcW w:w="6207" w:type="dxa"/>
           </w:tcPr>
           <w:p>
             <w:pPr>
@@ -847,13 +740,7 @@
               <w:cnfStyle w:val="000000000000" w:firstRow="0" w:lastRow="0" w:firstColumn="0" w:lastColumn="0" w:oddVBand="0" w:evenVBand="0" w:oddHBand="0" w:evenHBand="0" w:firstRowFirstColumn="0" w:firstRowLastColumn="0" w:lastRowFirstColumn="0" w:lastRowLastColumn="0"/>
             </w:pPr>
             <w:r>
-              <w:t>Clarify</w:t>
-            </w:r>
-            <w:r>
-              <w:t xml:space="preserve"> resharper defaults (p32)</w:t>
-            </w:r>
-            <w:r>
-              <w:t>. These are our configured defaults, not resharper’s.</w:t>
+              <w:t>Clarify resharper defaults (p32). These are our configured defaults, not resharper’s.</w:t>
             </w:r>
           </w:p>
           <w:p>
@@ -872,7 +759,7 @@
         </w:tc>
         <w:tc>
           <w:tcPr>
-            <w:tcW w:w="1046" w:type="dxa"/>
+            <w:tcW w:w="1042" w:type="dxa"/>
           </w:tcPr>
           <w:p>
             <w:pPr>
@@ -885,7 +772,7 @@
         </w:tc>
         <w:tc>
           <w:tcPr>
-            <w:tcW w:w="1009" w:type="dxa"/>
+            <w:tcW w:w="1128" w:type="dxa"/>
           </w:tcPr>
           <w:p>
             <w:pPr>
@@ -901,17 +788,18 @@
         <w:tc>
           <w:tcPr>
             <w:cnfStyle w:val="001000000000" w:firstRow="0" w:lastRow="0" w:firstColumn="1" w:lastColumn="0" w:oddVBand="0" w:evenVBand="0" w:oddHBand="0" w:evenHBand="0" w:firstRowFirstColumn="0" w:firstRowLastColumn="0" w:lastRowFirstColumn="0" w:lastRowLastColumn="0"/>
-            <w:tcW w:w="984" w:type="dxa"/>
-          </w:tcPr>
-          <w:p>
-            <w:r>
+            <w:tcW w:w="973" w:type="dxa"/>
+          </w:tcPr>
+          <w:p>
+            <w:r>
+              <w:lastRenderedPageBreak/>
               <w:t>n/a</w:t>
             </w:r>
           </w:p>
         </w:tc>
         <w:tc>
           <w:tcPr>
-            <w:tcW w:w="6311" w:type="dxa"/>
+            <w:tcW w:w="6207" w:type="dxa"/>
           </w:tcPr>
           <w:p>
             <w:pPr>
@@ -924,7 +812,7 @@
         </w:tc>
         <w:tc>
           <w:tcPr>
-            <w:tcW w:w="1046" w:type="dxa"/>
+            <w:tcW w:w="1042" w:type="dxa"/>
           </w:tcPr>
           <w:p>
             <w:pPr>
@@ -937,7 +825,7 @@
         </w:tc>
         <w:tc>
           <w:tcPr>
-            <w:tcW w:w="1009" w:type="dxa"/>
+            <w:tcW w:w="1128" w:type="dxa"/>
           </w:tcPr>
           <w:p>
             <w:pPr>
@@ -953,33 +841,33 @@
         <w:tc>
           <w:tcPr>
             <w:cnfStyle w:val="001000000000" w:firstRow="0" w:lastRow="0" w:firstColumn="1" w:lastColumn="0" w:oddVBand="0" w:evenVBand="0" w:oddHBand="0" w:evenHBand="0" w:firstRowFirstColumn="0" w:firstRowLastColumn="0" w:lastRowFirstColumn="0" w:lastRowLastColumn="0"/>
-            <w:tcW w:w="984" w:type="dxa"/>
+            <w:tcW w:w="973" w:type="dxa"/>
           </w:tcPr>
           <w:p/>
         </w:tc>
         <w:tc>
           <w:tcPr>
-            <w:tcW w:w="6311" w:type="dxa"/>
-          </w:tcPr>
-          <w:p>
-            <w:pPr>
-              <w:cnfStyle w:val="000000000000" w:firstRow="0" w:lastRow="0" w:firstColumn="0" w:lastColumn="0" w:oddVBand="0" w:evenVBand="0" w:oddHBand="0" w:evenHBand="0" w:firstRowFirstColumn="0" w:firstRowLastColumn="0" w:lastRowFirstColumn="0" w:lastRowLastColumn="0"/>
-            </w:pPr>
-          </w:p>
-        </w:tc>
-        <w:tc>
-          <w:tcPr>
-            <w:tcW w:w="1046" w:type="dxa"/>
-          </w:tcPr>
-          <w:p>
-            <w:pPr>
-              <w:cnfStyle w:val="000000000000" w:firstRow="0" w:lastRow="0" w:firstColumn="0" w:lastColumn="0" w:oddVBand="0" w:evenVBand="0" w:oddHBand="0" w:evenHBand="0" w:firstRowFirstColumn="0" w:firstRowLastColumn="0" w:lastRowFirstColumn="0" w:lastRowLastColumn="0"/>
-            </w:pPr>
-          </w:p>
-        </w:tc>
-        <w:tc>
-          <w:tcPr>
-            <w:tcW w:w="1009" w:type="dxa"/>
+            <w:tcW w:w="6207" w:type="dxa"/>
+          </w:tcPr>
+          <w:p>
+            <w:pPr>
+              <w:cnfStyle w:val="000000000000" w:firstRow="0" w:lastRow="0" w:firstColumn="0" w:lastColumn="0" w:oddVBand="0" w:evenVBand="0" w:oddHBand="0" w:evenHBand="0" w:firstRowFirstColumn="0" w:firstRowLastColumn="0" w:lastRowFirstColumn="0" w:lastRowLastColumn="0"/>
+            </w:pPr>
+          </w:p>
+        </w:tc>
+        <w:tc>
+          <w:tcPr>
+            <w:tcW w:w="1042" w:type="dxa"/>
+          </w:tcPr>
+          <w:p>
+            <w:pPr>
+              <w:cnfStyle w:val="000000000000" w:firstRow="0" w:lastRow="0" w:firstColumn="0" w:lastColumn="0" w:oddVBand="0" w:evenVBand="0" w:oddHBand="0" w:evenHBand="0" w:firstRowFirstColumn="0" w:firstRowLastColumn="0" w:lastRowFirstColumn="0" w:lastRowLastColumn="0"/>
+            </w:pPr>
+          </w:p>
+        </w:tc>
+        <w:tc>
+          <w:tcPr>
+            <w:tcW w:w="1128" w:type="dxa"/>
           </w:tcPr>
           <w:p>
             <w:pPr>
@@ -992,33 +880,33 @@
         <w:tc>
           <w:tcPr>
             <w:cnfStyle w:val="001000000000" w:firstRow="0" w:lastRow="0" w:firstColumn="1" w:lastColumn="0" w:oddVBand="0" w:evenVBand="0" w:oddHBand="0" w:evenHBand="0" w:firstRowFirstColumn="0" w:firstRowLastColumn="0" w:lastRowFirstColumn="0" w:lastRowLastColumn="0"/>
-            <w:tcW w:w="984" w:type="dxa"/>
+            <w:tcW w:w="973" w:type="dxa"/>
           </w:tcPr>
           <w:p/>
         </w:tc>
         <w:tc>
           <w:tcPr>
-            <w:tcW w:w="6311" w:type="dxa"/>
-          </w:tcPr>
-          <w:p>
-            <w:pPr>
-              <w:cnfStyle w:val="000000000000" w:firstRow="0" w:lastRow="0" w:firstColumn="0" w:lastColumn="0" w:oddVBand="0" w:evenVBand="0" w:oddHBand="0" w:evenHBand="0" w:firstRowFirstColumn="0" w:firstRowLastColumn="0" w:lastRowFirstColumn="0" w:lastRowLastColumn="0"/>
-            </w:pPr>
-          </w:p>
-        </w:tc>
-        <w:tc>
-          <w:tcPr>
-            <w:tcW w:w="1046" w:type="dxa"/>
-          </w:tcPr>
-          <w:p>
-            <w:pPr>
-              <w:cnfStyle w:val="000000000000" w:firstRow="0" w:lastRow="0" w:firstColumn="0" w:lastColumn="0" w:oddVBand="0" w:evenVBand="0" w:oddHBand="0" w:evenHBand="0" w:firstRowFirstColumn="0" w:firstRowLastColumn="0" w:lastRowFirstColumn="0" w:lastRowLastColumn="0"/>
-            </w:pPr>
-          </w:p>
-        </w:tc>
-        <w:tc>
-          <w:tcPr>
-            <w:tcW w:w="1009" w:type="dxa"/>
+            <w:tcW w:w="6207" w:type="dxa"/>
+          </w:tcPr>
+          <w:p>
+            <w:pPr>
+              <w:cnfStyle w:val="000000000000" w:firstRow="0" w:lastRow="0" w:firstColumn="0" w:lastColumn="0" w:oddVBand="0" w:evenVBand="0" w:oddHBand="0" w:evenHBand="0" w:firstRowFirstColumn="0" w:firstRowLastColumn="0" w:lastRowFirstColumn="0" w:lastRowLastColumn="0"/>
+            </w:pPr>
+          </w:p>
+        </w:tc>
+        <w:tc>
+          <w:tcPr>
+            <w:tcW w:w="1042" w:type="dxa"/>
+          </w:tcPr>
+          <w:p>
+            <w:pPr>
+              <w:cnfStyle w:val="000000000000" w:firstRow="0" w:lastRow="0" w:firstColumn="0" w:lastColumn="0" w:oddVBand="0" w:evenVBand="0" w:oddHBand="0" w:evenHBand="0" w:firstRowFirstColumn="0" w:firstRowLastColumn="0" w:lastRowFirstColumn="0" w:lastRowLastColumn="0"/>
+            </w:pPr>
+          </w:p>
+        </w:tc>
+        <w:tc>
+          <w:tcPr>
+            <w:tcW w:w="1128" w:type="dxa"/>
           </w:tcPr>
           <w:p>
             <w:pPr>
@@ -1031,33 +919,33 @@
         <w:tc>
           <w:tcPr>
             <w:cnfStyle w:val="001000000000" w:firstRow="0" w:lastRow="0" w:firstColumn="1" w:lastColumn="0" w:oddVBand="0" w:evenVBand="0" w:oddHBand="0" w:evenHBand="0" w:firstRowFirstColumn="0" w:firstRowLastColumn="0" w:lastRowFirstColumn="0" w:lastRowLastColumn="0"/>
-            <w:tcW w:w="984" w:type="dxa"/>
+            <w:tcW w:w="973" w:type="dxa"/>
           </w:tcPr>
           <w:p/>
         </w:tc>
         <w:tc>
           <w:tcPr>
-            <w:tcW w:w="6311" w:type="dxa"/>
-          </w:tcPr>
-          <w:p>
-            <w:pPr>
-              <w:cnfStyle w:val="000000000000" w:firstRow="0" w:lastRow="0" w:firstColumn="0" w:lastColumn="0" w:oddVBand="0" w:evenVBand="0" w:oddHBand="0" w:evenHBand="0" w:firstRowFirstColumn="0" w:firstRowLastColumn="0" w:lastRowFirstColumn="0" w:lastRowLastColumn="0"/>
-            </w:pPr>
-          </w:p>
-        </w:tc>
-        <w:tc>
-          <w:tcPr>
-            <w:tcW w:w="1046" w:type="dxa"/>
-          </w:tcPr>
-          <w:p>
-            <w:pPr>
-              <w:cnfStyle w:val="000000000000" w:firstRow="0" w:lastRow="0" w:firstColumn="0" w:lastColumn="0" w:oddVBand="0" w:evenVBand="0" w:oddHBand="0" w:evenHBand="0" w:firstRowFirstColumn="0" w:firstRowLastColumn="0" w:lastRowFirstColumn="0" w:lastRowLastColumn="0"/>
-            </w:pPr>
-          </w:p>
-        </w:tc>
-        <w:tc>
-          <w:tcPr>
-            <w:tcW w:w="1009" w:type="dxa"/>
+            <w:tcW w:w="6207" w:type="dxa"/>
+          </w:tcPr>
+          <w:p>
+            <w:pPr>
+              <w:cnfStyle w:val="000000000000" w:firstRow="0" w:lastRow="0" w:firstColumn="0" w:lastColumn="0" w:oddVBand="0" w:evenVBand="0" w:oddHBand="0" w:evenHBand="0" w:firstRowFirstColumn="0" w:firstRowLastColumn="0" w:lastRowFirstColumn="0" w:lastRowLastColumn="0"/>
+            </w:pPr>
+          </w:p>
+        </w:tc>
+        <w:tc>
+          <w:tcPr>
+            <w:tcW w:w="1042" w:type="dxa"/>
+          </w:tcPr>
+          <w:p>
+            <w:pPr>
+              <w:cnfStyle w:val="000000000000" w:firstRow="0" w:lastRow="0" w:firstColumn="0" w:lastColumn="0" w:oddVBand="0" w:evenVBand="0" w:oddHBand="0" w:evenHBand="0" w:firstRowFirstColumn="0" w:firstRowLastColumn="0" w:lastRowFirstColumn="0" w:lastRowLastColumn="0"/>
+            </w:pPr>
+          </w:p>
+        </w:tc>
+        <w:tc>
+          <w:tcPr>
+            <w:tcW w:w="1128" w:type="dxa"/>
           </w:tcPr>
           <w:p>
             <w:pPr>
@@ -1070,33 +958,33 @@
         <w:tc>
           <w:tcPr>
             <w:cnfStyle w:val="001000000000" w:firstRow="0" w:lastRow="0" w:firstColumn="1" w:lastColumn="0" w:oddVBand="0" w:evenVBand="0" w:oddHBand="0" w:evenHBand="0" w:firstRowFirstColumn="0" w:firstRowLastColumn="0" w:lastRowFirstColumn="0" w:lastRowLastColumn="0"/>
-            <w:tcW w:w="984" w:type="dxa"/>
+            <w:tcW w:w="973" w:type="dxa"/>
           </w:tcPr>
           <w:p/>
         </w:tc>
         <w:tc>
           <w:tcPr>
-            <w:tcW w:w="6311" w:type="dxa"/>
-          </w:tcPr>
-          <w:p>
-            <w:pPr>
-              <w:cnfStyle w:val="000000000000" w:firstRow="0" w:lastRow="0" w:firstColumn="0" w:lastColumn="0" w:oddVBand="0" w:evenVBand="0" w:oddHBand="0" w:evenHBand="0" w:firstRowFirstColumn="0" w:firstRowLastColumn="0" w:lastRowFirstColumn="0" w:lastRowLastColumn="0"/>
-            </w:pPr>
-          </w:p>
-        </w:tc>
-        <w:tc>
-          <w:tcPr>
-            <w:tcW w:w="1046" w:type="dxa"/>
-          </w:tcPr>
-          <w:p>
-            <w:pPr>
-              <w:cnfStyle w:val="000000000000" w:firstRow="0" w:lastRow="0" w:firstColumn="0" w:lastColumn="0" w:oddVBand="0" w:evenVBand="0" w:oddHBand="0" w:evenHBand="0" w:firstRowFirstColumn="0" w:firstRowLastColumn="0" w:lastRowFirstColumn="0" w:lastRowLastColumn="0"/>
-            </w:pPr>
-          </w:p>
-        </w:tc>
-        <w:tc>
-          <w:tcPr>
-            <w:tcW w:w="1009" w:type="dxa"/>
+            <w:tcW w:w="6207" w:type="dxa"/>
+          </w:tcPr>
+          <w:p>
+            <w:pPr>
+              <w:cnfStyle w:val="000000000000" w:firstRow="0" w:lastRow="0" w:firstColumn="0" w:lastColumn="0" w:oddVBand="0" w:evenVBand="0" w:oddHBand="0" w:evenHBand="0" w:firstRowFirstColumn="0" w:firstRowLastColumn="0" w:lastRowFirstColumn="0" w:lastRowLastColumn="0"/>
+            </w:pPr>
+          </w:p>
+        </w:tc>
+        <w:tc>
+          <w:tcPr>
+            <w:tcW w:w="1042" w:type="dxa"/>
+          </w:tcPr>
+          <w:p>
+            <w:pPr>
+              <w:cnfStyle w:val="000000000000" w:firstRow="0" w:lastRow="0" w:firstColumn="0" w:lastColumn="0" w:oddVBand="0" w:evenVBand="0" w:oddHBand="0" w:evenHBand="0" w:firstRowFirstColumn="0" w:firstRowLastColumn="0" w:lastRowFirstColumn="0" w:lastRowLastColumn="0"/>
+            </w:pPr>
+          </w:p>
+        </w:tc>
+        <w:tc>
+          <w:tcPr>
+            <w:tcW w:w="1128" w:type="dxa"/>
           </w:tcPr>
           <w:p>
             <w:pPr>
@@ -1109,7 +997,7 @@
         <w:tc>
           <w:tcPr>
             <w:cnfStyle w:val="001000000000" w:firstRow="0" w:lastRow="0" w:firstColumn="1" w:lastColumn="0" w:oddVBand="0" w:evenVBand="0" w:oddHBand="0" w:evenHBand="0" w:firstRowFirstColumn="0" w:firstRowLastColumn="0" w:lastRowFirstColumn="0" w:lastRowLastColumn="0"/>
-            <w:tcW w:w="984" w:type="dxa"/>
+            <w:tcW w:w="973" w:type="dxa"/>
           </w:tcPr>
           <w:p>
             <w:pPr>
@@ -1127,7 +1015,7 @@
         </w:tc>
         <w:tc>
           <w:tcPr>
-            <w:tcW w:w="6311" w:type="dxa"/>
+            <w:tcW w:w="6207" w:type="dxa"/>
           </w:tcPr>
           <w:p>
             <w:pPr>
@@ -1146,7 +1034,7 @@
         </w:tc>
         <w:tc>
           <w:tcPr>
-            <w:tcW w:w="1046" w:type="dxa"/>
+            <w:tcW w:w="1042" w:type="dxa"/>
           </w:tcPr>
           <w:p>
             <w:pPr>
@@ -1165,7 +1053,7 @@
         </w:tc>
         <w:tc>
           <w:tcPr>
-            <w:tcW w:w="1009" w:type="dxa"/>
+            <w:tcW w:w="1128" w:type="dxa"/>
           </w:tcPr>
           <w:p>
             <w:pPr>
@@ -1187,7 +1075,7 @@
         <w:tc>
           <w:tcPr>
             <w:cnfStyle w:val="001000000000" w:firstRow="0" w:lastRow="0" w:firstColumn="1" w:lastColumn="0" w:oddVBand="0" w:evenVBand="0" w:oddHBand="0" w:evenHBand="0" w:firstRowFirstColumn="0" w:firstRowLastColumn="0" w:lastRowFirstColumn="0" w:lastRowLastColumn="0"/>
-            <w:tcW w:w="984" w:type="dxa"/>
+            <w:tcW w:w="973" w:type="dxa"/>
           </w:tcPr>
           <w:p>
             <w:pPr>
@@ -1202,7 +1090,7 @@
         </w:tc>
         <w:tc>
           <w:tcPr>
-            <w:tcW w:w="6311" w:type="dxa"/>
+            <w:tcW w:w="6207" w:type="dxa"/>
           </w:tcPr>
           <w:p>
             <w:pPr>
@@ -1218,7 +1106,7 @@
         </w:tc>
         <w:tc>
           <w:tcPr>
-            <w:tcW w:w="1046" w:type="dxa"/>
+            <w:tcW w:w="1042" w:type="dxa"/>
           </w:tcPr>
           <w:p>
             <w:pPr>
@@ -1234,7 +1122,7 @@
         </w:tc>
         <w:tc>
           <w:tcPr>
-            <w:tcW w:w="1009" w:type="dxa"/>
+            <w:tcW w:w="1128" w:type="dxa"/>
           </w:tcPr>
           <w:p>
             <w:pPr>
@@ -1253,7 +1141,7 @@
         <w:tc>
           <w:tcPr>
             <w:cnfStyle w:val="001000000000" w:firstRow="0" w:lastRow="0" w:firstColumn="1" w:lastColumn="0" w:oddVBand="0" w:evenVBand="0" w:oddHBand="0" w:evenHBand="0" w:firstRowFirstColumn="0" w:firstRowLastColumn="0" w:lastRowFirstColumn="0" w:lastRowLastColumn="0"/>
-            <w:tcW w:w="984" w:type="dxa"/>
+            <w:tcW w:w="973" w:type="dxa"/>
           </w:tcPr>
           <w:p>
             <w:r>
@@ -1263,7 +1151,7 @@
         </w:tc>
         <w:tc>
           <w:tcPr>
-            <w:tcW w:w="6311" w:type="dxa"/>
+            <w:tcW w:w="6207" w:type="dxa"/>
           </w:tcPr>
           <w:p>
             <w:pPr>
@@ -1276,7 +1164,7 @@
         </w:tc>
         <w:tc>
           <w:tcPr>
-            <w:tcW w:w="1046" w:type="dxa"/>
+            <w:tcW w:w="1042" w:type="dxa"/>
           </w:tcPr>
           <w:p>
             <w:pPr>
@@ -1289,7 +1177,7 @@
         </w:tc>
         <w:tc>
           <w:tcPr>
-            <w:tcW w:w="1009" w:type="dxa"/>
+            <w:tcW w:w="1128" w:type="dxa"/>
           </w:tcPr>
           <w:p>
             <w:pPr>
@@ -1305,7 +1193,7 @@
         <w:tc>
           <w:tcPr>
             <w:cnfStyle w:val="001000000000" w:firstRow="0" w:lastRow="0" w:firstColumn="1" w:lastColumn="0" w:oddVBand="0" w:evenVBand="0" w:oddHBand="0" w:evenHBand="0" w:firstRowFirstColumn="0" w:firstRowLastColumn="0" w:lastRowFirstColumn="0" w:lastRowLastColumn="0"/>
-            <w:tcW w:w="984" w:type="dxa"/>
+            <w:tcW w:w="973" w:type="dxa"/>
           </w:tcPr>
           <w:p>
             <w:r>
@@ -1315,7 +1203,7 @@
         </w:tc>
         <w:tc>
           <w:tcPr>
-            <w:tcW w:w="6311" w:type="dxa"/>
+            <w:tcW w:w="6207" w:type="dxa"/>
           </w:tcPr>
           <w:p>
             <w:pPr>
@@ -1340,7 +1228,7 @@
         </w:tc>
         <w:tc>
           <w:tcPr>
-            <w:tcW w:w="1046" w:type="dxa"/>
+            <w:tcW w:w="1042" w:type="dxa"/>
           </w:tcPr>
           <w:p>
             <w:pPr>
@@ -1353,7 +1241,7 @@
         </w:tc>
         <w:tc>
           <w:tcPr>
-            <w:tcW w:w="1009" w:type="dxa"/>
+            <w:tcW w:w="1128" w:type="dxa"/>
           </w:tcPr>
           <w:p>
             <w:pPr>
@@ -1369,7 +1257,7 @@
         <w:tc>
           <w:tcPr>
             <w:cnfStyle w:val="001000000000" w:firstRow="0" w:lastRow="0" w:firstColumn="1" w:lastColumn="0" w:oddVBand="0" w:evenVBand="0" w:oddHBand="0" w:evenHBand="0" w:firstRowFirstColumn="0" w:firstRowLastColumn="0" w:lastRowFirstColumn="0" w:lastRowLastColumn="0"/>
-            <w:tcW w:w="984" w:type="dxa"/>
+            <w:tcW w:w="973" w:type="dxa"/>
           </w:tcPr>
           <w:p>
             <w:r>
@@ -1379,7 +1267,7 @@
         </w:tc>
         <w:tc>
           <w:tcPr>
-            <w:tcW w:w="6311" w:type="dxa"/>
+            <w:tcW w:w="6207" w:type="dxa"/>
           </w:tcPr>
           <w:p>
             <w:pPr>
@@ -1392,7 +1280,7 @@
         </w:tc>
         <w:tc>
           <w:tcPr>
-            <w:tcW w:w="1046" w:type="dxa"/>
+            <w:tcW w:w="1042" w:type="dxa"/>
           </w:tcPr>
           <w:p>
             <w:pPr>
@@ -1405,7 +1293,7 @@
         </w:tc>
         <w:tc>
           <w:tcPr>
-            <w:tcW w:w="1009" w:type="dxa"/>
+            <w:tcW w:w="1128" w:type="dxa"/>
           </w:tcPr>
           <w:p>
             <w:pPr>
@@ -1421,7 +1309,7 @@
         <w:tc>
           <w:tcPr>
             <w:cnfStyle w:val="001000000000" w:firstRow="0" w:lastRow="0" w:firstColumn="1" w:lastColumn="0" w:oddVBand="0" w:evenVBand="0" w:oddHBand="0" w:evenHBand="0" w:firstRowFirstColumn="0" w:firstRowLastColumn="0" w:lastRowFirstColumn="0" w:lastRowLastColumn="0"/>
-            <w:tcW w:w="984" w:type="dxa"/>
+            <w:tcW w:w="973" w:type="dxa"/>
           </w:tcPr>
           <w:p>
             <w:r>
@@ -1431,7 +1319,7 @@
         </w:tc>
         <w:tc>
           <w:tcPr>
-            <w:tcW w:w="6311" w:type="dxa"/>
+            <w:tcW w:w="6207" w:type="dxa"/>
           </w:tcPr>
           <w:p>
             <w:pPr>
@@ -1444,7 +1332,7 @@
         </w:tc>
         <w:tc>
           <w:tcPr>
-            <w:tcW w:w="1046" w:type="dxa"/>
+            <w:tcW w:w="1042" w:type="dxa"/>
           </w:tcPr>
           <w:p>
             <w:pPr>
@@ -1457,7 +1345,7 @@
         </w:tc>
         <w:tc>
           <w:tcPr>
-            <w:tcW w:w="1009" w:type="dxa"/>
+            <w:tcW w:w="1128" w:type="dxa"/>
           </w:tcPr>
           <w:p>
             <w:pPr>
@@ -1473,7 +1361,7 @@
         <w:tc>
           <w:tcPr>
             <w:cnfStyle w:val="001000000000" w:firstRow="0" w:lastRow="0" w:firstColumn="1" w:lastColumn="0" w:oddVBand="0" w:evenVBand="0" w:oddHBand="0" w:evenHBand="0" w:firstRowFirstColumn="0" w:firstRowLastColumn="0" w:lastRowFirstColumn="0" w:lastRowLastColumn="0"/>
-            <w:tcW w:w="984" w:type="dxa"/>
+            <w:tcW w:w="973" w:type="dxa"/>
           </w:tcPr>
           <w:p>
             <w:pPr>
@@ -1488,7 +1376,7 @@
         </w:tc>
         <w:tc>
           <w:tcPr>
-            <w:tcW w:w="6311" w:type="dxa"/>
+            <w:tcW w:w="6207" w:type="dxa"/>
           </w:tcPr>
           <w:p>
             <w:pPr>
@@ -1680,7 +1568,6 @@
               <w:cnfStyle w:val="000000000000" w:firstRow="0" w:lastRow="0" w:firstColumn="0" w:lastColumn="0" w:oddVBand="0" w:evenVBand="0" w:oddHBand="0" w:evenHBand="0" w:firstRowFirstColumn="0" w:firstRowLastColumn="0" w:lastRowFirstColumn="0" w:lastRowLastColumn="0"/>
             </w:pPr>
             <w:r>
-              <w:lastRenderedPageBreak/>
               <w:t xml:space="preserve">install-package ninject WebApi2Book.Web.Common </w:t>
             </w:r>
           </w:p>
@@ -1708,7 +1595,7 @@
         </w:tc>
         <w:tc>
           <w:tcPr>
-            <w:tcW w:w="1046" w:type="dxa"/>
+            <w:tcW w:w="1042" w:type="dxa"/>
           </w:tcPr>
           <w:p>
             <w:pPr>
@@ -1725,7 +1612,7 @@
         </w:tc>
         <w:tc>
           <w:tcPr>
-            <w:tcW w:w="1009" w:type="dxa"/>
+            <w:tcW w:w="1128" w:type="dxa"/>
           </w:tcPr>
           <w:p>
             <w:pPr>
@@ -1744,7 +1631,7 @@
         <w:tc>
           <w:tcPr>
             <w:cnfStyle w:val="001000000000" w:firstRow="0" w:lastRow="0" w:firstColumn="1" w:lastColumn="0" w:oddVBand="0" w:evenVBand="0" w:oddHBand="0" w:evenHBand="0" w:firstRowFirstColumn="0" w:firstRowLastColumn="0" w:lastRowFirstColumn="0" w:lastRowLastColumn="0"/>
-            <w:tcW w:w="984" w:type="dxa"/>
+            <w:tcW w:w="973" w:type="dxa"/>
           </w:tcPr>
           <w:p>
             <w:pPr>
@@ -1760,7 +1647,7 @@
         </w:tc>
         <w:tc>
           <w:tcPr>
-            <w:tcW w:w="6311" w:type="dxa"/>
+            <w:tcW w:w="6207" w:type="dxa"/>
           </w:tcPr>
           <w:p>
             <w:pPr>
@@ -1785,7 +1672,7 @@
         </w:tc>
         <w:tc>
           <w:tcPr>
-            <w:tcW w:w="1046" w:type="dxa"/>
+            <w:tcW w:w="1042" w:type="dxa"/>
           </w:tcPr>
           <w:p>
             <w:pPr>
@@ -1801,7 +1688,7 @@
         </w:tc>
         <w:tc>
           <w:tcPr>
-            <w:tcW w:w="1009" w:type="dxa"/>
+            <w:tcW w:w="1128" w:type="dxa"/>
           </w:tcPr>
           <w:p>
             <w:pPr>
@@ -1820,7 +1707,7 @@
         <w:tc>
           <w:tcPr>
             <w:cnfStyle w:val="001000000000" w:firstRow="0" w:lastRow="0" w:firstColumn="1" w:lastColumn="0" w:oddVBand="0" w:evenVBand="0" w:oddHBand="0" w:evenHBand="0" w:firstRowFirstColumn="0" w:firstRowLastColumn="0" w:lastRowFirstColumn="0" w:lastRowLastColumn="0"/>
-            <w:tcW w:w="984" w:type="dxa"/>
+            <w:tcW w:w="973" w:type="dxa"/>
           </w:tcPr>
           <w:p>
             <w:pPr>
@@ -1835,7 +1722,7 @@
         </w:tc>
         <w:tc>
           <w:tcPr>
-            <w:tcW w:w="6311" w:type="dxa"/>
+            <w:tcW w:w="6207" w:type="dxa"/>
           </w:tcPr>
           <w:p>
             <w:pPr>
@@ -1857,7 +1744,7 @@
         </w:tc>
         <w:tc>
           <w:tcPr>
-            <w:tcW w:w="1046" w:type="dxa"/>
+            <w:tcW w:w="1042" w:type="dxa"/>
           </w:tcPr>
           <w:p>
             <w:pPr>
@@ -1873,7 +1760,7 @@
         </w:tc>
         <w:tc>
           <w:tcPr>
-            <w:tcW w:w="1009" w:type="dxa"/>
+            <w:tcW w:w="1128" w:type="dxa"/>
           </w:tcPr>
           <w:p>
             <w:pPr>
@@ -1892,7 +1779,7 @@
         <w:tc>
           <w:tcPr>
             <w:cnfStyle w:val="001000000000" w:firstRow="0" w:lastRow="0" w:firstColumn="1" w:lastColumn="0" w:oddVBand="0" w:evenVBand="0" w:oddHBand="0" w:evenHBand="0" w:firstRowFirstColumn="0" w:firstRowLastColumn="0" w:lastRowFirstColumn="0" w:lastRowLastColumn="0"/>
-            <w:tcW w:w="984" w:type="dxa"/>
+            <w:tcW w:w="973" w:type="dxa"/>
           </w:tcPr>
           <w:p>
             <w:r>
@@ -1905,7 +1792,7 @@
         </w:tc>
         <w:tc>
           <w:tcPr>
-            <w:tcW w:w="6311" w:type="dxa"/>
+            <w:tcW w:w="6207" w:type="dxa"/>
           </w:tcPr>
           <w:p>
             <w:pPr>
@@ -1921,7 +1808,7 @@
         </w:tc>
         <w:tc>
           <w:tcPr>
-            <w:tcW w:w="1046" w:type="dxa"/>
+            <w:tcW w:w="1042" w:type="dxa"/>
           </w:tcPr>
           <w:p>
             <w:pPr>
@@ -1937,7 +1824,7 @@
         </w:tc>
         <w:tc>
           <w:tcPr>
-            <w:tcW w:w="1009" w:type="dxa"/>
+            <w:tcW w:w="1128" w:type="dxa"/>
           </w:tcPr>
           <w:p>
             <w:pPr>
@@ -1956,7 +1843,7 @@
         <w:tc>
           <w:tcPr>
             <w:cnfStyle w:val="001000000000" w:firstRow="0" w:lastRow="0" w:firstColumn="1" w:lastColumn="0" w:oddVBand="0" w:evenVBand="0" w:oddHBand="0" w:evenHBand="0" w:firstRowFirstColumn="0" w:firstRowLastColumn="0" w:lastRowFirstColumn="0" w:lastRowLastColumn="0"/>
-            <w:tcW w:w="984" w:type="dxa"/>
+            <w:tcW w:w="973" w:type="dxa"/>
           </w:tcPr>
           <w:p>
             <w:r>
@@ -1966,7 +1853,7 @@
         </w:tc>
         <w:tc>
           <w:tcPr>
-            <w:tcW w:w="6311" w:type="dxa"/>
+            <w:tcW w:w="6207" w:type="dxa"/>
           </w:tcPr>
           <w:p>
             <w:pPr>
@@ -2030,7 +1917,7 @@
         </w:tc>
         <w:tc>
           <w:tcPr>
-            <w:tcW w:w="1046" w:type="dxa"/>
+            <w:tcW w:w="1042" w:type="dxa"/>
           </w:tcPr>
           <w:p>
             <w:pPr>
@@ -2043,7 +1930,7 @@
         </w:tc>
         <w:tc>
           <w:tcPr>
-            <w:tcW w:w="1009" w:type="dxa"/>
+            <w:tcW w:w="1128" w:type="dxa"/>
           </w:tcPr>
           <w:p>
             <w:pPr>
@@ -2059,7 +1946,7 @@
         <w:tc>
           <w:tcPr>
             <w:cnfStyle w:val="001000000000" w:firstRow="0" w:lastRow="0" w:firstColumn="1" w:lastColumn="0" w:oddVBand="0" w:evenVBand="0" w:oddHBand="0" w:evenHBand="0" w:firstRowFirstColumn="0" w:firstRowLastColumn="0" w:lastRowFirstColumn="0" w:lastRowLastColumn="0"/>
-            <w:tcW w:w="984" w:type="dxa"/>
+            <w:tcW w:w="973" w:type="dxa"/>
           </w:tcPr>
           <w:p>
             <w:r>
@@ -2069,7 +1956,7 @@
         </w:tc>
         <w:tc>
           <w:tcPr>
-            <w:tcW w:w="6311" w:type="dxa"/>
+            <w:tcW w:w="6207" w:type="dxa"/>
           </w:tcPr>
           <w:p>
             <w:pPr>
@@ -2082,7 +1969,7 @@
         </w:tc>
         <w:tc>
           <w:tcPr>
-            <w:tcW w:w="1046" w:type="dxa"/>
+            <w:tcW w:w="1042" w:type="dxa"/>
           </w:tcPr>
           <w:p>
             <w:pPr>
@@ -2095,7 +1982,7 @@
         </w:tc>
         <w:tc>
           <w:tcPr>
-            <w:tcW w:w="1009" w:type="dxa"/>
+            <w:tcW w:w="1128" w:type="dxa"/>
           </w:tcPr>
           <w:p>
             <w:pPr>

</xml_diff>

<commit_message>
working on ch5-6 page proofs
</commit_message>
<xml_diff>
--- a/doc/web api 2 notes.docx
+++ b/doc/web api 2 notes.docx
@@ -266,13 +266,7 @@
               <w:cnfStyle w:val="000000000000" w:firstRow="0" w:lastRow="0" w:firstColumn="0" w:lastColumn="0" w:oddVBand="0" w:evenVBand="0" w:oddHBand="0" w:evenHBand="0" w:firstRowFirstColumn="0" w:firstRowLastColumn="0" w:lastRowFirstColumn="0" w:lastRowLastColumn="0"/>
             </w:pPr>
             <w:r>
-              <w:t xml:space="preserve">Change to: </w:t>
-            </w:r>
-            <w:r>
-              <w:t>“With all that in place, you should be able to build and publish the WebApi2BookDb project!</w:t>
-            </w:r>
-            <w:r>
-              <w:t xml:space="preserve"> Please do so now, to prepare for the next chapter</w:t>
+              <w:t>Change to: “With all that in place, you should be able to build and publish the WebApi2BookDb project! Please do so now, to prepare for the next chapter</w:t>
             </w:r>
             <w:r>
               <w:t xml:space="preserve">, where we </w:t>
@@ -365,23 +359,18 @@
             <w:r>
               <w:t>we'll hit F5 to start the application.</w:t>
             </w:r>
-            <w:bookmarkStart w:id="3" w:name="_GoBack"/>
-            <w:bookmarkEnd w:id="3"/>
-          </w:p>
-          <w:p>
-            <w:pPr>
-              <w:cnfStyle w:val="000000000000" w:firstRow="0" w:lastRow="0" w:firstColumn="0" w:lastColumn="0" w:oddVBand="0" w:evenVBand="0" w:oddHBand="0" w:evenHBand="0" w:firstRowFirstColumn="0" w:firstRowLastColumn="0" w:lastRowFirstColumn="0" w:lastRowLastColumn="0"/>
-            </w:pPr>
-          </w:p>
-          <w:p>
-            <w:pPr>
-              <w:cnfStyle w:val="000000000000" w:firstRow="0" w:lastRow="0" w:firstColumn="0" w:lastColumn="0" w:oddVBand="0" w:evenVBand="0" w:oddHBand="0" w:evenHBand="0" w:firstRowFirstColumn="0" w:firstRowLastColumn="0" w:lastRowFirstColumn="0" w:lastRowLastColumn="0"/>
-            </w:pPr>
-            <w:r>
-              <w:t>Change to: “</w:t>
-            </w:r>
-            <w:r>
-              <w:t xml:space="preserve">With the </w:t>
+          </w:p>
+          <w:p>
+            <w:pPr>
+              <w:cnfStyle w:val="000000000000" w:firstRow="0" w:lastRow="0" w:firstColumn="0" w:lastColumn="0" w:oddVBand="0" w:evenVBand="0" w:oddHBand="0" w:evenHBand="0" w:firstRowFirstColumn="0" w:firstRowLastColumn="0" w:lastRowFirstColumn="0" w:lastRowLastColumn="0"/>
+            </w:pPr>
+          </w:p>
+          <w:p>
+            <w:pPr>
+              <w:cnfStyle w:val="000000000000" w:firstRow="0" w:lastRow="0" w:firstColumn="0" w:lastColumn="0" w:oddVBand="0" w:evenVBand="0" w:oddHBand="0" w:evenHBand="0" w:firstRowFirstColumn="0" w:firstRowLastColumn="0" w:lastRowFirstColumn="0" w:lastRowLastColumn="0"/>
+            </w:pPr>
+            <w:r>
+              <w:t xml:space="preserve">Change to: “With the </w:t>
             </w:r>
             <w:r>
               <w:rPr>
@@ -393,13 +382,16 @@
               <w:t xml:space="preserve"> project configured as the startup project in Visual Studio</w:t>
             </w:r>
             <w:r>
-              <w:t xml:space="preserve"> (please make this configuration if you haven’t done so already)</w:t>
-            </w:r>
-            <w:r>
-              <w:t>, we'll hit F5 to start the application.</w:t>
-            </w:r>
-            <w:r>
-              <w:t>”</w:t>
+              <w:t xml:space="preserve"> (please </w:t>
+            </w:r>
+            <w:r>
+              <w:t>perform</w:t>
+            </w:r>
+            <w:r>
+              <w:t xml:space="preserve"> this configuration if you haven’t done so already)</w:t>
+            </w:r>
+            <w:r>
+              <w:t>, we'll hit F5 to start the application.”</w:t>
             </w:r>
           </w:p>
         </w:tc>
@@ -425,7 +417,7 @@
               <w:cnfStyle w:val="000000000000" w:firstRow="0" w:lastRow="0" w:firstColumn="0" w:lastColumn="0" w:oddVBand="0" w:evenVBand="0" w:oddHBand="0" w:evenHBand="0" w:firstRowFirstColumn="0" w:firstRowLastColumn="0" w:lastRowFirstColumn="0" w:lastRowLastColumn="0"/>
             </w:pPr>
             <w:r>
-              <w:t>TODO</w:t>
+              <w:t>Pending</w:t>
             </w:r>
           </w:p>
         </w:tc>
@@ -453,7 +445,7 @@
             <w:r>
               <w:t xml:space="preserve">“And finally, </w:t>
             </w:r>
-            <w:commentRangeStart w:id="4"/>
+            <w:commentRangeStart w:id="3"/>
             <w:r>
               <w:t xml:space="preserve">add the following to the bottom of the </w:t>
             </w:r>
@@ -475,6 +467,157 @@
             <w:proofErr w:type="spellEnd"/>
             <w:r>
               <w:t xml:space="preserve"> </w:t>
+            </w:r>
+            <w:commentRangeEnd w:id="3"/>
+            <w:r>
+              <w:rPr>
+                <w:rStyle w:val="CommentReference"/>
+                <w:rFonts w:ascii="Times" w:eastAsia="Times New Roman" w:hAnsi="Times"/>
+              </w:rPr>
+              <w:commentReference w:id="3"/>
+            </w:r>
+            <w:r>
+              <w:t>method”</w:t>
+            </w:r>
+          </w:p>
+          <w:p>
+            <w:pPr>
+              <w:cnfStyle w:val="000000000000" w:firstRow="0" w:lastRow="0" w:firstColumn="0" w:lastColumn="0" w:oddVBand="0" w:evenVBand="0" w:oddHBand="0" w:evenHBand="0" w:firstRowFirstColumn="0" w:firstRowLastColumn="0" w:lastRowFirstColumn="0" w:lastRowLastColumn="0"/>
+            </w:pPr>
+          </w:p>
+          <w:p>
+            <w:pPr>
+              <w:cnfStyle w:val="000000000000" w:firstRow="0" w:lastRow="0" w:firstColumn="0" w:lastColumn="0" w:oddVBand="0" w:evenVBand="0" w:oddHBand="0" w:evenHBand="0" w:firstRowFirstColumn="0" w:firstRowLastColumn="0" w:lastRowFirstColumn="0" w:lastRowLastColumn="0"/>
+            </w:pPr>
+            <w:r>
+              <w:t xml:space="preserve">Change to “And finally, add the following to the bottom of the </w:t>
+            </w:r>
+            <w:proofErr w:type="spellStart"/>
+            <w:r>
+              <w:t>NinjectConfigurator</w:t>
+            </w:r>
+            <w:proofErr w:type="spellEnd"/>
+            <w:r>
+              <w:t xml:space="preserve"> class' </w:t>
+            </w:r>
+            <w:proofErr w:type="spellStart"/>
+            <w:r>
+              <w:rPr>
+                <w:rStyle w:val="CodeInline"/>
+              </w:rPr>
+              <w:t>ConfigureNHibernate</w:t>
+            </w:r>
+            <w:proofErr w:type="spellEnd"/>
+            <w:r>
+              <w:t xml:space="preserve"> method so that </w:t>
+            </w:r>
+            <w:proofErr w:type="spellStart"/>
+            <w:r>
+              <w:rPr>
+                <w:rStyle w:val="CodeInline"/>
+              </w:rPr>
+              <w:t>IActionTransactionHelper</w:t>
+            </w:r>
+            <w:proofErr w:type="spellEnd"/>
+            <w:r>
+              <w:t xml:space="preserve"> instances can be resolved at run time:”</w:t>
+            </w:r>
+          </w:p>
+        </w:tc>
+        <w:tc>
+          <w:tcPr>
+            <w:tcW w:w="1031" w:type="dxa"/>
+          </w:tcPr>
+          <w:p>
+            <w:pPr>
+              <w:cnfStyle w:val="000000000000" w:firstRow="0" w:lastRow="0" w:firstColumn="0" w:lastColumn="0" w:oddVBand="0" w:evenVBand="0" w:oddHBand="0" w:evenHBand="0" w:firstRowFirstColumn="0" w:firstRowLastColumn="0" w:lastRowFirstColumn="0" w:lastRowLastColumn="0"/>
+            </w:pPr>
+            <w:r>
+              <w:t>Brian</w:t>
+            </w:r>
+          </w:p>
+        </w:tc>
+        <w:tc>
+          <w:tcPr>
+            <w:tcW w:w="1077" w:type="dxa"/>
+          </w:tcPr>
+          <w:p>
+            <w:pPr>
+              <w:cnfStyle w:val="000000000000" w:firstRow="0" w:lastRow="0" w:firstColumn="0" w:lastColumn="0" w:oddVBand="0" w:evenVBand="0" w:oddHBand="0" w:evenHBand="0" w:firstRowFirstColumn="0" w:firstRowLastColumn="0" w:lastRowFirstColumn="0" w:lastRowLastColumn="0"/>
+            </w:pPr>
+            <w:r>
+              <w:t>Pending</w:t>
+            </w:r>
+          </w:p>
+        </w:tc>
+      </w:tr>
+      <w:tr>
+        <w:tc>
+          <w:tcPr>
+            <w:cnfStyle w:val="001000000000" w:firstRow="0" w:lastRow="0" w:firstColumn="1" w:lastColumn="0" w:oddVBand="0" w:evenVBand="0" w:oddHBand="0" w:evenHBand="0" w:firstRowFirstColumn="0" w:firstRowLastColumn="0" w:lastRowFirstColumn="0" w:lastRowLastColumn="0"/>
+            <w:tcW w:w="943" w:type="dxa"/>
+          </w:tcPr>
+          <w:p>
+            <w:r>
+              <w:t>5</w:t>
+            </w:r>
+          </w:p>
+        </w:tc>
+        <w:tc>
+          <w:tcPr>
+            <w:tcW w:w="6299" w:type="dxa"/>
+          </w:tcPr>
+          <w:p>
+            <w:pPr>
+              <w:pStyle w:val="Bullet"/>
+              <w:cnfStyle w:val="000000000000" w:firstRow="0" w:lastRow="0" w:firstColumn="0" w:lastColumn="0" w:oddVBand="0" w:evenVBand="0" w:oddHBand="0" w:evenHBand="0" w:firstRowFirstColumn="0" w:firstRowLastColumn="0" w:lastRowFirstColumn="0" w:lastRowLastColumn="0"/>
+            </w:pPr>
+            <w:proofErr w:type="gramStart"/>
+            <w:r>
+              <w:t>w</w:t>
+            </w:r>
+            <w:r>
+              <w:t>e</w:t>
+            </w:r>
+            <w:proofErr w:type="gramEnd"/>
+            <w:r>
+              <w:t xml:space="preserve"> overrode the </w:t>
+            </w:r>
+            <w:proofErr w:type="spellStart"/>
+            <w:r>
+              <w:rPr>
+                <w:rStyle w:val="CodeInline"/>
+              </w:rPr>
+              <w:t>AllowMultiple</w:t>
+            </w:r>
+            <w:proofErr w:type="spellEnd"/>
+            <w:r>
+              <w:t xml:space="preserve"> method in the attribute to prevent the filter from executing multiple times on the same call (see </w:t>
+            </w:r>
+            <w:commentRangeStart w:id="4"/>
+            <w:r>
+              <w:fldChar w:fldCharType="begin"/>
+            </w:r>
+            <w:r>
+              <w:instrText xml:space="preserve"> HYPERLINK "http://stackoverflow.com/questions/18485479/webapi-filter-is-calling-twice?rq=1" </w:instrText>
+            </w:r>
+            <w:r>
+              <w:fldChar w:fldCharType="separate"/>
+            </w:r>
+            <w:r>
+              <w:rPr>
+                <w:rFonts w:ascii="TheSansMonoConNormal" w:hAnsi="TheSansMonoConNormal"/>
+              </w:rPr>
+              <w:t>http://stackoverflow.com/questions/18485479/webapi-filter-is-calling-twice?rq=1</w:t>
+            </w:r>
+            <w:r>
+              <w:rPr>
+                <w:rFonts w:ascii="TheSansMonoConNormal" w:hAnsi="TheSansMonoConNormal"/>
+              </w:rPr>
+              <w:fldChar w:fldCharType="end"/>
+            </w:r>
+            <w:r>
+              <w:t>).</w:t>
             </w:r>
             <w:commentRangeEnd w:id="4"/>
             <w:r>
@@ -484,61 +627,11 @@
               </w:rPr>
               <w:commentReference w:id="4"/>
             </w:r>
-            <w:r>
-              <w:t>method”</w:t>
-            </w:r>
-          </w:p>
-          <w:p>
-            <w:pPr>
-              <w:cnfStyle w:val="000000000000" w:firstRow="0" w:lastRow="0" w:firstColumn="0" w:lastColumn="0" w:oddVBand="0" w:evenVBand="0" w:oddHBand="0" w:evenHBand="0" w:firstRowFirstColumn="0" w:firstRowLastColumn="0" w:lastRowFirstColumn="0" w:lastRowLastColumn="0"/>
-            </w:pPr>
-          </w:p>
-          <w:p>
-            <w:pPr>
-              <w:cnfStyle w:val="000000000000" w:firstRow="0" w:lastRow="0" w:firstColumn="0" w:lastColumn="0" w:oddVBand="0" w:evenVBand="0" w:oddHBand="0" w:evenHBand="0" w:firstRowFirstColumn="0" w:firstRowLastColumn="0" w:lastRowFirstColumn="0" w:lastRowLastColumn="0"/>
-            </w:pPr>
-            <w:r>
-              <w:t>Change to “</w:t>
-            </w:r>
-            <w:r>
-              <w:t xml:space="preserve">And finally, add the following to the bottom of the </w:t>
-            </w:r>
-            <w:proofErr w:type="spellStart"/>
-            <w:r>
-              <w:t>NinjectConfigurator</w:t>
-            </w:r>
-            <w:proofErr w:type="spellEnd"/>
-            <w:r>
-              <w:t xml:space="preserve"> class</w:t>
-            </w:r>
-            <w:r>
-              <w:t xml:space="preserve">' </w:t>
-            </w:r>
-            <w:proofErr w:type="spellStart"/>
-            <w:r>
-              <w:rPr>
-                <w:rStyle w:val="CodeInline"/>
-              </w:rPr>
-              <w:t>ConfigureNHibernate</w:t>
-            </w:r>
-            <w:proofErr w:type="spellEnd"/>
-            <w:r>
-              <w:t xml:space="preserve"> method so that </w:t>
-            </w:r>
-            <w:proofErr w:type="spellStart"/>
-            <w:r>
-              <w:rPr>
-                <w:rStyle w:val="CodeInline"/>
-              </w:rPr>
-              <w:t>IActionTransactionHelper</w:t>
-            </w:r>
-            <w:proofErr w:type="spellEnd"/>
-            <w:r>
-              <w:t xml:space="preserve"> instances can be resolved at run time:</w:t>
-            </w:r>
-            <w:r>
-              <w:t>”</w:t>
-            </w:r>
+          </w:p>
+          <w:p>
+            <w:pPr>
+              <w:cnfStyle w:val="000000000000" w:firstRow="0" w:lastRow="0" w:firstColumn="0" w:lastColumn="0" w:oddVBand="0" w:evenVBand="0" w:oddHBand="0" w:evenHBand="0" w:firstRowFirstColumn="0" w:firstRowLastColumn="0" w:lastRowFirstColumn="0" w:lastRowLastColumn="0"/>
+            </w:pPr>
           </w:p>
         </w:tc>
         <w:tc>
@@ -563,7 +656,7 @@
               <w:cnfStyle w:val="000000000000" w:firstRow="0" w:lastRow="0" w:firstColumn="0" w:lastColumn="0" w:oddVBand="0" w:evenVBand="0" w:oddHBand="0" w:evenHBand="0" w:firstRowFirstColumn="0" w:firstRowLastColumn="0" w:lastRowFirstColumn="0" w:lastRowLastColumn="0"/>
             </w:pPr>
             <w:r>
-              <w:t>TODO</w:t>
+              <w:t>Pending</w:t>
             </w:r>
           </w:p>
         </w:tc>
@@ -587,68 +680,34 @@
           <w:p>
             <w:pPr>
               <w:pStyle w:val="Bullet"/>
-              <w:cnfStyle w:val="000000000000" w:firstRow="0" w:lastRow="0" w:firstColumn="0" w:lastColumn="0" w:oddVBand="0" w:evenVBand="0" w:oddHBand="0" w:evenHBand="0" w:firstRowFirstColumn="0" w:firstRowLastColumn="0" w:lastRowFirstColumn="0" w:lastRowLastColumn="0"/>
-            </w:pPr>
-            <w:proofErr w:type="gramStart"/>
-            <w:r>
-              <w:t>w</w:t>
-            </w:r>
-            <w:r>
-              <w:t>e</w:t>
-            </w:r>
-            <w:proofErr w:type="gramEnd"/>
-            <w:r>
-              <w:t xml:space="preserve"> overrode the </w:t>
-            </w:r>
-            <w:proofErr w:type="spellStart"/>
-            <w:r>
-              <w:rPr>
-                <w:rStyle w:val="CodeInline"/>
-              </w:rPr>
-              <w:t>AllowMultiple</w:t>
-            </w:r>
-            <w:proofErr w:type="spellEnd"/>
-            <w:r>
-              <w:t xml:space="preserve"> method in the attribute to prevent the filter from executing multiple times on the same call (see </w:t>
-            </w:r>
-            <w:commentRangeStart w:id="5"/>
-            <w:r>
-              <w:fldChar w:fldCharType="begin"/>
-            </w:r>
-            <w:r>
-              <w:instrText xml:space="preserve"> HYPERLINK "http://stackoverflow.com/questions/18485479/webapi-filter-is-calling-twice?rq=1" </w:instrText>
-            </w:r>
-            <w:r>
-              <w:fldChar w:fldCharType="separate"/>
-            </w:r>
-            <w:r>
-              <w:rPr>
-                <w:rFonts w:ascii="TheSansMonoConNormal" w:hAnsi="TheSansMonoConNormal"/>
-              </w:rPr>
-              <w:t>http://stackoverflow.com/questions/18485479/webapi-filter-is-calling-twice?rq=1</w:t>
-            </w:r>
-            <w:r>
-              <w:rPr>
-                <w:rFonts w:ascii="TheSansMonoConNormal" w:hAnsi="TheSansMonoConNormal"/>
-              </w:rPr>
-              <w:fldChar w:fldCharType="end"/>
-            </w:r>
-            <w:r>
-              <w:t>).</w:t>
-            </w:r>
-            <w:commentRangeEnd w:id="5"/>
-            <w:r>
-              <w:rPr>
-                <w:rStyle w:val="CommentReference"/>
-                <w:rFonts w:ascii="Times" w:eastAsia="Times New Roman" w:hAnsi="Times"/>
-              </w:rPr>
-              <w:commentReference w:id="5"/>
-            </w:r>
-          </w:p>
-          <w:p>
-            <w:pPr>
-              <w:cnfStyle w:val="000000000000" w:firstRow="0" w:lastRow="0" w:firstColumn="0" w:lastColumn="0" w:oddVBand="0" w:evenVBand="0" w:oddHBand="0" w:evenHBand="0" w:firstRowFirstColumn="0" w:firstRowLastColumn="0" w:lastRowFirstColumn="0" w:lastRowLastColumn="0"/>
-            </w:pPr>
+              <w:numPr>
+                <w:ilvl w:val="0"/>
+                <w:numId w:val="0"/>
+              </w:numPr>
+              <w:cnfStyle w:val="000000000000" w:firstRow="0" w:lastRow="0" w:firstColumn="0" w:lastColumn="0" w:oddVBand="0" w:evenVBand="0" w:oddHBand="0" w:evenHBand="0" w:firstRowFirstColumn="0" w:firstRowLastColumn="0" w:lastRowFirstColumn="0" w:lastRowLastColumn="0"/>
+            </w:pPr>
+            <w:r>
+              <w:t>Keep the namespace on a single line:</w:t>
+            </w:r>
+          </w:p>
+          <w:p>
+            <w:pPr>
+              <w:pStyle w:val="Bullet"/>
+              <w:numPr>
+                <w:ilvl w:val="0"/>
+                <w:numId w:val="0"/>
+              </w:numPr>
+              <w:cnfStyle w:val="000000000000" w:firstRow="0" w:lastRow="0" w:firstColumn="0" w:lastColumn="0" w:oddVBand="0" w:evenVBand="0" w:oddHBand="0" w:evenHBand="0" w:firstRowFirstColumn="0" w:firstRowLastColumn="0" w:lastRowFirstColumn="0" w:lastRowLastColumn="0"/>
+            </w:pPr>
+            <w:r>
+              <w:t>“</w:t>
+            </w:r>
+            <w:r>
+              <w:t>However, requests will always be routed to the controller in the WebApi2Book.Web.Api.Controllers.V1 namespace</w:t>
+            </w:r>
+            <w:r>
+              <w:t>…”</w:t>
+            </w:r>
           </w:p>
         </w:tc>
         <w:tc>
@@ -673,7 +732,7 @@
               <w:cnfStyle w:val="000000000000" w:firstRow="0" w:lastRow="0" w:firstColumn="0" w:lastColumn="0" w:oddVBand="0" w:evenVBand="0" w:oddHBand="0" w:evenHBand="0" w:firstRowFirstColumn="0" w:firstRowLastColumn="0" w:lastRowFirstColumn="0" w:lastRowLastColumn="0"/>
             </w:pPr>
             <w:r>
-              <w:t>TODO</w:t>
+              <w:t>Pending</w:t>
             </w:r>
           </w:p>
         </w:tc>
@@ -686,6 +745,294 @@
           </w:tcPr>
           <w:p>
             <w:r>
+              <w:t>5</w:t>
+            </w:r>
+          </w:p>
+        </w:tc>
+        <w:tc>
+          <w:tcPr>
+            <w:tcW w:w="6299" w:type="dxa"/>
+          </w:tcPr>
+          <w:p>
+            <w:pPr>
+              <w:pStyle w:val="Bullet"/>
+              <w:numPr>
+                <w:ilvl w:val="0"/>
+                <w:numId w:val="0"/>
+              </w:numPr>
+              <w:cnfStyle w:val="000000000000" w:firstRow="0" w:lastRow="0" w:firstColumn="0" w:lastColumn="0" w:oddVBand="0" w:evenVBand="0" w:oddHBand="0" w:evenHBand="0" w:firstRowFirstColumn="0" w:firstRowLastColumn="0" w:lastRowFirstColumn="0" w:lastRowLastColumn="0"/>
+            </w:pPr>
+            <w:r>
+              <w:t>End this with a colon, not a period: “</w:t>
+            </w:r>
+            <w:r>
+              <w:t>OK, now do the same for V2.</w:t>
+            </w:r>
+            <w:r>
+              <w:t>”</w:t>
+            </w:r>
+          </w:p>
+        </w:tc>
+        <w:tc>
+          <w:tcPr>
+            <w:tcW w:w="1031" w:type="dxa"/>
+          </w:tcPr>
+          <w:p>
+            <w:pPr>
+              <w:cnfStyle w:val="000000000000" w:firstRow="0" w:lastRow="0" w:firstColumn="0" w:lastColumn="0" w:oddVBand="0" w:evenVBand="0" w:oddHBand="0" w:evenHBand="0" w:firstRowFirstColumn="0" w:firstRowLastColumn="0" w:lastRowFirstColumn="0" w:lastRowLastColumn="0"/>
+            </w:pPr>
+            <w:r>
+              <w:t>Brian</w:t>
+            </w:r>
+          </w:p>
+        </w:tc>
+        <w:tc>
+          <w:tcPr>
+            <w:tcW w:w="1077" w:type="dxa"/>
+          </w:tcPr>
+          <w:p>
+            <w:pPr>
+              <w:cnfStyle w:val="000000000000" w:firstRow="0" w:lastRow="0" w:firstColumn="0" w:lastColumn="0" w:oddVBand="0" w:evenVBand="0" w:oddHBand="0" w:evenHBand="0" w:firstRowFirstColumn="0" w:firstRowLastColumn="0" w:lastRowFirstColumn="0" w:lastRowLastColumn="0"/>
+            </w:pPr>
+            <w:r>
+              <w:t>Pending</w:t>
+            </w:r>
+          </w:p>
+        </w:tc>
+      </w:tr>
+      <w:tr>
+        <w:tc>
+          <w:tcPr>
+            <w:cnfStyle w:val="001000000000" w:firstRow="0" w:lastRow="0" w:firstColumn="1" w:lastColumn="0" w:oddVBand="0" w:evenVBand="0" w:oddHBand="0" w:evenHBand="0" w:firstRowFirstColumn="0" w:firstRowLastColumn="0" w:lastRowFirstColumn="0" w:lastRowLastColumn="0"/>
+            <w:tcW w:w="943" w:type="dxa"/>
+          </w:tcPr>
+          <w:p>
+            <w:r>
+              <w:t>5</w:t>
+            </w:r>
+          </w:p>
+        </w:tc>
+        <w:tc>
+          <w:tcPr>
+            <w:tcW w:w="6299" w:type="dxa"/>
+          </w:tcPr>
+          <w:p>
+            <w:pPr>
+              <w:pStyle w:val="Bullet"/>
+              <w:numPr>
+                <w:ilvl w:val="0"/>
+                <w:numId w:val="0"/>
+              </w:numPr>
+              <w:cnfStyle w:val="000000000000" w:firstRow="0" w:lastRow="0" w:firstColumn="0" w:lastColumn="0" w:oddVBand="0" w:evenVBand="0" w:oddHBand="0" w:evenHBand="0" w:firstRowFirstColumn="0" w:firstRowLastColumn="0" w:lastRowFirstColumn="0" w:lastRowLastColumn="0"/>
+            </w:pPr>
+            <w:r>
+              <w:t>Change to “private _users field” in the following:</w:t>
+            </w:r>
+          </w:p>
+          <w:p>
+            <w:pPr>
+              <w:pStyle w:val="Bullet"/>
+              <w:numPr>
+                <w:ilvl w:val="0"/>
+                <w:numId w:val="0"/>
+              </w:numPr>
+              <w:cnfStyle w:val="000000000000" w:firstRow="0" w:lastRow="0" w:firstColumn="0" w:lastColumn="0" w:oddVBand="0" w:evenVBand="0" w:oddHBand="0" w:evenHBand="0" w:firstRowFirstColumn="0" w:firstRowLastColumn="0" w:lastRowFirstColumn="0" w:lastRowLastColumn="0"/>
+            </w:pPr>
+            <w:r>
+              <w:t>“</w:t>
+            </w:r>
+            <w:r>
+              <w:t xml:space="preserve">users via your </w:t>
+            </w:r>
+            <w:r>
+              <w:rPr>
+                <w:highlight w:val="yellow"/>
+              </w:rPr>
+              <w:t>_users private</w:t>
+            </w:r>
+            <w:r>
+              <w:t xml:space="preserve"> </w:t>
+            </w:r>
+            <w:r>
+              <w:t>field</w:t>
+            </w:r>
+            <w:r>
+              <w:t>”</w:t>
+            </w:r>
+          </w:p>
+        </w:tc>
+        <w:tc>
+          <w:tcPr>
+            <w:tcW w:w="1031" w:type="dxa"/>
+          </w:tcPr>
+          <w:p>
+            <w:pPr>
+              <w:cnfStyle w:val="000000000000" w:firstRow="0" w:lastRow="0" w:firstColumn="0" w:lastColumn="0" w:oddVBand="0" w:evenVBand="0" w:oddHBand="0" w:evenHBand="0" w:firstRowFirstColumn="0" w:firstRowLastColumn="0" w:lastRowFirstColumn="0" w:lastRowLastColumn="0"/>
+            </w:pPr>
+            <w:r>
+              <w:t xml:space="preserve">Brian </w:t>
+            </w:r>
+          </w:p>
+        </w:tc>
+        <w:tc>
+          <w:tcPr>
+            <w:tcW w:w="1077" w:type="dxa"/>
+          </w:tcPr>
+          <w:p>
+            <w:pPr>
+              <w:cnfStyle w:val="000000000000" w:firstRow="0" w:lastRow="0" w:firstColumn="0" w:lastColumn="0" w:oddVBand="0" w:evenVBand="0" w:oddHBand="0" w:evenHBand="0" w:firstRowFirstColumn="0" w:firstRowLastColumn="0" w:lastRowFirstColumn="0" w:lastRowLastColumn="0"/>
+            </w:pPr>
+            <w:r>
+              <w:t>Pending</w:t>
+            </w:r>
+          </w:p>
+        </w:tc>
+      </w:tr>
+      <w:tr>
+        <w:tc>
+          <w:tcPr>
+            <w:cnfStyle w:val="001000000000" w:firstRow="0" w:lastRow="0" w:firstColumn="1" w:lastColumn="0" w:oddVBand="0" w:evenVBand="0" w:oddHBand="0" w:evenHBand="0" w:firstRowFirstColumn="0" w:firstRowLastColumn="0" w:lastRowFirstColumn="0" w:lastRowLastColumn="0"/>
+            <w:tcW w:w="943" w:type="dxa"/>
+          </w:tcPr>
+          <w:p>
+            <w:r>
+              <w:t>5</w:t>
+            </w:r>
+          </w:p>
+        </w:tc>
+        <w:tc>
+          <w:tcPr>
+            <w:tcW w:w="6299" w:type="dxa"/>
+          </w:tcPr>
+          <w:p>
+            <w:pPr>
+              <w:pStyle w:val="Bullet"/>
+              <w:numPr>
+                <w:ilvl w:val="0"/>
+                <w:numId w:val="0"/>
+              </w:numPr>
+              <w:cnfStyle w:val="000000000000" w:firstRow="0" w:lastRow="0" w:firstColumn="0" w:lastColumn="0" w:oddVBand="0" w:evenVBand="0" w:oddHBand="0" w:evenHBand="0" w:firstRowFirstColumn="0" w:firstRowLastColumn="0" w:lastRowFirstColumn="0" w:lastRowLastColumn="0"/>
+            </w:pPr>
+            <w:r>
+              <w:t>Keep on same line:</w:t>
+            </w:r>
+          </w:p>
+          <w:p>
+            <w:pPr>
+              <w:pStyle w:val="Bullet"/>
+              <w:cnfStyle w:val="000000000000" w:firstRow="0" w:lastRow="0" w:firstColumn="0" w:lastColumn="0" w:oddVBand="0" w:evenVBand="0" w:oddHBand="0" w:evenHBand="0" w:firstRowFirstColumn="0" w:firstRowLastColumn="0" w:lastRowFirstColumn="0" w:lastRowLastColumn="0"/>
+            </w:pPr>
+            <w:proofErr w:type="spellStart"/>
+            <w:r>
+              <w:t>NinjectConfigurator.CreateSession</w:t>
+            </w:r>
+            <w:proofErr w:type="spellEnd"/>
+            <w:r>
+              <w:t xml:space="preserve"> (#4 in the summary)</w:t>
+            </w:r>
+          </w:p>
+        </w:tc>
+        <w:tc>
+          <w:tcPr>
+            <w:tcW w:w="1031" w:type="dxa"/>
+          </w:tcPr>
+          <w:p>
+            <w:pPr>
+              <w:cnfStyle w:val="000000000000" w:firstRow="0" w:lastRow="0" w:firstColumn="0" w:lastColumn="0" w:oddVBand="0" w:evenVBand="0" w:oddHBand="0" w:evenHBand="0" w:firstRowFirstColumn="0" w:firstRowLastColumn="0" w:lastRowFirstColumn="0" w:lastRowLastColumn="0"/>
+            </w:pPr>
+            <w:r>
+              <w:t>Brian</w:t>
+            </w:r>
+          </w:p>
+        </w:tc>
+        <w:tc>
+          <w:tcPr>
+            <w:tcW w:w="1077" w:type="dxa"/>
+          </w:tcPr>
+          <w:p>
+            <w:pPr>
+              <w:cnfStyle w:val="000000000000" w:firstRow="0" w:lastRow="0" w:firstColumn="0" w:lastColumn="0" w:oddVBand="0" w:evenVBand="0" w:oddHBand="0" w:evenHBand="0" w:firstRowFirstColumn="0" w:firstRowLastColumn="0" w:lastRowFirstColumn="0" w:lastRowLastColumn="0"/>
+            </w:pPr>
+            <w:r>
+              <w:t>Pending</w:t>
+            </w:r>
+          </w:p>
+        </w:tc>
+      </w:tr>
+      <w:tr>
+        <w:tc>
+          <w:tcPr>
+            <w:cnfStyle w:val="001000000000" w:firstRow="0" w:lastRow="0" w:firstColumn="1" w:lastColumn="0" w:oddVBand="0" w:evenVBand="0" w:oddHBand="0" w:evenHBand="0" w:firstRowFirstColumn="0" w:firstRowLastColumn="0" w:lastRowFirstColumn="0" w:lastRowLastColumn="0"/>
+            <w:tcW w:w="943" w:type="dxa"/>
+          </w:tcPr>
+          <w:p>
+            <w:r>
+              <w:t>5</w:t>
+            </w:r>
+          </w:p>
+        </w:tc>
+        <w:tc>
+          <w:tcPr>
+            <w:tcW w:w="6299" w:type="dxa"/>
+          </w:tcPr>
+          <w:p>
+            <w:pPr>
+              <w:pStyle w:val="Bullet"/>
+              <w:numPr>
+                <w:ilvl w:val="0"/>
+                <w:numId w:val="0"/>
+              </w:numPr>
+              <w:cnfStyle w:val="000000000000" w:firstRow="0" w:lastRow="0" w:firstColumn="0" w:lastColumn="0" w:oddVBand="0" w:evenVBand="0" w:oddHBand="0" w:evenHBand="0" w:firstRowFirstColumn="0" w:firstRowLastColumn="0" w:lastRowFirstColumn="0" w:lastRowLastColumn="0"/>
+            </w:pPr>
+            <w:r>
+              <w:t xml:space="preserve">Bad line breaks on pages </w:t>
+            </w:r>
+            <w:r>
+              <w:t>17, 18, 41, 49, 50</w:t>
+            </w:r>
+            <w:r>
+              <w:t>. Fix these?</w:t>
+            </w:r>
+          </w:p>
+        </w:tc>
+        <w:tc>
+          <w:tcPr>
+            <w:tcW w:w="1031" w:type="dxa"/>
+          </w:tcPr>
+          <w:p>
+            <w:pPr>
+              <w:cnfStyle w:val="000000000000" w:firstRow="0" w:lastRow="0" w:firstColumn="0" w:lastColumn="0" w:oddVBand="0" w:evenVBand="0" w:oddHBand="0" w:evenHBand="0" w:firstRowFirstColumn="0" w:firstRowLastColumn="0" w:lastRowFirstColumn="0" w:lastRowLastColumn="0"/>
+            </w:pPr>
+            <w:r>
+              <w:t>Brian</w:t>
+            </w:r>
+          </w:p>
+        </w:tc>
+        <w:tc>
+          <w:tcPr>
+            <w:tcW w:w="1077" w:type="dxa"/>
+          </w:tcPr>
+          <w:p>
+            <w:pPr>
+              <w:cnfStyle w:val="000000000000" w:firstRow="0" w:lastRow="0" w:firstColumn="0" w:lastColumn="0" w:oddVBand="0" w:evenVBand="0" w:oddHBand="0" w:evenHBand="0" w:firstRowFirstColumn="0" w:firstRowLastColumn="0" w:lastRowFirstColumn="0" w:lastRowLastColumn="0"/>
+            </w:pPr>
+            <w:r>
+              <w:t>TODO</w:t>
+            </w:r>
+            <w:bookmarkStart w:id="5" w:name="_GoBack"/>
+            <w:bookmarkEnd w:id="5"/>
+          </w:p>
+        </w:tc>
+      </w:tr>
+      <w:tr>
+        <w:tc>
+          <w:tcPr>
+            <w:cnfStyle w:val="001000000000" w:firstRow="0" w:lastRow="0" w:firstColumn="1" w:lastColumn="0" w:oddVBand="0" w:evenVBand="0" w:oddHBand="0" w:evenHBand="0" w:firstRowFirstColumn="0" w:firstRowLastColumn="0" w:lastRowFirstColumn="0" w:lastRowLastColumn="0"/>
+            <w:tcW w:w="943" w:type="dxa"/>
+          </w:tcPr>
+          <w:p>
+            <w:r>
+              <w:lastRenderedPageBreak/>
               <w:t>6</w:t>
             </w:r>
           </w:p>
@@ -786,7 +1133,7 @@
               <w:cnfStyle w:val="000000000000" w:firstRow="0" w:lastRow="0" w:firstColumn="0" w:lastColumn="0" w:oddVBand="0" w:evenVBand="0" w:oddHBand="0" w:evenHBand="0" w:firstRowFirstColumn="0" w:firstRowLastColumn="0" w:lastRowFirstColumn="0" w:lastRowLastColumn="0"/>
             </w:pPr>
             <w:r>
-              <w:t>TODO</w:t>
+              <w:t>Pending</w:t>
             </w:r>
           </w:p>
         </w:tc>
@@ -797,11 +1144,7 @@
             <w:cnfStyle w:val="001000000000" w:firstRow="0" w:lastRow="0" w:firstColumn="1" w:lastColumn="0" w:oddVBand="0" w:evenVBand="0" w:oddHBand="0" w:evenHBand="0" w:firstRowFirstColumn="0" w:firstRowLastColumn="0" w:lastRowFirstColumn="0" w:lastRowLastColumn="0"/>
             <w:tcW w:w="943" w:type="dxa"/>
           </w:tcPr>
-          <w:p>
-            <w:r>
-              <w:t>6</w:t>
-            </w:r>
-          </w:p>
+          <w:p/>
         </w:tc>
         <w:tc>
           <w:tcPr>
@@ -811,62 +1154,6 @@
             <w:pPr>
               <w:cnfStyle w:val="000000000000" w:firstRow="0" w:lastRow="0" w:firstColumn="0" w:lastColumn="0" w:oddVBand="0" w:evenVBand="0" w:oddHBand="0" w:evenHBand="0" w:firstRowFirstColumn="0" w:firstRowLastColumn="0" w:lastRowFirstColumn="0" w:lastRowLastColumn="0"/>
             </w:pPr>
-            <w:proofErr w:type="spellStart"/>
-            <w:r>
-              <w:t>BasicSecurityService.GetPrincipal</w:t>
-            </w:r>
-            <w:proofErr w:type="spellEnd"/>
-            <w:r>
-              <w:t xml:space="preserve">: </w:t>
-            </w:r>
-            <w:r>
-              <w:t xml:space="preserve">For a book dealing with standards and best practices, I would make a note that this is just done for the purpose of the book. I wouldn’t think that this would be in real world code.  </w:t>
-            </w:r>
-          </w:p>
-          <w:p>
-            <w:pPr>
-              <w:cnfStyle w:val="000000000000" w:firstRow="0" w:lastRow="0" w:firstColumn="0" w:lastColumn="0" w:oddVBand="0" w:evenVBand="0" w:oddHBand="0" w:evenHBand="0" w:firstRowFirstColumn="0" w:firstRowLastColumn="0" w:lastRowFirstColumn="0" w:lastRowLastColumn="0"/>
-            </w:pPr>
-          </w:p>
-          <w:p>
-            <w:pPr>
-              <w:cnfStyle w:val="000000000000" w:firstRow="0" w:lastRow="0" w:firstColumn="0" w:lastColumn="0" w:oddVBand="0" w:evenVBand="0" w:oddHBand="0" w:evenHBand="0" w:firstRowFirstColumn="0" w:firstRowLastColumn="0" w:lastRowFirstColumn="0" w:lastRowLastColumn="0"/>
-            </w:pPr>
-            <w:r>
-              <w:lastRenderedPageBreak/>
-              <w:t>Change related sentence to “</w:t>
-            </w:r>
-            <w:r>
-              <w:t xml:space="preserve">The last method, </w:t>
-            </w:r>
-            <w:proofErr w:type="spellStart"/>
-            <w:r>
-              <w:rPr>
-                <w:rStyle w:val="CodeInline"/>
-              </w:rPr>
-              <w:t>GetPrincipal</w:t>
-            </w:r>
-            <w:proofErr w:type="spellEnd"/>
-            <w:r>
-              <w:t>, is an extremely simplified</w:t>
-            </w:r>
-            <w:r>
-              <w:t xml:space="preserve"> (i.e., </w:t>
-            </w:r>
-            <w:proofErr w:type="spellStart"/>
-            <w:r>
-              <w:t>non production</w:t>
-            </w:r>
-            <w:proofErr w:type="spellEnd"/>
-            <w:r>
-              <w:t>-worthy)</w:t>
-            </w:r>
-            <w:r>
-              <w:t xml:space="preserve"> approach to constructing a principal from user credentials.</w:t>
-            </w:r>
-            <w:r>
-              <w:t>”</w:t>
-            </w:r>
           </w:p>
         </w:tc>
         <w:tc>
@@ -877,10 +1164,6 @@
             <w:pPr>
               <w:cnfStyle w:val="000000000000" w:firstRow="0" w:lastRow="0" w:firstColumn="0" w:lastColumn="0" w:oddVBand="0" w:evenVBand="0" w:oddHBand="0" w:evenHBand="0" w:firstRowFirstColumn="0" w:firstRowLastColumn="0" w:lastRowFirstColumn="0" w:lastRowLastColumn="0"/>
             </w:pPr>
-            <w:r>
-              <w:lastRenderedPageBreak/>
-              <w:t>Brian</w:t>
-            </w:r>
           </w:p>
         </w:tc>
         <w:tc>
@@ -891,9 +1174,6 @@
             <w:pPr>
               <w:cnfStyle w:val="000000000000" w:firstRow="0" w:lastRow="0" w:firstColumn="0" w:lastColumn="0" w:oddVBand="0" w:evenVBand="0" w:oddHBand="0" w:evenHBand="0" w:firstRowFirstColumn="0" w:firstRowLastColumn="0" w:lastRowFirstColumn="0" w:lastRowLastColumn="0"/>
             </w:pPr>
-            <w:r>
-              <w:t>TODO</w:t>
-            </w:r>
           </w:p>
         </w:tc>
       </w:tr>
@@ -903,7 +1183,11 @@
             <w:cnfStyle w:val="001000000000" w:firstRow="0" w:lastRow="0" w:firstColumn="1" w:lastColumn="0" w:oddVBand="0" w:evenVBand="0" w:oddHBand="0" w:evenHBand="0" w:firstRowFirstColumn="0" w:firstRowLastColumn="0" w:lastRowFirstColumn="0" w:lastRowLastColumn="0"/>
             <w:tcW w:w="943" w:type="dxa"/>
           </w:tcPr>
-          <w:p/>
+          <w:p>
+            <w:r>
+              <w:t>n/a</w:t>
+            </w:r>
+          </w:p>
         </w:tc>
         <w:tc>
           <w:tcPr>
@@ -913,6 +1197,17 @@
             <w:pPr>
               <w:cnfStyle w:val="000000000000" w:firstRow="0" w:lastRow="0" w:firstColumn="0" w:lastColumn="0" w:oddVBand="0" w:evenVBand="0" w:oddHBand="0" w:evenHBand="0" w:firstRowFirstColumn="0" w:firstRowLastColumn="0" w:lastRowFirstColumn="0" w:lastRowLastColumn="0"/>
             </w:pPr>
+            <w:r>
+              <w:t xml:space="preserve">Final source code on </w:t>
+            </w:r>
+            <w:proofErr w:type="spellStart"/>
+            <w:r>
+              <w:t>GitHub</w:t>
+            </w:r>
+            <w:proofErr w:type="spellEnd"/>
+            <w:r>
+              <w:t>, using either Jamie’s account, or a new one.</w:t>
+            </w:r>
           </w:p>
         </w:tc>
         <w:tc>
@@ -923,6 +1218,9 @@
             <w:pPr>
               <w:cnfStyle w:val="000000000000" w:firstRow="0" w:lastRow="0" w:firstColumn="0" w:lastColumn="0" w:oddVBand="0" w:evenVBand="0" w:oddHBand="0" w:evenHBand="0" w:firstRowFirstColumn="0" w:firstRowLastColumn="0" w:lastRowFirstColumn="0" w:lastRowLastColumn="0"/>
             </w:pPr>
+            <w:r>
+              <w:t>Jamie</w:t>
+            </w:r>
           </w:p>
         </w:tc>
         <w:tc>
@@ -933,300 +1231,9 @@
             <w:pPr>
               <w:cnfStyle w:val="000000000000" w:firstRow="0" w:lastRow="0" w:firstColumn="0" w:lastColumn="0" w:oddVBand="0" w:evenVBand="0" w:oddHBand="0" w:evenHBand="0" w:firstRowFirstColumn="0" w:firstRowLastColumn="0" w:lastRowFirstColumn="0" w:lastRowLastColumn="0"/>
             </w:pPr>
-          </w:p>
-        </w:tc>
-      </w:tr>
-      <w:tr>
-        <w:tc>
-          <w:tcPr>
-            <w:cnfStyle w:val="001000000000" w:firstRow="0" w:lastRow="0" w:firstColumn="1" w:lastColumn="0" w:oddVBand="0" w:evenVBand="0" w:oddHBand="0" w:evenHBand="0" w:firstRowFirstColumn="0" w:firstRowLastColumn="0" w:lastRowFirstColumn="0" w:lastRowLastColumn="0"/>
-            <w:tcW w:w="943" w:type="dxa"/>
-          </w:tcPr>
-          <w:p/>
-        </w:tc>
-        <w:tc>
-          <w:tcPr>
-            <w:tcW w:w="6299" w:type="dxa"/>
-          </w:tcPr>
-          <w:p>
-            <w:pPr>
-              <w:cnfStyle w:val="000000000000" w:firstRow="0" w:lastRow="0" w:firstColumn="0" w:lastColumn="0" w:oddVBand="0" w:evenVBand="0" w:oddHBand="0" w:evenHBand="0" w:firstRowFirstColumn="0" w:firstRowLastColumn="0" w:lastRowFirstColumn="0" w:lastRowLastColumn="0"/>
-            </w:pPr>
-          </w:p>
-        </w:tc>
-        <w:tc>
-          <w:tcPr>
-            <w:tcW w:w="1031" w:type="dxa"/>
-          </w:tcPr>
-          <w:p>
-            <w:pPr>
-              <w:cnfStyle w:val="000000000000" w:firstRow="0" w:lastRow="0" w:firstColumn="0" w:lastColumn="0" w:oddVBand="0" w:evenVBand="0" w:oddHBand="0" w:evenHBand="0" w:firstRowFirstColumn="0" w:firstRowLastColumn="0" w:lastRowFirstColumn="0" w:lastRowLastColumn="0"/>
-            </w:pPr>
-          </w:p>
-        </w:tc>
-        <w:tc>
-          <w:tcPr>
-            <w:tcW w:w="1077" w:type="dxa"/>
-          </w:tcPr>
-          <w:p>
-            <w:pPr>
-              <w:cnfStyle w:val="000000000000" w:firstRow="0" w:lastRow="0" w:firstColumn="0" w:lastColumn="0" w:oddVBand="0" w:evenVBand="0" w:oddHBand="0" w:evenHBand="0" w:firstRowFirstColumn="0" w:firstRowLastColumn="0" w:lastRowFirstColumn="0" w:lastRowLastColumn="0"/>
-            </w:pPr>
-          </w:p>
-        </w:tc>
-      </w:tr>
-      <w:tr>
-        <w:tc>
-          <w:tcPr>
-            <w:cnfStyle w:val="001000000000" w:firstRow="0" w:lastRow="0" w:firstColumn="1" w:lastColumn="0" w:oddVBand="0" w:evenVBand="0" w:oddHBand="0" w:evenHBand="0" w:firstRowFirstColumn="0" w:firstRowLastColumn="0" w:lastRowFirstColumn="0" w:lastRowLastColumn="0"/>
-            <w:tcW w:w="943" w:type="dxa"/>
-          </w:tcPr>
-          <w:p/>
-        </w:tc>
-        <w:tc>
-          <w:tcPr>
-            <w:tcW w:w="6299" w:type="dxa"/>
-          </w:tcPr>
-          <w:p>
-            <w:pPr>
-              <w:cnfStyle w:val="000000000000" w:firstRow="0" w:lastRow="0" w:firstColumn="0" w:lastColumn="0" w:oddVBand="0" w:evenVBand="0" w:oddHBand="0" w:evenHBand="0" w:firstRowFirstColumn="0" w:firstRowLastColumn="0" w:lastRowFirstColumn="0" w:lastRowLastColumn="0"/>
-            </w:pPr>
-          </w:p>
-        </w:tc>
-        <w:tc>
-          <w:tcPr>
-            <w:tcW w:w="1031" w:type="dxa"/>
-          </w:tcPr>
-          <w:p>
-            <w:pPr>
-              <w:cnfStyle w:val="000000000000" w:firstRow="0" w:lastRow="0" w:firstColumn="0" w:lastColumn="0" w:oddVBand="0" w:evenVBand="0" w:oddHBand="0" w:evenHBand="0" w:firstRowFirstColumn="0" w:firstRowLastColumn="0" w:lastRowFirstColumn="0" w:lastRowLastColumn="0"/>
-            </w:pPr>
-          </w:p>
-        </w:tc>
-        <w:tc>
-          <w:tcPr>
-            <w:tcW w:w="1077" w:type="dxa"/>
-          </w:tcPr>
-          <w:p>
-            <w:pPr>
-              <w:cnfStyle w:val="000000000000" w:firstRow="0" w:lastRow="0" w:firstColumn="0" w:lastColumn="0" w:oddVBand="0" w:evenVBand="0" w:oddHBand="0" w:evenHBand="0" w:firstRowFirstColumn="0" w:firstRowLastColumn="0" w:lastRowFirstColumn="0" w:lastRowLastColumn="0"/>
-            </w:pPr>
-          </w:p>
-        </w:tc>
-      </w:tr>
-      <w:tr>
-        <w:tc>
-          <w:tcPr>
-            <w:cnfStyle w:val="001000000000" w:firstRow="0" w:lastRow="0" w:firstColumn="1" w:lastColumn="0" w:oddVBand="0" w:evenVBand="0" w:oddHBand="0" w:evenHBand="0" w:firstRowFirstColumn="0" w:firstRowLastColumn="0" w:lastRowFirstColumn="0" w:lastRowLastColumn="0"/>
-            <w:tcW w:w="943" w:type="dxa"/>
-          </w:tcPr>
-          <w:p/>
-        </w:tc>
-        <w:tc>
-          <w:tcPr>
-            <w:tcW w:w="6299" w:type="dxa"/>
-          </w:tcPr>
-          <w:p>
-            <w:pPr>
-              <w:cnfStyle w:val="000000000000" w:firstRow="0" w:lastRow="0" w:firstColumn="0" w:lastColumn="0" w:oddVBand="0" w:evenVBand="0" w:oddHBand="0" w:evenHBand="0" w:firstRowFirstColumn="0" w:firstRowLastColumn="0" w:lastRowFirstColumn="0" w:lastRowLastColumn="0"/>
-            </w:pPr>
-          </w:p>
-        </w:tc>
-        <w:tc>
-          <w:tcPr>
-            <w:tcW w:w="1031" w:type="dxa"/>
-          </w:tcPr>
-          <w:p>
-            <w:pPr>
-              <w:cnfStyle w:val="000000000000" w:firstRow="0" w:lastRow="0" w:firstColumn="0" w:lastColumn="0" w:oddVBand="0" w:evenVBand="0" w:oddHBand="0" w:evenHBand="0" w:firstRowFirstColumn="0" w:firstRowLastColumn="0" w:lastRowFirstColumn="0" w:lastRowLastColumn="0"/>
-            </w:pPr>
-          </w:p>
-        </w:tc>
-        <w:tc>
-          <w:tcPr>
-            <w:tcW w:w="1077" w:type="dxa"/>
-          </w:tcPr>
-          <w:p>
-            <w:pPr>
-              <w:cnfStyle w:val="000000000000" w:firstRow="0" w:lastRow="0" w:firstColumn="0" w:lastColumn="0" w:oddVBand="0" w:evenVBand="0" w:oddHBand="0" w:evenHBand="0" w:firstRowFirstColumn="0" w:firstRowLastColumn="0" w:lastRowFirstColumn="0" w:lastRowLastColumn="0"/>
-            </w:pPr>
-          </w:p>
-        </w:tc>
-      </w:tr>
-      <w:tr>
-        <w:tc>
-          <w:tcPr>
-            <w:cnfStyle w:val="001000000000" w:firstRow="0" w:lastRow="0" w:firstColumn="1" w:lastColumn="0" w:oddVBand="0" w:evenVBand="0" w:oddHBand="0" w:evenHBand="0" w:firstRowFirstColumn="0" w:firstRowLastColumn="0" w:lastRowFirstColumn="0" w:lastRowLastColumn="0"/>
-            <w:tcW w:w="943" w:type="dxa"/>
-          </w:tcPr>
-          <w:p/>
-        </w:tc>
-        <w:tc>
-          <w:tcPr>
-            <w:tcW w:w="6299" w:type="dxa"/>
-          </w:tcPr>
-          <w:p>
-            <w:pPr>
-              <w:cnfStyle w:val="000000000000" w:firstRow="0" w:lastRow="0" w:firstColumn="0" w:lastColumn="0" w:oddVBand="0" w:evenVBand="0" w:oddHBand="0" w:evenHBand="0" w:firstRowFirstColumn="0" w:firstRowLastColumn="0" w:lastRowFirstColumn="0" w:lastRowLastColumn="0"/>
-            </w:pPr>
-          </w:p>
-        </w:tc>
-        <w:tc>
-          <w:tcPr>
-            <w:tcW w:w="1031" w:type="dxa"/>
-          </w:tcPr>
-          <w:p>
-            <w:pPr>
-              <w:cnfStyle w:val="000000000000" w:firstRow="0" w:lastRow="0" w:firstColumn="0" w:lastColumn="0" w:oddVBand="0" w:evenVBand="0" w:oddHBand="0" w:evenHBand="0" w:firstRowFirstColumn="0" w:firstRowLastColumn="0" w:lastRowFirstColumn="0" w:lastRowLastColumn="0"/>
-            </w:pPr>
-          </w:p>
-        </w:tc>
-        <w:tc>
-          <w:tcPr>
-            <w:tcW w:w="1077" w:type="dxa"/>
-          </w:tcPr>
-          <w:p>
-            <w:pPr>
-              <w:cnfStyle w:val="000000000000" w:firstRow="0" w:lastRow="0" w:firstColumn="0" w:lastColumn="0" w:oddVBand="0" w:evenVBand="0" w:oddHBand="0" w:evenHBand="0" w:firstRowFirstColumn="0" w:firstRowLastColumn="0" w:lastRowFirstColumn="0" w:lastRowLastColumn="0"/>
-            </w:pPr>
-          </w:p>
-        </w:tc>
-      </w:tr>
-      <w:tr>
-        <w:tc>
-          <w:tcPr>
-            <w:cnfStyle w:val="001000000000" w:firstRow="0" w:lastRow="0" w:firstColumn="1" w:lastColumn="0" w:oddVBand="0" w:evenVBand="0" w:oddHBand="0" w:evenHBand="0" w:firstRowFirstColumn="0" w:firstRowLastColumn="0" w:lastRowFirstColumn="0" w:lastRowLastColumn="0"/>
-            <w:tcW w:w="943" w:type="dxa"/>
-          </w:tcPr>
-          <w:p>
-            <w:r>
-              <w:t>n/a</w:t>
-            </w:r>
-          </w:p>
-        </w:tc>
-        <w:tc>
-          <w:tcPr>
-            <w:tcW w:w="6299" w:type="dxa"/>
-          </w:tcPr>
-          <w:p>
-            <w:pPr>
-              <w:cnfStyle w:val="000000000000" w:firstRow="0" w:lastRow="0" w:firstColumn="0" w:lastColumn="0" w:oddVBand="0" w:evenVBand="0" w:oddHBand="0" w:evenHBand="0" w:firstRowFirstColumn="0" w:firstRowLastColumn="0" w:lastRowFirstColumn="0" w:lastRowLastColumn="0"/>
-            </w:pPr>
-            <w:r>
-              <w:t xml:space="preserve">Final source code on </w:t>
-            </w:r>
-            <w:proofErr w:type="spellStart"/>
-            <w:r>
-              <w:t>GitHub</w:t>
-            </w:r>
-            <w:proofErr w:type="spellEnd"/>
-            <w:r>
-              <w:t>, using either Jamie’s account, or a new one.</w:t>
-            </w:r>
-          </w:p>
-        </w:tc>
-        <w:tc>
-          <w:tcPr>
-            <w:tcW w:w="1031" w:type="dxa"/>
-          </w:tcPr>
-          <w:p>
-            <w:pPr>
-              <w:cnfStyle w:val="000000000000" w:firstRow="0" w:lastRow="0" w:firstColumn="0" w:lastColumn="0" w:oddVBand="0" w:evenVBand="0" w:oddHBand="0" w:evenHBand="0" w:firstRowFirstColumn="0" w:firstRowLastColumn="0" w:lastRowFirstColumn="0" w:lastRowLastColumn="0"/>
-            </w:pPr>
-            <w:r>
-              <w:t>Jamie</w:t>
-            </w:r>
-          </w:p>
-        </w:tc>
-        <w:tc>
-          <w:tcPr>
-            <w:tcW w:w="1077" w:type="dxa"/>
-          </w:tcPr>
-          <w:p>
-            <w:pPr>
-              <w:cnfStyle w:val="000000000000" w:firstRow="0" w:lastRow="0" w:firstColumn="0" w:lastColumn="0" w:oddVBand="0" w:evenVBand="0" w:oddHBand="0" w:evenHBand="0" w:firstRowFirstColumn="0" w:firstRowLastColumn="0" w:lastRowFirstColumn="0" w:lastRowLastColumn="0"/>
-            </w:pPr>
             <w:r>
               <w:t>TODO</w:t>
             </w:r>
-          </w:p>
-        </w:tc>
-      </w:tr>
-      <w:tr>
-        <w:tc>
-          <w:tcPr>
-            <w:cnfStyle w:val="001000000000" w:firstRow="0" w:lastRow="0" w:firstColumn="1" w:lastColumn="0" w:oddVBand="0" w:evenVBand="0" w:oddHBand="0" w:evenHBand="0" w:firstRowFirstColumn="0" w:firstRowLastColumn="0" w:lastRowFirstColumn="0" w:lastRowLastColumn="0"/>
-            <w:tcW w:w="943" w:type="dxa"/>
-          </w:tcPr>
-          <w:p/>
-        </w:tc>
-        <w:tc>
-          <w:tcPr>
-            <w:tcW w:w="6299" w:type="dxa"/>
-          </w:tcPr>
-          <w:p>
-            <w:pPr>
-              <w:cnfStyle w:val="000000000000" w:firstRow="0" w:lastRow="0" w:firstColumn="0" w:lastColumn="0" w:oddVBand="0" w:evenVBand="0" w:oddHBand="0" w:evenHBand="0" w:firstRowFirstColumn="0" w:firstRowLastColumn="0" w:lastRowFirstColumn="0" w:lastRowLastColumn="0"/>
-            </w:pPr>
-          </w:p>
-        </w:tc>
-        <w:tc>
-          <w:tcPr>
-            <w:tcW w:w="1031" w:type="dxa"/>
-          </w:tcPr>
-          <w:p>
-            <w:pPr>
-              <w:cnfStyle w:val="000000000000" w:firstRow="0" w:lastRow="0" w:firstColumn="0" w:lastColumn="0" w:oddVBand="0" w:evenVBand="0" w:oddHBand="0" w:evenHBand="0" w:firstRowFirstColumn="0" w:firstRowLastColumn="0" w:lastRowFirstColumn="0" w:lastRowLastColumn="0"/>
-            </w:pPr>
-          </w:p>
-        </w:tc>
-        <w:tc>
-          <w:tcPr>
-            <w:tcW w:w="1077" w:type="dxa"/>
-          </w:tcPr>
-          <w:p>
-            <w:pPr>
-              <w:cnfStyle w:val="000000000000" w:firstRow="0" w:lastRow="0" w:firstColumn="0" w:lastColumn="0" w:oddVBand="0" w:evenVBand="0" w:oddHBand="0" w:evenHBand="0" w:firstRowFirstColumn="0" w:firstRowLastColumn="0" w:lastRowFirstColumn="0" w:lastRowLastColumn="0"/>
-            </w:pPr>
-          </w:p>
-        </w:tc>
-      </w:tr>
-      <w:tr>
-        <w:tc>
-          <w:tcPr>
-            <w:cnfStyle w:val="001000000000" w:firstRow="0" w:lastRow="0" w:firstColumn="1" w:lastColumn="0" w:oddVBand="0" w:evenVBand="0" w:oddHBand="0" w:evenHBand="0" w:firstRowFirstColumn="0" w:firstRowLastColumn="0" w:lastRowFirstColumn="0" w:lastRowLastColumn="0"/>
-            <w:tcW w:w="943" w:type="dxa"/>
-          </w:tcPr>
-          <w:p/>
-        </w:tc>
-        <w:tc>
-          <w:tcPr>
-            <w:tcW w:w="6299" w:type="dxa"/>
-          </w:tcPr>
-          <w:p>
-            <w:pPr>
-              <w:cnfStyle w:val="000000000000" w:firstRow="0" w:lastRow="0" w:firstColumn="0" w:lastColumn="0" w:oddVBand="0" w:evenVBand="0" w:oddHBand="0" w:evenHBand="0" w:firstRowFirstColumn="0" w:firstRowLastColumn="0" w:lastRowFirstColumn="0" w:lastRowLastColumn="0"/>
-            </w:pPr>
-          </w:p>
-        </w:tc>
-        <w:tc>
-          <w:tcPr>
-            <w:tcW w:w="1031" w:type="dxa"/>
-          </w:tcPr>
-          <w:p>
-            <w:pPr>
-              <w:cnfStyle w:val="000000000000" w:firstRow="0" w:lastRow="0" w:firstColumn="0" w:lastColumn="0" w:oddVBand="0" w:evenVBand="0" w:oddHBand="0" w:evenHBand="0" w:firstRowFirstColumn="0" w:firstRowLastColumn="0" w:lastRowFirstColumn="0" w:lastRowLastColumn="0"/>
-            </w:pPr>
-          </w:p>
-        </w:tc>
-        <w:tc>
-          <w:tcPr>
-            <w:tcW w:w="1077" w:type="dxa"/>
-          </w:tcPr>
-          <w:p>
-            <w:pPr>
-              <w:cnfStyle w:val="000000000000" w:firstRow="0" w:lastRow="0" w:firstColumn="0" w:lastColumn="0" w:oddVBand="0" w:evenVBand="0" w:oddHBand="0" w:evenHBand="0" w:firstRowFirstColumn="0" w:firstRowLastColumn="0" w:lastRowFirstColumn="0" w:lastRowLastColumn="0"/>
-            </w:pPr>
           </w:p>
         </w:tc>
       </w:tr>
@@ -2025,7 +2032,6 @@
               <w:rPr>
                 <w:strike/>
               </w:rPr>
-              <w:lastRenderedPageBreak/>
               <w:t>4</w:t>
             </w:r>
           </w:p>
@@ -2115,6 +2121,7 @@
               </w:rPr>
             </w:pPr>
             <w:r>
+              <w:lastRenderedPageBreak/>
               <w:t>4</w:t>
             </w:r>
           </w:p>
@@ -2683,43 +2690,46 @@
               <w:cnfStyle w:val="000000000000" w:firstRow="0" w:lastRow="0" w:firstColumn="0" w:lastColumn="0" w:oddVBand="0" w:evenVBand="0" w:oddHBand="0" w:evenHBand="0" w:firstRowFirstColumn="0" w:firstRowLastColumn="0" w:lastRowFirstColumn="0" w:lastRowLastColumn="0"/>
             </w:pPr>
             <w:r>
+              <w:t>T</w:t>
+            </w:r>
+            <w:r>
+              <w:t xml:space="preserve">he </w:t>
+            </w:r>
+            <w:proofErr w:type="spellStart"/>
+            <w:r>
+              <w:t>RESTful</w:t>
+            </w:r>
+            <w:proofErr w:type="spellEnd"/>
+            <w:r>
+              <w:t xml:space="preserve"> features</w:t>
+            </w:r>
+            <w:r>
+              <w:fldChar w:fldCharType="begin"/>
+            </w:r>
+            <w:r>
+              <w:instrText xml:space="preserve"> XE "Controller activation:RESTful features" </w:instrText>
+            </w:r>
+            <w:r>
+              <w:fldChar w:fldCharType="end"/>
+            </w:r>
+            <w:r>
+              <w:t xml:space="preserve"> </w:t>
+            </w:r>
+            <w:r>
+              <w:t xml:space="preserve">and associated conventions </w:t>
+            </w:r>
+            <w:r>
+              <w:t xml:space="preserve">of </w:t>
+            </w:r>
+            <w:r>
+              <w:t>ASP.NET</w:t>
+            </w:r>
+            <w:r>
+              <w:t xml:space="preserve"> Web API help ensure that you are coding to the HTTP verbs discussed in Chapters 2 and 3. This is much </w:t>
+            </w:r>
+            <w:r>
               <w:lastRenderedPageBreak/>
-              <w:t>T</w:t>
-            </w:r>
-            <w:r>
-              <w:t xml:space="preserve">he </w:t>
-            </w:r>
-            <w:proofErr w:type="spellStart"/>
-            <w:r>
-              <w:t>RESTful</w:t>
-            </w:r>
-            <w:proofErr w:type="spellEnd"/>
-            <w:r>
-              <w:t xml:space="preserve"> features</w:t>
-            </w:r>
-            <w:r>
-              <w:fldChar w:fldCharType="begin"/>
-            </w:r>
-            <w:r>
-              <w:instrText xml:space="preserve"> XE "Controller activation:RESTful features" </w:instrText>
-            </w:r>
-            <w:r>
-              <w:fldChar w:fldCharType="end"/>
-            </w:r>
-            <w:r>
-              <w:t xml:space="preserve"> </w:t>
-            </w:r>
-            <w:r>
-              <w:t xml:space="preserve">and associated conventions </w:t>
-            </w:r>
-            <w:r>
-              <w:t xml:space="preserve">of </w:t>
-            </w:r>
-            <w:r>
-              <w:t>ASP.NET</w:t>
-            </w:r>
-            <w:r>
-              <w:t xml:space="preserve"> Web API help ensure that you are coding to the HTTP verbs discussed in Chapters 2 and 3. This is much cleaner and much truer to the REST style of services </w:t>
+              <w:t xml:space="preserve">cleaner and much truer to the REST style of services </w:t>
             </w:r>
             <w:r>
               <w:rPr>
@@ -11714,7 +11724,7 @@
       </w:r>
     </w:p>
   </w:comment>
-  <w:comment w:id="4" w:author="Ray Clanan" w:date="2014-07-06T22:48:00Z" w:initials="RC">
+  <w:comment w:id="3" w:author="Ray Clanan" w:date="2014-07-06T22:48:00Z" w:initials="RC">
     <w:p>
       <w:pPr>
         <w:pStyle w:val="CommentText"/>
@@ -11730,7 +11740,7 @@
       </w:r>
     </w:p>
   </w:comment>
-  <w:comment w:id="5" w:author="Ray Clanan" w:date="2014-07-06T23:14:00Z" w:initials="RC">
+  <w:comment w:id="4" w:author="Ray Clanan" w:date="2014-07-06T23:14:00Z" w:initials="RC">
     <w:p>
       <w:pPr>
         <w:pStyle w:val="CommentText"/>

</xml_diff>